<commit_message>
03/05 Modification du plan de Rapport de stage/rapport de stagefsa.docx
</commit_message>
<xml_diff>
--- a/Rapport de stage/rapport de stagefsa.docx
+++ b/Rapport de stage/rapport de stagefsa.docx
@@ -194,7 +194,7 @@
       <w:pPr>
         <w:pStyle w:val="h1"/>
       </w:pPr>
-      <w:bookmarkStart w:id="0" w:name="_Toc481592125"/>
+      <w:bookmarkStart w:id="0" w:name="_Toc481593003"/>
       <w:r>
         <w:lastRenderedPageBreak/>
         <w:t>Introduction</w:t>
@@ -434,7 +434,7 @@
         <w:jc w:val="left"/>
       </w:pPr>
     </w:p>
-    <w:bookmarkStart w:id="2" w:name="_Toc481592126" w:displacedByCustomXml="next"/>
+    <w:bookmarkStart w:id="2" w:name="_Toc481593004" w:displacedByCustomXml="next"/>
     <w:sdt>
       <w:sdtPr>
         <w:rPr>
@@ -485,63 +485,110 @@
           <w:r>
             <w:fldChar w:fldCharType="separate"/>
           </w:r>
-          <w:hyperlink w:anchor="_Toc481592125" w:history="1">
-            <w:r>
-              <w:rPr>
-                <w:rStyle w:val="Lienhypertexte"/>
-                <w:noProof/>
-              </w:rPr>
-              <w:t>Introduction</w:t>
-            </w:r>
-            <w:r>
-              <w:rPr>
-                <w:noProof/>
-                <w:webHidden/>
-              </w:rPr>
-              <w:tab/>
-            </w:r>
-            <w:r>
-              <w:rPr>
-                <w:noProof/>
-                <w:webHidden/>
-              </w:rPr>
-              <w:fldChar w:fldCharType="begin"/>
-            </w:r>
-            <w:r>
-              <w:rPr>
-                <w:noProof/>
-                <w:webHidden/>
-              </w:rPr>
-              <w:instrText xml:space="preserve"> PAGEREF _Toc481592125 \h </w:instrText>
-            </w:r>
-            <w:r>
-              <w:rPr>
-                <w:noProof/>
-                <w:webHidden/>
-              </w:rPr>
-            </w:r>
-            <w:r>
-              <w:rPr>
-                <w:noProof/>
-                <w:webHidden/>
-              </w:rPr>
-              <w:fldChar w:fldCharType="separate"/>
-            </w:r>
-            <w:r>
-              <w:rPr>
-                <w:noProof/>
-                <w:webHidden/>
-              </w:rPr>
-              <w:t>2</w:t>
-            </w:r>
-            <w:r>
-              <w:rPr>
-                <w:noProof/>
-                <w:webHidden/>
-              </w:rPr>
-              <w:fldChar w:fldCharType="end"/>
-            </w:r>
-          </w:hyperlink>
+          <w:bookmarkStart w:id="3" w:name="_GoBack"/>
+          <w:bookmarkEnd w:id="3"/>
+          <w:r>
+            <w:rPr>
+              <w:rStyle w:val="Lienhypertexte"/>
+              <w:noProof/>
+            </w:rPr>
+            <w:fldChar w:fldCharType="begin"/>
+          </w:r>
+          <w:r>
+            <w:rPr>
+              <w:rStyle w:val="Lienhypertexte"/>
+              <w:noProof/>
+            </w:rPr>
+            <w:instrText xml:space="preserve"> </w:instrText>
+          </w:r>
+          <w:r>
+            <w:rPr>
+              <w:noProof/>
+            </w:rPr>
+            <w:instrText>HYPERLINK \l "_Toc481593003"</w:instrText>
+          </w:r>
+          <w:r>
+            <w:rPr>
+              <w:rStyle w:val="Lienhypertexte"/>
+              <w:noProof/>
+            </w:rPr>
+            <w:instrText xml:space="preserve"> </w:instrText>
+          </w:r>
+          <w:r>
+            <w:rPr>
+              <w:rStyle w:val="Lienhypertexte"/>
+              <w:noProof/>
+            </w:rPr>
+          </w:r>
+          <w:r>
+            <w:rPr>
+              <w:rStyle w:val="Lienhypertexte"/>
+              <w:noProof/>
+            </w:rPr>
+            <w:fldChar w:fldCharType="separate"/>
+          </w:r>
+          <w:r>
+            <w:rPr>
+              <w:rStyle w:val="Lienhypertexte"/>
+              <w:noProof/>
+            </w:rPr>
+            <w:t>Introduction</w:t>
+          </w:r>
+          <w:r>
+            <w:rPr>
+              <w:noProof/>
+              <w:webHidden/>
+            </w:rPr>
+            <w:tab/>
+          </w:r>
+          <w:r>
+            <w:rPr>
+              <w:noProof/>
+              <w:webHidden/>
+            </w:rPr>
+            <w:fldChar w:fldCharType="begin"/>
+          </w:r>
+          <w:r>
+            <w:rPr>
+              <w:noProof/>
+              <w:webHidden/>
+            </w:rPr>
+            <w:instrText xml:space="preserve"> PAGEREF _Toc481593003 \h </w:instrText>
+          </w:r>
+          <w:r>
+            <w:rPr>
+              <w:noProof/>
+              <w:webHidden/>
+            </w:rPr>
+          </w:r>
+          <w:r>
+            <w:rPr>
+              <w:noProof/>
+              <w:webHidden/>
+            </w:rPr>
+            <w:fldChar w:fldCharType="separate"/>
+          </w:r>
+          <w:r>
+            <w:rPr>
+              <w:noProof/>
+              <w:webHidden/>
+            </w:rPr>
+            <w:t>2</w:t>
+          </w:r>
+          <w:r>
+            <w:rPr>
+              <w:noProof/>
+              <w:webHidden/>
+            </w:rPr>
+            <w:fldChar w:fldCharType="end"/>
+          </w:r>
+          <w:r>
+            <w:rPr>
+              <w:rStyle w:val="Lienhypertexte"/>
+              <w:noProof/>
+            </w:rPr>
+            <w:fldChar w:fldCharType="end"/>
+          </w:r>
         </w:p>
         <w:p>
           <w:pPr>
@@ -556,7 +603,7 @@
               <w:lang w:eastAsia="fr-FR"/>
             </w:rPr>
           </w:pPr>
-          <w:hyperlink w:anchor="_Toc481592126" w:history="1">
+          <w:hyperlink w:anchor="_Toc481593004" w:history="1">
             <w:r>
               <w:rPr>
                 <w:rStyle w:val="Lienhypertexte"/>
@@ -583,7 +630,7 @@
                 <w:noProof/>
                 <w:webHidden/>
               </w:rPr>
-              <w:instrText xml:space="preserve"> PAGEREF _Toc481592126 \h </w:instrText>
+              <w:instrText xml:space="preserve"> PAGEREF _Toc481593004 \h </w:instrText>
             </w:r>
             <w:r>
               <w:rPr>
@@ -628,7 +675,7 @@
               <w:lang w:eastAsia="fr-FR"/>
             </w:rPr>
           </w:pPr>
-          <w:hyperlink w:anchor="_Toc481592127" w:history="1">
+          <w:hyperlink w:anchor="_Toc481593005" w:history="1">
             <w:r>
               <w:rPr>
                 <w:rStyle w:val="Lienhypertexte"/>
@@ -671,7 +718,7 @@
                 <w:noProof/>
                 <w:webHidden/>
               </w:rPr>
-              <w:instrText xml:space="preserve"> PAGEREF _Toc481592127 \h </w:instrText>
+              <w:instrText xml:space="preserve"> PAGEREF _Toc481593005 \h </w:instrText>
             </w:r>
             <w:r>
               <w:rPr>
@@ -716,7 +763,7 @@
               <w:lang w:eastAsia="fr-FR"/>
             </w:rPr>
           </w:pPr>
-          <w:hyperlink w:anchor="_Toc481592128" w:history="1">
+          <w:hyperlink w:anchor="_Toc481593006" w:history="1">
             <w:r>
               <w:rPr>
                 <w:rStyle w:val="Lienhypertexte"/>
@@ -738,7 +785,7 @@
                 <w:rStyle w:val="Lienhypertexte"/>
                 <w:noProof/>
               </w:rPr>
-              <w:t>Contexte du projet et besoins du client</w:t>
+              <w:t>Présentation de la société</w:t>
             </w:r>
             <w:r>
               <w:rPr>
@@ -759,7 +806,7 @@
                 <w:noProof/>
                 <w:webHidden/>
               </w:rPr>
-              <w:instrText xml:space="preserve"> PAGEREF _Toc481592128 \h </w:instrText>
+              <w:instrText xml:space="preserve"> PAGEREF _Toc481593006 \h </w:instrText>
             </w:r>
             <w:r>
               <w:rPr>
@@ -804,7 +851,7 @@
               <w:lang w:eastAsia="fr-FR"/>
             </w:rPr>
           </w:pPr>
-          <w:hyperlink w:anchor="_Toc481592129" w:history="1">
+          <w:hyperlink w:anchor="_Toc481593007" w:history="1">
             <w:r>
               <w:rPr>
                 <w:rStyle w:val="Lienhypertexte"/>
@@ -826,7 +873,7 @@
                 <w:rStyle w:val="Lienhypertexte"/>
                 <w:noProof/>
               </w:rPr>
-              <w:t>Les besoins fonctionnels</w:t>
+              <w:t>Contexte du projet et besoins du client</w:t>
             </w:r>
             <w:r>
               <w:rPr>
@@ -847,7 +894,7 @@
                 <w:noProof/>
                 <w:webHidden/>
               </w:rPr>
-              <w:instrText xml:space="preserve"> PAGEREF _Toc481592129 \h </w:instrText>
+              <w:instrText xml:space="preserve"> PAGEREF _Toc481593007 \h </w:instrText>
             </w:r>
             <w:r>
               <w:rPr>
@@ -867,7 +914,7 @@
                 <w:noProof/>
                 <w:webHidden/>
               </w:rPr>
-              <w:t>5</w:t>
+              <w:t>4</w:t>
             </w:r>
             <w:r>
               <w:rPr>
@@ -892,7 +939,7 @@
               <w:lang w:eastAsia="fr-FR"/>
             </w:rPr>
           </w:pPr>
-          <w:hyperlink w:anchor="_Toc481592130" w:history="1">
+          <w:hyperlink w:anchor="_Toc481593008" w:history="1">
             <w:r>
               <w:rPr>
                 <w:rStyle w:val="Lienhypertexte"/>
@@ -914,7 +961,7 @@
                 <w:rStyle w:val="Lienhypertexte"/>
                 <w:noProof/>
               </w:rPr>
-              <w:t>L’élaboration du cahier des charges</w:t>
+              <w:t>Les besoins fonctionnels</w:t>
             </w:r>
             <w:r>
               <w:rPr>
@@ -935,7 +982,7 @@
                 <w:noProof/>
                 <w:webHidden/>
               </w:rPr>
-              <w:instrText xml:space="preserve"> PAGEREF _Toc481592130 \h </w:instrText>
+              <w:instrText xml:space="preserve"> PAGEREF _Toc481593008 \h </w:instrText>
             </w:r>
             <w:r>
               <w:rPr>
@@ -955,7 +1002,7 @@
                 <w:noProof/>
                 <w:webHidden/>
               </w:rPr>
-              <w:t>6</w:t>
+              <w:t>5</w:t>
             </w:r>
             <w:r>
               <w:rPr>
@@ -980,7 +1027,7 @@
               <w:lang w:eastAsia="fr-FR"/>
             </w:rPr>
           </w:pPr>
-          <w:hyperlink w:anchor="_Toc481592131" w:history="1">
+          <w:hyperlink w:anchor="_Toc481593009" w:history="1">
             <w:r>
               <w:rPr>
                 <w:rStyle w:val="Lienhypertexte"/>
@@ -1023,7 +1070,7 @@
                 <w:noProof/>
                 <w:webHidden/>
               </w:rPr>
-              <w:instrText xml:space="preserve"> PAGEREF _Toc481592131 \h </w:instrText>
+              <w:instrText xml:space="preserve"> PAGEREF _Toc481593009 \h </w:instrText>
             </w:r>
             <w:r>
               <w:rPr>
@@ -1068,7 +1115,7 @@
               <w:lang w:eastAsia="fr-FR"/>
             </w:rPr>
           </w:pPr>
-          <w:hyperlink w:anchor="_Toc481592132" w:history="1">
+          <w:hyperlink w:anchor="_Toc481593010" w:history="1">
             <w:r>
               <w:rPr>
                 <w:rStyle w:val="Lienhypertexte"/>
@@ -1090,7 +1137,7 @@
                 <w:rStyle w:val="Lienhypertexte"/>
                 <w:noProof/>
               </w:rPr>
-              <w:t>Les différents diagrammes de l’application(modèle théorique de lappli)</w:t>
+              <w:t>L’élaboration du cahier des charges (modèle théorique de lappli)</w:t>
             </w:r>
             <w:r>
               <w:rPr>
@@ -1111,7 +1158,7 @@
                 <w:noProof/>
                 <w:webHidden/>
               </w:rPr>
-              <w:instrText xml:space="preserve"> PAGEREF _Toc481592132 \h </w:instrText>
+              <w:instrText xml:space="preserve"> PAGEREF _Toc481593010 \h </w:instrText>
             </w:r>
             <w:r>
               <w:rPr>
@@ -1156,7 +1203,7 @@
               <w:lang w:eastAsia="fr-FR"/>
             </w:rPr>
           </w:pPr>
-          <w:hyperlink w:anchor="_Toc481592133" w:history="1">
+          <w:hyperlink w:anchor="_Toc481593011" w:history="1">
             <w:r>
               <w:rPr>
                 <w:rStyle w:val="Lienhypertexte"/>
@@ -1199,7 +1246,7 @@
                 <w:noProof/>
                 <w:webHidden/>
               </w:rPr>
-              <w:instrText xml:space="preserve"> PAGEREF _Toc481592133 \h </w:instrText>
+              <w:instrText xml:space="preserve"> PAGEREF _Toc481593011 \h </w:instrText>
             </w:r>
             <w:r>
               <w:rPr>
@@ -1244,7 +1291,7 @@
               <w:lang w:eastAsia="fr-FR"/>
             </w:rPr>
           </w:pPr>
-          <w:hyperlink w:anchor="_Toc481592134" w:history="1">
+          <w:hyperlink w:anchor="_Toc481593012" w:history="1">
             <w:r>
               <w:rPr>
                 <w:rStyle w:val="Lienhypertexte"/>
@@ -1287,7 +1334,7 @@
                 <w:noProof/>
                 <w:webHidden/>
               </w:rPr>
-              <w:instrText xml:space="preserve"> PAGEREF _Toc481592134 \h </w:instrText>
+              <w:instrText xml:space="preserve"> PAGEREF _Toc481593012 \h </w:instrText>
             </w:r>
             <w:r>
               <w:rPr>
@@ -1332,7 +1379,7 @@
               <w:lang w:eastAsia="fr-FR"/>
             </w:rPr>
           </w:pPr>
-          <w:hyperlink w:anchor="_Toc481592135" w:history="1">
+          <w:hyperlink w:anchor="_Toc481593013" w:history="1">
             <w:r>
               <w:rPr>
                 <w:rStyle w:val="Lienhypertexte"/>
@@ -1375,7 +1422,7 @@
                 <w:noProof/>
                 <w:webHidden/>
               </w:rPr>
-              <w:instrText xml:space="preserve"> PAGEREF _Toc481592135 \h </w:instrText>
+              <w:instrText xml:space="preserve"> PAGEREF _Toc481593013 \h </w:instrText>
             </w:r>
             <w:r>
               <w:rPr>
@@ -1420,7 +1467,7 @@
               <w:lang w:eastAsia="fr-FR"/>
             </w:rPr>
           </w:pPr>
-          <w:hyperlink w:anchor="_Toc481592136" w:history="1">
+          <w:hyperlink w:anchor="_Toc481593014" w:history="1">
             <w:r>
               <w:rPr>
                 <w:rStyle w:val="Lienhypertexte"/>
@@ -1463,7 +1510,7 @@
                 <w:noProof/>
                 <w:webHidden/>
               </w:rPr>
-              <w:instrText xml:space="preserve"> PAGEREF _Toc481592136 \h </w:instrText>
+              <w:instrText xml:space="preserve"> PAGEREF _Toc481593014 \h </w:instrText>
             </w:r>
             <w:r>
               <w:rPr>
@@ -1508,7 +1555,7 @@
               <w:lang w:eastAsia="fr-FR"/>
             </w:rPr>
           </w:pPr>
-          <w:hyperlink w:anchor="_Toc481592137" w:history="1">
+          <w:hyperlink w:anchor="_Toc481593015" w:history="1">
             <w:r>
               <w:rPr>
                 <w:rStyle w:val="Lienhypertexte"/>
@@ -1551,7 +1598,7 @@
                 <w:noProof/>
                 <w:webHidden/>
               </w:rPr>
-              <w:instrText xml:space="preserve"> PAGEREF _Toc481592137 \h </w:instrText>
+              <w:instrText xml:space="preserve"> PAGEREF _Toc481593015 \h </w:instrText>
             </w:r>
             <w:r>
               <w:rPr>
@@ -1596,7 +1643,7 @@
               <w:lang w:eastAsia="fr-FR"/>
             </w:rPr>
           </w:pPr>
-          <w:hyperlink w:anchor="_Toc481592138" w:history="1">
+          <w:hyperlink w:anchor="_Toc481593016" w:history="1">
             <w:r>
               <w:rPr>
                 <w:rStyle w:val="Lienhypertexte"/>
@@ -1639,7 +1686,7 @@
                 <w:noProof/>
                 <w:webHidden/>
               </w:rPr>
-              <w:instrText xml:space="preserve"> PAGEREF _Toc481592138 \h </w:instrText>
+              <w:instrText xml:space="preserve"> PAGEREF _Toc481593016 \h </w:instrText>
             </w:r>
             <w:r>
               <w:rPr>
@@ -1683,7 +1730,7 @@
               <w:lang w:eastAsia="fr-FR"/>
             </w:rPr>
           </w:pPr>
-          <w:hyperlink w:anchor="_Toc481592139" w:history="1">
+          <w:hyperlink w:anchor="_Toc481593017" w:history="1">
             <w:r>
               <w:rPr>
                 <w:rStyle w:val="Lienhypertexte"/>
@@ -1710,7 +1757,7 @@
                 <w:noProof/>
                 <w:webHidden/>
               </w:rPr>
-              <w:instrText xml:space="preserve"> PAGEREF _Toc481592139 \h </w:instrText>
+              <w:instrText xml:space="preserve"> PAGEREF _Toc481593017 \h </w:instrText>
             </w:r>
             <w:r>
               <w:rPr>
@@ -1730,7 +1777,7 @@
                 <w:noProof/>
                 <w:webHidden/>
               </w:rPr>
-              <w:t>14</w:t>
+              <w:t>15</w:t>
             </w:r>
             <w:r>
               <w:rPr>
@@ -1754,7 +1801,7 @@
               <w:lang w:eastAsia="fr-FR"/>
             </w:rPr>
           </w:pPr>
-          <w:hyperlink w:anchor="_Toc481592140" w:history="1">
+          <w:hyperlink w:anchor="_Toc481593018" w:history="1">
             <w:r>
               <w:rPr>
                 <w:rStyle w:val="Lienhypertexte"/>
@@ -1781,7 +1828,7 @@
                 <w:noProof/>
                 <w:webHidden/>
               </w:rPr>
-              <w:instrText xml:space="preserve"> PAGEREF _Toc481592140 \h </w:instrText>
+              <w:instrText xml:space="preserve"> PAGEREF _Toc481593018 \h </w:instrText>
             </w:r>
             <w:r>
               <w:rPr>
@@ -1801,7 +1848,7 @@
                 <w:noProof/>
                 <w:webHidden/>
               </w:rPr>
-              <w:t>16</w:t>
+              <w:t>17</w:t>
             </w:r>
             <w:r>
               <w:rPr>
@@ -1826,7 +1873,7 @@
               <w:lang w:eastAsia="fr-FR"/>
             </w:rPr>
           </w:pPr>
-          <w:hyperlink w:anchor="_Toc481592141" w:history="1">
+          <w:hyperlink w:anchor="_Toc481593019" w:history="1">
             <w:r>
               <w:rPr>
                 <w:rStyle w:val="Lienhypertexte"/>
@@ -1869,7 +1916,7 @@
                 <w:noProof/>
                 <w:webHidden/>
               </w:rPr>
-              <w:instrText xml:space="preserve"> PAGEREF _Toc481592141 \h </w:instrText>
+              <w:instrText xml:space="preserve"> PAGEREF _Toc481593019 \h </w:instrText>
             </w:r>
             <w:r>
               <w:rPr>
@@ -1889,7 +1936,7 @@
                 <w:noProof/>
                 <w:webHidden/>
               </w:rPr>
-              <w:t>16</w:t>
+              <w:t>17</w:t>
             </w:r>
             <w:r>
               <w:rPr>
@@ -1977,16 +2024,22 @@
           <w:numId w:val="2"/>
         </w:numPr>
       </w:pPr>
-      <w:bookmarkStart w:id="3" w:name="_Toc468997052"/>
-      <w:bookmarkStart w:id="4" w:name="_Toc481592127"/>
+      <w:bookmarkStart w:id="4" w:name="_Toc468997052"/>
+      <w:bookmarkStart w:id="5" w:name="_Toc481593005"/>
       <w:r>
         <w:t xml:space="preserve">Présentation </w:t>
       </w:r>
-      <w:bookmarkEnd w:id="3"/>
+      <w:bookmarkEnd w:id="4"/>
       <w:r>
         <w:t>et objectifs généraux du projet</w:t>
       </w:r>
-      <w:bookmarkEnd w:id="4"/>
+      <w:bookmarkEnd w:id="5"/>
+    </w:p>
+    <w:p>
+      <w:pPr>
+        <w:pStyle w:val="h1"/>
+        <w:jc w:val="left"/>
+      </w:pPr>
     </w:p>
     <w:p>
       <w:pPr>
@@ -1996,468 +2049,11 @@
           <w:numId w:val="3"/>
         </w:numPr>
       </w:pPr>
-      <w:bookmarkStart w:id="5" w:name="_Toc468997053"/>
-      <w:bookmarkStart w:id="6" w:name="_Toc481592128"/>
-      <w:r>
-        <w:t>Contexte</w:t>
-      </w:r>
-      <w:bookmarkEnd w:id="5"/>
-      <w:r>
-        <w:t xml:space="preserve"> du projet et besoins du client</w:t>
+      <w:bookmarkStart w:id="6" w:name="_Toc481593006"/>
+      <w:r>
+        <w:t>Présentation de la société</w:t>
       </w:r>
       <w:bookmarkEnd w:id="6"/>
-    </w:p>
-    <w:p/>
-    <w:p>
-      <w:pPr>
-        <w:spacing w:before="120" w:after="120" w:line="360" w:lineRule="auto"/>
-        <w:ind w:firstLine="720"/>
-        <w:jc w:val="both"/>
-        <w:rPr>
-          <w:rFonts w:ascii="Times New Roman" w:eastAsia="Times New Roman" w:hAnsi="Times New Roman" w:cs="Times New Roman"/>
-          <w:sz w:val="24"/>
-          <w:szCs w:val="24"/>
-        </w:rPr>
-      </w:pPr>
-      <w:r>
-        <w:rPr>
-          <w:rFonts w:ascii="Times New Roman" w:eastAsia="Times New Roman" w:hAnsi="Times New Roman" w:cs="Times New Roman"/>
-          <w:sz w:val="24"/>
-          <w:szCs w:val="24"/>
-        </w:rPr>
-        <w:t>L’application « </w:t>
-      </w:r>
-      <w:proofErr w:type="spellStart"/>
-      <w:r>
-        <w:rPr>
-          <w:rFonts w:ascii="Times New Roman" w:eastAsia="Times New Roman" w:hAnsi="Times New Roman" w:cs="Times New Roman"/>
-          <w:sz w:val="24"/>
-          <w:szCs w:val="24"/>
-        </w:rPr>
-        <w:t>MelodieNet</w:t>
-      </w:r>
-      <w:proofErr w:type="spellEnd"/>
-      <w:r>
-        <w:rPr>
-          <w:rFonts w:ascii="Times New Roman" w:eastAsia="Times New Roman" w:hAnsi="Times New Roman" w:cs="Times New Roman"/>
-          <w:sz w:val="24"/>
-          <w:szCs w:val="24"/>
-        </w:rPr>
-        <w:t> » permet de suivre les lignes de production en temps réel. Développé</w:t>
-      </w:r>
-      <w:r>
-        <w:rPr>
-          <w:rFonts w:ascii="Times New Roman" w:eastAsia="Times New Roman" w:hAnsi="Times New Roman" w:cs="Times New Roman"/>
-          <w:sz w:val="24"/>
-          <w:szCs w:val="24"/>
-        </w:rPr>
-        <w:t>e</w:t>
-      </w:r>
-      <w:r>
-        <w:rPr>
-          <w:rFonts w:ascii="Times New Roman" w:eastAsia="Times New Roman" w:hAnsi="Times New Roman" w:cs="Times New Roman"/>
-          <w:sz w:val="24"/>
-          <w:szCs w:val="24"/>
-        </w:rPr>
-        <w:t xml:space="preserve"> par FSA</w:t>
-      </w:r>
-      <w:r>
-        <w:rPr>
-          <w:rFonts w:ascii="Times New Roman" w:eastAsia="Times New Roman" w:hAnsi="Times New Roman" w:cs="Times New Roman"/>
-          <w:sz w:val="24"/>
-          <w:szCs w:val="24"/>
-        </w:rPr>
-        <w:t xml:space="preserve">, cette application web donne accès à de multiples interfaces dans lesquels la performance de production est détaillée par des </w:t>
-      </w:r>
-      <w:proofErr w:type="gramStart"/>
-      <w:r>
-        <w:rPr>
-          <w:rFonts w:ascii="Times New Roman" w:eastAsia="Times New Roman" w:hAnsi="Times New Roman" w:cs="Times New Roman"/>
-          <w:sz w:val="24"/>
-          <w:szCs w:val="24"/>
-        </w:rPr>
-        <w:t>chiffres  et</w:t>
-      </w:r>
-      <w:proofErr w:type="gramEnd"/>
-      <w:r>
-        <w:rPr>
-          <w:rFonts w:ascii="Times New Roman" w:eastAsia="Times New Roman" w:hAnsi="Times New Roman" w:cs="Times New Roman"/>
-          <w:sz w:val="24"/>
-          <w:szCs w:val="24"/>
-        </w:rPr>
-        <w:t xml:space="preserve"> des </w:t>
-      </w:r>
-      <w:r>
-        <w:rPr>
-          <w:rFonts w:ascii="Times New Roman" w:eastAsia="Times New Roman" w:hAnsi="Times New Roman" w:cs="Times New Roman"/>
-          <w:sz w:val="24"/>
-          <w:szCs w:val="24"/>
-        </w:rPr>
-        <w:t>Pareto</w:t>
-      </w:r>
-      <w:r>
-        <w:rPr>
-          <w:rFonts w:ascii="Times New Roman" w:eastAsia="Times New Roman" w:hAnsi="Times New Roman" w:cs="Times New Roman"/>
-          <w:sz w:val="24"/>
-          <w:szCs w:val="24"/>
-        </w:rPr>
-        <w:t>.</w:t>
-      </w:r>
-      <w:r>
-        <w:rPr>
-          <w:rFonts w:ascii="Times New Roman" w:eastAsia="Times New Roman" w:hAnsi="Times New Roman" w:cs="Times New Roman"/>
-          <w:sz w:val="24"/>
-          <w:szCs w:val="24"/>
-        </w:rPr>
-        <w:t xml:space="preserve"> </w:t>
-      </w:r>
-    </w:p>
-    <w:p>
-      <w:pPr>
-        <w:spacing w:before="120" w:after="120" w:line="360" w:lineRule="auto"/>
-        <w:ind w:firstLine="720"/>
-        <w:jc w:val="both"/>
-        <w:rPr>
-          <w:rFonts w:ascii="Times New Roman" w:eastAsia="Times New Roman" w:hAnsi="Times New Roman" w:cs="Times New Roman"/>
-          <w:sz w:val="24"/>
-          <w:szCs w:val="24"/>
-        </w:rPr>
-      </w:pPr>
-    </w:p>
-    <w:p>
-      <w:pPr>
-        <w:spacing w:before="120" w:after="120" w:line="360" w:lineRule="auto"/>
-        <w:jc w:val="both"/>
-        <w:rPr>
-          <w:rFonts w:ascii="Times New Roman" w:eastAsia="Times New Roman" w:hAnsi="Times New Roman" w:cs="Times New Roman"/>
-          <w:sz w:val="24"/>
-          <w:szCs w:val="24"/>
-        </w:rPr>
-      </w:pPr>
-      <w:r>
-        <w:rPr>
-          <w:rFonts w:ascii="Times New Roman" w:eastAsia="Times New Roman" w:hAnsi="Times New Roman" w:cs="Times New Roman"/>
-          <w:sz w:val="24"/>
-          <w:szCs w:val="24"/>
-        </w:rPr>
-        <w:t xml:space="preserve">Mon but durant ce stage est d’adapter </w:t>
-      </w:r>
-      <w:r>
-        <w:rPr>
-          <w:rFonts w:ascii="Times New Roman" w:eastAsia="Times New Roman" w:hAnsi="Times New Roman" w:cs="Times New Roman"/>
-          <w:sz w:val="24"/>
-          <w:szCs w:val="24"/>
-        </w:rPr>
-        <w:t>les deux fonctionnalités essentielles de « </w:t>
-      </w:r>
-      <w:proofErr w:type="spellStart"/>
-      <w:r>
-        <w:rPr>
-          <w:rFonts w:ascii="Times New Roman" w:eastAsia="Times New Roman" w:hAnsi="Times New Roman" w:cs="Times New Roman"/>
-          <w:sz w:val="24"/>
-          <w:szCs w:val="24"/>
-        </w:rPr>
-        <w:t>MelodieNet</w:t>
-      </w:r>
-      <w:proofErr w:type="spellEnd"/>
-      <w:r>
-        <w:rPr>
-          <w:rFonts w:ascii="Times New Roman" w:eastAsia="Times New Roman" w:hAnsi="Times New Roman" w:cs="Times New Roman"/>
-          <w:sz w:val="24"/>
-          <w:szCs w:val="24"/>
-        </w:rPr>
-        <w:t xml:space="preserve"> » à </w:t>
-      </w:r>
-      <w:r>
-        <w:rPr>
-          <w:rFonts w:ascii="Times New Roman" w:eastAsia="Times New Roman" w:hAnsi="Times New Roman" w:cs="Times New Roman"/>
-          <w:sz w:val="24"/>
-          <w:szCs w:val="24"/>
-        </w:rPr>
-        <w:t>savoir</w:t>
-      </w:r>
-      <w:r>
-        <w:rPr>
-          <w:rFonts w:ascii="Times New Roman" w:eastAsia="Times New Roman" w:hAnsi="Times New Roman" w:cs="Times New Roman"/>
-          <w:sz w:val="24"/>
-          <w:szCs w:val="24"/>
-        </w:rPr>
-        <w:t xml:space="preserve"> le « suivi machine » et le « suivi de production ».</w:t>
-      </w:r>
-      <w:r>
-        <w:rPr>
-          <w:rFonts w:ascii="Times New Roman" w:eastAsia="Times New Roman" w:hAnsi="Times New Roman" w:cs="Times New Roman"/>
-          <w:sz w:val="24"/>
-          <w:szCs w:val="24"/>
-        </w:rPr>
-        <w:t xml:space="preserve"> L’un correspondant au « mode de marches des cellules » sur « </w:t>
-      </w:r>
-      <w:proofErr w:type="spellStart"/>
-      <w:r>
-        <w:rPr>
-          <w:rFonts w:ascii="Times New Roman" w:eastAsia="Times New Roman" w:hAnsi="Times New Roman" w:cs="Times New Roman"/>
-          <w:sz w:val="24"/>
-          <w:szCs w:val="24"/>
-        </w:rPr>
-        <w:t>MelodieNet</w:t>
-      </w:r>
-      <w:proofErr w:type="spellEnd"/>
-      <w:r>
-        <w:rPr>
-          <w:rFonts w:ascii="Times New Roman" w:eastAsia="Times New Roman" w:hAnsi="Times New Roman" w:cs="Times New Roman"/>
-          <w:sz w:val="24"/>
-          <w:szCs w:val="24"/>
-        </w:rPr>
-        <w:t> », l’autre au « bilan de production », lequel sera légèrement simplifié.</w:t>
-      </w:r>
-      <w:r>
-        <w:rPr>
-          <w:rFonts w:ascii="Times New Roman" w:eastAsia="Times New Roman" w:hAnsi="Times New Roman" w:cs="Times New Roman"/>
-          <w:sz w:val="24"/>
-          <w:szCs w:val="24"/>
-        </w:rPr>
-        <w:t xml:space="preserve"> </w:t>
-      </w:r>
-      <w:r>
-        <w:rPr>
-          <w:rFonts w:ascii="Times New Roman" w:eastAsia="Times New Roman" w:hAnsi="Times New Roman" w:cs="Times New Roman"/>
-          <w:sz w:val="24"/>
-          <w:szCs w:val="24"/>
-        </w:rPr>
-        <w:t xml:space="preserve">(Voir annexe 1.1). </w:t>
-      </w:r>
-      <w:r>
-        <w:rPr>
-          <w:rFonts w:ascii="Times New Roman" w:eastAsia="Times New Roman" w:hAnsi="Times New Roman" w:cs="Times New Roman"/>
-          <w:sz w:val="24"/>
-          <w:szCs w:val="24"/>
-        </w:rPr>
-        <w:t>L’objectif final étant</w:t>
-      </w:r>
-      <w:r>
-        <w:rPr>
-          <w:rFonts w:ascii="Times New Roman" w:eastAsia="Times New Roman" w:hAnsi="Times New Roman" w:cs="Times New Roman"/>
-          <w:sz w:val="24"/>
-          <w:szCs w:val="24"/>
-        </w:rPr>
-        <w:t xml:space="preserve"> de rendre l’état des lignes de production et leur productivité accessibles n’importe où </w:t>
-      </w:r>
-      <w:r>
-        <w:rPr>
-          <w:rFonts w:ascii="Times New Roman" w:eastAsia="Times New Roman" w:hAnsi="Times New Roman" w:cs="Times New Roman"/>
-          <w:sz w:val="24"/>
-          <w:szCs w:val="24"/>
-        </w:rPr>
-        <w:t>grâce</w:t>
-      </w:r>
-      <w:r>
-        <w:rPr>
-          <w:rFonts w:ascii="Times New Roman" w:eastAsia="Times New Roman" w:hAnsi="Times New Roman" w:cs="Times New Roman"/>
-          <w:sz w:val="24"/>
-          <w:szCs w:val="24"/>
-        </w:rPr>
-        <w:t xml:space="preserve"> à un smartphone.</w:t>
-      </w:r>
-    </w:p>
-    <w:p>
-      <w:pPr>
-        <w:spacing w:before="120" w:after="120" w:line="360" w:lineRule="auto"/>
-        <w:jc w:val="both"/>
-        <w:rPr>
-          <w:rFonts w:ascii="Times New Roman" w:eastAsia="Times New Roman" w:hAnsi="Times New Roman" w:cs="Times New Roman"/>
-          <w:sz w:val="24"/>
-          <w:szCs w:val="24"/>
-        </w:rPr>
-      </w:pPr>
-      <w:r>
-        <w:rPr>
-          <w:rFonts w:ascii="Times New Roman" w:eastAsia="Times New Roman" w:hAnsi="Times New Roman" w:cs="Times New Roman"/>
-          <w:sz w:val="24"/>
-          <w:szCs w:val="24"/>
-        </w:rPr>
-        <w:t xml:space="preserve">FSA étant une entreprise très active à l’international, l’une </w:t>
-      </w:r>
-      <w:r>
-        <w:rPr>
-          <w:rFonts w:ascii="Times New Roman" w:eastAsia="Times New Roman" w:hAnsi="Times New Roman" w:cs="Times New Roman"/>
-          <w:sz w:val="24"/>
-          <w:szCs w:val="24"/>
-        </w:rPr>
-        <w:t>des premières contraintes</w:t>
-      </w:r>
-      <w:r>
-        <w:rPr>
-          <w:rFonts w:ascii="Times New Roman" w:eastAsia="Times New Roman" w:hAnsi="Times New Roman" w:cs="Times New Roman"/>
-          <w:sz w:val="24"/>
-          <w:szCs w:val="24"/>
-        </w:rPr>
-        <w:t xml:space="preserve"> pour l’application a été de</w:t>
-      </w:r>
-      <w:r>
-        <w:rPr>
-          <w:rFonts w:ascii="Times New Roman" w:eastAsia="Times New Roman" w:hAnsi="Times New Roman" w:cs="Times New Roman"/>
-          <w:sz w:val="24"/>
-          <w:szCs w:val="24"/>
-        </w:rPr>
-        <w:t xml:space="preserve"> pouvoir gérer plusieurs langues, au minimum le français et l’anglais.</w:t>
-      </w:r>
-    </w:p>
-    <w:p>
-      <w:pPr>
-        <w:spacing w:before="120" w:after="120" w:line="360" w:lineRule="auto"/>
-        <w:jc w:val="both"/>
-        <w:rPr>
-          <w:rFonts w:ascii="Times New Roman" w:eastAsia="Times New Roman" w:hAnsi="Times New Roman" w:cs="Times New Roman"/>
-          <w:sz w:val="24"/>
-          <w:szCs w:val="24"/>
-        </w:rPr>
-      </w:pPr>
-      <w:r>
-        <w:rPr>
-          <w:rFonts w:ascii="Times New Roman" w:eastAsia="Times New Roman" w:hAnsi="Times New Roman" w:cs="Times New Roman"/>
-          <w:sz w:val="24"/>
-          <w:szCs w:val="24"/>
-        </w:rPr>
-        <w:t xml:space="preserve">De plus, elle doit permettre l’authentification </w:t>
-      </w:r>
-      <w:r>
-        <w:rPr>
-          <w:rFonts w:ascii="Times New Roman" w:eastAsia="Times New Roman" w:hAnsi="Times New Roman" w:cs="Times New Roman"/>
-          <w:sz w:val="24"/>
-          <w:szCs w:val="24"/>
-        </w:rPr>
-        <w:t>d’utilisateurs</w:t>
-      </w:r>
-      <w:r>
-        <w:rPr>
-          <w:rFonts w:ascii="Times New Roman" w:eastAsia="Times New Roman" w:hAnsi="Times New Roman" w:cs="Times New Roman"/>
-          <w:sz w:val="24"/>
-          <w:szCs w:val="24"/>
-        </w:rPr>
-        <w:t xml:space="preserve"> en vérifiant les informations entrées dans la base de données</w:t>
-      </w:r>
-      <w:r>
-        <w:rPr>
-          <w:rFonts w:ascii="Times New Roman" w:eastAsia="Times New Roman" w:hAnsi="Times New Roman" w:cs="Times New Roman"/>
-          <w:sz w:val="24"/>
-          <w:szCs w:val="24"/>
-        </w:rPr>
-        <w:t xml:space="preserve">. </w:t>
-      </w:r>
-    </w:p>
-    <w:p>
-      <w:pPr>
-        <w:spacing w:before="120" w:after="120" w:line="360" w:lineRule="auto"/>
-        <w:jc w:val="both"/>
-        <w:rPr>
-          <w:rFonts w:ascii="Times New Roman" w:eastAsia="Times New Roman" w:hAnsi="Times New Roman" w:cs="Times New Roman"/>
-          <w:sz w:val="24"/>
-          <w:szCs w:val="24"/>
-        </w:rPr>
-      </w:pPr>
-      <w:r>
-        <w:rPr>
-          <w:rFonts w:ascii="Times New Roman" w:eastAsia="Times New Roman" w:hAnsi="Times New Roman" w:cs="Times New Roman"/>
-          <w:sz w:val="24"/>
-          <w:szCs w:val="24"/>
-        </w:rPr>
-        <w:t xml:space="preserve">Les informations des lignes de production affichées par l’application doivent </w:t>
-      </w:r>
-      <w:r>
-        <w:rPr>
-          <w:rFonts w:ascii="Times New Roman" w:eastAsia="Times New Roman" w:hAnsi="Times New Roman" w:cs="Times New Roman"/>
-          <w:sz w:val="24"/>
-          <w:szCs w:val="24"/>
-        </w:rPr>
-        <w:t>être</w:t>
-      </w:r>
-      <w:r>
-        <w:rPr>
-          <w:rFonts w:ascii="Times New Roman" w:eastAsia="Times New Roman" w:hAnsi="Times New Roman" w:cs="Times New Roman"/>
-          <w:sz w:val="24"/>
-          <w:szCs w:val="24"/>
-        </w:rPr>
-        <w:t xml:space="preserve"> récupérées sur un Web</w:t>
-      </w:r>
-      <w:r>
-        <w:rPr>
-          <w:rFonts w:ascii="Times New Roman" w:eastAsia="Times New Roman" w:hAnsi="Times New Roman" w:cs="Times New Roman"/>
-          <w:sz w:val="24"/>
-          <w:szCs w:val="24"/>
-        </w:rPr>
-        <w:t xml:space="preserve"> </w:t>
-      </w:r>
-      <w:r>
-        <w:rPr>
-          <w:rFonts w:ascii="Times New Roman" w:eastAsia="Times New Roman" w:hAnsi="Times New Roman" w:cs="Times New Roman"/>
-          <w:sz w:val="24"/>
-          <w:szCs w:val="24"/>
-        </w:rPr>
-        <w:t>Service dédié dont l’URL est modifiable à travers un écran de paramétrage de l’application.</w:t>
-      </w:r>
-    </w:p>
-    <w:p>
-      <w:pPr>
-        <w:spacing w:before="120" w:after="120" w:line="360" w:lineRule="auto"/>
-        <w:jc w:val="both"/>
-        <w:rPr>
-          <w:rFonts w:ascii="Times New Roman" w:eastAsia="Times New Roman" w:hAnsi="Times New Roman" w:cs="Times New Roman"/>
-          <w:sz w:val="24"/>
-          <w:szCs w:val="24"/>
-        </w:rPr>
-      </w:pPr>
-      <w:r>
-        <w:rPr>
-          <w:rFonts w:ascii="Times New Roman" w:eastAsia="Times New Roman" w:hAnsi="Times New Roman" w:cs="Times New Roman"/>
-          <w:sz w:val="24"/>
-          <w:szCs w:val="24"/>
-        </w:rPr>
-        <w:t xml:space="preserve">Ce Web Service est de type « REST » et il exporte des données au format </w:t>
-      </w:r>
-      <w:proofErr w:type="gramStart"/>
-      <w:r>
-        <w:rPr>
-          <w:rFonts w:ascii="Times New Roman" w:eastAsia="Times New Roman" w:hAnsi="Times New Roman" w:cs="Times New Roman"/>
-          <w:sz w:val="24"/>
-          <w:szCs w:val="24"/>
-        </w:rPr>
-        <w:t>JSON .</w:t>
-      </w:r>
-      <w:proofErr w:type="gramEnd"/>
-    </w:p>
-    <w:p>
-      <w:pPr>
-        <w:spacing w:before="120" w:after="120" w:line="360" w:lineRule="auto"/>
-        <w:jc w:val="both"/>
-        <w:rPr>
-          <w:rFonts w:ascii="Times New Roman" w:eastAsia="Times New Roman" w:hAnsi="Times New Roman" w:cs="Times New Roman"/>
-          <w:sz w:val="24"/>
-          <w:szCs w:val="24"/>
-        </w:rPr>
-      </w:pPr>
-    </w:p>
-    <w:p>
-      <w:pPr>
-        <w:spacing w:before="120" w:after="120" w:line="360" w:lineRule="auto"/>
-        <w:jc w:val="both"/>
-        <w:rPr>
-          <w:rFonts w:ascii="Times New Roman" w:hAnsi="Times New Roman" w:cs="Times New Roman"/>
-          <w:sz w:val="24"/>
-          <w:szCs w:val="24"/>
-        </w:rPr>
-      </w:pPr>
-    </w:p>
-    <w:p>
-      <w:pPr>
-        <w:spacing w:before="120" w:after="120" w:line="360" w:lineRule="auto"/>
-        <w:ind w:firstLine="720"/>
-        <w:jc w:val="both"/>
-        <w:rPr>
-          <w:rFonts w:ascii="Times New Roman" w:hAnsi="Times New Roman" w:cs="Times New Roman"/>
-          <w:sz w:val="24"/>
-          <w:szCs w:val="24"/>
-        </w:rPr>
-      </w:pPr>
     </w:p>
     <w:p>
       <w:pPr>
@@ -2467,12 +2063,473 @@
           <w:numId w:val="3"/>
         </w:numPr>
       </w:pPr>
-      <w:bookmarkStart w:id="7" w:name="_Toc481592129"/>
+      <w:bookmarkStart w:id="7" w:name="_Toc468997053"/>
+      <w:bookmarkStart w:id="8" w:name="_Toc481593007"/>
+      <w:r>
+        <w:t>Contexte</w:t>
+      </w:r>
+      <w:bookmarkEnd w:id="7"/>
+      <w:r>
+        <w:t xml:space="preserve"> du projet et besoins du client</w:t>
+      </w:r>
+      <w:bookmarkEnd w:id="8"/>
+    </w:p>
+    <w:p/>
+    <w:p>
+      <w:pPr>
+        <w:spacing w:before="120" w:after="120" w:line="360" w:lineRule="auto"/>
+        <w:ind w:firstLine="720"/>
+        <w:jc w:val="both"/>
+        <w:rPr>
+          <w:rFonts w:ascii="Times New Roman" w:eastAsia="Times New Roman" w:hAnsi="Times New Roman" w:cs="Times New Roman"/>
+          <w:sz w:val="24"/>
+          <w:szCs w:val="24"/>
+        </w:rPr>
+      </w:pPr>
+      <w:r>
+        <w:rPr>
+          <w:rFonts w:ascii="Times New Roman" w:eastAsia="Times New Roman" w:hAnsi="Times New Roman" w:cs="Times New Roman"/>
+          <w:sz w:val="24"/>
+          <w:szCs w:val="24"/>
+        </w:rPr>
+        <w:t>L’application « </w:t>
+      </w:r>
+      <w:proofErr w:type="spellStart"/>
+      <w:r>
+        <w:rPr>
+          <w:rFonts w:ascii="Times New Roman" w:eastAsia="Times New Roman" w:hAnsi="Times New Roman" w:cs="Times New Roman"/>
+          <w:sz w:val="24"/>
+          <w:szCs w:val="24"/>
+        </w:rPr>
+        <w:t>MelodieNet</w:t>
+      </w:r>
+      <w:proofErr w:type="spellEnd"/>
+      <w:r>
+        <w:rPr>
+          <w:rFonts w:ascii="Times New Roman" w:eastAsia="Times New Roman" w:hAnsi="Times New Roman" w:cs="Times New Roman"/>
+          <w:sz w:val="24"/>
+          <w:szCs w:val="24"/>
+        </w:rPr>
+        <w:t> » permet de suivre les lignes de production en temps réel. Développé</w:t>
+      </w:r>
+      <w:r>
+        <w:rPr>
+          <w:rFonts w:ascii="Times New Roman" w:eastAsia="Times New Roman" w:hAnsi="Times New Roman" w:cs="Times New Roman"/>
+          <w:sz w:val="24"/>
+          <w:szCs w:val="24"/>
+        </w:rPr>
+        <w:t>e</w:t>
+      </w:r>
+      <w:r>
+        <w:rPr>
+          <w:rFonts w:ascii="Times New Roman" w:eastAsia="Times New Roman" w:hAnsi="Times New Roman" w:cs="Times New Roman"/>
+          <w:sz w:val="24"/>
+          <w:szCs w:val="24"/>
+        </w:rPr>
+        <w:t xml:space="preserve"> par FSA</w:t>
+      </w:r>
+      <w:r>
+        <w:rPr>
+          <w:rFonts w:ascii="Times New Roman" w:eastAsia="Times New Roman" w:hAnsi="Times New Roman" w:cs="Times New Roman"/>
+          <w:sz w:val="24"/>
+          <w:szCs w:val="24"/>
+        </w:rPr>
+        <w:t xml:space="preserve">, cette application web donne accès à de multiples interfaces dans lesquels la performance de production est détaillée par des </w:t>
+      </w:r>
+      <w:proofErr w:type="gramStart"/>
+      <w:r>
+        <w:rPr>
+          <w:rFonts w:ascii="Times New Roman" w:eastAsia="Times New Roman" w:hAnsi="Times New Roman" w:cs="Times New Roman"/>
+          <w:sz w:val="24"/>
+          <w:szCs w:val="24"/>
+        </w:rPr>
+        <w:t>chiffres  et</w:t>
+      </w:r>
+      <w:proofErr w:type="gramEnd"/>
+      <w:r>
+        <w:rPr>
+          <w:rFonts w:ascii="Times New Roman" w:eastAsia="Times New Roman" w:hAnsi="Times New Roman" w:cs="Times New Roman"/>
+          <w:sz w:val="24"/>
+          <w:szCs w:val="24"/>
+        </w:rPr>
+        <w:t xml:space="preserve"> des </w:t>
+      </w:r>
+      <w:r>
+        <w:rPr>
+          <w:rFonts w:ascii="Times New Roman" w:eastAsia="Times New Roman" w:hAnsi="Times New Roman" w:cs="Times New Roman"/>
+          <w:sz w:val="24"/>
+          <w:szCs w:val="24"/>
+        </w:rPr>
+        <w:t>Pareto</w:t>
+      </w:r>
+      <w:r>
+        <w:rPr>
+          <w:rFonts w:ascii="Times New Roman" w:eastAsia="Times New Roman" w:hAnsi="Times New Roman" w:cs="Times New Roman"/>
+          <w:sz w:val="24"/>
+          <w:szCs w:val="24"/>
+        </w:rPr>
+        <w:t>.</w:t>
+      </w:r>
+      <w:r>
+        <w:rPr>
+          <w:rFonts w:ascii="Times New Roman" w:eastAsia="Times New Roman" w:hAnsi="Times New Roman" w:cs="Times New Roman"/>
+          <w:sz w:val="24"/>
+          <w:szCs w:val="24"/>
+        </w:rPr>
+        <w:t xml:space="preserve"> </w:t>
+      </w:r>
+    </w:p>
+    <w:p>
+      <w:pPr>
+        <w:spacing w:before="120" w:after="120" w:line="360" w:lineRule="auto"/>
+        <w:ind w:firstLine="720"/>
+        <w:jc w:val="both"/>
+        <w:rPr>
+          <w:rFonts w:ascii="Times New Roman" w:eastAsia="Times New Roman" w:hAnsi="Times New Roman" w:cs="Times New Roman"/>
+          <w:sz w:val="24"/>
+          <w:szCs w:val="24"/>
+        </w:rPr>
+      </w:pPr>
+    </w:p>
+    <w:p>
+      <w:pPr>
+        <w:spacing w:before="120" w:after="120" w:line="360" w:lineRule="auto"/>
+        <w:jc w:val="both"/>
+        <w:rPr>
+          <w:rFonts w:ascii="Times New Roman" w:eastAsia="Times New Roman" w:hAnsi="Times New Roman" w:cs="Times New Roman"/>
+          <w:sz w:val="24"/>
+          <w:szCs w:val="24"/>
+        </w:rPr>
+      </w:pPr>
+      <w:r>
+        <w:rPr>
+          <w:rFonts w:ascii="Times New Roman" w:eastAsia="Times New Roman" w:hAnsi="Times New Roman" w:cs="Times New Roman"/>
+          <w:sz w:val="24"/>
+          <w:szCs w:val="24"/>
+        </w:rPr>
+        <w:t xml:space="preserve">Mon but durant ce stage est d’adapter </w:t>
+      </w:r>
+      <w:r>
+        <w:rPr>
+          <w:rFonts w:ascii="Times New Roman" w:eastAsia="Times New Roman" w:hAnsi="Times New Roman" w:cs="Times New Roman"/>
+          <w:sz w:val="24"/>
+          <w:szCs w:val="24"/>
+        </w:rPr>
+        <w:t>les deux fonctionnalités essentielles de « </w:t>
+      </w:r>
+      <w:proofErr w:type="spellStart"/>
+      <w:r>
+        <w:rPr>
+          <w:rFonts w:ascii="Times New Roman" w:eastAsia="Times New Roman" w:hAnsi="Times New Roman" w:cs="Times New Roman"/>
+          <w:sz w:val="24"/>
+          <w:szCs w:val="24"/>
+        </w:rPr>
+        <w:t>MelodieNet</w:t>
+      </w:r>
+      <w:proofErr w:type="spellEnd"/>
+      <w:r>
+        <w:rPr>
+          <w:rFonts w:ascii="Times New Roman" w:eastAsia="Times New Roman" w:hAnsi="Times New Roman" w:cs="Times New Roman"/>
+          <w:sz w:val="24"/>
+          <w:szCs w:val="24"/>
+        </w:rPr>
+        <w:t xml:space="preserve"> » à </w:t>
+      </w:r>
+      <w:r>
+        <w:rPr>
+          <w:rFonts w:ascii="Times New Roman" w:eastAsia="Times New Roman" w:hAnsi="Times New Roman" w:cs="Times New Roman"/>
+          <w:sz w:val="24"/>
+          <w:szCs w:val="24"/>
+        </w:rPr>
+        <w:t>savoir</w:t>
+      </w:r>
+      <w:r>
+        <w:rPr>
+          <w:rFonts w:ascii="Times New Roman" w:eastAsia="Times New Roman" w:hAnsi="Times New Roman" w:cs="Times New Roman"/>
+          <w:sz w:val="24"/>
+          <w:szCs w:val="24"/>
+        </w:rPr>
+        <w:t xml:space="preserve"> le « suivi machine » et le « suivi de production ».</w:t>
+      </w:r>
+      <w:r>
+        <w:rPr>
+          <w:rFonts w:ascii="Times New Roman" w:eastAsia="Times New Roman" w:hAnsi="Times New Roman" w:cs="Times New Roman"/>
+          <w:sz w:val="24"/>
+          <w:szCs w:val="24"/>
+        </w:rPr>
+        <w:t xml:space="preserve"> L’un correspondant au « mode de marches des cellules » sur « </w:t>
+      </w:r>
+      <w:proofErr w:type="spellStart"/>
+      <w:r>
+        <w:rPr>
+          <w:rFonts w:ascii="Times New Roman" w:eastAsia="Times New Roman" w:hAnsi="Times New Roman" w:cs="Times New Roman"/>
+          <w:sz w:val="24"/>
+          <w:szCs w:val="24"/>
+        </w:rPr>
+        <w:t>MelodieNet</w:t>
+      </w:r>
+      <w:proofErr w:type="spellEnd"/>
+      <w:r>
+        <w:rPr>
+          <w:rFonts w:ascii="Times New Roman" w:eastAsia="Times New Roman" w:hAnsi="Times New Roman" w:cs="Times New Roman"/>
+          <w:sz w:val="24"/>
+          <w:szCs w:val="24"/>
+        </w:rPr>
+        <w:t> », l’autre au « bilan de production », lequel sera légèrement simplifié.</w:t>
+      </w:r>
+      <w:r>
+        <w:rPr>
+          <w:rFonts w:ascii="Times New Roman" w:eastAsia="Times New Roman" w:hAnsi="Times New Roman" w:cs="Times New Roman"/>
+          <w:sz w:val="24"/>
+          <w:szCs w:val="24"/>
+        </w:rPr>
+        <w:t xml:space="preserve"> </w:t>
+      </w:r>
+      <w:r>
+        <w:rPr>
+          <w:rFonts w:ascii="Times New Roman" w:eastAsia="Times New Roman" w:hAnsi="Times New Roman" w:cs="Times New Roman"/>
+          <w:sz w:val="24"/>
+          <w:szCs w:val="24"/>
+        </w:rPr>
+        <w:t xml:space="preserve">(Voir annexe 1.1). </w:t>
+      </w:r>
+      <w:r>
+        <w:rPr>
+          <w:rFonts w:ascii="Times New Roman" w:eastAsia="Times New Roman" w:hAnsi="Times New Roman" w:cs="Times New Roman"/>
+          <w:sz w:val="24"/>
+          <w:szCs w:val="24"/>
+        </w:rPr>
+        <w:t>L’objectif final étant</w:t>
+      </w:r>
+      <w:r>
+        <w:rPr>
+          <w:rFonts w:ascii="Times New Roman" w:eastAsia="Times New Roman" w:hAnsi="Times New Roman" w:cs="Times New Roman"/>
+          <w:sz w:val="24"/>
+          <w:szCs w:val="24"/>
+        </w:rPr>
+        <w:t xml:space="preserve"> de rendre l’état des lignes de production et leur productivité accessibles n’importe où </w:t>
+      </w:r>
+      <w:r>
+        <w:rPr>
+          <w:rFonts w:ascii="Times New Roman" w:eastAsia="Times New Roman" w:hAnsi="Times New Roman" w:cs="Times New Roman"/>
+          <w:sz w:val="24"/>
+          <w:szCs w:val="24"/>
+        </w:rPr>
+        <w:t>grâce</w:t>
+      </w:r>
+      <w:r>
+        <w:rPr>
+          <w:rFonts w:ascii="Times New Roman" w:eastAsia="Times New Roman" w:hAnsi="Times New Roman" w:cs="Times New Roman"/>
+          <w:sz w:val="24"/>
+          <w:szCs w:val="24"/>
+        </w:rPr>
+        <w:t xml:space="preserve"> à un smartphone.</w:t>
+      </w:r>
+    </w:p>
+    <w:p>
+      <w:pPr>
+        <w:spacing w:before="120" w:after="120" w:line="360" w:lineRule="auto"/>
+        <w:jc w:val="both"/>
+        <w:rPr>
+          <w:rFonts w:ascii="Times New Roman" w:eastAsia="Times New Roman" w:hAnsi="Times New Roman" w:cs="Times New Roman"/>
+          <w:sz w:val="24"/>
+          <w:szCs w:val="24"/>
+        </w:rPr>
+      </w:pPr>
+      <w:r>
+        <w:rPr>
+          <w:rFonts w:ascii="Times New Roman" w:eastAsia="Times New Roman" w:hAnsi="Times New Roman" w:cs="Times New Roman"/>
+          <w:sz w:val="24"/>
+          <w:szCs w:val="24"/>
+        </w:rPr>
+        <w:t xml:space="preserve">FSA étant une entreprise très active à l’international, l’une </w:t>
+      </w:r>
+      <w:r>
+        <w:rPr>
+          <w:rFonts w:ascii="Times New Roman" w:eastAsia="Times New Roman" w:hAnsi="Times New Roman" w:cs="Times New Roman"/>
+          <w:sz w:val="24"/>
+          <w:szCs w:val="24"/>
+        </w:rPr>
+        <w:t>des premières contraintes</w:t>
+      </w:r>
+      <w:r>
+        <w:rPr>
+          <w:rFonts w:ascii="Times New Roman" w:eastAsia="Times New Roman" w:hAnsi="Times New Roman" w:cs="Times New Roman"/>
+          <w:sz w:val="24"/>
+          <w:szCs w:val="24"/>
+        </w:rPr>
+        <w:t xml:space="preserve"> pour l’application a été de</w:t>
+      </w:r>
+      <w:r>
+        <w:rPr>
+          <w:rFonts w:ascii="Times New Roman" w:eastAsia="Times New Roman" w:hAnsi="Times New Roman" w:cs="Times New Roman"/>
+          <w:sz w:val="24"/>
+          <w:szCs w:val="24"/>
+        </w:rPr>
+        <w:t xml:space="preserve"> pouvoir gérer plusieurs langues, au minimum le français et l’anglais.</w:t>
+      </w:r>
+    </w:p>
+    <w:p>
+      <w:pPr>
+        <w:spacing w:before="120" w:after="120" w:line="360" w:lineRule="auto"/>
+        <w:jc w:val="both"/>
+        <w:rPr>
+          <w:rFonts w:ascii="Times New Roman" w:eastAsia="Times New Roman" w:hAnsi="Times New Roman" w:cs="Times New Roman"/>
+          <w:sz w:val="24"/>
+          <w:szCs w:val="24"/>
+        </w:rPr>
+      </w:pPr>
+      <w:r>
+        <w:rPr>
+          <w:rFonts w:ascii="Times New Roman" w:eastAsia="Times New Roman" w:hAnsi="Times New Roman" w:cs="Times New Roman"/>
+          <w:sz w:val="24"/>
+          <w:szCs w:val="24"/>
+        </w:rPr>
+        <w:t xml:space="preserve">De plus, elle doit permettre l’authentification </w:t>
+      </w:r>
+      <w:r>
+        <w:rPr>
+          <w:rFonts w:ascii="Times New Roman" w:eastAsia="Times New Roman" w:hAnsi="Times New Roman" w:cs="Times New Roman"/>
+          <w:sz w:val="24"/>
+          <w:szCs w:val="24"/>
+        </w:rPr>
+        <w:t>d’utilisateurs</w:t>
+      </w:r>
+      <w:r>
+        <w:rPr>
+          <w:rFonts w:ascii="Times New Roman" w:eastAsia="Times New Roman" w:hAnsi="Times New Roman" w:cs="Times New Roman"/>
+          <w:sz w:val="24"/>
+          <w:szCs w:val="24"/>
+        </w:rPr>
+        <w:t xml:space="preserve"> en vérifiant les informations entrées dans la base de données</w:t>
+      </w:r>
+      <w:r>
+        <w:rPr>
+          <w:rFonts w:ascii="Times New Roman" w:eastAsia="Times New Roman" w:hAnsi="Times New Roman" w:cs="Times New Roman"/>
+          <w:sz w:val="24"/>
+          <w:szCs w:val="24"/>
+        </w:rPr>
+        <w:t xml:space="preserve">. </w:t>
+      </w:r>
+    </w:p>
+    <w:p>
+      <w:pPr>
+        <w:spacing w:before="120" w:after="120" w:line="360" w:lineRule="auto"/>
+        <w:jc w:val="both"/>
+        <w:rPr>
+          <w:rFonts w:ascii="Times New Roman" w:eastAsia="Times New Roman" w:hAnsi="Times New Roman" w:cs="Times New Roman"/>
+          <w:sz w:val="24"/>
+          <w:szCs w:val="24"/>
+        </w:rPr>
+      </w:pPr>
+      <w:r>
+        <w:rPr>
+          <w:rFonts w:ascii="Times New Roman" w:eastAsia="Times New Roman" w:hAnsi="Times New Roman" w:cs="Times New Roman"/>
+          <w:sz w:val="24"/>
+          <w:szCs w:val="24"/>
+        </w:rPr>
+        <w:t xml:space="preserve">Les informations des lignes de production affichées par l’application doivent </w:t>
+      </w:r>
+      <w:r>
+        <w:rPr>
+          <w:rFonts w:ascii="Times New Roman" w:eastAsia="Times New Roman" w:hAnsi="Times New Roman" w:cs="Times New Roman"/>
+          <w:sz w:val="24"/>
+          <w:szCs w:val="24"/>
+        </w:rPr>
+        <w:t>être</w:t>
+      </w:r>
+      <w:r>
+        <w:rPr>
+          <w:rFonts w:ascii="Times New Roman" w:eastAsia="Times New Roman" w:hAnsi="Times New Roman" w:cs="Times New Roman"/>
+          <w:sz w:val="24"/>
+          <w:szCs w:val="24"/>
+        </w:rPr>
+        <w:t xml:space="preserve"> récupérées sur un Web</w:t>
+      </w:r>
+      <w:r>
+        <w:rPr>
+          <w:rFonts w:ascii="Times New Roman" w:eastAsia="Times New Roman" w:hAnsi="Times New Roman" w:cs="Times New Roman"/>
+          <w:sz w:val="24"/>
+          <w:szCs w:val="24"/>
+        </w:rPr>
+        <w:t xml:space="preserve"> </w:t>
+      </w:r>
+      <w:r>
+        <w:rPr>
+          <w:rFonts w:ascii="Times New Roman" w:eastAsia="Times New Roman" w:hAnsi="Times New Roman" w:cs="Times New Roman"/>
+          <w:sz w:val="24"/>
+          <w:szCs w:val="24"/>
+        </w:rPr>
+        <w:t>Service dédié dont l’URL est modifiable à travers un écran de paramétrage de l’application.</w:t>
+      </w:r>
+    </w:p>
+    <w:p>
+      <w:pPr>
+        <w:spacing w:before="120" w:after="120" w:line="360" w:lineRule="auto"/>
+        <w:jc w:val="both"/>
+        <w:rPr>
+          <w:rFonts w:ascii="Times New Roman" w:eastAsia="Times New Roman" w:hAnsi="Times New Roman" w:cs="Times New Roman"/>
+          <w:sz w:val="24"/>
+          <w:szCs w:val="24"/>
+        </w:rPr>
+      </w:pPr>
+      <w:r>
+        <w:rPr>
+          <w:rFonts w:ascii="Times New Roman" w:eastAsia="Times New Roman" w:hAnsi="Times New Roman" w:cs="Times New Roman"/>
+          <w:sz w:val="24"/>
+          <w:szCs w:val="24"/>
+        </w:rPr>
+        <w:t xml:space="preserve">Ce Web Service est de type « REST » et il exporte des données au format </w:t>
+      </w:r>
+      <w:proofErr w:type="gramStart"/>
+      <w:r>
+        <w:rPr>
+          <w:rFonts w:ascii="Times New Roman" w:eastAsia="Times New Roman" w:hAnsi="Times New Roman" w:cs="Times New Roman"/>
+          <w:sz w:val="24"/>
+          <w:szCs w:val="24"/>
+        </w:rPr>
+        <w:t>JSON .</w:t>
+      </w:r>
+      <w:proofErr w:type="gramEnd"/>
+    </w:p>
+    <w:p>
+      <w:pPr>
+        <w:spacing w:before="120" w:after="120" w:line="360" w:lineRule="auto"/>
+        <w:ind w:firstLine="720"/>
+        <w:jc w:val="both"/>
+        <w:rPr>
+          <w:rFonts w:ascii="Times New Roman" w:eastAsia="Times New Roman" w:hAnsi="Times New Roman" w:cs="Times New Roman"/>
+          <w:sz w:val="24"/>
+          <w:szCs w:val="24"/>
+        </w:rPr>
+      </w:pPr>
+    </w:p>
+    <w:p>
+      <w:pPr>
+        <w:spacing w:before="120" w:after="120" w:line="360" w:lineRule="auto"/>
+        <w:ind w:firstLine="720"/>
+        <w:jc w:val="both"/>
+        <w:rPr>
+          <w:rFonts w:ascii="Times New Roman" w:hAnsi="Times New Roman" w:cs="Times New Roman"/>
+          <w:sz w:val="24"/>
+          <w:szCs w:val="24"/>
+        </w:rPr>
+      </w:pPr>
+    </w:p>
+    <w:p>
+      <w:pPr>
+        <w:pStyle w:val="h2"/>
+        <w:numPr>
+          <w:ilvl w:val="0"/>
+          <w:numId w:val="3"/>
+        </w:numPr>
+      </w:pPr>
+      <w:bookmarkStart w:id="9" w:name="_Toc481593008"/>
       <w:r>
         <w:lastRenderedPageBreak/>
         <w:t>Les besoins fonctionnels</w:t>
       </w:r>
-      <w:bookmarkEnd w:id="7"/>
+      <w:bookmarkEnd w:id="9"/>
     </w:p>
     <w:p>
       <w:pPr>
@@ -2515,51 +2572,426 @@
           <w:sz w:val="24"/>
           <w:szCs w:val="24"/>
         </w:rPr>
-        <w:t>L’application devait impérativement être</w:t>
-      </w:r>
-      <w:r>
-        <w:rPr>
-          <w:rFonts w:ascii="Times New Roman" w:eastAsia="Times New Roman" w:hAnsi="Times New Roman" w:cs="Times New Roman"/>
+        <w:t xml:space="preserve">L’application devait impérativement être </w:t>
+      </w:r>
+      <w:proofErr w:type="spellStart"/>
+      <w:r>
+        <w:rPr>
+          <w:rFonts w:ascii="Times New Roman" w:eastAsia="Times New Roman" w:hAnsi="Times New Roman" w:cs="Times New Roman"/>
+          <w:sz w:val="24"/>
+          <w:szCs w:val="24"/>
+        </w:rPr>
+        <w:t>internationalisable</w:t>
+      </w:r>
+      <w:proofErr w:type="spellEnd"/>
+      <w:r>
+        <w:rPr>
+          <w:rFonts w:ascii="Times New Roman" w:eastAsia="Times New Roman" w:hAnsi="Times New Roman" w:cs="Times New Roman"/>
+          <w:sz w:val="24"/>
+          <w:szCs w:val="24"/>
+        </w:rPr>
+        <w:t xml:space="preserve">. En effet le rayonnement international de </w:t>
+      </w:r>
+      <w:proofErr w:type="spellStart"/>
+      <w:r>
+        <w:rPr>
+          <w:rFonts w:ascii="Times New Roman" w:eastAsia="Times New Roman" w:hAnsi="Times New Roman" w:cs="Times New Roman"/>
+          <w:sz w:val="24"/>
+          <w:szCs w:val="24"/>
+        </w:rPr>
+        <w:t>Fabricom</w:t>
+      </w:r>
+      <w:proofErr w:type="spellEnd"/>
+      <w:r>
+        <w:rPr>
+          <w:rFonts w:ascii="Times New Roman" w:eastAsia="Times New Roman" w:hAnsi="Times New Roman" w:cs="Times New Roman"/>
+          <w:sz w:val="24"/>
+          <w:szCs w:val="24"/>
+        </w:rPr>
+        <w:t xml:space="preserve"> Systèmes d’Assemblage et plus précisément de DOERFER font de la gestion de la </w:t>
+      </w:r>
+      <w:proofErr w:type="gramStart"/>
+      <w:r>
+        <w:rPr>
+          <w:rFonts w:ascii="Times New Roman" w:eastAsia="Times New Roman" w:hAnsi="Times New Roman" w:cs="Times New Roman"/>
+          <w:sz w:val="24"/>
+          <w:szCs w:val="24"/>
+        </w:rPr>
+        <w:t>langue  un</w:t>
+      </w:r>
+      <w:proofErr w:type="gramEnd"/>
+      <w:r>
+        <w:rPr>
+          <w:rFonts w:ascii="Times New Roman" w:eastAsia="Times New Roman" w:hAnsi="Times New Roman" w:cs="Times New Roman"/>
+          <w:sz w:val="24"/>
+          <w:szCs w:val="24"/>
+        </w:rPr>
+        <w:t xml:space="preserve"> paramètre fondamental </w:t>
+      </w:r>
+      <w:r>
+        <w:rPr>
+          <w:rFonts w:ascii="Times New Roman" w:eastAsia="Times New Roman" w:hAnsi="Times New Roman" w:cs="Times New Roman"/>
+          <w:sz w:val="24"/>
+          <w:szCs w:val="24"/>
+        </w:rPr>
+        <w:t>au sein de</w:t>
+      </w:r>
+      <w:r>
+        <w:rPr>
+          <w:rFonts w:ascii="Times New Roman" w:eastAsia="Times New Roman" w:hAnsi="Times New Roman" w:cs="Times New Roman"/>
+          <w:sz w:val="24"/>
+          <w:szCs w:val="24"/>
+        </w:rPr>
+        <w:t xml:space="preserve"> l’application.</w:t>
+      </w:r>
+    </w:p>
+    <w:p>
+      <w:pPr>
+        <w:spacing w:before="120" w:after="120" w:line="360" w:lineRule="auto"/>
+        <w:jc w:val="both"/>
+        <w:rPr>
+          <w:rFonts w:ascii="Times New Roman" w:eastAsia="Times New Roman" w:hAnsi="Times New Roman" w:cs="Times New Roman"/>
+          <w:sz w:val="24"/>
+          <w:szCs w:val="24"/>
+        </w:rPr>
+      </w:pPr>
+      <w:r>
+        <w:rPr>
+          <w:rFonts w:ascii="Times New Roman" w:eastAsia="Times New Roman" w:hAnsi="Times New Roman" w:cs="Times New Roman"/>
+          <w:sz w:val="24"/>
+          <w:szCs w:val="24"/>
+        </w:rPr>
+        <w:t>Au lancement de l’application, nous devrons être dirigé vers un écran d’authentification lequel nous permettra par la suite d’accéder au menu. L’enregistrement d’un utilisateur ne sera pas effectué car le client juge qu’il n’est pas nécessaire pour l’application mobile.</w:t>
+      </w:r>
+    </w:p>
+    <w:p>
+      <w:pPr>
+        <w:spacing w:before="120" w:after="120" w:line="360" w:lineRule="auto"/>
+        <w:jc w:val="both"/>
+        <w:rPr>
+          <w:rFonts w:ascii="Times New Roman" w:eastAsia="Times New Roman" w:hAnsi="Times New Roman" w:cs="Times New Roman"/>
+          <w:sz w:val="24"/>
+          <w:szCs w:val="24"/>
+        </w:rPr>
+      </w:pPr>
+      <w:r>
+        <w:rPr>
+          <w:rFonts w:ascii="Times New Roman" w:eastAsia="Times New Roman" w:hAnsi="Times New Roman" w:cs="Times New Roman"/>
+          <w:sz w:val="24"/>
+          <w:szCs w:val="24"/>
+        </w:rPr>
+        <w:t xml:space="preserve">La base de l’application devra </w:t>
+      </w:r>
+      <w:r>
+        <w:rPr>
+          <w:rFonts w:ascii="Times New Roman" w:eastAsia="Times New Roman" w:hAnsi="Times New Roman" w:cs="Times New Roman"/>
+          <w:sz w:val="24"/>
+          <w:szCs w:val="24"/>
+        </w:rPr>
+        <w:t>être</w:t>
+      </w:r>
+      <w:r>
+        <w:rPr>
+          <w:rFonts w:ascii="Times New Roman" w:eastAsia="Times New Roman" w:hAnsi="Times New Roman" w:cs="Times New Roman"/>
+          <w:sz w:val="24"/>
+          <w:szCs w:val="24"/>
+        </w:rPr>
+        <w:t xml:space="preserve"> un menu nous permettant de choisir entre trois écrans différents, à savoir le </w:t>
+      </w:r>
+      <w:r>
+        <w:rPr>
+          <w:rFonts w:ascii="Times New Roman" w:eastAsia="Times New Roman" w:hAnsi="Times New Roman" w:cs="Times New Roman"/>
+          <w:b/>
+          <w:sz w:val="24"/>
+          <w:szCs w:val="24"/>
+        </w:rPr>
+        <w:t>« Suivi machines »</w:t>
+      </w:r>
+      <w:r>
+        <w:rPr>
+          <w:rFonts w:ascii="Times New Roman" w:eastAsia="Times New Roman" w:hAnsi="Times New Roman" w:cs="Times New Roman"/>
+          <w:sz w:val="24"/>
+          <w:szCs w:val="24"/>
+        </w:rPr>
+        <w:t xml:space="preserve">, le </w:t>
+      </w:r>
+      <w:r>
+        <w:rPr>
+          <w:rFonts w:ascii="Times New Roman" w:eastAsia="Times New Roman" w:hAnsi="Times New Roman" w:cs="Times New Roman"/>
+          <w:b/>
+          <w:sz w:val="24"/>
+          <w:szCs w:val="24"/>
+        </w:rPr>
+        <w:t>« Suivi de la production »</w:t>
+      </w:r>
+      <w:r>
+        <w:rPr>
+          <w:rFonts w:ascii="Times New Roman" w:eastAsia="Times New Roman" w:hAnsi="Times New Roman" w:cs="Times New Roman"/>
+          <w:sz w:val="24"/>
+          <w:szCs w:val="24"/>
+        </w:rPr>
+        <w:t xml:space="preserve"> et les </w:t>
+      </w:r>
+      <w:r>
+        <w:rPr>
+          <w:rFonts w:ascii="Times New Roman" w:eastAsia="Times New Roman" w:hAnsi="Times New Roman" w:cs="Times New Roman"/>
+          <w:b/>
+          <w:sz w:val="24"/>
+          <w:szCs w:val="24"/>
+        </w:rPr>
+        <w:t>paramètres</w:t>
+      </w:r>
+      <w:r>
+        <w:rPr>
+          <w:rFonts w:ascii="Times New Roman" w:eastAsia="Times New Roman" w:hAnsi="Times New Roman" w:cs="Times New Roman"/>
+          <w:sz w:val="24"/>
+          <w:szCs w:val="24"/>
+        </w:rPr>
+        <w:t>.</w:t>
+      </w:r>
+    </w:p>
+    <w:p>
+      <w:pPr>
+        <w:spacing w:before="120" w:after="120" w:line="360" w:lineRule="auto"/>
+        <w:jc w:val="both"/>
+        <w:rPr>
+          <w:rFonts w:ascii="Times New Roman" w:eastAsia="Times New Roman" w:hAnsi="Times New Roman" w:cs="Times New Roman"/>
+          <w:sz w:val="24"/>
+          <w:szCs w:val="24"/>
+        </w:rPr>
+      </w:pPr>
+      <w:r>
+        <w:rPr>
+          <w:rFonts w:ascii="Times New Roman" w:eastAsia="Times New Roman" w:hAnsi="Times New Roman" w:cs="Times New Roman"/>
+          <w:sz w:val="24"/>
+          <w:szCs w:val="24"/>
+        </w:rPr>
+        <w:t>Dans l’</w:t>
+      </w:r>
+      <w:r>
+        <w:rPr>
+          <w:rFonts w:ascii="Times New Roman" w:eastAsia="Times New Roman" w:hAnsi="Times New Roman" w:cs="Times New Roman"/>
+          <w:sz w:val="24"/>
+          <w:szCs w:val="24"/>
+        </w:rPr>
+        <w:t xml:space="preserve">écran </w:t>
+      </w:r>
+      <w:r>
+        <w:rPr>
+          <w:rFonts w:ascii="Times New Roman" w:eastAsia="Times New Roman" w:hAnsi="Times New Roman" w:cs="Times New Roman"/>
+          <w:b/>
+          <w:sz w:val="24"/>
+          <w:szCs w:val="24"/>
+        </w:rPr>
+        <w:t>« S</w:t>
+      </w:r>
+      <w:r>
+        <w:rPr>
+          <w:rFonts w:ascii="Times New Roman" w:eastAsia="Times New Roman" w:hAnsi="Times New Roman" w:cs="Times New Roman"/>
+          <w:b/>
+          <w:sz w:val="24"/>
+          <w:szCs w:val="24"/>
+        </w:rPr>
+        <w:t>uivi machine</w:t>
+      </w:r>
+      <w:r>
+        <w:rPr>
+          <w:rFonts w:ascii="Times New Roman" w:eastAsia="Times New Roman" w:hAnsi="Times New Roman" w:cs="Times New Roman"/>
+          <w:b/>
+          <w:sz w:val="24"/>
+          <w:szCs w:val="24"/>
+        </w:rPr>
+        <w:t> »</w:t>
+      </w:r>
+      <w:r>
+        <w:rPr>
+          <w:rFonts w:ascii="Times New Roman" w:eastAsia="Times New Roman" w:hAnsi="Times New Roman" w:cs="Times New Roman"/>
+          <w:b/>
+          <w:sz w:val="24"/>
+          <w:szCs w:val="24"/>
+        </w:rPr>
+        <w:t>,</w:t>
+      </w:r>
+      <w:r>
+        <w:rPr>
+          <w:rFonts w:ascii="Times New Roman" w:eastAsia="Times New Roman" w:hAnsi="Times New Roman" w:cs="Times New Roman"/>
+          <w:sz w:val="24"/>
+          <w:szCs w:val="24"/>
+        </w:rPr>
+        <w:t xml:space="preserve"> il apparait important d’afficher le </w:t>
+      </w:r>
+      <w:r>
+        <w:rPr>
+          <w:rFonts w:ascii="Times New Roman" w:eastAsia="Times New Roman" w:hAnsi="Times New Roman" w:cs="Times New Roman"/>
+          <w:b/>
+          <w:sz w:val="24"/>
+          <w:szCs w:val="24"/>
+        </w:rPr>
+        <w:t>numéro de cellule</w:t>
+      </w:r>
+      <w:r>
+        <w:rPr>
+          <w:rFonts w:ascii="Times New Roman" w:eastAsia="Times New Roman" w:hAnsi="Times New Roman" w:cs="Times New Roman"/>
+          <w:sz w:val="24"/>
+          <w:szCs w:val="24"/>
+        </w:rPr>
+        <w:t xml:space="preserve">, le </w:t>
+      </w:r>
+      <w:r>
+        <w:rPr>
+          <w:rFonts w:ascii="Times New Roman" w:eastAsia="Times New Roman" w:hAnsi="Times New Roman" w:cs="Times New Roman"/>
+          <w:b/>
+          <w:sz w:val="24"/>
+          <w:szCs w:val="24"/>
+        </w:rPr>
+        <w:t>libellé de cellule</w:t>
+      </w:r>
+      <w:r>
+        <w:rPr>
+          <w:rFonts w:ascii="Times New Roman" w:eastAsia="Times New Roman" w:hAnsi="Times New Roman" w:cs="Times New Roman"/>
+          <w:sz w:val="24"/>
+          <w:szCs w:val="24"/>
+        </w:rPr>
+        <w:t xml:space="preserve"> et enfin le code couleur nous permettant de connaitre </w:t>
+      </w:r>
+      <w:r>
+        <w:rPr>
+          <w:rFonts w:ascii="Times New Roman" w:eastAsia="Times New Roman" w:hAnsi="Times New Roman" w:cs="Times New Roman"/>
+          <w:b/>
+          <w:sz w:val="24"/>
+          <w:szCs w:val="24"/>
+        </w:rPr>
+        <w:t>l’</w:t>
+      </w:r>
+      <w:r>
+        <w:rPr>
+          <w:rFonts w:ascii="Times New Roman" w:eastAsia="Times New Roman" w:hAnsi="Times New Roman" w:cs="Times New Roman"/>
+          <w:b/>
+          <w:sz w:val="24"/>
+          <w:szCs w:val="24"/>
+        </w:rPr>
+        <w:t>état de chaque</w:t>
+      </w:r>
+      <w:r>
+        <w:rPr>
+          <w:rFonts w:ascii="Times New Roman" w:eastAsia="Times New Roman" w:hAnsi="Times New Roman" w:cs="Times New Roman"/>
+          <w:b/>
           <w:sz w:val="24"/>
           <w:szCs w:val="24"/>
         </w:rPr>
         <w:t xml:space="preserve"> </w:t>
       </w:r>
-      <w:proofErr w:type="spellStart"/>
-      <w:r>
-        <w:rPr>
-          <w:rFonts w:ascii="Times New Roman" w:eastAsia="Times New Roman" w:hAnsi="Times New Roman" w:cs="Times New Roman"/>
-          <w:sz w:val="24"/>
-          <w:szCs w:val="24"/>
-        </w:rPr>
-        <w:t>internationalisable</w:t>
-      </w:r>
-      <w:proofErr w:type="spellEnd"/>
-      <w:r>
-        <w:rPr>
-          <w:rFonts w:ascii="Times New Roman" w:eastAsia="Times New Roman" w:hAnsi="Times New Roman" w:cs="Times New Roman"/>
-          <w:sz w:val="24"/>
-          <w:szCs w:val="24"/>
-        </w:rPr>
-        <w:t xml:space="preserve">. En effet le rayonnement international de </w:t>
-      </w:r>
-      <w:proofErr w:type="spellStart"/>
-      <w:r>
-        <w:rPr>
-          <w:rFonts w:ascii="Times New Roman" w:eastAsia="Times New Roman" w:hAnsi="Times New Roman" w:cs="Times New Roman"/>
-          <w:sz w:val="24"/>
-          <w:szCs w:val="24"/>
-        </w:rPr>
-        <w:t>Fabricom</w:t>
-      </w:r>
-      <w:proofErr w:type="spellEnd"/>
-      <w:r>
-        <w:rPr>
-          <w:rFonts w:ascii="Times New Roman" w:eastAsia="Times New Roman" w:hAnsi="Times New Roman" w:cs="Times New Roman"/>
-          <w:sz w:val="24"/>
-          <w:szCs w:val="24"/>
-        </w:rPr>
-        <w:t xml:space="preserve"> Systèmes d’Assemblage et plus précisément de DOERFER font de la gestion de la </w:t>
+      <w:r>
+        <w:rPr>
+          <w:rFonts w:ascii="Times New Roman" w:eastAsia="Times New Roman" w:hAnsi="Times New Roman" w:cs="Times New Roman"/>
+          <w:b/>
+          <w:sz w:val="24"/>
+          <w:szCs w:val="24"/>
+        </w:rPr>
+        <w:t>cellule de la ligne</w:t>
+      </w:r>
+      <w:r>
+        <w:rPr>
+          <w:rFonts w:ascii="Times New Roman" w:eastAsia="Times New Roman" w:hAnsi="Times New Roman" w:cs="Times New Roman"/>
+          <w:sz w:val="24"/>
+          <w:szCs w:val="24"/>
+        </w:rPr>
+        <w:t>.</w:t>
+      </w:r>
+      <w:r>
+        <w:rPr>
+          <w:rFonts w:ascii="Times New Roman" w:eastAsia="Times New Roman" w:hAnsi="Times New Roman" w:cs="Times New Roman"/>
+          <w:sz w:val="24"/>
+          <w:szCs w:val="24"/>
+        </w:rPr>
+        <w:t xml:space="preserve"> Toutes ces informations seront </w:t>
+      </w:r>
+      <w:r>
+        <w:rPr>
+          <w:rFonts w:ascii="Times New Roman" w:eastAsia="Times New Roman" w:hAnsi="Times New Roman" w:cs="Times New Roman"/>
+          <w:sz w:val="24"/>
+          <w:szCs w:val="24"/>
+        </w:rPr>
+        <w:t>présentées</w:t>
+      </w:r>
+      <w:r>
+        <w:rPr>
+          <w:rFonts w:ascii="Times New Roman" w:eastAsia="Times New Roman" w:hAnsi="Times New Roman" w:cs="Times New Roman"/>
+          <w:sz w:val="24"/>
+          <w:szCs w:val="24"/>
+        </w:rPr>
+        <w:t xml:space="preserve"> sous la forme d’un tableau que l’on pourra faire défiler si la place pour afficher les informations venait à manquer.</w:t>
+      </w:r>
+      <w:r>
+        <w:rPr>
+          <w:rFonts w:ascii="Times New Roman" w:eastAsia="Times New Roman" w:hAnsi="Times New Roman" w:cs="Times New Roman"/>
+          <w:sz w:val="24"/>
+          <w:szCs w:val="24"/>
+        </w:rPr>
+        <w:t xml:space="preserve"> De plus, l’affichage doit </w:t>
+      </w:r>
+      <w:r>
+        <w:rPr>
+          <w:rFonts w:ascii="Times New Roman" w:eastAsia="Times New Roman" w:hAnsi="Times New Roman" w:cs="Times New Roman"/>
+          <w:sz w:val="24"/>
+          <w:szCs w:val="24"/>
+        </w:rPr>
+        <w:t>être</w:t>
+      </w:r>
+      <w:r>
+        <w:rPr>
+          <w:rFonts w:ascii="Times New Roman" w:eastAsia="Times New Roman" w:hAnsi="Times New Roman" w:cs="Times New Roman"/>
+          <w:sz w:val="24"/>
+          <w:szCs w:val="24"/>
+        </w:rPr>
+        <w:t xml:space="preserve"> « dynamique », c’est-à-dire qu’il doit permettre d’afficher les informations en temps réel par un simple rafraichissement.</w:t>
+      </w:r>
+    </w:p>
+    <w:p>
+      <w:pPr>
+        <w:spacing w:before="120" w:after="120" w:line="360" w:lineRule="auto"/>
+        <w:jc w:val="both"/>
+        <w:rPr>
+          <w:rFonts w:ascii="Times New Roman" w:eastAsia="Times New Roman" w:hAnsi="Times New Roman" w:cs="Times New Roman"/>
+          <w:sz w:val="24"/>
+          <w:szCs w:val="24"/>
+        </w:rPr>
+      </w:pPr>
+    </w:p>
+    <w:p>
+      <w:pPr>
+        <w:spacing w:before="120" w:after="120" w:line="360" w:lineRule="auto"/>
+        <w:jc w:val="both"/>
+        <w:rPr>
+          <w:rFonts w:ascii="Times New Roman" w:eastAsia="Times New Roman" w:hAnsi="Times New Roman" w:cs="Times New Roman"/>
+          <w:sz w:val="24"/>
+          <w:szCs w:val="24"/>
+        </w:rPr>
+      </w:pPr>
+      <w:r>
+        <w:rPr>
+          <w:rFonts w:ascii="Times New Roman" w:eastAsia="Times New Roman" w:hAnsi="Times New Roman" w:cs="Times New Roman"/>
+          <w:sz w:val="24"/>
+          <w:szCs w:val="24"/>
+        </w:rPr>
+        <w:t xml:space="preserve">Pour ce qui est de l’écran </w:t>
+      </w:r>
+      <w:r>
+        <w:rPr>
+          <w:rFonts w:ascii="Times New Roman" w:eastAsia="Times New Roman" w:hAnsi="Times New Roman" w:cs="Times New Roman"/>
+          <w:b/>
+          <w:sz w:val="24"/>
+          <w:szCs w:val="24"/>
+        </w:rPr>
+        <w:t>« Suivi de production »,</w:t>
+      </w:r>
+      <w:r>
+        <w:rPr>
+          <w:rFonts w:ascii="Times New Roman" w:eastAsia="Times New Roman" w:hAnsi="Times New Roman" w:cs="Times New Roman"/>
+          <w:sz w:val="24"/>
+          <w:szCs w:val="24"/>
+        </w:rPr>
+        <w:t xml:space="preserve"> il doit suivre le même principe que précédemment pour le « suivi machine </w:t>
       </w:r>
       <w:proofErr w:type="gramStart"/>
       <w:r>
@@ -2568,15 +3000,7 @@
           <w:sz w:val="24"/>
           <w:szCs w:val="24"/>
         </w:rPr>
-        <w:t>langue</w:t>
-      </w:r>
-      <w:r>
-        <w:rPr>
-          <w:rFonts w:ascii="Times New Roman" w:eastAsia="Times New Roman" w:hAnsi="Times New Roman" w:cs="Times New Roman"/>
-          <w:sz w:val="24"/>
-          <w:szCs w:val="24"/>
-        </w:rPr>
-        <w:t xml:space="preserve">  un</w:t>
+        <w:t>»  mais</w:t>
       </w:r>
       <w:proofErr w:type="gramEnd"/>
       <w:r>
@@ -2585,23 +3009,15 @@
           <w:sz w:val="24"/>
           <w:szCs w:val="24"/>
         </w:rPr>
-        <w:t xml:space="preserve"> paramètre fondamental </w:t>
-      </w:r>
-      <w:r>
-        <w:rPr>
-          <w:rFonts w:ascii="Times New Roman" w:eastAsia="Times New Roman" w:hAnsi="Times New Roman" w:cs="Times New Roman"/>
-          <w:sz w:val="24"/>
-          <w:szCs w:val="24"/>
-        </w:rPr>
-        <w:t>au sein de</w:t>
-      </w:r>
-      <w:r>
-        <w:rPr>
-          <w:rFonts w:ascii="Times New Roman" w:eastAsia="Times New Roman" w:hAnsi="Times New Roman" w:cs="Times New Roman"/>
-          <w:sz w:val="24"/>
-          <w:szCs w:val="24"/>
-        </w:rPr>
-        <w:t xml:space="preserve"> l’application.</w:t>
+        <w:t xml:space="preserve"> en affichant cette fois la référence de chaque produit mise en relation avec  la quantités de produits </w:t>
+      </w:r>
+      <w:r>
+        <w:rPr>
+          <w:rFonts w:ascii="Times New Roman" w:eastAsia="Times New Roman" w:hAnsi="Times New Roman" w:cs="Times New Roman"/>
+          <w:sz w:val="24"/>
+          <w:szCs w:val="24"/>
+        </w:rPr>
+        <w:t>corrects et la quantité de produits défectueux.</w:t>
       </w:r>
     </w:p>
     <w:p>
@@ -2620,7 +3036,7 @@
           <w:sz w:val="24"/>
           <w:szCs w:val="24"/>
         </w:rPr>
-        <w:t>Au lancement de l’application, nous devrons être dirigé vers un écran d’authentification lequel nous permettra par la suite d’accéder au menu. L’enregistrement d’un utilisateur ne sera pas effectué car le client juge qu’il n’est pas nécessaire pour l’application mobile.</w:t>
+        <w:t xml:space="preserve">Dans les deux cas, le mobile devra envoyer une requête au service Web avec des paramètres qui permettront au service Web de répondre avec les informations souhaitées. </w:t>
       </w:r>
     </w:p>
     <w:p>
@@ -2633,29 +3049,24 @@
           <w:szCs w:val="24"/>
         </w:rPr>
       </w:pPr>
-      <w:r>
-        <w:rPr>
-          <w:rFonts w:ascii="Times New Roman" w:eastAsia="Times New Roman" w:hAnsi="Times New Roman" w:cs="Times New Roman"/>
-          <w:sz w:val="24"/>
-          <w:szCs w:val="24"/>
-        </w:rPr>
-        <w:t xml:space="preserve">La base de l’application devra </w:t>
-      </w:r>
-      <w:r>
-        <w:rPr>
-          <w:rFonts w:ascii="Times New Roman" w:eastAsia="Times New Roman" w:hAnsi="Times New Roman" w:cs="Times New Roman"/>
-          <w:sz w:val="24"/>
-          <w:szCs w:val="24"/>
-        </w:rPr>
-        <w:t>être</w:t>
-      </w:r>
-      <w:r>
-        <w:rPr>
-          <w:rFonts w:ascii="Times New Roman" w:eastAsia="Times New Roman" w:hAnsi="Times New Roman" w:cs="Times New Roman"/>
-          <w:sz w:val="24"/>
-          <w:szCs w:val="24"/>
-        </w:rPr>
-        <w:t xml:space="preserve"> un menu nous permettant de choisir entre trois écrans différents, à savoir le </w:t>
+    </w:p>
+    <w:p>
+      <w:pPr>
+        <w:spacing w:before="120" w:after="120" w:line="360" w:lineRule="auto"/>
+        <w:jc w:val="both"/>
+        <w:rPr>
+          <w:rFonts w:ascii="Times New Roman" w:eastAsia="Times New Roman" w:hAnsi="Times New Roman" w:cs="Times New Roman"/>
+          <w:sz w:val="24"/>
+          <w:szCs w:val="24"/>
+        </w:rPr>
+      </w:pPr>
+      <w:r>
+        <w:rPr>
+          <w:rFonts w:ascii="Times New Roman" w:eastAsia="Times New Roman" w:hAnsi="Times New Roman" w:cs="Times New Roman"/>
+          <w:sz w:val="24"/>
+          <w:szCs w:val="24"/>
+        </w:rPr>
+        <w:t xml:space="preserve">Enfin l’écran de </w:t>
       </w:r>
       <w:r>
         <w:rPr>
@@ -2664,376 +3075,6 @@
           <w:sz w:val="24"/>
           <w:szCs w:val="24"/>
         </w:rPr>
-        <w:t>« Suivi machines »</w:t>
-      </w:r>
-      <w:r>
-        <w:rPr>
-          <w:rFonts w:ascii="Times New Roman" w:eastAsia="Times New Roman" w:hAnsi="Times New Roman" w:cs="Times New Roman"/>
-          <w:sz w:val="24"/>
-          <w:szCs w:val="24"/>
-        </w:rPr>
-        <w:t xml:space="preserve">, le </w:t>
-      </w:r>
-      <w:r>
-        <w:rPr>
-          <w:rFonts w:ascii="Times New Roman" w:eastAsia="Times New Roman" w:hAnsi="Times New Roman" w:cs="Times New Roman"/>
-          <w:b/>
-          <w:sz w:val="24"/>
-          <w:szCs w:val="24"/>
-        </w:rPr>
-        <w:t>« Suivi de la production »</w:t>
-      </w:r>
-      <w:r>
-        <w:rPr>
-          <w:rFonts w:ascii="Times New Roman" w:eastAsia="Times New Roman" w:hAnsi="Times New Roman" w:cs="Times New Roman"/>
-          <w:sz w:val="24"/>
-          <w:szCs w:val="24"/>
-        </w:rPr>
-        <w:t xml:space="preserve"> et les </w:t>
-      </w:r>
-      <w:r>
-        <w:rPr>
-          <w:rFonts w:ascii="Times New Roman" w:eastAsia="Times New Roman" w:hAnsi="Times New Roman" w:cs="Times New Roman"/>
-          <w:b/>
-          <w:sz w:val="24"/>
-          <w:szCs w:val="24"/>
-        </w:rPr>
-        <w:t>paramètres</w:t>
-      </w:r>
-      <w:r>
-        <w:rPr>
-          <w:rFonts w:ascii="Times New Roman" w:eastAsia="Times New Roman" w:hAnsi="Times New Roman" w:cs="Times New Roman"/>
-          <w:sz w:val="24"/>
-          <w:szCs w:val="24"/>
-        </w:rPr>
-        <w:t>.</w:t>
-      </w:r>
-    </w:p>
-    <w:p>
-      <w:pPr>
-        <w:spacing w:before="120" w:after="120" w:line="360" w:lineRule="auto"/>
-        <w:jc w:val="both"/>
-        <w:rPr>
-          <w:rFonts w:ascii="Times New Roman" w:eastAsia="Times New Roman" w:hAnsi="Times New Roman" w:cs="Times New Roman"/>
-          <w:sz w:val="24"/>
-          <w:szCs w:val="24"/>
-        </w:rPr>
-      </w:pPr>
-      <w:r>
-        <w:rPr>
-          <w:rFonts w:ascii="Times New Roman" w:eastAsia="Times New Roman" w:hAnsi="Times New Roman" w:cs="Times New Roman"/>
-          <w:sz w:val="24"/>
-          <w:szCs w:val="24"/>
-        </w:rPr>
-        <w:t>Dans l’</w:t>
-      </w:r>
-      <w:r>
-        <w:rPr>
-          <w:rFonts w:ascii="Times New Roman" w:eastAsia="Times New Roman" w:hAnsi="Times New Roman" w:cs="Times New Roman"/>
-          <w:sz w:val="24"/>
-          <w:szCs w:val="24"/>
-        </w:rPr>
-        <w:t xml:space="preserve">écran </w:t>
-      </w:r>
-      <w:r>
-        <w:rPr>
-          <w:rFonts w:ascii="Times New Roman" w:eastAsia="Times New Roman" w:hAnsi="Times New Roman" w:cs="Times New Roman"/>
-          <w:b/>
-          <w:sz w:val="24"/>
-          <w:szCs w:val="24"/>
-        </w:rPr>
-        <w:t>« S</w:t>
-      </w:r>
-      <w:r>
-        <w:rPr>
-          <w:rFonts w:ascii="Times New Roman" w:eastAsia="Times New Roman" w:hAnsi="Times New Roman" w:cs="Times New Roman"/>
-          <w:b/>
-          <w:sz w:val="24"/>
-          <w:szCs w:val="24"/>
-        </w:rPr>
-        <w:t>uivi machine</w:t>
-      </w:r>
-      <w:r>
-        <w:rPr>
-          <w:rFonts w:ascii="Times New Roman" w:eastAsia="Times New Roman" w:hAnsi="Times New Roman" w:cs="Times New Roman"/>
-          <w:b/>
-          <w:sz w:val="24"/>
-          <w:szCs w:val="24"/>
-        </w:rPr>
-        <w:t> »</w:t>
-      </w:r>
-      <w:r>
-        <w:rPr>
-          <w:rFonts w:ascii="Times New Roman" w:eastAsia="Times New Roman" w:hAnsi="Times New Roman" w:cs="Times New Roman"/>
-          <w:b/>
-          <w:sz w:val="24"/>
-          <w:szCs w:val="24"/>
-        </w:rPr>
-        <w:t>,</w:t>
-      </w:r>
-      <w:r>
-        <w:rPr>
-          <w:rFonts w:ascii="Times New Roman" w:eastAsia="Times New Roman" w:hAnsi="Times New Roman" w:cs="Times New Roman"/>
-          <w:sz w:val="24"/>
-          <w:szCs w:val="24"/>
-        </w:rPr>
-        <w:t xml:space="preserve"> il apparait important d’afficher le </w:t>
-      </w:r>
-      <w:r>
-        <w:rPr>
-          <w:rFonts w:ascii="Times New Roman" w:eastAsia="Times New Roman" w:hAnsi="Times New Roman" w:cs="Times New Roman"/>
-          <w:b/>
-          <w:sz w:val="24"/>
-          <w:szCs w:val="24"/>
-        </w:rPr>
-        <w:t>numéro de cellule</w:t>
-      </w:r>
-      <w:r>
-        <w:rPr>
-          <w:rFonts w:ascii="Times New Roman" w:eastAsia="Times New Roman" w:hAnsi="Times New Roman" w:cs="Times New Roman"/>
-          <w:sz w:val="24"/>
-          <w:szCs w:val="24"/>
-        </w:rPr>
-        <w:t xml:space="preserve">, le </w:t>
-      </w:r>
-      <w:r>
-        <w:rPr>
-          <w:rFonts w:ascii="Times New Roman" w:eastAsia="Times New Roman" w:hAnsi="Times New Roman" w:cs="Times New Roman"/>
-          <w:b/>
-          <w:sz w:val="24"/>
-          <w:szCs w:val="24"/>
-        </w:rPr>
-        <w:t>libellé de cellule</w:t>
-      </w:r>
-      <w:r>
-        <w:rPr>
-          <w:rFonts w:ascii="Times New Roman" w:eastAsia="Times New Roman" w:hAnsi="Times New Roman" w:cs="Times New Roman"/>
-          <w:sz w:val="24"/>
-          <w:szCs w:val="24"/>
-        </w:rPr>
-        <w:t xml:space="preserve"> et enfin le code couleur nous permettant de connaitre </w:t>
-      </w:r>
-      <w:r>
-        <w:rPr>
-          <w:rFonts w:ascii="Times New Roman" w:eastAsia="Times New Roman" w:hAnsi="Times New Roman" w:cs="Times New Roman"/>
-          <w:b/>
-          <w:sz w:val="24"/>
-          <w:szCs w:val="24"/>
-        </w:rPr>
-        <w:t>l’</w:t>
-      </w:r>
-      <w:r>
-        <w:rPr>
-          <w:rFonts w:ascii="Times New Roman" w:eastAsia="Times New Roman" w:hAnsi="Times New Roman" w:cs="Times New Roman"/>
-          <w:b/>
-          <w:sz w:val="24"/>
-          <w:szCs w:val="24"/>
-        </w:rPr>
-        <w:t>état de chaque</w:t>
-      </w:r>
-      <w:r>
-        <w:rPr>
-          <w:rFonts w:ascii="Times New Roman" w:eastAsia="Times New Roman" w:hAnsi="Times New Roman" w:cs="Times New Roman"/>
-          <w:b/>
-          <w:sz w:val="24"/>
-          <w:szCs w:val="24"/>
-        </w:rPr>
-        <w:t xml:space="preserve"> </w:t>
-      </w:r>
-      <w:r>
-        <w:rPr>
-          <w:rFonts w:ascii="Times New Roman" w:eastAsia="Times New Roman" w:hAnsi="Times New Roman" w:cs="Times New Roman"/>
-          <w:b/>
-          <w:sz w:val="24"/>
-          <w:szCs w:val="24"/>
-        </w:rPr>
-        <w:t>cellule de la ligne</w:t>
-      </w:r>
-      <w:r>
-        <w:rPr>
-          <w:rFonts w:ascii="Times New Roman" w:eastAsia="Times New Roman" w:hAnsi="Times New Roman" w:cs="Times New Roman"/>
-          <w:sz w:val="24"/>
-          <w:szCs w:val="24"/>
-        </w:rPr>
-        <w:t>.</w:t>
-      </w:r>
-      <w:r>
-        <w:rPr>
-          <w:rFonts w:ascii="Times New Roman" w:eastAsia="Times New Roman" w:hAnsi="Times New Roman" w:cs="Times New Roman"/>
-          <w:sz w:val="24"/>
-          <w:szCs w:val="24"/>
-        </w:rPr>
-        <w:t xml:space="preserve"> Toutes ces informations seront </w:t>
-      </w:r>
-      <w:r>
-        <w:rPr>
-          <w:rFonts w:ascii="Times New Roman" w:eastAsia="Times New Roman" w:hAnsi="Times New Roman" w:cs="Times New Roman"/>
-          <w:sz w:val="24"/>
-          <w:szCs w:val="24"/>
-        </w:rPr>
-        <w:t>présentées</w:t>
-      </w:r>
-      <w:r>
-        <w:rPr>
-          <w:rFonts w:ascii="Times New Roman" w:eastAsia="Times New Roman" w:hAnsi="Times New Roman" w:cs="Times New Roman"/>
-          <w:sz w:val="24"/>
-          <w:szCs w:val="24"/>
-        </w:rPr>
-        <w:t xml:space="preserve"> sous la forme d’un tableau que l’on pourra faire défiler si la place pour afficher les informations venait à manquer.</w:t>
-      </w:r>
-      <w:r>
-        <w:rPr>
-          <w:rFonts w:ascii="Times New Roman" w:eastAsia="Times New Roman" w:hAnsi="Times New Roman" w:cs="Times New Roman"/>
-          <w:sz w:val="24"/>
-          <w:szCs w:val="24"/>
-        </w:rPr>
-        <w:t xml:space="preserve"> De plus, l’affichage doit </w:t>
-      </w:r>
-      <w:r>
-        <w:rPr>
-          <w:rFonts w:ascii="Times New Roman" w:eastAsia="Times New Roman" w:hAnsi="Times New Roman" w:cs="Times New Roman"/>
-          <w:sz w:val="24"/>
-          <w:szCs w:val="24"/>
-        </w:rPr>
-        <w:t>être</w:t>
-      </w:r>
-      <w:r>
-        <w:rPr>
-          <w:rFonts w:ascii="Times New Roman" w:eastAsia="Times New Roman" w:hAnsi="Times New Roman" w:cs="Times New Roman"/>
-          <w:sz w:val="24"/>
-          <w:szCs w:val="24"/>
-        </w:rPr>
-        <w:t xml:space="preserve"> « dynamique », c’est-à-dire qu’il doit permettre d’afficher les informations en temps réel par un simple rafraichissement.</w:t>
-      </w:r>
-    </w:p>
-    <w:p>
-      <w:pPr>
-        <w:spacing w:before="120" w:after="120" w:line="360" w:lineRule="auto"/>
-        <w:jc w:val="both"/>
-        <w:rPr>
-          <w:rFonts w:ascii="Times New Roman" w:eastAsia="Times New Roman" w:hAnsi="Times New Roman" w:cs="Times New Roman"/>
-          <w:sz w:val="24"/>
-          <w:szCs w:val="24"/>
-        </w:rPr>
-      </w:pPr>
-    </w:p>
-    <w:p>
-      <w:pPr>
-        <w:spacing w:before="120" w:after="120" w:line="360" w:lineRule="auto"/>
-        <w:jc w:val="both"/>
-        <w:rPr>
-          <w:rFonts w:ascii="Times New Roman" w:eastAsia="Times New Roman" w:hAnsi="Times New Roman" w:cs="Times New Roman"/>
-          <w:sz w:val="24"/>
-          <w:szCs w:val="24"/>
-        </w:rPr>
-      </w:pPr>
-      <w:r>
-        <w:rPr>
-          <w:rFonts w:ascii="Times New Roman" w:eastAsia="Times New Roman" w:hAnsi="Times New Roman" w:cs="Times New Roman"/>
-          <w:sz w:val="24"/>
-          <w:szCs w:val="24"/>
-        </w:rPr>
-        <w:t xml:space="preserve">Pour ce qui est de l’écran </w:t>
-      </w:r>
-      <w:r>
-        <w:rPr>
-          <w:rFonts w:ascii="Times New Roman" w:eastAsia="Times New Roman" w:hAnsi="Times New Roman" w:cs="Times New Roman"/>
-          <w:b/>
-          <w:sz w:val="24"/>
-          <w:szCs w:val="24"/>
-        </w:rPr>
-        <w:t>« Suivi de production »,</w:t>
-      </w:r>
-      <w:r>
-        <w:rPr>
-          <w:rFonts w:ascii="Times New Roman" w:eastAsia="Times New Roman" w:hAnsi="Times New Roman" w:cs="Times New Roman"/>
-          <w:sz w:val="24"/>
-          <w:szCs w:val="24"/>
-        </w:rPr>
-        <w:t xml:space="preserve"> il doit suivre le même principe que précédemment pour le « suivi machine </w:t>
-      </w:r>
-      <w:proofErr w:type="gramStart"/>
-      <w:r>
-        <w:rPr>
-          <w:rFonts w:ascii="Times New Roman" w:eastAsia="Times New Roman" w:hAnsi="Times New Roman" w:cs="Times New Roman"/>
-          <w:sz w:val="24"/>
-          <w:szCs w:val="24"/>
-        </w:rPr>
-        <w:t>»  mais</w:t>
-      </w:r>
-      <w:proofErr w:type="gramEnd"/>
-      <w:r>
-        <w:rPr>
-          <w:rFonts w:ascii="Times New Roman" w:eastAsia="Times New Roman" w:hAnsi="Times New Roman" w:cs="Times New Roman"/>
-          <w:sz w:val="24"/>
-          <w:szCs w:val="24"/>
-        </w:rPr>
-        <w:t xml:space="preserve"> en affichant cette fois la référence de chaque produit mise en relation avec  la quantités de produits </w:t>
-      </w:r>
-      <w:r>
-        <w:rPr>
-          <w:rFonts w:ascii="Times New Roman" w:eastAsia="Times New Roman" w:hAnsi="Times New Roman" w:cs="Times New Roman"/>
-          <w:sz w:val="24"/>
-          <w:szCs w:val="24"/>
-        </w:rPr>
-        <w:t>corrects et la quantité de produits défectueux.</w:t>
-      </w:r>
-    </w:p>
-    <w:p>
-      <w:pPr>
-        <w:spacing w:before="120" w:after="120" w:line="360" w:lineRule="auto"/>
-        <w:jc w:val="both"/>
-        <w:rPr>
-          <w:rFonts w:ascii="Times New Roman" w:eastAsia="Times New Roman" w:hAnsi="Times New Roman" w:cs="Times New Roman"/>
-          <w:sz w:val="24"/>
-          <w:szCs w:val="24"/>
-        </w:rPr>
-      </w:pPr>
-      <w:r>
-        <w:rPr>
-          <w:rFonts w:ascii="Times New Roman" w:eastAsia="Times New Roman" w:hAnsi="Times New Roman" w:cs="Times New Roman"/>
-          <w:sz w:val="24"/>
-          <w:szCs w:val="24"/>
-        </w:rPr>
-        <w:t xml:space="preserve">Dans les deux cas, le mobile devra envoyer une requête au service Web avec des paramètres qui permettront au service Web de répondre avec les informations souhaitées. </w:t>
-      </w:r>
-    </w:p>
-    <w:p>
-      <w:pPr>
-        <w:spacing w:before="120" w:after="120" w:line="360" w:lineRule="auto"/>
-        <w:jc w:val="both"/>
-        <w:rPr>
-          <w:rFonts w:ascii="Times New Roman" w:eastAsia="Times New Roman" w:hAnsi="Times New Roman" w:cs="Times New Roman"/>
-          <w:sz w:val="24"/>
-          <w:szCs w:val="24"/>
-        </w:rPr>
-      </w:pPr>
-    </w:p>
-    <w:p>
-      <w:pPr>
-        <w:spacing w:before="120" w:after="120" w:line="360" w:lineRule="auto"/>
-        <w:jc w:val="both"/>
-        <w:rPr>
-          <w:rFonts w:ascii="Times New Roman" w:eastAsia="Times New Roman" w:hAnsi="Times New Roman" w:cs="Times New Roman"/>
-          <w:sz w:val="24"/>
-          <w:szCs w:val="24"/>
-        </w:rPr>
-      </w:pPr>
-      <w:r>
-        <w:rPr>
-          <w:rFonts w:ascii="Times New Roman" w:eastAsia="Times New Roman" w:hAnsi="Times New Roman" w:cs="Times New Roman"/>
-          <w:sz w:val="24"/>
-          <w:szCs w:val="24"/>
-        </w:rPr>
-        <w:t xml:space="preserve">Enfin l’écran de </w:t>
-      </w:r>
-      <w:r>
-        <w:rPr>
-          <w:rFonts w:ascii="Times New Roman" w:eastAsia="Times New Roman" w:hAnsi="Times New Roman" w:cs="Times New Roman"/>
-          <w:b/>
-          <w:sz w:val="24"/>
-          <w:szCs w:val="24"/>
-        </w:rPr>
         <w:t>paramétrage</w:t>
       </w:r>
       <w:r>
@@ -3044,6 +3085,18 @@
         </w:rPr>
         <w:t xml:space="preserve"> doit permettre, dans un premier temps, de modifier l’URI du service web dans l’application. Cette modification doit être sauvegardée dans l’application de manière à être la nouvelle URI même si on quitte l’application.</w:t>
       </w:r>
+    </w:p>
+    <w:p>
+      <w:pPr>
+        <w:pStyle w:val="h2"/>
+        <w:ind w:left="435"/>
+      </w:pPr>
+    </w:p>
+    <w:p>
+      <w:pPr>
+        <w:pStyle w:val="h2"/>
+        <w:ind w:left="435"/>
+      </w:pPr>
     </w:p>
     <w:p>
       <w:pPr>
@@ -3441,20 +3494,6 @@
     </w:p>
     <w:p>
       <w:pPr>
-        <w:pStyle w:val="h2"/>
-        <w:numPr>
-          <w:ilvl w:val="0"/>
-          <w:numId w:val="3"/>
-        </w:numPr>
-      </w:pPr>
-      <w:bookmarkStart w:id="8" w:name="_Toc481592130"/>
-      <w:r>
-        <w:t>L’élaboration du cahier des charges</w:t>
-      </w:r>
-      <w:bookmarkEnd w:id="8"/>
-    </w:p>
-    <w:p>
-      <w:pPr>
         <w:spacing w:before="120" w:after="120" w:line="360" w:lineRule="auto"/>
         <w:ind w:left="75" w:firstLine="645"/>
         <w:jc w:val="both"/>
@@ -3665,7 +3704,7 @@
         <w:lastRenderedPageBreak/>
         <w:t xml:space="preserve">L’affichage de la liste des constats et la gestion de la suppression de ces derniers étaient à la charge de William MORDOHAY et Andrey </w:t>
       </w:r>
-      <w:bookmarkStart w:id="9" w:name="__DdeLink__290_1020368129"/>
+      <w:bookmarkStart w:id="10" w:name="__DdeLink__290_1020368129"/>
       <w:r>
         <w:rPr>
           <w:rFonts w:ascii="Times New Roman" w:eastAsia="Times New Roman" w:hAnsi="Times New Roman" w:cs="Times New Roman"/>
@@ -3674,7 +3713,7 @@
         </w:rPr>
         <w:t>LAPCHIK</w:t>
       </w:r>
-      <w:bookmarkEnd w:id="9"/>
+      <w:bookmarkEnd w:id="10"/>
       <w:r>
         <w:rPr>
           <w:rFonts w:ascii="Times New Roman" w:eastAsia="Times New Roman" w:hAnsi="Times New Roman" w:cs="Times New Roman"/>
@@ -3844,7 +3883,7 @@
           <w:numId w:val="2"/>
         </w:numPr>
       </w:pPr>
-      <w:bookmarkStart w:id="10" w:name="_Toc481592131"/>
+      <w:bookmarkStart w:id="11" w:name="_Toc481593009"/>
       <w:r>
         <w:lastRenderedPageBreak/>
         <w:t>Conception</w:t>
@@ -3852,7 +3891,7 @@
       <w:r>
         <w:t xml:space="preserve"> de la solution</w:t>
       </w:r>
-      <w:bookmarkEnd w:id="10"/>
+      <w:bookmarkEnd w:id="11"/>
     </w:p>
     <w:p>
       <w:pPr>
@@ -3862,23 +3901,15 @@
           <w:numId w:val="4"/>
         </w:numPr>
       </w:pPr>
-      <w:bookmarkStart w:id="11" w:name="_Toc481592132"/>
-      <w:r>
-        <w:t>Les</w:t>
-      </w:r>
-      <w:r>
-        <w:t xml:space="preserve"> différents diagrammes de </w:t>
-      </w:r>
-      <w:proofErr w:type="gramStart"/>
-      <w:r>
-        <w:t>l’application</w:t>
-      </w:r>
-      <w:r>
-        <w:t>(</w:t>
-      </w:r>
-      <w:proofErr w:type="gramEnd"/>
-      <w:r>
-        <w:t xml:space="preserve">modèle théorique de </w:t>
+      <w:bookmarkStart w:id="12" w:name="_Toc481593010"/>
+      <w:r>
+        <w:t>L’élaboration du cahier des charges</w:t>
+      </w:r>
+      <w:r>
+        <w:t xml:space="preserve"> </w:t>
+      </w:r>
+      <w:r>
+        <w:t xml:space="preserve">(modèle théorique de </w:t>
       </w:r>
       <w:proofErr w:type="spellStart"/>
       <w:r>
@@ -3888,7 +3919,7 @@
       <w:r>
         <w:t>)</w:t>
       </w:r>
-      <w:bookmarkEnd w:id="11"/>
+      <w:bookmarkEnd w:id="12"/>
     </w:p>
     <w:p>
       <w:pPr>
@@ -4007,12 +4038,12 @@
           <w:numId w:val="4"/>
         </w:numPr>
       </w:pPr>
-      <w:bookmarkStart w:id="12" w:name="_Toc481592133"/>
+      <w:bookmarkStart w:id="13" w:name="_Toc481593011"/>
       <w:r>
         <w:lastRenderedPageBreak/>
         <w:t>Les IHM</w:t>
       </w:r>
-      <w:bookmarkEnd w:id="12"/>
+      <w:bookmarkEnd w:id="13"/>
     </w:p>
     <w:p>
       <w:pPr>
@@ -4140,8 +4171,8 @@
         </w:rPr>
         <w:t xml:space="preserve"> du projet est le suivant :</w:t>
       </w:r>
-      <w:bookmarkStart w:id="13" w:name="_GoBack19"/>
-      <w:bookmarkEnd w:id="13"/>
+      <w:bookmarkStart w:id="14" w:name="_GoBack19"/>
+      <w:bookmarkEnd w:id="14"/>
       <w:r>
         <w:rPr>
           <w:rFonts w:ascii="Times New Roman" w:eastAsia="Times New Roman" w:hAnsi="Times New Roman" w:cs="Times New Roman"/>
@@ -4173,7 +4204,7 @@
           <w:numId w:val="4"/>
         </w:numPr>
       </w:pPr>
-      <w:bookmarkStart w:id="14" w:name="_Toc481592134"/>
+      <w:bookmarkStart w:id="15" w:name="_Toc481593012"/>
       <w:r>
         <w:t xml:space="preserve">Le diagramme de </w:t>
       </w:r>
@@ -4193,7 +4224,7 @@
       <w:r>
         <w:t>)</w:t>
       </w:r>
-      <w:bookmarkEnd w:id="14"/>
+      <w:bookmarkEnd w:id="15"/>
     </w:p>
     <w:p>
       <w:pPr>
@@ -4290,11 +4321,11 @@
           <w:numId w:val="2"/>
         </w:numPr>
       </w:pPr>
-      <w:bookmarkStart w:id="15" w:name="_Toc481592135"/>
+      <w:bookmarkStart w:id="16" w:name="_Toc481593013"/>
       <w:r>
         <w:t>Mise en œuvre de la solution</w:t>
       </w:r>
-      <w:bookmarkEnd w:id="15"/>
+      <w:bookmarkEnd w:id="16"/>
     </w:p>
     <w:p>
       <w:pPr>
@@ -4304,11 +4335,11 @@
           <w:numId w:val="5"/>
         </w:numPr>
       </w:pPr>
-      <w:bookmarkStart w:id="16" w:name="_Toc481592136"/>
+      <w:bookmarkStart w:id="17" w:name="_Toc481593014"/>
       <w:r>
         <w:t>Les outils technologiques choisis</w:t>
       </w:r>
-      <w:bookmarkEnd w:id="16"/>
+      <w:bookmarkEnd w:id="17"/>
     </w:p>
     <w:p>
       <w:pPr>
@@ -5248,12 +5279,12 @@
           <w:numId w:val="5"/>
         </w:numPr>
       </w:pPr>
-      <w:bookmarkStart w:id="17" w:name="_Toc481592137"/>
+      <w:bookmarkStart w:id="18" w:name="_Toc481593015"/>
       <w:r>
         <w:lastRenderedPageBreak/>
         <w:t>Les différentes phases de développement</w:t>
       </w:r>
-      <w:bookmarkEnd w:id="17"/>
+      <w:bookmarkEnd w:id="18"/>
     </w:p>
     <w:p>
       <w:pPr>
@@ -5400,15 +5431,12 @@
           <w:numId w:val="5"/>
         </w:numPr>
       </w:pPr>
-      <w:bookmarkStart w:id="18" w:name="_Toc481592138"/>
-      <w:bookmarkStart w:id="19" w:name="_GoBack"/>
-      <w:r>
-        <w:lastRenderedPageBreak/>
+      <w:bookmarkStart w:id="19" w:name="_Toc481593016"/>
+      <w:r>
         <w:t>Les difficultés rencontrées et leurs solutions</w:t>
       </w:r>
-      <w:bookmarkEnd w:id="18"/>
-    </w:p>
-    <w:bookmarkEnd w:id="19"/>
+      <w:bookmarkEnd w:id="19"/>
+    </w:p>
     <w:p>
       <w:pPr>
         <w:pStyle w:val="h2"/>
@@ -5416,10 +5444,6 @@
       </w:pPr>
     </w:p>
     <w:p>
-      <w:pPr>
-        <w:pStyle w:val="h2"/>
-        <w:ind w:left="720"/>
-      </w:pPr>
       <w:r>
         <w:rPr>
           <w:noProof/>
@@ -5485,6 +5509,7 @@
           <w:noProof/>
           <w:lang w:eastAsia="fr-FR"/>
         </w:rPr>
+        <w:lastRenderedPageBreak/>
         <w:drawing>
           <wp:anchor distT="0" distB="0" distL="114300" distR="114300" simplePos="0" relativeHeight="251658240" behindDoc="0" locked="0" layoutInCell="1" allowOverlap="1" wp14:anchorId="39B2E522" wp14:editId="37C7B92C">
             <wp:simplePos x="0" y="0"/>
@@ -5697,7 +5722,16 @@
           <w:sz w:val="24"/>
           <w:szCs w:val="24"/>
         </w:rPr>
-        <w:t xml:space="preserve"> semaine de projet. En effet cette semaine était entièrement dédiée à l’avancement du projet, nous avons donc travaillé plus par rapport aux autres semaines. Cela donne un sens à cette remontée soudaine de la courbe du prix de revient réel. De plus, nous remarquons que la deuxième moitié du projet présente elle aussi une courbe en légère baisse. En effet il était plus difficile de consacrer du temps au projet en raison des nombreux travaux universitaires que nous avions à réaliser en parallèle.</w:t>
+        <w:t xml:space="preserve"> semaine de projet. En effet cette semaine était entièrement dédiée à l’avancement du projet, nous avons donc travaillé plus par rapport aux autres semaines. Cela donne un sens à cette </w:t>
+      </w:r>
+      <w:r>
+        <w:rPr>
+          <w:rFonts w:ascii="Times New Roman" w:eastAsia="Times New Roman" w:hAnsi="Times New Roman" w:cs="Times New Roman"/>
+          <w:sz w:val="24"/>
+          <w:szCs w:val="24"/>
+        </w:rPr>
+        <w:lastRenderedPageBreak/>
+        <w:t>remontée soudaine de la courbe du prix de revient réel. De plus, nous remarquons que la deuxième moitié du projet présente elle aussi une courbe en légère baisse. En effet il était plus difficile de consacrer du temps au projet en raison des nombreux travaux universitaires que nous avions à réaliser en parallèle.</w:t>
       </w:r>
     </w:p>
     <w:p>
@@ -5743,7 +5777,7 @@
       <w:pPr>
         <w:pStyle w:val="h1"/>
       </w:pPr>
-      <w:bookmarkStart w:id="20" w:name="_Toc481592139"/>
+      <w:bookmarkStart w:id="20" w:name="_Toc481593017"/>
       <w:r>
         <w:t>Conclusion</w:t>
       </w:r>
@@ -5988,6 +6022,7 @@
           <w:sz w:val="24"/>
           <w:szCs w:val="24"/>
         </w:rPr>
+        <w:lastRenderedPageBreak/>
         <w:t xml:space="preserve">Les perspectives d’évolution de l’application pourraient </w:t>
       </w:r>
       <w:r>
@@ -6093,16 +6128,7 @@
           <w:sz w:val="24"/>
           <w:szCs w:val="24"/>
         </w:rPr>
-        <w:t xml:space="preserve">D'autre part, modéliser les besoins d'un client, lui poser les bonnes questions pour cerner le cadre de l'application a été une phase fondamentale dans le projet puisqu'elle nous a permis de mettre en application beaucoup de cours afin d'obtenir les informations utiles pour notre </w:t>
-      </w:r>
-      <w:r>
-        <w:rPr>
-          <w:rFonts w:ascii="Times New Roman" w:hAnsi="Times New Roman" w:cs="Times New Roman"/>
-          <w:sz w:val="24"/>
-          <w:szCs w:val="24"/>
-        </w:rPr>
-        <w:lastRenderedPageBreak/>
-        <w:t>projet. Ces informations nous ont permis par la suite  de produire la solution la plus proche et la plus adaptée possible aux besoins du client.</w:t>
+        <w:t>D'autre part, modéliser les besoins d'un client, lui poser les bonnes questions pour cerner le cadre de l'application a été une phase fondamentale dans le projet puisqu'elle nous a permis de mettre en application beaucoup de cours afin d'obtenir les informations utiles pour notre projet. Ces informations nous ont permis par la suite  de produire la solution la plus proche et la plus adaptée possible aux besoins du client.</w:t>
       </w:r>
     </w:p>
     <w:p>
@@ -6260,7 +6286,7 @@
       <w:pPr>
         <w:pStyle w:val="h1"/>
       </w:pPr>
-      <w:bookmarkStart w:id="21" w:name="_Toc481592140"/>
+      <w:bookmarkStart w:id="21" w:name="_Toc481593018"/>
       <w:r>
         <w:lastRenderedPageBreak/>
         <w:t>Annexes</w:t>
@@ -6275,7 +6301,7 @@
           <w:numId w:val="7"/>
         </w:numPr>
       </w:pPr>
-      <w:bookmarkStart w:id="22" w:name="_Toc481592141"/>
+      <w:bookmarkStart w:id="22" w:name="_Toc481593019"/>
       <w:r>
         <w:t>L’application web « </w:t>
       </w:r>
@@ -6542,7 +6568,7 @@
       <w:rPr>
         <w:noProof/>
       </w:rPr>
-      <w:t>12</w:t>
+      <w:t>6</w:t>
     </w:r>
     <w:r>
       <w:fldChar w:fldCharType="end"/>
@@ -9608,7 +9634,7 @@
 </file>
 
 <file path=customXml/itemProps1.xml><?xml version="1.0" encoding="utf-8"?>
-<ds:datastoreItem xmlns:ds="http://schemas.openxmlformats.org/officeDocument/2006/customXml" ds:itemID="{77377FC9-ECEA-4CF6-91D9-2DAA785FDDB0}">
+<ds:datastoreItem xmlns:ds="http://schemas.openxmlformats.org/officeDocument/2006/customXml" ds:itemID="{9DA1B812-5312-4B57-8128-366908BEF7F3}">
   <ds:schemaRefs>
     <ds:schemaRef ds:uri="http://schemas.openxmlformats.org/officeDocument/2006/bibliography"/>
   </ds:schemaRefs>

</xml_diff>

<commit_message>
04/05 Improving rapport, add comment in LoginActivity.java and allow the SimpleWSproject/app/src/main/java/com/example/williammordohay/simplewsproject/MainActivity.java to get one specified data from the Web Service
</commit_message>
<xml_diff>
--- a/Rapport de stage/rapport de stagefsa.docx
+++ b/Rapport de stage/rapport de stagefsa.docx
@@ -212,7 +212,13 @@
         <w:t xml:space="preserve">Pour conclure la formation </w:t>
       </w:r>
       <w:r>
-        <w:t xml:space="preserve">de DUT informatique, j’ai été amené à faire un stage. Ayant déjà eu l’occasion de développer sous Android durant mon projet </w:t>
+        <w:t>de DUT informatique, j’ai été amené à faire un stage</w:t>
+      </w:r>
+      <w:r>
+        <w:t xml:space="preserve"> du 10 avril au 16 juin 2017</w:t>
+      </w:r>
+      <w:r>
+        <w:t xml:space="preserve">. Ayant déjà eu l’occasion de développer sous Android durant mon projet </w:t>
       </w:r>
       <w:proofErr w:type="spellStart"/>
       <w:r>
@@ -225,21 +231,134 @@
       <w:r>
         <w:t xml:space="preserve">e j’ai choisi le sujet de stage de </w:t>
       </w:r>
+      <w:r>
+        <w:t>« </w:t>
+      </w:r>
       <w:proofErr w:type="spellStart"/>
       <w:r>
         <w:t>Fabricom</w:t>
       </w:r>
       <w:proofErr w:type="spellEnd"/>
       <w:r>
-        <w:t xml:space="preserve"> Systèmes d’</w:t>
-      </w:r>
+        <w:t xml:space="preserve"> Systèmes d’A</w:t>
+      </w:r>
+      <w:r>
+        <w:t>s</w:t>
+      </w:r>
+      <w:r>
+        <w:t>semblage</w:t>
+      </w:r>
+      <w:r>
+        <w:t> »</w:t>
+      </w:r>
+      <w:r>
+        <w:t xml:space="preserve"> (FSA)</w:t>
+      </w:r>
+      <w:r>
+        <w:t xml:space="preserve"> qui propos</w:t>
+      </w:r>
+      <w:r>
+        <w:t>ait</w:t>
+      </w:r>
+      <w:r>
+        <w:t xml:space="preserve"> d’adapter une </w:t>
+      </w:r>
+      <w:r>
+        <w:t xml:space="preserve">serveur </w:t>
+      </w:r>
+      <w:r>
+        <w:t>Web de suivi de production en une application mobile. Ce qui a pour but de pouvoir accéder de manière rapide, simple et ergonomique au suivi de la production depuis un simple smartphone.</w:t>
+      </w:r>
+    </w:p>
+    <w:p>
+      <w:pPr>
+        <w:pStyle w:val="p"/>
+        <w:jc w:val="both"/>
+      </w:pPr>
       <w:proofErr w:type="spellStart"/>
       <w:r>
-        <w:t>Asemblage</w:t>
+        <w:t>Fabricom</w:t>
       </w:r>
       <w:proofErr w:type="spellEnd"/>
       <w:r>
-        <w:t xml:space="preserve"> qui proposer d’adapter une application Web de suivi de production en une application mobile. Ce qui a pour but de pouvoir accéder de manière rapide, simple et ergonomique au suivi de la production depuis un simple smartphone.</w:t>
+        <w:t xml:space="preserve"> Système</w:t>
+      </w:r>
+      <w:r>
+        <w:t>s</w:t>
+      </w:r>
+      <w:r>
+        <w:t xml:space="preserve"> d’Assemblage assemble et créer des </w:t>
+      </w:r>
+      <w:r>
+        <w:t>chaines de production</w:t>
+      </w:r>
+      <w:r>
+        <w:t xml:space="preserve"> pour différents clients comme </w:t>
+      </w:r>
+      <w:proofErr w:type="gramStart"/>
+      <w:r>
+        <w:t>PSA ,</w:t>
+      </w:r>
+      <w:proofErr w:type="gramEnd"/>
+      <w:r>
+        <w:t xml:space="preserve"> Renault… Devenue une entreprise </w:t>
+      </w:r>
+      <w:r>
+        <w:t>multinationale</w:t>
+      </w:r>
+      <w:r>
+        <w:t xml:space="preserve">, elle a des filiales en Roumanie, </w:t>
+      </w:r>
+      <w:r>
+        <w:t>et</w:t>
+      </w:r>
+      <w:r>
+        <w:t>, au Portugal</w:t>
+      </w:r>
+      <w:r>
+        <w:t xml:space="preserve"> par exemple</w:t>
+      </w:r>
+      <w:r>
+        <w:t>.</w:t>
+      </w:r>
+      <w:r>
+        <w:t xml:space="preserve"> </w:t>
+      </w:r>
+      <w:r>
+        <w:t>Du fait</w:t>
+      </w:r>
+      <w:r>
+        <w:t xml:space="preserve"> de la délocalisation de la production,</w:t>
+      </w:r>
+      <w:r>
+        <w:t xml:space="preserve"> </w:t>
+      </w:r>
+      <w:r>
+        <w:t>l</w:t>
+      </w:r>
+      <w:r>
+        <w:t>e site de Valence est maintenant dédié à l’analyse,</w:t>
+      </w:r>
+      <w:r>
+        <w:t xml:space="preserve"> à</w:t>
+      </w:r>
+      <w:r>
+        <w:t xml:space="preserve"> la conception des projets et au service après-vente. Le seul endroit en France ou la production est toujours assuré</w:t>
+      </w:r>
+      <w:r>
+        <w:t>e</w:t>
+      </w:r>
+      <w:r>
+        <w:t xml:space="preserve"> est le site de Besançon</w:t>
+      </w:r>
+      <w:r>
+        <w:t xml:space="preserve">. En effet, c’est ici que les </w:t>
+      </w:r>
+      <w:r>
+        <w:t>solutions sont testés et évalués avant d’être déployés à l’étranger.</w:t>
+      </w:r>
+      <w:r>
+        <w:t xml:space="preserve"> </w:t>
       </w:r>
     </w:p>
     <w:p>
@@ -247,76 +366,140 @@
         <w:pStyle w:val="p"/>
         <w:jc w:val="both"/>
       </w:pPr>
+      <w:r>
+        <w:t xml:space="preserve">Chez FSA, chaque commande est unique et nécessite une demande précise du client qui donnera lieu à une étude de projet. De plus le faible nombre de client et le coté </w:t>
+      </w:r>
+      <w:r>
+        <w:t>très concurrentiel</w:t>
+      </w:r>
+      <w:r>
+        <w:t xml:space="preserve"> du marché </w:t>
+      </w:r>
+      <w:r>
+        <w:t>pousse FSA à proposer</w:t>
+      </w:r>
+      <w:r>
+        <w:t xml:space="preserve"> des solutions innovantes pour remporter les marchés. « </w:t>
+      </w:r>
       <w:proofErr w:type="spellStart"/>
       <w:r>
-        <w:t>Fabricom</w:t>
+        <w:t>Melodie</w:t>
       </w:r>
       <w:proofErr w:type="spellEnd"/>
       <w:r>
-        <w:t xml:space="preserve"> Système d’Assemblage assemble et créer des lignes de production pour différents clients comme </w:t>
-      </w:r>
-      <w:proofErr w:type="gramStart"/>
-      <w:r>
-        <w:t>PSA ,</w:t>
-      </w:r>
-      <w:proofErr w:type="gramEnd"/>
-      <w:r>
-        <w:t xml:space="preserve"> Renault… Devenue une entreprise </w:t>
-      </w:r>
-      <w:r>
-        <w:t>multinationale</w:t>
-      </w:r>
-      <w:r>
-        <w:t xml:space="preserve">, elle a des filiales en Roumanie, </w:t>
-      </w:r>
-      <w:r>
-        <w:t>et</w:t>
-      </w:r>
-      <w:r>
-        <w:t>, au Portugal</w:t>
-      </w:r>
-      <w:r>
-        <w:t xml:space="preserve"> par exemple</w:t>
+        <w:t xml:space="preserve"> Net » est donc un argument de poids dans les négociations. C’est pourquoi une application mobile basée sur « </w:t>
+      </w:r>
+      <w:proofErr w:type="spellStart"/>
+      <w:r>
+        <w:t>Melodie</w:t>
+      </w:r>
+      <w:proofErr w:type="spellEnd"/>
+      <w:r>
+        <w:t xml:space="preserve"> Net » permettrait de rendre l’outil plus complet, plus facile à utiliser et plus encore, plus moderne et intégrée dans la mode actuelle.</w:t>
+      </w:r>
+    </w:p>
+    <w:p>
+      <w:pPr>
+        <w:pStyle w:val="p"/>
+        <w:jc w:val="both"/>
+      </w:pPr>
+    </w:p>
+    <w:p>
+      <w:pPr>
+        <w:pStyle w:val="p"/>
+        <w:jc w:val="both"/>
+      </w:pPr>
+      <w:r>
+        <w:t>Encadré par Monsieur Jean-François COUPAT,</w:t>
+      </w:r>
+      <w:r>
+        <w:t xml:space="preserve"> res</w:t>
+      </w:r>
+      <w:r>
+        <w:t>ponsable de l’outil « </w:t>
+      </w:r>
+      <w:proofErr w:type="spellStart"/>
+      <w:r>
+        <w:t>Melodie</w:t>
+      </w:r>
+      <w:proofErr w:type="spellEnd"/>
+      <w:r>
+        <w:t> »,</w:t>
+      </w:r>
+      <w:r>
+        <w:t xml:space="preserve"> nous avons dû définir ensemble les fonctionnalités attendues, mais également faire un choix quant aux technologies utilisées.</w:t>
+      </w:r>
+    </w:p>
+    <w:p>
+      <w:pPr>
+        <w:pStyle w:val="p"/>
+        <w:jc w:val="both"/>
+      </w:pPr>
+      <w:r>
+        <w:t>Basée sur le serveur web « </w:t>
+      </w:r>
+      <w:proofErr w:type="spellStart"/>
+      <w:r>
+        <w:t>Melodie</w:t>
+      </w:r>
+      <w:proofErr w:type="spellEnd"/>
+      <w:r>
+        <w:t xml:space="preserve"> Net », l’</w:t>
+      </w:r>
+      <w:r>
+        <w:t xml:space="preserve">application </w:t>
+      </w:r>
+      <w:r>
+        <w:t xml:space="preserve">Android que j’ai développé, </w:t>
+      </w:r>
+      <w:r>
+        <w:t xml:space="preserve">a une importance fondamentale car elle est vouée à être utilisée dans de nombreux endroits à travers le monde. C’est pourquoi diverses contraintes ont été imposées et notamment la gestion de la langue. Toutes ces contraintes seront </w:t>
+      </w:r>
+      <w:r>
+        <w:t>explicitées</w:t>
+      </w:r>
+      <w:r>
+        <w:t xml:space="preserve"> plus tard dans le rapport.</w:t>
+      </w:r>
+    </w:p>
+    <w:p>
+      <w:pPr>
+        <w:pStyle w:val="p"/>
+        <w:jc w:val="both"/>
+      </w:pPr>
+      <w:r>
+        <w:t>J’ai travaillé en collaboration avec Monsieur COUPAT</w:t>
+      </w:r>
+      <w:r>
+        <w:t>. Je me suis chargé de</w:t>
+      </w:r>
+      <w:r>
+        <w:t xml:space="preserve"> la partie « Client », c’est-à-dire l’application Android et M. COUPAT </w:t>
+      </w:r>
+      <w:r>
+        <w:t>de</w:t>
+      </w:r>
+      <w:r>
+        <w:t xml:space="preserve"> la partie « Serveur », c’est-à-</w:t>
+      </w:r>
+      <w:r>
+        <w:t>dire le</w:t>
+      </w:r>
+      <w:r>
+        <w:t xml:space="preserve"> service Web sur lesquels les informations indispensables à l’application s</w:t>
+      </w:r>
+      <w:r>
+        <w:t>ont</w:t>
+      </w:r>
+      <w:r>
+        <w:t xml:space="preserve"> </w:t>
+      </w:r>
+      <w:r>
+        <w:t>accessibles</w:t>
       </w:r>
       <w:r>
         <w:t>.</w:t>
       </w:r>
-      <w:r>
-        <w:t xml:space="preserve"> </w:t>
-      </w:r>
-      <w:r>
-        <w:t>Du fait</w:t>
-      </w:r>
-      <w:r>
-        <w:t xml:space="preserve"> de la délocalisation de la production,</w:t>
-      </w:r>
-      <w:r>
-        <w:t xml:space="preserve"> </w:t>
-      </w:r>
-      <w:r>
-        <w:t>l</w:t>
-      </w:r>
-      <w:r>
-        <w:t>e site de Valence est maintenant dédié à l’analyse,</w:t>
-      </w:r>
-      <w:r>
-        <w:t xml:space="preserve"> à</w:t>
-      </w:r>
-      <w:r>
-        <w:t xml:space="preserve"> la conception des projets et au service après-vente. Le seul endroit en France ou la production est toujours assuré</w:t>
-      </w:r>
-      <w:r>
-        <w:t>e</w:t>
-      </w:r>
-      <w:r>
-        <w:t xml:space="preserve"> est le site de Besançon</w:t>
-      </w:r>
-      <w:r>
-        <w:t xml:space="preserve">. En effet, c’est ici que les </w:t>
-      </w:r>
-      <w:r>
-        <w:t>solutions sont testés et évalués avant d’être déployés à l’étranger.</w:t>
-      </w:r>
     </w:p>
     <w:p>
       <w:pPr>
@@ -324,84 +507,19 @@
         <w:jc w:val="both"/>
       </w:pPr>
       <w:r>
-        <w:t>Encadré par Monsieur Jean-François COUPAT,</w:t>
-      </w:r>
-      <w:r>
-        <w:t xml:space="preserve"> responsable de l’outil « </w:t>
-      </w:r>
-      <w:proofErr w:type="spellStart"/>
-      <w:r>
-        <w:t>MelodieNet</w:t>
-      </w:r>
-      <w:proofErr w:type="spellEnd"/>
-      <w:r>
-        <w:t> »,</w:t>
-      </w:r>
-      <w:r>
-        <w:t xml:space="preserve"> nous avons dû définir ensemble les fonctionnalités attendues, mais également faire un choix quant aux technologies utilisées.</w:t>
-      </w:r>
-    </w:p>
-    <w:p>
-      <w:pPr>
-        <w:pStyle w:val="p"/>
-        <w:jc w:val="both"/>
-      </w:pPr>
-      <w:r>
-        <w:t xml:space="preserve">Cette application a une importance fondamentale car elle est vouée à être utilisée dans de nombreux endroits à travers le monde. C’est pourquoi diverses contraintes ont été imposées et notamment la gestion de la langue. Toutes ces contraintes seront </w:t>
-      </w:r>
-      <w:r>
-        <w:t>explicitées</w:t>
-      </w:r>
-      <w:r>
-        <w:t xml:space="preserve"> plus tard dans le rapport.</w:t>
-      </w:r>
-    </w:p>
-    <w:p>
-      <w:pPr>
-        <w:pStyle w:val="p"/>
-        <w:jc w:val="both"/>
-      </w:pPr>
-      <w:r>
-        <w:t>J’ai travaillé en collaboration avec Monsieur COUPAT</w:t>
-      </w:r>
-      <w:r>
-        <w:t>, moi sur la partie « Client », c’est-à-dire l’application Android et M. COUPAT sur</w:t>
-      </w:r>
-      <w:r>
-        <w:t xml:space="preserve"> la partie « Serveur », c’est-à-</w:t>
-      </w:r>
-      <w:r>
-        <w:t>dire le</w:t>
-      </w:r>
-      <w:r>
-        <w:t xml:space="preserve"> service Web sur lesquels les informations indispensables à l’application s</w:t>
-      </w:r>
-      <w:r>
-        <w:t>ont</w:t>
-      </w:r>
-      <w:r>
-        <w:t xml:space="preserve"> </w:t>
-      </w:r>
-      <w:r>
-        <w:t>accessibles</w:t>
-      </w:r>
-      <w:r>
-        <w:t>.</w:t>
-      </w:r>
-    </w:p>
-    <w:p>
-      <w:pPr>
-        <w:pStyle w:val="p"/>
-        <w:jc w:val="both"/>
-      </w:pPr>
-      <w:r>
         <w:t>Alors quels ont été les besoins</w:t>
       </w:r>
       <w:r>
         <w:t xml:space="preserve"> et les choix technologiques</w:t>
       </w:r>
       <w:r>
-        <w:t xml:space="preserve"> pour cette application et comment ai-je réalisé une application mobile répondant à ces </w:t>
+        <w:t xml:space="preserve"> pour cette application et </w:t>
+      </w:r>
+      <w:r>
+        <w:t>quels sont les étapes qui m’ont permis de réaliser une</w:t>
+      </w:r>
+      <w:r>
+        <w:t xml:space="preserve"> application mobile répondant à ces </w:t>
       </w:r>
       <w:r>
         <w:t>contraintes</w:t>
@@ -2007,6 +2125,12 @@
         <w:t>Présentation de la société</w:t>
       </w:r>
       <w:bookmarkEnd w:id="5"/>
+    </w:p>
+    <w:p>
+      <w:pPr>
+        <w:pStyle w:val="h2"/>
+        <w:ind w:left="435"/>
+      </w:pPr>
     </w:p>
     <w:p>
       <w:pPr>
@@ -2068,8 +2192,193 @@
         <w:ind w:left="435"/>
         <w:jc w:val="center"/>
       </w:pPr>
-      <w:bookmarkStart w:id="6" w:name="_GoBack"/>
-      <w:bookmarkEnd w:id="6"/>
+      <w:proofErr w:type="gramStart"/>
+      <w:r>
+        <w:t>CA</w:t>
+      </w:r>
+      <w:proofErr w:type="gramEnd"/>
+      <w:r>
+        <w:t xml:space="preserve"> : </w:t>
+      </w:r>
+      <w:r>
+        <w:t>22 606 800 €</w:t>
+      </w:r>
+    </w:p>
+    <w:p>
+      <w:pPr>
+        <w:pStyle w:val="h2"/>
+        <w:ind w:left="435"/>
+        <w:jc w:val="center"/>
+      </w:pPr>
+    </w:p>
+    <w:p>
+      <w:pPr>
+        <w:rPr>
+          <w:u w:val="single"/>
+        </w:rPr>
+      </w:pPr>
+      <w:r>
+        <w:rPr>
+          <w:u w:val="single"/>
+        </w:rPr>
+        <w:t>Historique</w:t>
+      </w:r>
+      <w:r>
+        <w:rPr>
+          <w:u w:val="single"/>
+        </w:rPr>
+        <w:t> :</w:t>
+      </w:r>
+    </w:p>
+    <w:p>
+      <w:pPr>
+        <w:rPr>
+          <w:u w:val="single"/>
+        </w:rPr>
+      </w:pPr>
+    </w:p>
+    <w:p>
+      <w:pPr>
+        <w:ind w:left="720"/>
+      </w:pPr>
+      <w:r>
+        <w:t>-</w:t>
+      </w:r>
+      <w:r>
+        <w:t xml:space="preserve">La société </w:t>
+      </w:r>
+      <w:proofErr w:type="spellStart"/>
+      <w:r>
+        <w:t>Fabricom</w:t>
+      </w:r>
+      <w:proofErr w:type="spellEnd"/>
+      <w:r>
+        <w:t xml:space="preserve"> Systèmes d’assemblage</w:t>
+      </w:r>
+      <w:r>
+        <w:t xml:space="preserve"> a vu le jour en 1999 à l’</w:t>
+      </w:r>
+      <w:r>
+        <w:t>issue du rachat de la société belge « </w:t>
+      </w:r>
+      <w:proofErr w:type="spellStart"/>
+      <w:r>
+        <w:t>Fabricom</w:t>
+      </w:r>
+      <w:proofErr w:type="spellEnd"/>
+      <w:r>
+        <w:t> »</w:t>
+      </w:r>
+      <w:r>
+        <w:t>,</w:t>
+      </w:r>
+      <w:r>
+        <w:t xml:space="preserve"> crée en 1995</w:t>
+      </w:r>
+      <w:r>
+        <w:t>,</w:t>
+      </w:r>
+      <w:r>
+        <w:t xml:space="preserve"> par GDF Suez</w:t>
+      </w:r>
+      <w:r>
+        <w:t>.</w:t>
+      </w:r>
+    </w:p>
+    <w:p>
+      <w:pPr>
+        <w:ind w:left="720"/>
+      </w:pPr>
+    </w:p>
+    <w:p>
+      <w:pPr>
+        <w:ind w:left="720"/>
+      </w:pPr>
+      <w:r>
+        <w:t>-</w:t>
+      </w:r>
+      <w:r>
+        <w:t xml:space="preserve">Par la suite, elle prend de l’importance en rachetant d’autres sociétés comme TEHNOMAT en Roumanie par exemple. </w:t>
+      </w:r>
+    </w:p>
+    <w:p>
+      <w:pPr>
+        <w:ind w:left="720"/>
+      </w:pPr>
+    </w:p>
+    <w:p>
+      <w:pPr>
+        <w:ind w:left="720"/>
+      </w:pPr>
+      <w:r>
+        <w:t>-</w:t>
+      </w:r>
+      <w:r>
+        <w:t xml:space="preserve">En 2001, c’est la création de la </w:t>
+      </w:r>
+      <w:r>
+        <w:t>coentreprise «</w:t>
+      </w:r>
+      <w:r>
+        <w:t> JVS FABRICOM » à Sao Paulo au Brésil, en partenariat avec la société JVS EQUIPAMENTOS PARA AUTOMACAOINDUSTRIAL LTDA</w:t>
+      </w:r>
+      <w:r>
+        <w:t>.</w:t>
+      </w:r>
+    </w:p>
+    <w:p>
+      <w:pPr>
+        <w:ind w:left="720"/>
+      </w:pPr>
+    </w:p>
+    <w:p>
+      <w:pPr>
+        <w:ind w:left="720"/>
+      </w:pPr>
+      <w:r>
+        <w:t>-</w:t>
+      </w:r>
+      <w:r>
+        <w:t>En 2013, FSA s’internationalise encore plus avec la création de FSA ASSEMBLY INDIA PRIVATE LIMITED à Pune en Inde.</w:t>
+      </w:r>
+    </w:p>
+    <w:p>
+      <w:pPr>
+        <w:ind w:left="720"/>
+      </w:pPr>
+    </w:p>
+    <w:p>
+      <w:pPr>
+        <w:ind w:left="720"/>
+      </w:pPr>
+    </w:p>
+    <w:p>
+      <w:pPr>
+        <w:ind w:left="720"/>
+      </w:pPr>
+    </w:p>
+    <w:p>
+      <w:pPr>
+        <w:ind w:left="720"/>
+      </w:pPr>
+    </w:p>
+    <w:p>
+      <w:pPr>
+        <w:ind w:left="720"/>
+      </w:pPr>
+    </w:p>
+    <w:p>
+      <w:pPr>
+        <w:ind w:left="720"/>
+      </w:pPr>
+    </w:p>
+    <w:p>
+      <w:pPr>
+        <w:ind w:left="720"/>
+      </w:pPr>
+      <w:r>
+        <w:t xml:space="preserve"> </w:t>
+      </w:r>
     </w:p>
     <w:p>
       <w:pPr>
@@ -2079,16 +2388,16 @@
           <w:numId w:val="3"/>
         </w:numPr>
       </w:pPr>
-      <w:bookmarkStart w:id="7" w:name="_Toc468997053"/>
-      <w:bookmarkStart w:id="8" w:name="_Toc481593007"/>
+      <w:bookmarkStart w:id="6" w:name="_Toc468997053"/>
+      <w:bookmarkStart w:id="7" w:name="_Toc481593007"/>
       <w:r>
         <w:t>Contexte</w:t>
       </w:r>
+      <w:bookmarkEnd w:id="6"/>
+      <w:r>
+        <w:t xml:space="preserve"> du projet et besoins du client</w:t>
+      </w:r>
       <w:bookmarkEnd w:id="7"/>
-      <w:r>
-        <w:t xml:space="preserve"> du projet et besoins du client</w:t>
-      </w:r>
-      <w:bookmarkEnd w:id="8"/>
     </w:p>
     <w:p/>
     <w:p>
@@ -2206,10 +2515,93 @@
           <w:szCs w:val="24"/>
         </w:rPr>
       </w:pPr>
+      <w:r>
+        <w:rPr>
+          <w:rFonts w:ascii="Times New Roman" w:eastAsia="Times New Roman" w:hAnsi="Times New Roman" w:cs="Times New Roman"/>
+          <w:sz w:val="24"/>
+          <w:szCs w:val="24"/>
+        </w:rPr>
+        <w:t>http://programmerguru.com/android-tutorial/android-restful-webservice-tutorial-how-to-call-restful-webservice-in-android-part-3/</w:t>
+      </w:r>
     </w:p>
     <w:p>
       <w:pPr>
         <w:spacing w:before="120" w:after="120" w:line="360" w:lineRule="auto"/>
+        <w:ind w:firstLine="720"/>
+        <w:jc w:val="both"/>
+        <w:rPr>
+          <w:rFonts w:ascii="Times New Roman" w:eastAsia="Times New Roman" w:hAnsi="Times New Roman" w:cs="Times New Roman"/>
+          <w:sz w:val="24"/>
+          <w:szCs w:val="24"/>
+        </w:rPr>
+      </w:pPr>
+      <w:r>
+        <w:rPr>
+          <w:rFonts w:ascii="Times New Roman" w:eastAsia="Times New Roman" w:hAnsi="Times New Roman" w:cs="Times New Roman"/>
+          <w:sz w:val="24"/>
+          <w:szCs w:val="24"/>
+        </w:rPr>
+        <w:t>http://val-prod-jfc/Essai_ASPNET_REST_Service/GetProductList/</w:t>
+      </w:r>
+    </w:p>
+    <w:p>
+      <w:pPr>
+        <w:spacing w:before="120" w:after="120" w:line="360" w:lineRule="auto"/>
+        <w:ind w:firstLine="720"/>
+        <w:jc w:val="both"/>
+        <w:rPr>
+          <w:rFonts w:ascii="Times New Roman" w:eastAsia="Times New Roman" w:hAnsi="Times New Roman" w:cs="Times New Roman"/>
+          <w:sz w:val="24"/>
+          <w:szCs w:val="24"/>
+        </w:rPr>
+      </w:pPr>
+      <w:hyperlink r:id="rId10" w:history="1">
+        <w:r>
+          <w:rPr>
+            <w:rStyle w:val="Lienhypertexte"/>
+            <w:rFonts w:ascii="Times New Roman" w:eastAsia="Times New Roman" w:hAnsi="Times New Roman" w:cs="Times New Roman"/>
+            <w:sz w:val="24"/>
+            <w:szCs w:val="24"/>
+          </w:rPr>
+          <w:t>http://loopj.com/android-async-http/</w:t>
+        </w:r>
+      </w:hyperlink>
+    </w:p>
+    <w:p>
+      <w:pPr>
+        <w:spacing w:before="120" w:after="120" w:line="360" w:lineRule="auto"/>
+        <w:ind w:firstLine="720"/>
+        <w:jc w:val="both"/>
+        <w:rPr>
+          <w:rFonts w:ascii="Times New Roman" w:eastAsia="Times New Roman" w:hAnsi="Times New Roman" w:cs="Times New Roman"/>
+          <w:sz w:val="24"/>
+          <w:szCs w:val="24"/>
+        </w:rPr>
+      </w:pPr>
+      <w:r>
+        <w:rPr>
+          <w:rFonts w:ascii="Times New Roman" w:eastAsia="Times New Roman" w:hAnsi="Times New Roman" w:cs="Times New Roman"/>
+          <w:sz w:val="24"/>
+          <w:szCs w:val="24"/>
+        </w:rPr>
+        <w:t>https://loopj.com/android-async-http/doc/com/loopj/android/http/RequestParams.html</w:t>
+      </w:r>
+    </w:p>
+    <w:p>
+      <w:pPr>
+        <w:spacing w:before="120" w:after="120" w:line="360" w:lineRule="auto"/>
+        <w:ind w:firstLine="720"/>
+        <w:jc w:val="both"/>
+        <w:rPr>
+          <w:rFonts w:ascii="Times New Roman" w:eastAsia="Times New Roman" w:hAnsi="Times New Roman" w:cs="Times New Roman"/>
+          <w:sz w:val="24"/>
+          <w:szCs w:val="24"/>
+        </w:rPr>
+      </w:pPr>
+    </w:p>
+    <w:p>
+      <w:pPr>
+        <w:spacing w:before="120" w:after="120" w:line="360" w:lineRule="auto"/>
         <w:jc w:val="both"/>
         <w:rPr>
           <w:rFonts w:ascii="Times New Roman" w:eastAsia="Times New Roman" w:hAnsi="Times New Roman" w:cs="Times New Roman"/>
@@ -2401,7 +2793,6 @@
           <w:sz w:val="24"/>
           <w:szCs w:val="24"/>
         </w:rPr>
-        <w:lastRenderedPageBreak/>
         <w:t xml:space="preserve">De plus, elle doit permettre l’authentification </w:t>
       </w:r>
       <w:r>
@@ -2541,11 +2932,11 @@
           <w:numId w:val="3"/>
         </w:numPr>
       </w:pPr>
-      <w:bookmarkStart w:id="9" w:name="_Toc481593008"/>
+      <w:bookmarkStart w:id="8" w:name="_Toc481593008"/>
       <w:r>
         <w:t>Les besoins fonctionnels</w:t>
       </w:r>
-      <w:bookmarkEnd w:id="9"/>
+      <w:bookmarkEnd w:id="8"/>
     </w:p>
     <w:p>
       <w:pPr>
@@ -2990,8 +3381,144 @@
           <w:sz w:val="24"/>
           <w:szCs w:val="24"/>
         </w:rPr>
+        <w:t xml:space="preserve">Pour ce qui est de l’écran </w:t>
+      </w:r>
+      <w:r>
+        <w:rPr>
+          <w:rFonts w:ascii="Times New Roman" w:eastAsia="Times New Roman" w:hAnsi="Times New Roman" w:cs="Times New Roman"/>
+          <w:b/>
+          <w:sz w:val="24"/>
+          <w:szCs w:val="24"/>
+        </w:rPr>
+        <w:t>« Suivi de production »,</w:t>
+      </w:r>
+      <w:r>
+        <w:rPr>
+          <w:rFonts w:ascii="Times New Roman" w:eastAsia="Times New Roman" w:hAnsi="Times New Roman" w:cs="Times New Roman"/>
+          <w:sz w:val="24"/>
+          <w:szCs w:val="24"/>
+        </w:rPr>
+        <w:t xml:space="preserve"> il doit suivre le même principe que précédemment pour le </w:t>
+      </w:r>
+      <w:r>
+        <w:rPr>
+          <w:rFonts w:ascii="Times New Roman" w:eastAsia="Times New Roman" w:hAnsi="Times New Roman" w:cs="Times New Roman"/>
+          <w:b/>
+          <w:sz w:val="24"/>
+          <w:szCs w:val="24"/>
+        </w:rPr>
+        <w:t xml:space="preserve">« Suivi </w:t>
+      </w:r>
+      <w:proofErr w:type="gramStart"/>
+      <w:r>
+        <w:rPr>
+          <w:rFonts w:ascii="Times New Roman" w:eastAsia="Times New Roman" w:hAnsi="Times New Roman" w:cs="Times New Roman"/>
+          <w:b/>
+          <w:sz w:val="24"/>
+          <w:szCs w:val="24"/>
+        </w:rPr>
+        <w:t>machines</w:t>
+      </w:r>
+      <w:r>
+        <w:rPr>
+          <w:rFonts w:ascii="Times New Roman" w:eastAsia="Times New Roman" w:hAnsi="Times New Roman" w:cs="Times New Roman"/>
+          <w:b/>
+          <w:sz w:val="24"/>
+          <w:szCs w:val="24"/>
+        </w:rPr>
+        <w:t>»</w:t>
+      </w:r>
+      <w:proofErr w:type="gramEnd"/>
+      <w:r>
+        <w:rPr>
+          <w:rFonts w:ascii="Times New Roman" w:eastAsia="Times New Roman" w:hAnsi="Times New Roman" w:cs="Times New Roman"/>
+          <w:b/>
+          <w:sz w:val="24"/>
+          <w:szCs w:val="24"/>
+        </w:rPr>
+        <w:t>,</w:t>
+      </w:r>
+      <w:r>
+        <w:rPr>
+          <w:rFonts w:ascii="Times New Roman" w:eastAsia="Times New Roman" w:hAnsi="Times New Roman" w:cs="Times New Roman"/>
+          <w:sz w:val="24"/>
+          <w:szCs w:val="24"/>
+        </w:rPr>
+        <w:t xml:space="preserve"> </w:t>
+      </w:r>
+      <w:r>
+        <w:rPr>
+          <w:rFonts w:ascii="Times New Roman" w:eastAsia="Times New Roman" w:hAnsi="Times New Roman" w:cs="Times New Roman"/>
+          <w:sz w:val="24"/>
+          <w:szCs w:val="24"/>
+        </w:rPr>
+        <w:t xml:space="preserve"> </w:t>
+      </w:r>
+      <w:r>
+        <w:rPr>
+          <w:rFonts w:ascii="Times New Roman" w:eastAsia="Times New Roman" w:hAnsi="Times New Roman" w:cs="Times New Roman"/>
+          <w:sz w:val="24"/>
+          <w:szCs w:val="24"/>
+        </w:rPr>
+        <w:t xml:space="preserve">mais en affichant cette fois la référence de chaque produit mise en relation avec  la quantités de produits </w:t>
+      </w:r>
+      <w:r>
+        <w:rPr>
+          <w:rFonts w:ascii="Times New Roman" w:eastAsia="Times New Roman" w:hAnsi="Times New Roman" w:cs="Times New Roman"/>
+          <w:sz w:val="24"/>
+          <w:szCs w:val="24"/>
+        </w:rPr>
+        <w:t>corrects et la quantité de produits défectueux.</w:t>
+      </w:r>
+    </w:p>
+    <w:p>
+      <w:pPr>
+        <w:spacing w:before="120" w:after="120" w:line="360" w:lineRule="auto"/>
+        <w:jc w:val="both"/>
+        <w:rPr>
+          <w:rFonts w:ascii="Times New Roman" w:eastAsia="Times New Roman" w:hAnsi="Times New Roman" w:cs="Times New Roman"/>
+          <w:sz w:val="24"/>
+          <w:szCs w:val="24"/>
+        </w:rPr>
+      </w:pPr>
+      <w:r>
+        <w:rPr>
+          <w:rFonts w:ascii="Times New Roman" w:eastAsia="Times New Roman" w:hAnsi="Times New Roman" w:cs="Times New Roman"/>
+          <w:sz w:val="24"/>
+          <w:szCs w:val="24"/>
+        </w:rPr>
+        <w:t xml:space="preserve">Dans les deux cas, le mobile devra envoyer une requête au service Web avec des paramètres qui permettront au service Web de répondre avec les informations souhaitées. </w:t>
+      </w:r>
+    </w:p>
+    <w:p>
+      <w:pPr>
+        <w:spacing w:before="120" w:after="120" w:line="360" w:lineRule="auto"/>
+        <w:jc w:val="both"/>
+        <w:rPr>
+          <w:rFonts w:ascii="Times New Roman" w:eastAsia="Times New Roman" w:hAnsi="Times New Roman" w:cs="Times New Roman"/>
+          <w:sz w:val="24"/>
+          <w:szCs w:val="24"/>
+        </w:rPr>
+      </w:pPr>
+    </w:p>
+    <w:p>
+      <w:pPr>
+        <w:spacing w:before="120" w:after="120" w:line="360" w:lineRule="auto"/>
+        <w:jc w:val="both"/>
+        <w:rPr>
+          <w:rFonts w:ascii="Times New Roman" w:eastAsia="Times New Roman" w:hAnsi="Times New Roman" w:cs="Times New Roman"/>
+          <w:sz w:val="24"/>
+          <w:szCs w:val="24"/>
+        </w:rPr>
+      </w:pPr>
+      <w:r>
+        <w:rPr>
+          <w:rFonts w:ascii="Times New Roman" w:eastAsia="Times New Roman" w:hAnsi="Times New Roman" w:cs="Times New Roman"/>
+          <w:sz w:val="24"/>
+          <w:szCs w:val="24"/>
+        </w:rPr>
         <w:lastRenderedPageBreak/>
-        <w:t xml:space="preserve">Pour ce qui est de l’écran </w:t>
+        <w:t xml:space="preserve">Enfin l’écran de </w:t>
       </w:r>
       <w:r>
         <w:rPr>
@@ -3000,41 +3527,15 @@
           <w:sz w:val="24"/>
           <w:szCs w:val="24"/>
         </w:rPr>
-        <w:t>« Suivi de production »,</w:t>
-      </w:r>
-      <w:r>
-        <w:rPr>
-          <w:rFonts w:ascii="Times New Roman" w:eastAsia="Times New Roman" w:hAnsi="Times New Roman" w:cs="Times New Roman"/>
-          <w:sz w:val="24"/>
-          <w:szCs w:val="24"/>
-        </w:rPr>
-        <w:t xml:space="preserve"> il doit suivre le même principe que précédemment pour le « suivi machine </w:t>
-      </w:r>
-      <w:proofErr w:type="gramStart"/>
-      <w:r>
-        <w:rPr>
-          <w:rFonts w:ascii="Times New Roman" w:eastAsia="Times New Roman" w:hAnsi="Times New Roman" w:cs="Times New Roman"/>
-          <w:sz w:val="24"/>
-          <w:szCs w:val="24"/>
-        </w:rPr>
-        <w:t>»  mais</w:t>
-      </w:r>
-      <w:proofErr w:type="gramEnd"/>
-      <w:r>
-        <w:rPr>
-          <w:rFonts w:ascii="Times New Roman" w:eastAsia="Times New Roman" w:hAnsi="Times New Roman" w:cs="Times New Roman"/>
-          <w:sz w:val="24"/>
-          <w:szCs w:val="24"/>
-        </w:rPr>
-        <w:t xml:space="preserve"> en affichant cette fois la référence de chaque produit mise en relation avec  la quantités de produits </w:t>
-      </w:r>
-      <w:r>
-        <w:rPr>
-          <w:rFonts w:ascii="Times New Roman" w:eastAsia="Times New Roman" w:hAnsi="Times New Roman" w:cs="Times New Roman"/>
-          <w:sz w:val="24"/>
-          <w:szCs w:val="24"/>
-        </w:rPr>
-        <w:t>corrects et la quantité de produits défectueux.</w:t>
+        <w:t>paramétrage</w:t>
+      </w:r>
+      <w:r>
+        <w:rPr>
+          <w:rFonts w:ascii="Times New Roman" w:eastAsia="Times New Roman" w:hAnsi="Times New Roman" w:cs="Times New Roman"/>
+          <w:sz w:val="24"/>
+          <w:szCs w:val="24"/>
+        </w:rPr>
+        <w:t xml:space="preserve"> doit permettre, dans un premier temps, de modifier l’URI du service web dans l’application. Cette modification doit être sauvegardée dans l’application de manière à être la nouvelle URI même si on quitte l’application.</w:t>
       </w:r>
     </w:p>
     <w:p>
@@ -3047,60 +3548,25 @@
           <w:szCs w:val="24"/>
         </w:rPr>
       </w:pPr>
-      <w:r>
-        <w:rPr>
-          <w:rFonts w:ascii="Times New Roman" w:eastAsia="Times New Roman" w:hAnsi="Times New Roman" w:cs="Times New Roman"/>
-          <w:sz w:val="24"/>
-          <w:szCs w:val="24"/>
-        </w:rPr>
-        <w:t xml:space="preserve">Dans les deux cas, le mobile devra envoyer une requête au service Web avec des paramètres qui permettront au service Web de répondre avec les informations souhaitées. </w:t>
-      </w:r>
-    </w:p>
-    <w:p>
-      <w:pPr>
-        <w:spacing w:before="120" w:after="120" w:line="360" w:lineRule="auto"/>
-        <w:jc w:val="both"/>
-        <w:rPr>
-          <w:rFonts w:ascii="Times New Roman" w:eastAsia="Times New Roman" w:hAnsi="Times New Roman" w:cs="Times New Roman"/>
-          <w:sz w:val="24"/>
-          <w:szCs w:val="24"/>
-        </w:rPr>
-      </w:pPr>
-    </w:p>
-    <w:p>
-      <w:pPr>
-        <w:spacing w:before="120" w:after="120" w:line="360" w:lineRule="auto"/>
-        <w:jc w:val="both"/>
-        <w:rPr>
-          <w:rFonts w:ascii="Times New Roman" w:eastAsia="Times New Roman" w:hAnsi="Times New Roman" w:cs="Times New Roman"/>
-          <w:sz w:val="24"/>
-          <w:szCs w:val="24"/>
-        </w:rPr>
-      </w:pPr>
-      <w:r>
-        <w:rPr>
-          <w:rFonts w:ascii="Times New Roman" w:eastAsia="Times New Roman" w:hAnsi="Times New Roman" w:cs="Times New Roman"/>
-          <w:sz w:val="24"/>
-          <w:szCs w:val="24"/>
-        </w:rPr>
-        <w:t xml:space="preserve">Enfin l’écran de </w:t>
-      </w:r>
-      <w:r>
-        <w:rPr>
-          <w:rFonts w:ascii="Times New Roman" w:eastAsia="Times New Roman" w:hAnsi="Times New Roman" w:cs="Times New Roman"/>
+    </w:p>
+    <w:p>
+      <w:pPr>
+        <w:jc w:val="center"/>
+        <w:rPr>
           <w:b/>
-          <w:sz w:val="24"/>
-          <w:szCs w:val="24"/>
-        </w:rPr>
-        <w:t>paramétrage</w:t>
-      </w:r>
-      <w:r>
-        <w:rPr>
-          <w:rFonts w:ascii="Times New Roman" w:eastAsia="Times New Roman" w:hAnsi="Times New Roman" w:cs="Times New Roman"/>
-          <w:sz w:val="24"/>
-          <w:szCs w:val="24"/>
-        </w:rPr>
-        <w:t xml:space="preserve"> doit permettre, dans un premier temps, de modifier l’URI du service web dans l’application. Cette modification doit être sauvegardée dans l’application de manière à être la nouvelle URI même si on quitte l’application.</w:t>
+        </w:rPr>
+      </w:pPr>
+      <w:r>
+        <w:rPr>
+          <w:b/>
+        </w:rPr>
+        <w:t>Authentification</w:t>
+      </w:r>
+      <w:r>
+        <w:rPr>
+          <w:b/>
+        </w:rPr>
+        <w:t xml:space="preserve"> par accès direct à la Base de données</w:t>
       </w:r>
     </w:p>
     <w:p>
@@ -3108,30 +3574,1237 @@
         <w:pStyle w:val="h2"/>
         <w:ind w:left="435"/>
       </w:pPr>
+      <w:r>
+        <w:rPr>
+          <w:noProof/>
+          <w:lang w:eastAsia="fr-FR"/>
+        </w:rPr>
+        <mc:AlternateContent>
+          <mc:Choice Requires="wps">
+            <w:drawing>
+              <wp:anchor distT="0" distB="0" distL="114300" distR="114300" simplePos="0" relativeHeight="251662336" behindDoc="0" locked="0" layoutInCell="1" allowOverlap="1" wp14:anchorId="3C9F0EAB" wp14:editId="5B7DB8BE">
+                <wp:simplePos x="0" y="0"/>
+                <wp:positionH relativeFrom="column">
+                  <wp:posOffset>350748</wp:posOffset>
+                </wp:positionH>
+                <wp:positionV relativeFrom="paragraph">
+                  <wp:posOffset>530522</wp:posOffset>
+                </wp:positionV>
+                <wp:extent cx="835459" cy="1144343"/>
+                <wp:effectExtent l="0" t="0" r="22225" b="17780"/>
+                <wp:wrapNone/>
+                <wp:docPr id="16" name="Cylindre 16"/>
+                <wp:cNvGraphicFramePr/>
+                <a:graphic xmlns:a="http://schemas.openxmlformats.org/drawingml/2006/main">
+                  <a:graphicData uri="http://schemas.microsoft.com/office/word/2010/wordprocessingShape">
+                    <wps:wsp>
+                      <wps:cNvSpPr/>
+                      <wps:spPr>
+                        <a:xfrm>
+                          <a:off x="0" y="0"/>
+                          <a:ext cx="835459" cy="1144343"/>
+                        </a:xfrm>
+                        <a:prstGeom prst="can">
+                          <a:avLst/>
+                        </a:prstGeom>
+                      </wps:spPr>
+                      <wps:style>
+                        <a:lnRef idx="2">
+                          <a:schemeClr val="accent1">
+                            <a:shade val="50000"/>
+                          </a:schemeClr>
+                        </a:lnRef>
+                        <a:fillRef idx="1">
+                          <a:schemeClr val="accent1"/>
+                        </a:fillRef>
+                        <a:effectRef idx="0">
+                          <a:schemeClr val="accent1"/>
+                        </a:effectRef>
+                        <a:fontRef idx="minor">
+                          <a:schemeClr val="lt1"/>
+                        </a:fontRef>
+                      </wps:style>
+                      <wps:bodyPr rot="0" spcFirstLastPara="0" vertOverflow="overflow" horzOverflow="overflow" vert="horz" wrap="square" lIns="91440" tIns="45720" rIns="91440" bIns="45720" numCol="1" spcCol="0" rtlCol="0" fromWordArt="0" anchor="ctr" anchorCtr="0" forceAA="0" compatLnSpc="1">
+                        <a:prstTxWarp prst="textNoShape">
+                          <a:avLst/>
+                        </a:prstTxWarp>
+                        <a:noAutofit/>
+                      </wps:bodyPr>
+                    </wps:wsp>
+                  </a:graphicData>
+                </a:graphic>
+                <wp14:sizeRelH relativeFrom="margin">
+                  <wp14:pctWidth>0</wp14:pctWidth>
+                </wp14:sizeRelH>
+                <wp14:sizeRelV relativeFrom="margin">
+                  <wp14:pctHeight>0</wp14:pctHeight>
+                </wp14:sizeRelV>
+              </wp:anchor>
+            </w:drawing>
+          </mc:Choice>
+          <mc:Fallback>
+            <w:pict>
+              <v:shapetype w14:anchorId="6905AA34" id="_x0000_t22" coordsize="21600,21600" o:spt="22" adj="5400" path="m10800,qx0@1l0@2qy10800,21600,21600@2l21600@1qy10800,xem0@1qy10800@0,21600@1nfe">
+                <v:formulas>
+                  <v:f eqn="val #0"/>
+                  <v:f eqn="prod #0 1 2"/>
+                  <v:f eqn="sum height 0 @1"/>
+                </v:formulas>
+                <v:path o:extrusionok="f" gradientshapeok="t" o:connecttype="custom" o:connectlocs="10800,@0;10800,0;0,10800;10800,21600;21600,10800" o:connectangles="270,270,180,90,0" textboxrect="0,@0,21600,@2"/>
+                <v:handles>
+                  <v:h position="center,#0" yrange="0,10800"/>
+                </v:handles>
+                <o:complex v:ext="view"/>
+              </v:shapetype>
+              <v:shape id="Cylindre 16" o:spid="_x0000_s1026" type="#_x0000_t22" style="position:absolute;margin-left:27.6pt;margin-top:41.75pt;width:65.8pt;height:90.1pt;z-index:251662336;visibility:visible;mso-wrap-style:square;mso-width-percent:0;mso-height-percent:0;mso-wrap-distance-left:9pt;mso-wrap-distance-top:0;mso-wrap-distance-right:9pt;mso-wrap-distance-bottom:0;mso-position-horizontal:absolute;mso-position-horizontal-relative:text;mso-position-vertical:absolute;mso-position-vertical-relative:text;mso-width-percent:0;mso-height-percent:0;mso-width-relative:margin;mso-height-relative:margin;v-text-anchor:middle" o:gfxdata="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" adj="3942" fillcolor="#5b9bd5 [3204]" strokecolor="#1f4d78 [1604]" strokeweight="1pt">
+                <v:stroke joinstyle="miter"/>
+              </v:shape>
+            </w:pict>
+          </mc:Fallback>
+        </mc:AlternateContent>
+      </w:r>
     </w:p>
     <w:p>
       <w:pPr>
         <w:pStyle w:val="h2"/>
         <w:ind w:left="435"/>
       </w:pPr>
+      <w:r>
+        <w:rPr>
+          <w:rFonts w:eastAsia="Times New Roman"/>
+          <w:noProof/>
+          <w:sz w:val="24"/>
+          <w:szCs w:val="24"/>
+          <w:lang w:eastAsia="fr-FR"/>
+        </w:rPr>
+        <mc:AlternateContent>
+          <mc:Choice Requires="wps">
+            <w:drawing>
+              <wp:anchor distT="0" distB="0" distL="114300" distR="114300" simplePos="0" relativeHeight="251663360" behindDoc="0" locked="0" layoutInCell="1" allowOverlap="1" wp14:anchorId="009E515A" wp14:editId="4F6BA072">
+                <wp:simplePos x="0" y="0"/>
+                <wp:positionH relativeFrom="column">
+                  <wp:posOffset>368478</wp:posOffset>
+                </wp:positionH>
+                <wp:positionV relativeFrom="paragraph">
+                  <wp:posOffset>259080</wp:posOffset>
+                </wp:positionV>
+                <wp:extent cx="782832" cy="663854"/>
+                <wp:effectExtent l="0" t="0" r="17780" b="22225"/>
+                <wp:wrapNone/>
+                <wp:docPr id="17" name="Zone de texte 17"/>
+                <wp:cNvGraphicFramePr/>
+                <a:graphic xmlns:a="http://schemas.openxmlformats.org/drawingml/2006/main">
+                  <a:graphicData uri="http://schemas.microsoft.com/office/word/2010/wordprocessingShape">
+                    <wps:wsp>
+                      <wps:cNvSpPr txBox="1"/>
+                      <wps:spPr>
+                        <a:xfrm>
+                          <a:off x="0" y="0"/>
+                          <a:ext cx="782832" cy="663854"/>
+                        </a:xfrm>
+                        <a:prstGeom prst="rect">
+                          <a:avLst/>
+                        </a:prstGeom>
+                        <a:ln/>
+                      </wps:spPr>
+                      <wps:style>
+                        <a:lnRef idx="2">
+                          <a:schemeClr val="accent1">
+                            <a:shade val="50000"/>
+                          </a:schemeClr>
+                        </a:lnRef>
+                        <a:fillRef idx="1">
+                          <a:schemeClr val="accent1"/>
+                        </a:fillRef>
+                        <a:effectRef idx="0">
+                          <a:schemeClr val="accent1"/>
+                        </a:effectRef>
+                        <a:fontRef idx="minor">
+                          <a:schemeClr val="lt1"/>
+                        </a:fontRef>
+                      </wps:style>
+                      <wps:txbx>
+                        <w:txbxContent>
+                          <w:p>
+                            <w:r>
+                              <w:t>BDD</w:t>
+                            </w:r>
+                          </w:p>
+                          <w:p>
+                            <w:proofErr w:type="spellStart"/>
+                            <w:r>
+                              <w:t>Melodie</w:t>
+                            </w:r>
+                            <w:proofErr w:type="spellEnd"/>
+                          </w:p>
+                          <w:p/>
+                        </w:txbxContent>
+                      </wps:txbx>
+                      <wps:bodyPr rot="0" spcFirstLastPara="0" vertOverflow="overflow" horzOverflow="overflow" vert="horz" wrap="square" lIns="91440" tIns="45720" rIns="91440" bIns="45720" numCol="1" spcCol="0" rtlCol="0" fromWordArt="0" anchor="t" anchorCtr="0" forceAA="0" compatLnSpc="1">
+                        <a:prstTxWarp prst="textNoShape">
+                          <a:avLst/>
+                        </a:prstTxWarp>
+                        <a:noAutofit/>
+                      </wps:bodyPr>
+                    </wps:wsp>
+                  </a:graphicData>
+                </a:graphic>
+                <wp14:sizeRelH relativeFrom="margin">
+                  <wp14:pctWidth>0</wp14:pctWidth>
+                </wp14:sizeRelH>
+                <wp14:sizeRelV relativeFrom="margin">
+                  <wp14:pctHeight>0</wp14:pctHeight>
+                </wp14:sizeRelV>
+              </wp:anchor>
+            </w:drawing>
+          </mc:Choice>
+          <mc:Fallback>
+            <w:pict>
+              <v:shapetype w14:anchorId="009E515A" id="_x0000_t202" coordsize="21600,21600" o:spt="202" path="m,l,21600r21600,l21600,xe">
+                <v:stroke joinstyle="miter"/>
+                <v:path gradientshapeok="t" o:connecttype="rect"/>
+              </v:shapetype>
+              <v:shape id="Zone de texte 17" o:spid="_x0000_s1026" type="#_x0000_t202" style="position:absolute;left:0;text-align:left;margin-left:29pt;margin-top:20.4pt;width:61.65pt;height:52.25pt;z-index:251663360;visibility:visible;mso-wrap-style:square;mso-width-percent:0;mso-height-percent:0;mso-wrap-distance-left:9pt;mso-wrap-distance-top:0;mso-wrap-distance-right:9pt;mso-wrap-distance-bottom:0;mso-position-horizontal:absolute;mso-position-horizontal-relative:text;mso-position-vertical:absolute;mso-position-vertical-relative:text;mso-width-percent:0;mso-height-percent:0;mso-width-relative:margin;mso-height-relative:margin;v-text-anchor:top" o:gfxdata="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" fillcolor="#5b9bd5 [3204]" strokecolor="#1f4d78 [1604]" strokeweight="1pt">
+                <v:textbox>
+                  <w:txbxContent>
+                    <w:p>
+                      <w:r>
+                        <w:t>BDD</w:t>
+                      </w:r>
+                    </w:p>
+                    <w:p>
+                      <w:proofErr w:type="spellStart"/>
+                      <w:r>
+                        <w:t>Melodie</w:t>
+                      </w:r>
+                      <w:proofErr w:type="spellEnd"/>
+                    </w:p>
+                    <w:p/>
+                  </w:txbxContent>
+                </v:textbox>
+              </v:shape>
+            </w:pict>
+          </mc:Fallback>
+        </mc:AlternateContent>
+      </w:r>
+      <w:r>
+        <w:rPr>
+          <w:noProof/>
+          <w:lang w:eastAsia="fr-FR"/>
+        </w:rPr>
+        <mc:AlternateContent>
+          <mc:Choice Requires="wps">
+            <w:drawing>
+              <wp:anchor distT="0" distB="0" distL="114300" distR="114300" simplePos="0" relativeHeight="251668480" behindDoc="0" locked="0" layoutInCell="1" allowOverlap="1" wp14:anchorId="49499871" wp14:editId="2314F633">
+                <wp:simplePos x="0" y="0"/>
+                <wp:positionH relativeFrom="column">
+                  <wp:posOffset>4541675</wp:posOffset>
+                </wp:positionH>
+                <wp:positionV relativeFrom="paragraph">
+                  <wp:posOffset>145616</wp:posOffset>
+                </wp:positionV>
+                <wp:extent cx="927100" cy="808990"/>
+                <wp:effectExtent l="0" t="0" r="25400" b="10160"/>
+                <wp:wrapNone/>
+                <wp:docPr id="23" name="Cube 23"/>
+                <wp:cNvGraphicFramePr/>
+                <a:graphic xmlns:a="http://schemas.openxmlformats.org/drawingml/2006/main">
+                  <a:graphicData uri="http://schemas.microsoft.com/office/word/2010/wordprocessingShape">
+                    <wps:wsp>
+                      <wps:cNvSpPr/>
+                      <wps:spPr>
+                        <a:xfrm>
+                          <a:off x="0" y="0"/>
+                          <a:ext cx="927100" cy="808990"/>
+                        </a:xfrm>
+                        <a:prstGeom prst="cube">
+                          <a:avLst/>
+                        </a:prstGeom>
+                      </wps:spPr>
+                      <wps:style>
+                        <a:lnRef idx="2">
+                          <a:schemeClr val="accent1">
+                            <a:shade val="50000"/>
+                          </a:schemeClr>
+                        </a:lnRef>
+                        <a:fillRef idx="1">
+                          <a:schemeClr val="accent1"/>
+                        </a:fillRef>
+                        <a:effectRef idx="0">
+                          <a:schemeClr val="accent1"/>
+                        </a:effectRef>
+                        <a:fontRef idx="minor">
+                          <a:schemeClr val="lt1"/>
+                        </a:fontRef>
+                      </wps:style>
+                      <wps:bodyPr rot="0" spcFirstLastPara="0" vertOverflow="overflow" horzOverflow="overflow" vert="horz" wrap="square" lIns="91440" tIns="45720" rIns="91440" bIns="45720" numCol="1" spcCol="0" rtlCol="0" fromWordArt="0" anchor="ctr" anchorCtr="0" forceAA="0" compatLnSpc="1">
+                        <a:prstTxWarp prst="textNoShape">
+                          <a:avLst/>
+                        </a:prstTxWarp>
+                        <a:noAutofit/>
+                      </wps:bodyPr>
+                    </wps:wsp>
+                  </a:graphicData>
+                </a:graphic>
+              </wp:anchor>
+            </w:drawing>
+          </mc:Choice>
+          <mc:Fallback>
+            <w:pict>
+              <v:shapetype w14:anchorId="2FE136EB" id="_x0000_t16" coordsize="21600,21600" o:spt="16" adj="5400" path="m@0,l0@0,,21600@1,21600,21600@2,21600,xem0@0nfl@1@0,21600,em@1@0nfl@1,21600e">
+                <v:stroke joinstyle="miter"/>
+                <v:formulas>
+                  <v:f eqn="val #0"/>
+                  <v:f eqn="sum width 0 #0"/>
+                  <v:f eqn="sum height 0 #0"/>
+                  <v:f eqn="mid height #0"/>
+                  <v:f eqn="prod @1 1 2"/>
+                  <v:f eqn="prod @2 1 2"/>
+                  <v:f eqn="mid width #0"/>
+                </v:formulas>
+                <v:path o:extrusionok="f" gradientshapeok="t" limo="10800,10800" o:connecttype="custom" o:connectlocs="@6,0;@4,@0;0,@3;@4,21600;@1,@3;21600,@5" o:connectangles="270,270,180,90,0,0" textboxrect="0,@0,@1,21600"/>
+                <v:handles>
+                  <v:h position="topLeft,#0" switch="" yrange="0,21600"/>
+                </v:handles>
+                <o:complex v:ext="view"/>
+              </v:shapetype>
+              <v:shape id="Cube 23" o:spid="_x0000_s1026" type="#_x0000_t16" style="position:absolute;margin-left:357.6pt;margin-top:11.45pt;width:73pt;height:63.7pt;z-index:251668480;visibility:visible;mso-wrap-style:square;mso-wrap-distance-left:9pt;mso-wrap-distance-top:0;mso-wrap-distance-right:9pt;mso-wrap-distance-bottom:0;mso-position-horizontal:absolute;mso-position-horizontal-relative:text;mso-position-vertical:absolute;mso-position-vertical-relative:text;v-text-anchor:middle" o:gfxdata="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" fillcolor="#5b9bd5 [3204]" strokecolor="#1f4d78 [1604]" strokeweight="1pt"/>
+            </w:pict>
+          </mc:Fallback>
+        </mc:AlternateContent>
+      </w:r>
+      <w:r>
+        <w:rPr>
+          <w:rFonts w:eastAsia="Times New Roman"/>
+          <w:noProof/>
+          <w:sz w:val="24"/>
+          <w:szCs w:val="24"/>
+          <w:lang w:eastAsia="fr-FR"/>
+        </w:rPr>
+        <mc:AlternateContent>
+          <mc:Choice Requires="wps">
+            <w:drawing>
+              <wp:anchor distT="0" distB="0" distL="114300" distR="114300" simplePos="0" relativeHeight="251660288" behindDoc="0" locked="0" layoutInCell="1" allowOverlap="1" wp14:anchorId="01177065" wp14:editId="5CAAE3F5">
+                <wp:simplePos x="0" y="0"/>
+                <wp:positionH relativeFrom="column">
+                  <wp:posOffset>2160370</wp:posOffset>
+                </wp:positionH>
+                <wp:positionV relativeFrom="paragraph">
+                  <wp:posOffset>255727</wp:posOffset>
+                </wp:positionV>
+                <wp:extent cx="1105175" cy="605215"/>
+                <wp:effectExtent l="0" t="0" r="19050" b="23495"/>
+                <wp:wrapNone/>
+                <wp:docPr id="12" name="Zone de texte 12"/>
+                <wp:cNvGraphicFramePr/>
+                <a:graphic xmlns:a="http://schemas.openxmlformats.org/drawingml/2006/main">
+                  <a:graphicData uri="http://schemas.microsoft.com/office/word/2010/wordprocessingShape">
+                    <wps:wsp>
+                      <wps:cNvSpPr txBox="1"/>
+                      <wps:spPr>
+                        <a:xfrm>
+                          <a:off x="0" y="0"/>
+                          <a:ext cx="1105175" cy="605215"/>
+                        </a:xfrm>
+                        <a:prstGeom prst="rect">
+                          <a:avLst/>
+                        </a:prstGeom>
+                        <a:ln/>
+                      </wps:spPr>
+                      <wps:style>
+                        <a:lnRef idx="2">
+                          <a:schemeClr val="accent6">
+                            <a:shade val="50000"/>
+                          </a:schemeClr>
+                        </a:lnRef>
+                        <a:fillRef idx="1">
+                          <a:schemeClr val="accent6"/>
+                        </a:fillRef>
+                        <a:effectRef idx="0">
+                          <a:schemeClr val="accent6"/>
+                        </a:effectRef>
+                        <a:fontRef idx="minor">
+                          <a:schemeClr val="lt1"/>
+                        </a:fontRef>
+                      </wps:style>
+                      <wps:txbx>
+                        <w:txbxContent>
+                          <w:p>
+                            <w:pPr>
+                              <w:jc w:val="center"/>
+                              <w:rPr>
+                                <w:color w:val="FFFFFF" w:themeColor="background1"/>
+                              </w:rPr>
+                            </w:pPr>
+                            <w:r>
+                              <w:rPr>
+                                <w:color w:val="FFFFFF" w:themeColor="background1"/>
+                              </w:rPr>
+                              <w:t>Application Android</w:t>
+                            </w:r>
+                          </w:p>
+                        </w:txbxContent>
+                      </wps:txbx>
+                      <wps:bodyPr rot="0" spcFirstLastPara="0" vertOverflow="overflow" horzOverflow="overflow" vert="horz" wrap="square" lIns="91440" tIns="45720" rIns="91440" bIns="45720" numCol="1" spcCol="0" rtlCol="0" fromWordArt="0" anchor="t" anchorCtr="0" forceAA="0" compatLnSpc="1">
+                        <a:prstTxWarp prst="textNoShape">
+                          <a:avLst/>
+                        </a:prstTxWarp>
+                        <a:noAutofit/>
+                      </wps:bodyPr>
+                    </wps:wsp>
+                  </a:graphicData>
+                </a:graphic>
+                <wp14:sizeRelH relativeFrom="margin">
+                  <wp14:pctWidth>0</wp14:pctWidth>
+                </wp14:sizeRelH>
+                <wp14:sizeRelV relativeFrom="margin">
+                  <wp14:pctHeight>0</wp14:pctHeight>
+                </wp14:sizeRelV>
+              </wp:anchor>
+            </w:drawing>
+          </mc:Choice>
+          <mc:Fallback>
+            <w:pict>
+              <v:shape w14:anchorId="01177065" id="Zone de texte 12" o:spid="_x0000_s1027" type="#_x0000_t202" style="position:absolute;left:0;text-align:left;margin-left:170.1pt;margin-top:20.15pt;width:87pt;height:47.65pt;z-index:251660288;visibility:visible;mso-wrap-style:square;mso-width-percent:0;mso-height-percent:0;mso-wrap-distance-left:9pt;mso-wrap-distance-top:0;mso-wrap-distance-right:9pt;mso-wrap-distance-bottom:0;mso-position-horizontal:absolute;mso-position-horizontal-relative:text;mso-position-vertical:absolute;mso-position-vertical-relative:text;mso-width-percent:0;mso-height-percent:0;mso-width-relative:margin;mso-height-relative:margin;v-text-anchor:top" o:gfxdata="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" fillcolor="#70ad47 [3209]" strokecolor="#375623 [1609]" strokeweight="1pt">
+                <v:textbox>
+                  <w:txbxContent>
+                    <w:p>
+                      <w:pPr>
+                        <w:jc w:val="center"/>
+                        <w:rPr>
+                          <w:color w:val="FFFFFF" w:themeColor="background1"/>
+                        </w:rPr>
+                      </w:pPr>
+                      <w:r>
+                        <w:rPr>
+                          <w:color w:val="FFFFFF" w:themeColor="background1"/>
+                        </w:rPr>
+                        <w:t>Application Android</w:t>
+                      </w:r>
+                    </w:p>
+                  </w:txbxContent>
+                </v:textbox>
+              </v:shape>
+            </w:pict>
+          </mc:Fallback>
+        </mc:AlternateContent>
+      </w:r>
+      <w:r>
+        <w:rPr>
+          <w:rFonts w:eastAsia="Times New Roman"/>
+          <w:noProof/>
+          <w:sz w:val="24"/>
+          <w:szCs w:val="24"/>
+          <w:lang w:eastAsia="fr-FR"/>
+        </w:rPr>
+        <mc:AlternateContent>
+          <mc:Choice Requires="wps">
+            <w:drawing>
+              <wp:anchor distT="0" distB="0" distL="114300" distR="114300" simplePos="0" relativeHeight="251659264" behindDoc="0" locked="0" layoutInCell="1" allowOverlap="1" wp14:anchorId="5CC5AF00" wp14:editId="45E31BE3">
+                <wp:simplePos x="0" y="0"/>
+                <wp:positionH relativeFrom="column">
+                  <wp:posOffset>2094129</wp:posOffset>
+                </wp:positionH>
+                <wp:positionV relativeFrom="paragraph">
+                  <wp:posOffset>157480</wp:posOffset>
+                </wp:positionV>
+                <wp:extent cx="1217007" cy="782831"/>
+                <wp:effectExtent l="0" t="0" r="21590" b="17780"/>
+                <wp:wrapNone/>
+                <wp:docPr id="11" name="Rectangle 11"/>
+                <wp:cNvGraphicFramePr/>
+                <a:graphic xmlns:a="http://schemas.openxmlformats.org/drawingml/2006/main">
+                  <a:graphicData uri="http://schemas.microsoft.com/office/word/2010/wordprocessingShape">
+                    <wps:wsp>
+                      <wps:cNvSpPr/>
+                      <wps:spPr>
+                        <a:xfrm>
+                          <a:off x="0" y="0"/>
+                          <a:ext cx="1217007" cy="782831"/>
+                        </a:xfrm>
+                        <a:prstGeom prst="rect">
+                          <a:avLst/>
+                        </a:prstGeom>
+                      </wps:spPr>
+                      <wps:style>
+                        <a:lnRef idx="2">
+                          <a:schemeClr val="accent6">
+                            <a:shade val="50000"/>
+                          </a:schemeClr>
+                        </a:lnRef>
+                        <a:fillRef idx="1">
+                          <a:schemeClr val="accent6"/>
+                        </a:fillRef>
+                        <a:effectRef idx="0">
+                          <a:schemeClr val="accent6"/>
+                        </a:effectRef>
+                        <a:fontRef idx="minor">
+                          <a:schemeClr val="lt1"/>
+                        </a:fontRef>
+                      </wps:style>
+                      <wps:bodyPr rot="0" spcFirstLastPara="0" vertOverflow="overflow" horzOverflow="overflow" vert="horz" wrap="square" lIns="91440" tIns="45720" rIns="91440" bIns="45720" numCol="1" spcCol="0" rtlCol="0" fromWordArt="0" anchor="ctr" anchorCtr="0" forceAA="0" compatLnSpc="1">
+                        <a:prstTxWarp prst="textNoShape">
+                          <a:avLst/>
+                        </a:prstTxWarp>
+                        <a:noAutofit/>
+                      </wps:bodyPr>
+                    </wps:wsp>
+                  </a:graphicData>
+                </a:graphic>
+                <wp14:sizeRelH relativeFrom="margin">
+                  <wp14:pctWidth>0</wp14:pctWidth>
+                </wp14:sizeRelH>
+                <wp14:sizeRelV relativeFrom="margin">
+                  <wp14:pctHeight>0</wp14:pctHeight>
+                </wp14:sizeRelV>
+              </wp:anchor>
+            </w:drawing>
+          </mc:Choice>
+          <mc:Fallback>
+            <w:pict>
+              <v:rect w14:anchorId="5B35C8AB" id="Rectangle 11" o:spid="_x0000_s1026" style="position:absolute;margin-left:164.9pt;margin-top:12.4pt;width:95.85pt;height:61.65pt;z-index:251659264;visibility:visible;mso-wrap-style:square;mso-width-percent:0;mso-height-percent:0;mso-wrap-distance-left:9pt;mso-wrap-distance-top:0;mso-wrap-distance-right:9pt;mso-wrap-distance-bottom:0;mso-position-horizontal:absolute;mso-position-horizontal-relative:text;mso-position-vertical:absolute;mso-position-vertical-relative:text;mso-width-percent:0;mso-height-percent:0;mso-width-relative:margin;mso-height-relative:margin;v-text-anchor:middle" o:gfxdata="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" fillcolor="#70ad47 [3209]" strokecolor="#375623 [1609]" strokeweight="1pt"/>
+            </w:pict>
+          </mc:Fallback>
+        </mc:AlternateContent>
+      </w:r>
+      <w:r>
+        <w:rPr>
+          <w:noProof/>
+          <w:lang w:eastAsia="fr-FR"/>
+        </w:rPr>
+        <mc:AlternateContent>
+          <mc:Choice Requires="wps">
+            <w:drawing>
+              <wp:anchor distT="0" distB="0" distL="114300" distR="114300" simplePos="0" relativeHeight="251669504" behindDoc="0" locked="0" layoutInCell="1" allowOverlap="1" wp14:anchorId="50D59437" wp14:editId="2502E64C">
+                <wp:simplePos x="0" y="0"/>
+                <wp:positionH relativeFrom="column">
+                  <wp:posOffset>3384550</wp:posOffset>
+                </wp:positionH>
+                <wp:positionV relativeFrom="paragraph">
+                  <wp:posOffset>193899</wp:posOffset>
+                </wp:positionV>
+                <wp:extent cx="980185" cy="763096"/>
+                <wp:effectExtent l="19050" t="19050" r="10795" b="37465"/>
+                <wp:wrapNone/>
+                <wp:docPr id="24" name="Flèche gauche 24"/>
+                <wp:cNvGraphicFramePr/>
+                <a:graphic xmlns:a="http://schemas.openxmlformats.org/drawingml/2006/main">
+                  <a:graphicData uri="http://schemas.microsoft.com/office/word/2010/wordprocessingShape">
+                    <wps:wsp>
+                      <wps:cNvSpPr/>
+                      <wps:spPr>
+                        <a:xfrm>
+                          <a:off x="0" y="0"/>
+                          <a:ext cx="980185" cy="763096"/>
+                        </a:xfrm>
+                        <a:prstGeom prst="leftArrow">
+                          <a:avLst/>
+                        </a:prstGeom>
+                      </wps:spPr>
+                      <wps:style>
+                        <a:lnRef idx="2">
+                          <a:schemeClr val="accent1">
+                            <a:shade val="50000"/>
+                          </a:schemeClr>
+                        </a:lnRef>
+                        <a:fillRef idx="1">
+                          <a:schemeClr val="accent1"/>
+                        </a:fillRef>
+                        <a:effectRef idx="0">
+                          <a:schemeClr val="accent1"/>
+                        </a:effectRef>
+                        <a:fontRef idx="minor">
+                          <a:schemeClr val="lt1"/>
+                        </a:fontRef>
+                      </wps:style>
+                      <wps:bodyPr rot="0" spcFirstLastPara="0" vertOverflow="overflow" horzOverflow="overflow" vert="horz" wrap="square" lIns="91440" tIns="45720" rIns="91440" bIns="45720" numCol="1" spcCol="0" rtlCol="0" fromWordArt="0" anchor="ctr" anchorCtr="0" forceAA="0" compatLnSpc="1">
+                        <a:prstTxWarp prst="textNoShape">
+                          <a:avLst/>
+                        </a:prstTxWarp>
+                        <a:noAutofit/>
+                      </wps:bodyPr>
+                    </wps:wsp>
+                  </a:graphicData>
+                </a:graphic>
+                <wp14:sizeRelH relativeFrom="margin">
+                  <wp14:pctWidth>0</wp14:pctWidth>
+                </wp14:sizeRelH>
+                <wp14:sizeRelV relativeFrom="margin">
+                  <wp14:pctHeight>0</wp14:pctHeight>
+                </wp14:sizeRelV>
+              </wp:anchor>
+            </w:drawing>
+          </mc:Choice>
+          <mc:Fallback>
+            <w:pict>
+              <v:shapetype w14:anchorId="38F847CF" id="_x0000_t66" coordsize="21600,21600" o:spt="66" adj="5400,5400" path="m@0,l@0@1,21600@1,21600@2@0@2@0,21600,,10800xe">
+                <v:stroke joinstyle="miter"/>
+                <v:formulas>
+                  <v:f eqn="val #0"/>
+                  <v:f eqn="val #1"/>
+                  <v:f eqn="sum 21600 0 #1"/>
+                  <v:f eqn="prod #0 #1 10800"/>
+                  <v:f eqn="sum #0 0 @3"/>
+                </v:formulas>
+                <v:path o:connecttype="custom" o:connectlocs="@0,0;0,10800;@0,21600;21600,10800" o:connectangles="270,180,90,0" textboxrect="@4,@1,21600,@2"/>
+                <v:handles>
+                  <v:h position="#0,#1" xrange="0,21600" yrange="0,10800"/>
+                </v:handles>
+              </v:shapetype>
+              <v:shape id="Flèche gauche 24" o:spid="_x0000_s1026" type="#_x0000_t66" style="position:absolute;margin-left:266.5pt;margin-top:15.25pt;width:77.2pt;height:60.1pt;z-index:251669504;visibility:visible;mso-wrap-style:square;mso-width-percent:0;mso-height-percent:0;mso-wrap-distance-left:9pt;mso-wrap-distance-top:0;mso-wrap-distance-right:9pt;mso-wrap-distance-bottom:0;mso-position-horizontal:absolute;mso-position-horizontal-relative:text;mso-position-vertical:absolute;mso-position-vertical-relative:text;mso-width-percent:0;mso-height-percent:0;mso-width-relative:margin;mso-height-relative:margin;v-text-anchor:middle" o:gfxdata="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" adj="8408" fillcolor="#5b9bd5 [3204]" strokecolor="#1f4d78 [1604]" strokeweight="1pt"/>
+            </w:pict>
+          </mc:Fallback>
+        </mc:AlternateContent>
+      </w:r>
+      <w:r>
+        <w:rPr>
+          <w:rFonts w:eastAsia="Times New Roman"/>
+          <w:noProof/>
+          <w:sz w:val="24"/>
+          <w:szCs w:val="24"/>
+          <w:lang w:eastAsia="fr-FR"/>
+        </w:rPr>
+        <mc:AlternateContent>
+          <mc:Choice Requires="wps">
+            <w:drawing>
+              <wp:anchor distT="0" distB="0" distL="114300" distR="114300" simplePos="0" relativeHeight="251665408" behindDoc="0" locked="0" layoutInCell="1" allowOverlap="1" wp14:anchorId="792F2913" wp14:editId="39920B2D">
+                <wp:simplePos x="0" y="0"/>
+                <wp:positionH relativeFrom="column">
+                  <wp:posOffset>1365049</wp:posOffset>
+                </wp:positionH>
+                <wp:positionV relativeFrom="paragraph">
+                  <wp:posOffset>29415</wp:posOffset>
+                </wp:positionV>
+                <wp:extent cx="605215" cy="269716"/>
+                <wp:effectExtent l="0" t="0" r="23495" b="16510"/>
+                <wp:wrapNone/>
+                <wp:docPr id="21" name="Zone de texte 21"/>
+                <wp:cNvGraphicFramePr/>
+                <a:graphic xmlns:a="http://schemas.openxmlformats.org/drawingml/2006/main">
+                  <a:graphicData uri="http://schemas.microsoft.com/office/word/2010/wordprocessingShape">
+                    <wps:wsp>
+                      <wps:cNvSpPr txBox="1"/>
+                      <wps:spPr>
+                        <a:xfrm>
+                          <a:off x="0" y="0"/>
+                          <a:ext cx="605215" cy="269716"/>
+                        </a:xfrm>
+                        <a:prstGeom prst="rect">
+                          <a:avLst/>
+                        </a:prstGeom>
+                        <a:solidFill>
+                          <a:schemeClr val="lt1"/>
+                        </a:solidFill>
+                        <a:ln w="6350">
+                          <a:solidFill>
+                            <a:prstClr val="black"/>
+                          </a:solidFill>
+                        </a:ln>
+                      </wps:spPr>
+                      <wps:txbx>
+                        <w:txbxContent>
+                          <w:p>
+                            <w:pPr>
+                              <w:rPr>
+                                <w:sz w:val="10"/>
+                                <w:szCs w:val="10"/>
+                              </w:rPr>
+                            </w:pPr>
+                            <w:r>
+                              <w:rPr>
+                                <w:sz w:val="10"/>
+                                <w:szCs w:val="10"/>
+                              </w:rPr>
+                              <w:t>Envoi d’une requête SQL</w:t>
+                            </w:r>
+                          </w:p>
+                        </w:txbxContent>
+                      </wps:txbx>
+                      <wps:bodyPr rot="0" spcFirstLastPara="0" vertOverflow="overflow" horzOverflow="overflow" vert="horz" wrap="square" lIns="91440" tIns="45720" rIns="91440" bIns="45720" numCol="1" spcCol="0" rtlCol="0" fromWordArt="0" anchor="t" anchorCtr="0" forceAA="0" compatLnSpc="1">
+                        <a:prstTxWarp prst="textNoShape">
+                          <a:avLst/>
+                        </a:prstTxWarp>
+                        <a:noAutofit/>
+                      </wps:bodyPr>
+                    </wps:wsp>
+                  </a:graphicData>
+                </a:graphic>
+                <wp14:sizeRelH relativeFrom="margin">
+                  <wp14:pctWidth>0</wp14:pctWidth>
+                </wp14:sizeRelH>
+                <wp14:sizeRelV relativeFrom="margin">
+                  <wp14:pctHeight>0</wp14:pctHeight>
+                </wp14:sizeRelV>
+              </wp:anchor>
+            </w:drawing>
+          </mc:Choice>
+          <mc:Fallback>
+            <w:pict>
+              <v:shape w14:anchorId="792F2913" id="Zone de texte 21" o:spid="_x0000_s1028" type="#_x0000_t202" style="position:absolute;left:0;text-align:left;margin-left:107.5pt;margin-top:2.3pt;width:47.65pt;height:21.25pt;z-index:251665408;visibility:visible;mso-wrap-style:square;mso-width-percent:0;mso-height-percent:0;mso-wrap-distance-left:9pt;mso-wrap-distance-top:0;mso-wrap-distance-right:9pt;mso-wrap-distance-bottom:0;mso-position-horizontal:absolute;mso-position-horizontal-relative:text;mso-position-vertical:absolute;mso-position-vertical-relative:text;mso-width-percent:0;mso-height-percent:0;mso-width-relative:margin;mso-height-relative:margin;v-text-anchor:top" o:gfxdata="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" fillcolor="white [3201]" strokeweight=".5pt">
+                <v:textbox>
+                  <w:txbxContent>
+                    <w:p>
+                      <w:pPr>
+                        <w:rPr>
+                          <w:sz w:val="10"/>
+                          <w:szCs w:val="10"/>
+                        </w:rPr>
+                      </w:pPr>
+                      <w:r>
+                        <w:rPr>
+                          <w:sz w:val="10"/>
+                          <w:szCs w:val="10"/>
+                        </w:rPr>
+                        <w:t>Envoi d’une requête SQL</w:t>
+                      </w:r>
+                    </w:p>
+                  </w:txbxContent>
+                </v:textbox>
+              </v:shape>
+            </w:pict>
+          </mc:Fallback>
+        </mc:AlternateContent>
+      </w:r>
+      <w:r>
+        <w:rPr>
+          <w:rFonts w:eastAsia="Times New Roman"/>
+          <w:noProof/>
+          <w:sz w:val="24"/>
+          <w:szCs w:val="24"/>
+          <w:lang w:eastAsia="fr-FR"/>
+        </w:rPr>
+        <mc:AlternateContent>
+          <mc:Choice Requires="wps">
+            <w:drawing>
+              <wp:anchor distT="0" distB="0" distL="114300" distR="114300" simplePos="0" relativeHeight="251661312" behindDoc="0" locked="0" layoutInCell="1" allowOverlap="1" wp14:anchorId="056A26F2" wp14:editId="6480650E">
+                <wp:simplePos x="0" y="0"/>
+                <wp:positionH relativeFrom="column">
+                  <wp:posOffset>1246857</wp:posOffset>
+                </wp:positionH>
+                <wp:positionV relativeFrom="paragraph">
+                  <wp:posOffset>342955</wp:posOffset>
+                </wp:positionV>
+                <wp:extent cx="789410" cy="131568"/>
+                <wp:effectExtent l="19050" t="19050" r="10795" b="40005"/>
+                <wp:wrapNone/>
+                <wp:docPr id="15" name="Flèche gauche 15"/>
+                <wp:cNvGraphicFramePr/>
+                <a:graphic xmlns:a="http://schemas.openxmlformats.org/drawingml/2006/main">
+                  <a:graphicData uri="http://schemas.microsoft.com/office/word/2010/wordprocessingShape">
+                    <wps:wsp>
+                      <wps:cNvSpPr/>
+                      <wps:spPr>
+                        <a:xfrm>
+                          <a:off x="0" y="0"/>
+                          <a:ext cx="789410" cy="131568"/>
+                        </a:xfrm>
+                        <a:prstGeom prst="leftArrow">
+                          <a:avLst/>
+                        </a:prstGeom>
+                      </wps:spPr>
+                      <wps:style>
+                        <a:lnRef idx="2">
+                          <a:schemeClr val="accent1">
+                            <a:shade val="50000"/>
+                          </a:schemeClr>
+                        </a:lnRef>
+                        <a:fillRef idx="1">
+                          <a:schemeClr val="accent1"/>
+                        </a:fillRef>
+                        <a:effectRef idx="0">
+                          <a:schemeClr val="accent1"/>
+                        </a:effectRef>
+                        <a:fontRef idx="minor">
+                          <a:schemeClr val="lt1"/>
+                        </a:fontRef>
+                      </wps:style>
+                      <wps:bodyPr rot="0" spcFirstLastPara="0" vertOverflow="overflow" horzOverflow="overflow" vert="horz" wrap="square" lIns="91440" tIns="45720" rIns="91440" bIns="45720" numCol="1" spcCol="0" rtlCol="0" fromWordArt="0" anchor="ctr" anchorCtr="0" forceAA="0" compatLnSpc="1">
+                        <a:prstTxWarp prst="textNoShape">
+                          <a:avLst/>
+                        </a:prstTxWarp>
+                        <a:noAutofit/>
+                      </wps:bodyPr>
+                    </wps:wsp>
+                  </a:graphicData>
+                </a:graphic>
+              </wp:anchor>
+            </w:drawing>
+          </mc:Choice>
+          <mc:Fallback>
+            <w:pict>
+              <v:shape w14:anchorId="3A932E4B" id="Flèche gauche 15" o:spid="_x0000_s1026" type="#_x0000_t66" style="position:absolute;margin-left:98.2pt;margin-top:27pt;width:62.15pt;height:10.35pt;z-index:251661312;visibility:visible;mso-wrap-style:square;mso-wrap-distance-left:9pt;mso-wrap-distance-top:0;mso-wrap-distance-right:9pt;mso-wrap-distance-bottom:0;mso-position-horizontal:absolute;mso-position-horizontal-relative:text;mso-position-vertical:absolute;mso-position-vertical-relative:text;v-text-anchor:middle" o:gfxdata="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" adj="1800" fillcolor="#5b9bd5 [3204]" strokecolor="#1f4d78 [1604]" strokeweight="1pt"/>
+            </w:pict>
+          </mc:Fallback>
+        </mc:AlternateContent>
+      </w:r>
     </w:p>
     <w:p>
       <w:pPr>
         <w:pStyle w:val="h2"/>
         <w:ind w:left="435"/>
       </w:pPr>
+      <w:r>
+        <w:rPr>
+          <w:noProof/>
+          <w:color w:val="FF0000"/>
+          <w:lang w:eastAsia="fr-FR"/>
+        </w:rPr>
+        <mc:AlternateContent>
+          <mc:Choice Requires="wps">
+            <w:drawing>
+              <wp:anchor distT="0" distB="0" distL="114300" distR="114300" simplePos="0" relativeHeight="251670528" behindDoc="0" locked="0" layoutInCell="1" allowOverlap="1" wp14:anchorId="2231E438" wp14:editId="493E11A0">
+                <wp:simplePos x="0" y="0"/>
+                <wp:positionH relativeFrom="column">
+                  <wp:posOffset>4561767</wp:posOffset>
+                </wp:positionH>
+                <wp:positionV relativeFrom="paragraph">
+                  <wp:posOffset>59968</wp:posOffset>
+                </wp:positionV>
+                <wp:extent cx="657842" cy="493007"/>
+                <wp:effectExtent l="0" t="0" r="28575" b="21590"/>
+                <wp:wrapNone/>
+                <wp:docPr id="25" name="Zone de texte 25"/>
+                <wp:cNvGraphicFramePr/>
+                <a:graphic xmlns:a="http://schemas.openxmlformats.org/drawingml/2006/main">
+                  <a:graphicData uri="http://schemas.microsoft.com/office/word/2010/wordprocessingShape">
+                    <wps:wsp>
+                      <wps:cNvSpPr txBox="1"/>
+                      <wps:spPr>
+                        <a:xfrm>
+                          <a:off x="0" y="0"/>
+                          <a:ext cx="657842" cy="493007"/>
+                        </a:xfrm>
+                        <a:prstGeom prst="rect">
+                          <a:avLst/>
+                        </a:prstGeom>
+                        <a:ln/>
+                      </wps:spPr>
+                      <wps:style>
+                        <a:lnRef idx="3">
+                          <a:schemeClr val="lt1"/>
+                        </a:lnRef>
+                        <a:fillRef idx="1">
+                          <a:schemeClr val="accent1"/>
+                        </a:fillRef>
+                        <a:effectRef idx="1">
+                          <a:schemeClr val="accent1"/>
+                        </a:effectRef>
+                        <a:fontRef idx="minor">
+                          <a:schemeClr val="lt1"/>
+                        </a:fontRef>
+                      </wps:style>
+                      <wps:txbx>
+                        <w:txbxContent>
+                          <w:p>
+                            <w:pPr>
+                              <w:rPr>
+                                <w:sz w:val="16"/>
+                              </w:rPr>
+                            </w:pPr>
+                            <w:r>
+                              <w:rPr>
+                                <w:sz w:val="16"/>
+                              </w:rPr>
+                              <w:t>Jtds-</w:t>
+                            </w:r>
+                            <w:r>
+                              <w:rPr>
+                                <w:sz w:val="16"/>
+                              </w:rPr>
+                              <w:t xml:space="preserve">1.2.8 </w:t>
+                            </w:r>
+                            <w:proofErr w:type="spellStart"/>
+                            <w:r>
+                              <w:rPr>
+                                <w:sz w:val="16"/>
+                              </w:rPr>
+                              <w:t>libra</w:t>
+                            </w:r>
+                            <w:r>
+                              <w:rPr>
+                                <w:sz w:val="16"/>
+                              </w:rPr>
+                              <w:t>ry</w:t>
+                            </w:r>
+                            <w:proofErr w:type="spellEnd"/>
+                          </w:p>
+                        </w:txbxContent>
+                      </wps:txbx>
+                      <wps:bodyPr rot="0" spcFirstLastPara="0" vertOverflow="overflow" horzOverflow="overflow" vert="horz" wrap="square" lIns="91440" tIns="45720" rIns="91440" bIns="45720" numCol="1" spcCol="0" rtlCol="0" fromWordArt="0" anchor="t" anchorCtr="0" forceAA="0" compatLnSpc="1">
+                        <a:prstTxWarp prst="textNoShape">
+                          <a:avLst/>
+                        </a:prstTxWarp>
+                        <a:noAutofit/>
+                      </wps:bodyPr>
+                    </wps:wsp>
+                  </a:graphicData>
+                </a:graphic>
+                <wp14:sizeRelH relativeFrom="margin">
+                  <wp14:pctWidth>0</wp14:pctWidth>
+                </wp14:sizeRelH>
+                <wp14:sizeRelV relativeFrom="margin">
+                  <wp14:pctHeight>0</wp14:pctHeight>
+                </wp14:sizeRelV>
+              </wp:anchor>
+            </w:drawing>
+          </mc:Choice>
+          <mc:Fallback>
+            <w:pict>
+              <v:shape w14:anchorId="2231E438" id="Zone de texte 25" o:spid="_x0000_s1029" type="#_x0000_t202" style="position:absolute;left:0;text-align:left;margin-left:359.2pt;margin-top:4.7pt;width:51.8pt;height:38.8pt;z-index:251670528;visibility:visible;mso-wrap-style:square;mso-width-percent:0;mso-height-percent:0;mso-wrap-distance-left:9pt;mso-wrap-distance-top:0;mso-wrap-distance-right:9pt;mso-wrap-distance-bottom:0;mso-position-horizontal:absolute;mso-position-horizontal-relative:text;mso-position-vertical:absolute;mso-position-vertical-relative:text;mso-width-percent:0;mso-height-percent:0;mso-width-relative:margin;mso-height-relative:margin;v-text-anchor:top" o:gfxdata="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" fillcolor="#5b9bd5 [3204]" strokecolor="white [3201]" strokeweight="1.5pt">
+                <v:textbox>
+                  <w:txbxContent>
+                    <w:p>
+                      <w:pPr>
+                        <w:rPr>
+                          <w:sz w:val="16"/>
+                        </w:rPr>
+                      </w:pPr>
+                      <w:r>
+                        <w:rPr>
+                          <w:sz w:val="16"/>
+                        </w:rPr>
+                        <w:t>Jtds-</w:t>
+                      </w:r>
+                      <w:r>
+                        <w:rPr>
+                          <w:sz w:val="16"/>
+                        </w:rPr>
+                        <w:t xml:space="preserve">1.2.8 </w:t>
+                      </w:r>
+                      <w:proofErr w:type="spellStart"/>
+                      <w:r>
+                        <w:rPr>
+                          <w:sz w:val="16"/>
+                        </w:rPr>
+                        <w:t>libra</w:t>
+                      </w:r>
+                      <w:r>
+                        <w:rPr>
+                          <w:sz w:val="16"/>
+                        </w:rPr>
+                        <w:t>ry</w:t>
+                      </w:r>
+                      <w:proofErr w:type="spellEnd"/>
+                    </w:p>
+                  </w:txbxContent>
+                </v:textbox>
+              </v:shape>
+            </w:pict>
+          </mc:Fallback>
+        </mc:AlternateContent>
+      </w:r>
+      <w:r>
+        <w:rPr>
+          <w:noProof/>
+          <w:color w:val="FF0000"/>
+          <w:lang w:eastAsia="fr-FR"/>
+        </w:rPr>
+        <mc:AlternateContent>
+          <mc:Choice Requires="wps">
+            <w:drawing>
+              <wp:anchor distT="0" distB="0" distL="114300" distR="114300" simplePos="0" relativeHeight="251664384" behindDoc="0" locked="0" layoutInCell="1" allowOverlap="1" wp14:anchorId="2570473D" wp14:editId="1EC3C25B">
+                <wp:simplePos x="0" y="0"/>
+                <wp:positionH relativeFrom="column">
+                  <wp:posOffset>1279749</wp:posOffset>
+                </wp:positionH>
+                <wp:positionV relativeFrom="paragraph">
+                  <wp:posOffset>218458</wp:posOffset>
+                </wp:positionV>
+                <wp:extent cx="763096" cy="111774"/>
+                <wp:effectExtent l="0" t="19050" r="37465" b="40640"/>
+                <wp:wrapNone/>
+                <wp:docPr id="19" name="Flèche droite 19"/>
+                <wp:cNvGraphicFramePr/>
+                <a:graphic xmlns:a="http://schemas.openxmlformats.org/drawingml/2006/main">
+                  <a:graphicData uri="http://schemas.microsoft.com/office/word/2010/wordprocessingShape">
+                    <wps:wsp>
+                      <wps:cNvSpPr/>
+                      <wps:spPr>
+                        <a:xfrm>
+                          <a:off x="0" y="0"/>
+                          <a:ext cx="763096" cy="111774"/>
+                        </a:xfrm>
+                        <a:prstGeom prst="rightArrow">
+                          <a:avLst/>
+                        </a:prstGeom>
+                      </wps:spPr>
+                      <wps:style>
+                        <a:lnRef idx="2">
+                          <a:schemeClr val="accent1">
+                            <a:shade val="50000"/>
+                          </a:schemeClr>
+                        </a:lnRef>
+                        <a:fillRef idx="1">
+                          <a:schemeClr val="accent1"/>
+                        </a:fillRef>
+                        <a:effectRef idx="0">
+                          <a:schemeClr val="accent1"/>
+                        </a:effectRef>
+                        <a:fontRef idx="minor">
+                          <a:schemeClr val="lt1"/>
+                        </a:fontRef>
+                      </wps:style>
+                      <wps:bodyPr rot="0" spcFirstLastPara="0" vertOverflow="overflow" horzOverflow="overflow" vert="horz" wrap="square" lIns="91440" tIns="45720" rIns="91440" bIns="45720" numCol="1" spcCol="0" rtlCol="0" fromWordArt="0" anchor="ctr" anchorCtr="0" forceAA="0" compatLnSpc="1">
+                        <a:prstTxWarp prst="textNoShape">
+                          <a:avLst/>
+                        </a:prstTxWarp>
+                        <a:noAutofit/>
+                      </wps:bodyPr>
+                    </wps:wsp>
+                  </a:graphicData>
+                </a:graphic>
+                <wp14:sizeRelH relativeFrom="margin">
+                  <wp14:pctWidth>0</wp14:pctWidth>
+                </wp14:sizeRelH>
+                <wp14:sizeRelV relativeFrom="margin">
+                  <wp14:pctHeight>0</wp14:pctHeight>
+                </wp14:sizeRelV>
+              </wp:anchor>
+            </w:drawing>
+          </mc:Choice>
+          <mc:Fallback>
+            <w:pict>
+              <v:shapetype w14:anchorId="653128D6" id="_x0000_t13" coordsize="21600,21600" o:spt="13" adj="16200,5400" path="m@0,l@0@1,0@1,0@2@0@2@0,21600,21600,10800xe">
+                <v:stroke joinstyle="miter"/>
+                <v:formulas>
+                  <v:f eqn="val #0"/>
+                  <v:f eqn="val #1"/>
+                  <v:f eqn="sum height 0 #1"/>
+                  <v:f eqn="sum 10800 0 #1"/>
+                  <v:f eqn="sum width 0 #0"/>
+                  <v:f eqn="prod @4 @3 10800"/>
+                  <v:f eqn="sum width 0 @5"/>
+                </v:formulas>
+                <v:path o:connecttype="custom" o:connectlocs="@0,0;0,10800;@0,21600;21600,10800" o:connectangles="270,180,90,0" textboxrect="0,@1,@6,@2"/>
+                <v:handles>
+                  <v:h position="#0,#1" xrange="0,21600" yrange="0,10800"/>
+                </v:handles>
+              </v:shapetype>
+              <v:shape id="Flèche droite 19" o:spid="_x0000_s1026" type="#_x0000_t13" style="position:absolute;margin-left:100.75pt;margin-top:17.2pt;width:60.1pt;height:8.8pt;z-index:251664384;visibility:visible;mso-wrap-style:square;mso-width-percent:0;mso-height-percent:0;mso-wrap-distance-left:9pt;mso-wrap-distance-top:0;mso-wrap-distance-right:9pt;mso-wrap-distance-bottom:0;mso-position-horizontal:absolute;mso-position-horizontal-relative:text;mso-position-vertical:absolute;mso-position-vertical-relative:text;mso-width-percent:0;mso-height-percent:0;mso-width-relative:margin;mso-height-relative:margin;v-text-anchor:middle" o:gfxdata="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" adj="20018" fillcolor="#5b9bd5 [3204]" strokecolor="#1f4d78 [1604]" strokeweight="1pt"/>
+            </w:pict>
+          </mc:Fallback>
+        </mc:AlternateContent>
+      </w:r>
     </w:p>
     <w:p>
       <w:pPr>
         <w:pStyle w:val="h2"/>
         <w:ind w:left="435"/>
       </w:pPr>
+      <w:r>
+        <w:rPr>
+          <w:rFonts w:eastAsia="Times New Roman"/>
+          <w:noProof/>
+          <w:sz w:val="24"/>
+          <w:szCs w:val="24"/>
+          <w:lang w:eastAsia="fr-FR"/>
+        </w:rPr>
+        <mc:AlternateContent>
+          <mc:Choice Requires="wps">
+            <w:drawing>
+              <wp:anchor distT="0" distB="0" distL="114300" distR="114300" simplePos="0" relativeHeight="251667456" behindDoc="0" locked="0" layoutInCell="1" allowOverlap="1" wp14:anchorId="0EBBDE31" wp14:editId="658B6E8E">
+                <wp:simplePos x="0" y="0"/>
+                <wp:positionH relativeFrom="column">
+                  <wp:posOffset>1332358</wp:posOffset>
+                </wp:positionH>
+                <wp:positionV relativeFrom="paragraph">
+                  <wp:posOffset>5715</wp:posOffset>
+                </wp:positionV>
+                <wp:extent cx="670894" cy="335499"/>
+                <wp:effectExtent l="0" t="0" r="15240" b="26670"/>
+                <wp:wrapNone/>
+                <wp:docPr id="22" name="Zone de texte 22"/>
+                <wp:cNvGraphicFramePr/>
+                <a:graphic xmlns:a="http://schemas.openxmlformats.org/drawingml/2006/main">
+                  <a:graphicData uri="http://schemas.microsoft.com/office/word/2010/wordprocessingShape">
+                    <wps:wsp>
+                      <wps:cNvSpPr txBox="1"/>
+                      <wps:spPr>
+                        <a:xfrm>
+                          <a:off x="0" y="0"/>
+                          <a:ext cx="670894" cy="335499"/>
+                        </a:xfrm>
+                        <a:prstGeom prst="rect">
+                          <a:avLst/>
+                        </a:prstGeom>
+                        <a:solidFill>
+                          <a:sysClr val="window" lastClr="FFFFFF"/>
+                        </a:solidFill>
+                        <a:ln w="6350">
+                          <a:solidFill>
+                            <a:prstClr val="black"/>
+                          </a:solidFill>
+                        </a:ln>
+                      </wps:spPr>
+                      <wps:txbx>
+                        <w:txbxContent>
+                          <w:p>
+                            <w:pPr>
+                              <w:rPr>
+                                <w:sz w:val="10"/>
+                                <w:szCs w:val="10"/>
+                              </w:rPr>
+                            </w:pPr>
+                            <w:r>
+                              <w:rPr>
+                                <w:sz w:val="10"/>
+                                <w:szCs w:val="10"/>
+                              </w:rPr>
+                              <w:t>Envoi d</w:t>
+                            </w:r>
+                            <w:r>
+                              <w:rPr>
+                                <w:sz w:val="10"/>
+                                <w:szCs w:val="10"/>
+                              </w:rPr>
+                              <w:t>u résultat sous la forme d’un ResultTest</w:t>
+                            </w:r>
+                          </w:p>
+                        </w:txbxContent>
+                      </wps:txbx>
+                      <wps:bodyPr rot="0" spcFirstLastPara="0" vertOverflow="overflow" horzOverflow="overflow" vert="horz" wrap="square" lIns="91440" tIns="45720" rIns="91440" bIns="45720" numCol="1" spcCol="0" rtlCol="0" fromWordArt="0" anchor="t" anchorCtr="0" forceAA="0" compatLnSpc="1">
+                        <a:prstTxWarp prst="textNoShape">
+                          <a:avLst/>
+                        </a:prstTxWarp>
+                        <a:noAutofit/>
+                      </wps:bodyPr>
+                    </wps:wsp>
+                  </a:graphicData>
+                </a:graphic>
+                <wp14:sizeRelH relativeFrom="margin">
+                  <wp14:pctWidth>0</wp14:pctWidth>
+                </wp14:sizeRelH>
+                <wp14:sizeRelV relativeFrom="margin">
+                  <wp14:pctHeight>0</wp14:pctHeight>
+                </wp14:sizeRelV>
+              </wp:anchor>
+            </w:drawing>
+          </mc:Choice>
+          <mc:Fallback>
+            <w:pict>
+              <v:shape w14:anchorId="0EBBDE31" id="Zone de texte 22" o:spid="_x0000_s1030" type="#_x0000_t202" style="position:absolute;left:0;text-align:left;margin-left:104.9pt;margin-top:.45pt;width:52.85pt;height:26.4pt;z-index:251667456;visibility:visible;mso-wrap-style:square;mso-width-percent:0;mso-height-percent:0;mso-wrap-distance-left:9pt;mso-wrap-distance-top:0;mso-wrap-distance-right:9pt;mso-wrap-distance-bottom:0;mso-position-horizontal:absolute;mso-position-horizontal-relative:text;mso-position-vertical:absolute;mso-position-vertical-relative:text;mso-width-percent:0;mso-height-percent:0;mso-width-relative:margin;mso-height-relative:margin;v-text-anchor:top" o:gfxdata="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" fillcolor="window" strokeweight=".5pt">
+                <v:textbox>
+                  <w:txbxContent>
+                    <w:p>
+                      <w:pPr>
+                        <w:rPr>
+                          <w:sz w:val="10"/>
+                          <w:szCs w:val="10"/>
+                        </w:rPr>
+                      </w:pPr>
+                      <w:r>
+                        <w:rPr>
+                          <w:sz w:val="10"/>
+                          <w:szCs w:val="10"/>
+                        </w:rPr>
+                        <w:t>Envoi d</w:t>
+                      </w:r>
+                      <w:r>
+                        <w:rPr>
+                          <w:sz w:val="10"/>
+                          <w:szCs w:val="10"/>
+                        </w:rPr>
+                        <w:t>u résultat sous la forme d’un ResultTest</w:t>
+                      </w:r>
+                    </w:p>
+                  </w:txbxContent>
+                </v:textbox>
+              </v:shape>
+            </w:pict>
+          </mc:Fallback>
+        </mc:AlternateContent>
+      </w:r>
     </w:p>
     <w:p>
       <w:pPr>
         <w:pStyle w:val="h2"/>
         <w:ind w:left="435"/>
       </w:pPr>
+      <w:bookmarkStart w:id="9" w:name="_GoBack"/>
+      <w:bookmarkEnd w:id="9"/>
+      <w:r>
+        <w:rPr>
+          <w:rFonts w:eastAsia="Times New Roman"/>
+          <w:noProof/>
+          <w:sz w:val="24"/>
+          <w:szCs w:val="24"/>
+          <w:lang w:eastAsia="fr-FR"/>
+        </w:rPr>
+        <mc:AlternateContent>
+          <mc:Choice Requires="wps">
+            <w:drawing>
+              <wp:anchor distT="0" distB="0" distL="114300" distR="114300" simplePos="0" relativeHeight="251671552" behindDoc="0" locked="0" layoutInCell="1" allowOverlap="1" wp14:anchorId="59BB328E" wp14:editId="5385A6EC">
+                <wp:simplePos x="0" y="0"/>
+                <wp:positionH relativeFrom="column">
+                  <wp:posOffset>3588175</wp:posOffset>
+                </wp:positionH>
+                <wp:positionV relativeFrom="paragraph">
+                  <wp:posOffset>4267</wp:posOffset>
+                </wp:positionV>
+                <wp:extent cx="927557" cy="270089"/>
+                <wp:effectExtent l="0" t="0" r="25400" b="15875"/>
+                <wp:wrapNone/>
+                <wp:docPr id="27" name="Zone de texte 27"/>
+                <wp:cNvGraphicFramePr/>
+                <a:graphic xmlns:a="http://schemas.openxmlformats.org/drawingml/2006/main">
+                  <a:graphicData uri="http://schemas.microsoft.com/office/word/2010/wordprocessingShape">
+                    <wps:wsp>
+                      <wps:cNvSpPr txBox="1"/>
+                      <wps:spPr>
+                        <a:xfrm>
+                          <a:off x="0" y="0"/>
+                          <a:ext cx="927557" cy="270089"/>
+                        </a:xfrm>
+                        <a:prstGeom prst="rect">
+                          <a:avLst/>
+                        </a:prstGeom>
+                        <a:solidFill>
+                          <a:schemeClr val="lt1"/>
+                        </a:solidFill>
+                        <a:ln w="6350">
+                          <a:solidFill>
+                            <a:prstClr val="black"/>
+                          </a:solidFill>
+                        </a:ln>
+                      </wps:spPr>
+                      <wps:txbx>
+                        <w:txbxContent>
+                          <w:p>
+                            <w:r>
+                              <w:t>Importation</w:t>
+                            </w:r>
+                          </w:p>
+                        </w:txbxContent>
+                      </wps:txbx>
+                      <wps:bodyPr rot="0" spcFirstLastPara="0" vertOverflow="overflow" horzOverflow="overflow" vert="horz" wrap="square" lIns="91440" tIns="45720" rIns="91440" bIns="45720" numCol="1" spcCol="0" rtlCol="0" fromWordArt="0" anchor="t" anchorCtr="0" forceAA="0" compatLnSpc="1">
+                        <a:prstTxWarp prst="textNoShape">
+                          <a:avLst/>
+                        </a:prstTxWarp>
+                        <a:noAutofit/>
+                      </wps:bodyPr>
+                    </wps:wsp>
+                  </a:graphicData>
+                </a:graphic>
+              </wp:anchor>
+            </w:drawing>
+          </mc:Choice>
+          <mc:Fallback>
+            <w:pict>
+              <v:shape w14:anchorId="59BB328E" id="Zone de texte 27" o:spid="_x0000_s1031" type="#_x0000_t202" style="position:absolute;left:0;text-align:left;margin-left:282.55pt;margin-top:.35pt;width:73.05pt;height:21.25pt;z-index:251671552;visibility:visible;mso-wrap-style:square;mso-wrap-distance-left:9pt;mso-wrap-distance-top:0;mso-wrap-distance-right:9pt;mso-wrap-distance-bottom:0;mso-position-horizontal:absolute;mso-position-horizontal-relative:text;mso-position-vertical:absolute;mso-position-vertical-relative:text;v-text-anchor:top" o:gfxdata="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" fillcolor="white [3201]" strokeweight=".5pt">
+                <v:textbox>
+                  <w:txbxContent>
+                    <w:p>
+                      <w:r>
+                        <w:t>Importation</w:t>
+                      </w:r>
+                    </w:p>
+                  </w:txbxContent>
+                </v:textbox>
+              </v:shape>
+            </w:pict>
+          </mc:Fallback>
+        </mc:AlternateContent>
+      </w:r>
     </w:p>
     <w:p>
       <w:pPr>
@@ -3420,80 +5093,80 @@
           <w:sz w:val="24"/>
           <w:szCs w:val="24"/>
         </w:rPr>
+        <w:t xml:space="preserve"> </w:t>
+      </w:r>
+    </w:p>
+    <w:p>
+      <w:pPr>
+        <w:jc w:val="center"/>
+      </w:pPr>
+      <w:r>
+        <w:rPr>
+          <w:rFonts w:ascii="Times New Roman" w:eastAsia="Times New Roman" w:hAnsi="Times New Roman" w:cs="Times New Roman"/>
+        </w:rPr>
+        <w:t xml:space="preserve"> </w:t>
+      </w:r>
+    </w:p>
+    <w:p>
+      <w:pPr>
+        <w:spacing w:line="405" w:lineRule="exact"/>
+        <w:jc w:val="center"/>
+      </w:pPr>
+      <w:r>
+        <w:rPr>
+          <w:rFonts w:ascii="Times New Roman" w:eastAsia="Times New Roman" w:hAnsi="Times New Roman" w:cs="Times New Roman"/>
+        </w:rPr>
+        <w:t xml:space="preserve"> </w:t>
+      </w:r>
+    </w:p>
+    <w:p>
+      <w:pPr>
+        <w:spacing w:line="315" w:lineRule="exact"/>
+        <w:ind w:firstLine="720"/>
+        <w:jc w:val="both"/>
+      </w:pPr>
+      <w:r>
+        <w:rPr>
+          <w:rFonts w:ascii="Times New Roman" w:eastAsia="Times New Roman" w:hAnsi="Times New Roman" w:cs="Times New Roman"/>
+          <w:sz w:val="24"/>
+          <w:szCs w:val="24"/>
+        </w:rPr>
+        <w:t xml:space="preserve"> </w:t>
+      </w:r>
+    </w:p>
+    <w:p>
+      <w:pPr>
+        <w:spacing w:line="315" w:lineRule="exact"/>
+        <w:ind w:firstLine="720"/>
+        <w:jc w:val="both"/>
+      </w:pPr>
+      <w:r>
+        <w:rPr>
+          <w:rFonts w:ascii="Times New Roman" w:eastAsia="Times New Roman" w:hAnsi="Times New Roman" w:cs="Times New Roman"/>
+          <w:sz w:val="24"/>
+          <w:szCs w:val="24"/>
+        </w:rPr>
+        <w:t xml:space="preserve"> </w:t>
+      </w:r>
+    </w:p>
+    <w:p>
+      <w:pPr>
+        <w:spacing w:line="315" w:lineRule="exact"/>
+        <w:ind w:firstLine="720"/>
+        <w:jc w:val="both"/>
+      </w:pPr>
+      <w:r>
+        <w:rPr>
+          <w:rFonts w:ascii="Times New Roman" w:eastAsia="Times New Roman" w:hAnsi="Times New Roman" w:cs="Times New Roman"/>
+          <w:sz w:val="24"/>
+          <w:szCs w:val="24"/>
+        </w:rPr>
         <w:lastRenderedPageBreak/>
         <w:t xml:space="preserve"> </w:t>
       </w:r>
     </w:p>
     <w:p>
       <w:pPr>
-        <w:jc w:val="center"/>
-      </w:pPr>
-      <w:r>
-        <w:rPr>
-          <w:rFonts w:ascii="Times New Roman" w:eastAsia="Times New Roman" w:hAnsi="Times New Roman" w:cs="Times New Roman"/>
-        </w:rPr>
-        <w:t xml:space="preserve"> </w:t>
-      </w:r>
-    </w:p>
-    <w:p>
-      <w:pPr>
-        <w:spacing w:line="405" w:lineRule="exact"/>
-        <w:jc w:val="center"/>
-      </w:pPr>
-      <w:r>
-        <w:rPr>
-          <w:rFonts w:ascii="Times New Roman" w:eastAsia="Times New Roman" w:hAnsi="Times New Roman" w:cs="Times New Roman"/>
-        </w:rPr>
-        <w:t xml:space="preserve"> </w:t>
-      </w:r>
-    </w:p>
-    <w:p>
-      <w:pPr>
-        <w:spacing w:line="315" w:lineRule="exact"/>
-        <w:ind w:firstLine="720"/>
-        <w:jc w:val="both"/>
-      </w:pPr>
-      <w:r>
-        <w:rPr>
-          <w:rFonts w:ascii="Times New Roman" w:eastAsia="Times New Roman" w:hAnsi="Times New Roman" w:cs="Times New Roman"/>
-          <w:sz w:val="24"/>
-          <w:szCs w:val="24"/>
-        </w:rPr>
-        <w:t xml:space="preserve"> </w:t>
-      </w:r>
-    </w:p>
-    <w:p>
-      <w:pPr>
-        <w:spacing w:line="315" w:lineRule="exact"/>
-        <w:ind w:firstLine="720"/>
-        <w:jc w:val="both"/>
-      </w:pPr>
-      <w:r>
-        <w:rPr>
-          <w:rFonts w:ascii="Times New Roman" w:eastAsia="Times New Roman" w:hAnsi="Times New Roman" w:cs="Times New Roman"/>
-          <w:sz w:val="24"/>
-          <w:szCs w:val="24"/>
-        </w:rPr>
-        <w:t xml:space="preserve"> </w:t>
-      </w:r>
-    </w:p>
-    <w:p>
-      <w:pPr>
-        <w:spacing w:line="315" w:lineRule="exact"/>
-        <w:ind w:firstLine="720"/>
-        <w:jc w:val="both"/>
-      </w:pPr>
-      <w:r>
-        <w:rPr>
-          <w:rFonts w:ascii="Times New Roman" w:eastAsia="Times New Roman" w:hAnsi="Times New Roman" w:cs="Times New Roman"/>
-          <w:sz w:val="24"/>
-          <w:szCs w:val="24"/>
-        </w:rPr>
-        <w:t xml:space="preserve"> </w:t>
-      </w:r>
-    </w:p>
-    <w:p>
-      <w:pPr>
         <w:pStyle w:val="p"/>
         <w:rPr>
           <w:sz w:val="24"/>
@@ -3647,7 +5320,6 @@
           <w:sz w:val="24"/>
           <w:szCs w:val="24"/>
         </w:rPr>
-        <w:lastRenderedPageBreak/>
         <w:t xml:space="preserve"> Alfred BRISAC et Emmanuel BOUREAU étaient responsables technique. Ils devaient garantir la fiabilité et la performance de notre application et devait s’assurer de la réalisation des objectifs techniques du projet. </w:t>
       </w:r>
     </w:p>
@@ -3683,6 +5355,7 @@
           <w:sz w:val="24"/>
           <w:szCs w:val="24"/>
         </w:rPr>
+        <w:lastRenderedPageBreak/>
         <w:t xml:space="preserve">Un rôle précis était initialement attribué à tout le monde mais les tâches plus vastes ont été partagées pour que notre équipe soit polyvalente et acquiert plus d’expérience, notamment pour la partie développement. </w:t>
       </w:r>
     </w:p>
@@ -3903,10 +5576,7 @@
       </w:pPr>
       <w:bookmarkStart w:id="12" w:name="_Toc481593010"/>
       <w:r>
-        <w:t>L’élaboration du cahier des charges</w:t>
-      </w:r>
-      <w:r>
-        <w:t xml:space="preserve"> </w:t>
+        <w:t xml:space="preserve">L’élaboration du cahier des charges </w:t>
       </w:r>
       <w:r>
         <w:t xml:space="preserve">(modèle théorique de </w:t>
@@ -4002,16 +5672,7 @@
           <w:sz w:val="24"/>
           <w:szCs w:val="24"/>
         </w:rPr>
-        <w:t xml:space="preserve">Une fois les principales fonctions réalisées nous nous sommes penchés vers les fonctionnalités plus spécifiques. Le développement du système de signature a commencé le 6 février et s’est étendu </w:t>
-      </w:r>
-      <w:r>
-        <w:rPr>
-          <w:rFonts w:ascii="Times New Roman" w:eastAsia="Times New Roman" w:hAnsi="Times New Roman" w:cs="Times New Roman"/>
-          <w:sz w:val="24"/>
-          <w:szCs w:val="24"/>
-        </w:rPr>
-        <w:lastRenderedPageBreak/>
-        <w:t>jusqu’au 20 février. La partie prise de photo et leur sauvegarde a débuté la première semaine de mars et c’est terminé la semaine du 13 mars. L’exportation des constats au format PDF a débuté la semaine du 13 février a été achevée la semaine du 6 mars. La mise en place du système d’annotation des dégradations a débutée le 6 mars et s’est terminée le 20 mars. Du point de vue du développement, la semaine du 3 avril était dédiée aux tests des différentes fonctionnalités.</w:t>
+        <w:t>Une fois les principales fonctions réalisées nous nous sommes penchés vers les fonctionnalités plus spécifiques. Le développement du système de signature a commencé le 6 février et s’est étendu jusqu’au 20 février. La partie prise de photo et leur sauvegarde a débuté la première semaine de mars et c’est terminé la semaine du 13 mars. L’exportation des constats au format PDF a débuté la semaine du 13 février a été achevée la semaine du 6 mars. La mise en place du système d’annotation des dégradations a débutée le 6 mars et s’est terminée le 20 mars. Du point de vue du développement, la semaine du 3 avril était dédiée aux tests des différentes fonctionnalités.</w:t>
       </w:r>
     </w:p>
     <w:p>
@@ -4190,7 +5851,7 @@
         </w:rPr>
         <w:t xml:space="preserve"> </w:t>
       </w:r>
-      <w:hyperlink r:id="rId10">
+      <w:hyperlink r:id="rId11">
         <w:r>
           <w:rPr>
             <w:rStyle w:val="LienInternet"/>
@@ -4282,7 +5943,7 @@
                     <pic:cNvPicPr/>
                   </pic:nvPicPr>
                   <pic:blipFill>
-                    <a:blip r:embed="rId11">
+                    <a:blip r:embed="rId12">
                       <a:extLst>
                         <a:ext uri="{28A0092B-C50C-407E-A947-70E740481C1C}">
                           <a14:useLocalDpi xmlns:a14="http://schemas.microsoft.com/office/drawing/2010/main" val="0"/>
@@ -5475,7 +7136,7 @@
                     <pic:cNvPicPr/>
                   </pic:nvPicPr>
                   <pic:blipFill>
-                    <a:blip r:embed="rId12" cstate="print">
+                    <a:blip r:embed="rId13" cstate="print">
                       <a:extLst>
                         <a:ext uri="{28A0092B-C50C-407E-A947-70E740481C1C}">
                           <a14:useLocalDpi xmlns:a14="http://schemas.microsoft.com/office/drawing/2010/main" val="0"/>
@@ -5545,7 +7206,7 @@
                     </pic:cNvPicPr>
                   </pic:nvPicPr>
                   <pic:blipFill>
-                    <a:blip r:embed="rId13">
+                    <a:blip r:embed="rId14">
                       <a:extLst>
                         <a:ext uri="{28A0092B-C50C-407E-A947-70E740481C1C}">
                           <a14:useLocalDpi xmlns:a14="http://schemas.microsoft.com/office/drawing/2010/main" val="0"/>
@@ -6350,7 +8011,7 @@
                     <pic:cNvPicPr/>
                   </pic:nvPicPr>
                   <pic:blipFill>
-                    <a:blip r:embed="rId14">
+                    <a:blip r:embed="rId15">
                       <a:extLst>
                         <a:ext uri="{28A0092B-C50C-407E-A947-70E740481C1C}">
                           <a14:useLocalDpi xmlns:a14="http://schemas.microsoft.com/office/drawing/2010/main" val="0"/>
@@ -6434,7 +8095,7 @@
                     <pic:cNvPicPr/>
                   </pic:nvPicPr>
                   <pic:blipFill>
-                    <a:blip r:embed="rId15">
+                    <a:blip r:embed="rId16">
                       <a:extLst>
                         <a:ext uri="{28A0092B-C50C-407E-A947-70E740481C1C}">
                           <a14:useLocalDpi xmlns:a14="http://schemas.microsoft.com/office/drawing/2010/main" val="0"/>
@@ -6516,10 +8177,10 @@
       </w:pPr>
     </w:p>
     <w:sectPr>
-      <w:headerReference w:type="default" r:id="rId16"/>
-      <w:footerReference w:type="default" r:id="rId17"/>
-      <w:headerReference w:type="first" r:id="rId18"/>
-      <w:footerReference w:type="first" r:id="rId19"/>
+      <w:headerReference w:type="default" r:id="rId17"/>
+      <w:footerReference w:type="default" r:id="rId18"/>
+      <w:headerReference w:type="first" r:id="rId19"/>
+      <w:footerReference w:type="first" r:id="rId20"/>
       <w:pgSz w:w="11906" w:h="16838"/>
       <w:pgMar w:top="1134" w:right="1134" w:bottom="1134" w:left="1134" w:header="720" w:footer="720" w:gutter="0"/>
       <w:pgNumType w:start="1"/>
@@ -6576,7 +8237,7 @@
       <w:rPr>
         <w:noProof/>
       </w:rPr>
-      <w:t>8</w:t>
+      <w:t>7</w:t>
     </w:r>
     <w:r>
       <w:fldChar w:fldCharType="end"/>
@@ -9642,7 +11303,7 @@
 </file>
 
 <file path=customXml/itemProps1.xml><?xml version="1.0" encoding="utf-8"?>
-<ds:datastoreItem xmlns:ds="http://schemas.openxmlformats.org/officeDocument/2006/customXml" ds:itemID="{8930C607-C23A-4794-A9D5-14E08244A39D}">
+<ds:datastoreItem xmlns:ds="http://schemas.openxmlformats.org/officeDocument/2006/customXml" ds:itemID="{38F727D6-6819-4608-897D-5E862F65A07F}">
   <ds:schemaRefs>
     <ds:schemaRef ds:uri="http://schemas.openxmlformats.org/officeDocument/2006/bibliography"/>
   </ds:schemaRefs>

</xml_diff>

<commit_message>
22/05 - Amélioration rapport + refactorisation suite
</commit_message>
<xml_diff>
--- a/Rapport de stage/rapport de stagefsa.docx
+++ b/Rapport de stage/rapport de stagefsa.docx
@@ -6,26 +6,6 @@
     <w:p>
       <w:pPr>
         <w:ind w:left="360"/>
-        <w:rPr>
-          <w:rFonts w:ascii="Times New Roman" w:hAnsi="Times New Roman" w:cs="Times New Roman"/>
-          <w:sz w:val="96"/>
-          <w:szCs w:val="96"/>
-        </w:rPr>
-      </w:pPr>
-    </w:p>
-    <w:p>
-      <w:pPr>
-        <w:ind w:left="360"/>
-        <w:rPr>
-          <w:rFonts w:ascii="Times New Roman" w:hAnsi="Times New Roman" w:cs="Times New Roman"/>
-          <w:sz w:val="96"/>
-          <w:szCs w:val="96"/>
-        </w:rPr>
-      </w:pPr>
-    </w:p>
-    <w:p>
-      <w:pPr>
-        <w:ind w:left="360"/>
         <w:jc w:val="center"/>
         <w:rPr>
           <w:rFonts w:ascii="Times New Roman" w:hAnsi="Times New Roman" w:cs="Times New Roman"/>
@@ -38,30 +18,7 @@
     </w:p>
     <w:p>
       <w:pPr>
-        <w:jc w:val="center"/>
-        <w:rPr>
-          <w:rFonts w:ascii="Times New Roman" w:eastAsia="Times New Roman" w:hAnsi="Times New Roman" w:cs="Times New Roman"/>
-          <w:b/>
-          <w:bCs/>
-          <w:color w:val="1F4E79"/>
-          <w:sz w:val="48"/>
-          <w:szCs w:val="48"/>
-        </w:rPr>
-      </w:pPr>
-      <w:r>
-        <w:rPr>
-          <w:rFonts w:ascii="Times New Roman" w:eastAsia="Times New Roman" w:hAnsi="Times New Roman" w:cs="Times New Roman"/>
-          <w:b/>
-          <w:bCs/>
-          <w:color w:val="1F4E79"/>
-          <w:sz w:val="48"/>
-          <w:szCs w:val="48"/>
-        </w:rPr>
-        <w:t>Rapport de Stage</w:t>
-      </w:r>
-    </w:p>
-    <w:p>
-      <w:pPr>
+        <w:ind w:left="360"/>
         <w:jc w:val="center"/>
         <w:rPr>
           <w:rFonts w:ascii="Times New Roman" w:hAnsi="Times New Roman" w:cs="Times New Roman"/>
@@ -74,6 +31,7 @@
     </w:p>
     <w:p>
       <w:pPr>
+        <w:ind w:left="360"/>
         <w:jc w:val="center"/>
         <w:rPr>
           <w:rFonts w:ascii="Times New Roman" w:hAnsi="Times New Roman" w:cs="Times New Roman"/>
@@ -88,6 +46,30 @@
       <w:pPr>
         <w:jc w:val="center"/>
         <w:rPr>
+          <w:rFonts w:ascii="Times New Roman" w:eastAsia="Times New Roman" w:hAnsi="Times New Roman" w:cs="Times New Roman"/>
+          <w:b/>
+          <w:bCs/>
+          <w:color w:val="1F4E79"/>
+          <w:sz w:val="96"/>
+          <w:szCs w:val="48"/>
+        </w:rPr>
+      </w:pPr>
+      <w:r>
+        <w:rPr>
+          <w:rFonts w:ascii="Times New Roman" w:eastAsia="Times New Roman" w:hAnsi="Times New Roman" w:cs="Times New Roman"/>
+          <w:b/>
+          <w:bCs/>
+          <w:color w:val="1F4E79"/>
+          <w:sz w:val="96"/>
+          <w:szCs w:val="48"/>
+        </w:rPr>
+        <w:t>Rapport de Stage</w:t>
+      </w:r>
+    </w:p>
+    <w:p>
+      <w:pPr>
+        <w:jc w:val="center"/>
+        <w:rPr>
           <w:rFonts w:ascii="Times New Roman" w:hAnsi="Times New Roman" w:cs="Times New Roman"/>
           <w:b/>
           <w:color w:val="1F4E79" w:themeColor="accent1" w:themeShade="80"/>
@@ -95,15 +77,39 @@
           <w:szCs w:val="48"/>
         </w:rPr>
       </w:pPr>
+    </w:p>
+    <w:p>
+      <w:pPr>
+        <w:jc w:val="center"/>
+        <w:rPr>
+          <w:rFonts w:ascii="Times New Roman" w:hAnsi="Times New Roman" w:cs="Times New Roman"/>
+          <w:b/>
+          <w:color w:val="1F4E79" w:themeColor="accent1" w:themeShade="80"/>
+          <w:sz w:val="48"/>
+          <w:szCs w:val="48"/>
+        </w:rPr>
+      </w:pPr>
+    </w:p>
+    <w:p>
+      <w:pPr>
+        <w:jc w:val="center"/>
+        <w:rPr>
+          <w:rFonts w:ascii="Times New Roman" w:hAnsi="Times New Roman" w:cs="Times New Roman"/>
+          <w:b/>
+          <w:color w:val="1F4E79" w:themeColor="accent1" w:themeShade="80"/>
+          <w:sz w:val="48"/>
+          <w:szCs w:val="48"/>
+        </w:rPr>
+      </w:pPr>
       <w:r>
         <w:rPr>
           <w:noProof/>
           <w:lang w:eastAsia="fr-FR"/>
         </w:rPr>
         <w:drawing>
-          <wp:inline distT="0" distB="0" distL="0" distR="2540" wp14:anchorId="0B8D5B60" wp14:editId="2B6DED32">
-            <wp:extent cx="2119290" cy="1057611"/>
-            <wp:effectExtent l="0" t="0" r="0" b="9525"/>
+          <wp:inline distT="0" distB="0" distL="0" distR="2540" wp14:anchorId="0B8D5B60" wp14:editId="5E66445E">
+            <wp:extent cx="3430268" cy="1711842"/>
+            <wp:effectExtent l="0" t="0" r="0" b="3175"/>
             <wp:docPr id="1" name="Image 3"/>
             <wp:cNvGraphicFramePr>
               <a:graphicFrameLocks xmlns:a="http://schemas.openxmlformats.org/drawingml/2006/main" noChangeAspect="1"/>
@@ -132,7 +138,7 @@
                   <pic:spPr bwMode="auto">
                     <a:xfrm>
                       <a:off x="0" y="0"/>
-                      <a:ext cx="2119290" cy="1057611"/>
+                      <a:ext cx="3451423" cy="1722399"/>
                     </a:xfrm>
                     <a:prstGeom prst="rect">
                       <a:avLst/>
@@ -183,6 +189,26 @@
     </w:p>
     <w:p>
       <w:pPr>
+        <w:ind w:firstLine="720"/>
+        <w:rPr>
+          <w:rFonts w:ascii="Times New Roman" w:hAnsi="Times New Roman" w:cs="Times New Roman"/>
+          <w:i/>
+          <w:sz w:val="40"/>
+          <w:szCs w:val="48"/>
+        </w:rPr>
+      </w:pPr>
+      <w:r>
+        <w:rPr>
+          <w:rFonts w:ascii="Times New Roman" w:hAnsi="Times New Roman" w:cs="Times New Roman"/>
+          <w:i/>
+          <w:sz w:val="40"/>
+          <w:szCs w:val="48"/>
+        </w:rPr>
+        <w:t>Mission : Développement d’une application Android</w:t>
+      </w:r>
+    </w:p>
+    <w:p>
+      <w:pPr>
         <w:rPr>
           <w:rFonts w:ascii="Times New Roman" w:hAnsi="Times New Roman" w:cs="Times New Roman"/>
           <w:sz w:val="48"/>
@@ -192,22 +218,649 @@
     </w:p>
     <w:p>
       <w:pPr>
+        <w:rPr>
+          <w:rFonts w:ascii="Times New Roman" w:hAnsi="Times New Roman" w:cs="Times New Roman"/>
+          <w:sz w:val="56"/>
+          <w:szCs w:val="48"/>
+        </w:rPr>
+      </w:pPr>
+      <w:r>
+        <w:rPr>
+          <w:rFonts w:ascii="Times New Roman" w:hAnsi="Times New Roman" w:cs="Times New Roman"/>
+          <w:sz w:val="40"/>
+          <w:szCs w:val="48"/>
+        </w:rPr>
+        <w:lastRenderedPageBreak/>
+        <w:t xml:space="preserve">FSA </w:t>
+      </w:r>
+      <w:r>
+        <w:rPr>
+          <w:rFonts w:ascii="Times New Roman" w:hAnsi="Times New Roman" w:cs="Times New Roman"/>
+          <w:sz w:val="40"/>
+          <w:szCs w:val="48"/>
+        </w:rPr>
+        <w:tab/>
+      </w:r>
+      <w:r>
+        <w:rPr>
+          <w:rFonts w:ascii="Times New Roman" w:hAnsi="Times New Roman" w:cs="Times New Roman"/>
+          <w:sz w:val="40"/>
+          <w:szCs w:val="48"/>
+        </w:rPr>
+        <w:tab/>
+      </w:r>
+      <w:r>
+        <w:rPr>
+          <w:rFonts w:ascii="Times New Roman" w:hAnsi="Times New Roman" w:cs="Times New Roman"/>
+          <w:sz w:val="40"/>
+          <w:szCs w:val="48"/>
+        </w:rPr>
+        <w:tab/>
+      </w:r>
+      <w:r>
+        <w:rPr>
+          <w:rFonts w:ascii="Times New Roman" w:hAnsi="Times New Roman" w:cs="Times New Roman"/>
+          <w:sz w:val="40"/>
+          <w:szCs w:val="48"/>
+        </w:rPr>
+        <w:tab/>
+      </w:r>
+      <w:r>
+        <w:rPr>
+          <w:rFonts w:ascii="Times New Roman" w:hAnsi="Times New Roman" w:cs="Times New Roman"/>
+          <w:sz w:val="40"/>
+          <w:szCs w:val="48"/>
+        </w:rPr>
+        <w:tab/>
+      </w:r>
+      <w:r>
+        <w:rPr>
+          <w:rFonts w:ascii="Times New Roman" w:hAnsi="Times New Roman" w:cs="Times New Roman"/>
+          <w:sz w:val="40"/>
+          <w:szCs w:val="48"/>
+        </w:rPr>
+        <w:tab/>
+      </w:r>
+      <w:r>
+        <w:rPr>
+          <w:rFonts w:ascii="Times New Roman" w:hAnsi="Times New Roman" w:cs="Times New Roman"/>
+          <w:sz w:val="40"/>
+          <w:szCs w:val="48"/>
+        </w:rPr>
+        <w:tab/>
+      </w:r>
+      <w:r>
+        <w:rPr>
+          <w:rFonts w:ascii="Times New Roman" w:hAnsi="Times New Roman" w:cs="Times New Roman"/>
+          <w:sz w:val="40"/>
+          <w:szCs w:val="48"/>
+        </w:rPr>
+        <w:tab/>
+      </w:r>
+      <w:r>
+        <w:rPr>
+          <w:sz w:val="36"/>
+        </w:rPr>
+        <w:t xml:space="preserve">IUT de </w:t>
+      </w:r>
+      <w:r>
+        <w:rPr>
+          <w:sz w:val="36"/>
+        </w:rPr>
+        <w:t>Valence</w:t>
+      </w:r>
+    </w:p>
+    <w:p>
+      <w:pPr>
+        <w:rPr>
+          <w:rFonts w:ascii="Times New Roman" w:hAnsi="Times New Roman" w:cs="Times New Roman"/>
+          <w:sz w:val="40"/>
+          <w:szCs w:val="48"/>
+        </w:rPr>
+      </w:pPr>
+      <w:r>
+        <w:t>6, Rue Paul Henri Charles Spaak</w:t>
+      </w:r>
+      <w:r>
+        <w:tab/>
+      </w:r>
+      <w:r>
+        <w:tab/>
+      </w:r>
+      <w:r>
+        <w:tab/>
+      </w:r>
+      <w:r>
+        <w:tab/>
+      </w:r>
+      <w:r>
+        <w:t xml:space="preserve">   </w:t>
+      </w:r>
+      <w:r>
+        <w:t>51</w:t>
+      </w:r>
+      <w:r>
+        <w:t>,</w:t>
+      </w:r>
+      <w:r>
+        <w:t xml:space="preserve"> rue Barthélémy de Laffemas</w:t>
+      </w:r>
+    </w:p>
+    <w:p>
+      <w:r>
+        <w:t>26000 Valence</w:t>
+      </w:r>
+      <w:r>
+        <w:tab/>
+      </w:r>
+      <w:r>
+        <w:tab/>
+      </w:r>
+      <w:r>
+        <w:tab/>
+      </w:r>
+      <w:r>
+        <w:tab/>
+      </w:r>
+      <w:r>
+        <w:tab/>
+      </w:r>
+      <w:r>
+        <w:tab/>
+      </w:r>
+      <w:r>
+        <w:tab/>
+      </w:r>
+      <w:r>
+        <w:tab/>
+        <w:t xml:space="preserve">      </w:t>
+      </w:r>
+      <w:r>
+        <w:t>26000 Valence</w:t>
+      </w:r>
+    </w:p>
+    <w:p>
+      <w:pPr>
+        <w:jc w:val="center"/>
+      </w:pPr>
+      <w:r>
+        <w:t xml:space="preserve">  </w:t>
+      </w:r>
+      <w:r>
+        <w:tab/>
+      </w:r>
+      <w:r>
+        <w:tab/>
+      </w:r>
+      <w:r>
+        <w:tab/>
+      </w:r>
+      <w:r>
+        <w:tab/>
+      </w:r>
+      <w:r>
+        <w:tab/>
+      </w:r>
+      <w:r>
+        <w:tab/>
+      </w:r>
+      <w:r>
+        <w:tab/>
+      </w:r>
+      <w:r>
+        <w:tab/>
+        <w:t xml:space="preserve">  </w:t>
+      </w:r>
+      <w:r>
+        <w:t>Département Informatique</w:t>
+      </w:r>
+    </w:p>
+    <w:p>
+      <w:pPr>
+        <w:jc w:val="right"/>
+        <w:rPr>
+          <w:rFonts w:ascii="Times New Roman" w:hAnsi="Times New Roman" w:cs="Times New Roman"/>
+          <w:sz w:val="48"/>
+          <w:szCs w:val="48"/>
+        </w:rPr>
+      </w:pPr>
+    </w:p>
+    <w:p>
+      <w:pPr>
+        <w:rPr>
+          <w:rFonts w:ascii="Times New Roman" w:hAnsi="Times New Roman" w:cs="Times New Roman"/>
+          <w:sz w:val="48"/>
+          <w:szCs w:val="48"/>
+        </w:rPr>
+      </w:pPr>
+    </w:p>
+    <w:p>
+      <w:pPr>
+        <w:rPr>
+          <w:rFonts w:ascii="Times New Roman" w:hAnsi="Times New Roman" w:cs="Times New Roman"/>
+          <w:sz w:val="48"/>
+          <w:szCs w:val="48"/>
+        </w:rPr>
+      </w:pPr>
+    </w:p>
+    <w:p>
+      <w:pPr>
+        <w:jc w:val="center"/>
+        <w:rPr>
+          <w:rFonts w:ascii="Times New Roman" w:eastAsia="Times New Roman" w:hAnsi="Times New Roman" w:cs="Times New Roman"/>
+          <w:b/>
+          <w:bCs/>
+          <w:color w:val="1F4E79"/>
+          <w:sz w:val="96"/>
+          <w:szCs w:val="48"/>
+        </w:rPr>
+      </w:pPr>
+      <w:r>
+        <w:rPr>
+          <w:rFonts w:ascii="Times New Roman" w:eastAsia="Times New Roman" w:hAnsi="Times New Roman" w:cs="Times New Roman"/>
+          <w:b/>
+          <w:bCs/>
+          <w:color w:val="1F4E79"/>
+          <w:sz w:val="96"/>
+          <w:szCs w:val="48"/>
+        </w:rPr>
+        <w:t>Rapport de Stage</w:t>
+      </w:r>
+    </w:p>
+    <w:p>
+      <w:pPr>
+        <w:jc w:val="center"/>
+        <w:rPr>
+          <w:rFonts w:ascii="Times New Roman" w:hAnsi="Times New Roman" w:cs="Times New Roman"/>
+          <w:b/>
+          <w:color w:val="1F4E79" w:themeColor="accent1" w:themeShade="80"/>
+          <w:sz w:val="48"/>
+          <w:szCs w:val="48"/>
+        </w:rPr>
+      </w:pPr>
+    </w:p>
+    <w:p>
+      <w:pPr>
+        <w:jc w:val="center"/>
+        <w:rPr>
+          <w:rFonts w:ascii="Times New Roman" w:hAnsi="Times New Roman" w:cs="Times New Roman"/>
+          <w:b/>
+          <w:color w:val="1F4E79" w:themeColor="accent1" w:themeShade="80"/>
+          <w:sz w:val="48"/>
+          <w:szCs w:val="48"/>
+        </w:rPr>
+      </w:pPr>
+    </w:p>
+    <w:p>
+      <w:pPr>
+        <w:jc w:val="center"/>
+        <w:rPr>
+          <w:rFonts w:ascii="Times New Roman" w:hAnsi="Times New Roman" w:cs="Times New Roman"/>
+          <w:b/>
+          <w:color w:val="1F4E79" w:themeColor="accent1" w:themeShade="80"/>
+          <w:sz w:val="48"/>
+          <w:szCs w:val="48"/>
+        </w:rPr>
+      </w:pPr>
+      <w:r>
+        <w:rPr>
+          <w:noProof/>
+          <w:lang w:eastAsia="fr-FR"/>
+        </w:rPr>
+        <w:drawing>
+          <wp:inline distT="0" distB="0" distL="0" distR="2540" wp14:anchorId="311D2645" wp14:editId="4651ED86">
+            <wp:extent cx="3430268" cy="1711842"/>
+            <wp:effectExtent l="0" t="0" r="0" b="3175"/>
+            <wp:docPr id="14" name="Image 3"/>
+            <wp:cNvGraphicFramePr>
+              <a:graphicFrameLocks xmlns:a="http://schemas.openxmlformats.org/drawingml/2006/main" noChangeAspect="1"/>
+            </wp:cNvGraphicFramePr>
+            <a:graphic xmlns:a="http://schemas.openxmlformats.org/drawingml/2006/main">
+              <a:graphicData uri="http://schemas.openxmlformats.org/drawingml/2006/picture">
+                <pic:pic xmlns:pic="http://schemas.openxmlformats.org/drawingml/2006/picture">
+                  <pic:nvPicPr>
+                    <pic:cNvPr id="1" name="Image 3"/>
+                    <pic:cNvPicPr>
+                      <a:picLocks noChangeAspect="1" noChangeArrowheads="1"/>
+                    </pic:cNvPicPr>
+                  </pic:nvPicPr>
+                  <pic:blipFill>
+                    <a:blip r:embed="rId8" cstate="print">
+                      <a:extLst>
+                        <a:ext uri="{28A0092B-C50C-407E-A947-70E740481C1C}">
+                          <a14:useLocalDpi xmlns:a14="http://schemas.microsoft.com/office/drawing/2010/main" val="0"/>
+                        </a:ext>
+                      </a:extLst>
+                    </a:blip>
+                    <a:stretch>
+                      <a:fillRect/>
+                    </a:stretch>
+                  </pic:blipFill>
+                  <pic:spPr bwMode="auto">
+                    <a:xfrm>
+                      <a:off x="0" y="0"/>
+                      <a:ext cx="3451423" cy="1722399"/>
+                    </a:xfrm>
+                    <a:prstGeom prst="rect">
+                      <a:avLst/>
+                    </a:prstGeom>
+                  </pic:spPr>
+                </pic:pic>
+              </a:graphicData>
+            </a:graphic>
+          </wp:inline>
+        </w:drawing>
+      </w:r>
+    </w:p>
+    <w:p>
+      <w:pPr>
+        <w:rPr>
+          <w:rFonts w:ascii="Times New Roman" w:hAnsi="Times New Roman" w:cs="Times New Roman"/>
+          <w:sz w:val="48"/>
+          <w:szCs w:val="48"/>
+        </w:rPr>
+      </w:pPr>
+    </w:p>
+    <w:p>
+      <w:pPr>
+        <w:rPr>
+          <w:rFonts w:ascii="Times New Roman" w:hAnsi="Times New Roman" w:cs="Times New Roman"/>
+          <w:sz w:val="48"/>
+          <w:szCs w:val="48"/>
+        </w:rPr>
+      </w:pPr>
+    </w:p>
+    <w:p>
+      <w:pPr>
+        <w:ind w:left="1440" w:firstLine="720"/>
+        <w:rPr>
+          <w:rFonts w:ascii="Times New Roman" w:hAnsi="Times New Roman" w:cs="Times New Roman"/>
+          <w:sz w:val="32"/>
+          <w:szCs w:val="48"/>
+        </w:rPr>
+      </w:pPr>
+      <w:r>
+        <w:rPr>
+          <w:rFonts w:ascii="Times New Roman" w:hAnsi="Times New Roman" w:cs="Times New Roman"/>
+          <w:sz w:val="32"/>
+          <w:szCs w:val="48"/>
+        </w:rPr>
+        <w:t>Maitre de stage : Jean-François COUPAT</w:t>
+      </w:r>
+    </w:p>
+    <w:p>
+      <w:pPr>
+        <w:ind w:left="1440" w:firstLine="720"/>
+        <w:rPr>
+          <w:rFonts w:ascii="Times New Roman" w:hAnsi="Times New Roman" w:cs="Times New Roman"/>
+          <w:sz w:val="32"/>
+          <w:szCs w:val="48"/>
+        </w:rPr>
+      </w:pPr>
+    </w:p>
+    <w:p>
+      <w:pPr>
+        <w:ind w:left="1440" w:firstLine="720"/>
+        <w:rPr>
+          <w:rFonts w:ascii="Times New Roman" w:hAnsi="Times New Roman" w:cs="Times New Roman"/>
+          <w:sz w:val="32"/>
+          <w:szCs w:val="48"/>
+        </w:rPr>
+      </w:pPr>
+      <w:r>
+        <w:rPr>
+          <w:rFonts w:ascii="Times New Roman" w:hAnsi="Times New Roman" w:cs="Times New Roman"/>
+          <w:sz w:val="32"/>
+          <w:szCs w:val="48"/>
+        </w:rPr>
+        <w:t>Tuteur</w:t>
+      </w:r>
+      <w:r>
+        <w:rPr>
+          <w:rFonts w:ascii="Times New Roman" w:hAnsi="Times New Roman" w:cs="Times New Roman"/>
+          <w:sz w:val="32"/>
+          <w:szCs w:val="48"/>
+        </w:rPr>
+        <w:t xml:space="preserve"> de stage :</w:t>
+      </w:r>
+      <w:r>
+        <w:rPr>
+          <w:rFonts w:ascii="Times New Roman" w:hAnsi="Times New Roman" w:cs="Times New Roman"/>
+          <w:sz w:val="32"/>
+          <w:szCs w:val="48"/>
+        </w:rPr>
+        <w:t xml:space="preserve"> Sébastien JEAN</w:t>
+      </w:r>
+    </w:p>
+    <w:p>
+      <w:pPr>
+        <w:rPr>
+          <w:rFonts w:ascii="Times New Roman" w:hAnsi="Times New Roman" w:cs="Times New Roman"/>
+          <w:sz w:val="48"/>
+          <w:szCs w:val="48"/>
+        </w:rPr>
+      </w:pPr>
+    </w:p>
+    <w:p>
+      <w:pPr>
+        <w:rPr>
+          <w:rFonts w:ascii="Times New Roman" w:hAnsi="Times New Roman" w:cs="Times New Roman"/>
+          <w:sz w:val="48"/>
+          <w:szCs w:val="48"/>
+        </w:rPr>
+      </w:pPr>
+    </w:p>
+    <w:p>
+      <w:pPr>
+        <w:rPr>
+          <w:rFonts w:ascii="Times New Roman" w:hAnsi="Times New Roman" w:cs="Times New Roman"/>
+          <w:sz w:val="48"/>
+          <w:szCs w:val="48"/>
+        </w:rPr>
+      </w:pPr>
+      <w:r>
+        <w:rPr>
+          <w:rFonts w:ascii="Times New Roman" w:hAnsi="Times New Roman" w:cs="Times New Roman"/>
+          <w:sz w:val="48"/>
+          <w:szCs w:val="48"/>
+        </w:rPr>
+        <w:br w:type="page"/>
+      </w:r>
+    </w:p>
+    <w:p>
+      <w:pPr>
         <w:pStyle w:val="h1"/>
       </w:pPr>
-      <w:bookmarkStart w:id="0" w:name="_Toc481593003"/>
+      <w:bookmarkStart w:id="0" w:name="_Toc483232374"/>
+      <w:r>
+        <w:lastRenderedPageBreak/>
+        <w:t>Remerciements</w:t>
+      </w:r>
+      <w:bookmarkEnd w:id="0"/>
+    </w:p>
+    <w:p>
+      <w:pPr>
+        <w:pStyle w:val="h1"/>
+      </w:pPr>
+    </w:p>
+    <w:p>
+      <w:pPr>
+        <w:pStyle w:val="p"/>
+      </w:pPr>
+      <w:r>
+        <w:t xml:space="preserve">Je tiens à remercier toutes les personnes qui ont rendu possible ce stage. Tout d’abord, je remercie M. Jean-François COUPAT, mon maitre de stage qui m’a défini précisément </w:t>
+      </w:r>
+      <w:r>
+        <w:t>les besoins</w:t>
+      </w:r>
+      <w:r>
+        <w:t xml:space="preserve"> de l’application et qui m’a suivi tout au long du stage.</w:t>
+      </w:r>
+    </w:p>
+    <w:p>
+      <w:pPr>
+        <w:pStyle w:val="p"/>
+      </w:pPr>
+    </w:p>
+    <w:p>
+      <w:pPr>
+        <w:pStyle w:val="p"/>
+      </w:pPr>
+      <w:r>
+        <w:t xml:space="preserve">Je remercie également Laurent DELOULME, le directeur des opérations </w:t>
+      </w:r>
+      <w:r>
+        <w:t>France qui</w:t>
+      </w:r>
+      <w:r>
+        <w:t xml:space="preserve"> m’a admis en tant que stagia</w:t>
+      </w:r>
+      <w:r>
+        <w:t xml:space="preserve">ire au sein de FSA, ainsi que </w:t>
+      </w:r>
+      <w:r>
+        <w:t xml:space="preserve">Guy BONTEMPS </w:t>
+      </w:r>
+      <w:r>
+        <w:t xml:space="preserve">et </w:t>
+      </w:r>
+      <w:r>
+        <w:t>qui m’a donné des informat</w:t>
+      </w:r>
+      <w:r>
+        <w:t>ions clés concernant la société</w:t>
+      </w:r>
+      <w:r>
+        <w:t>.</w:t>
+      </w:r>
+    </w:p>
+    <w:p>
+      <w:pPr>
+        <w:pStyle w:val="p"/>
+      </w:pPr>
+    </w:p>
+    <w:p>
+      <w:pPr>
+        <w:pStyle w:val="p"/>
+      </w:pPr>
+      <w:r>
+        <w:t xml:space="preserve">Je </w:t>
+      </w:r>
+      <w:r>
+        <w:t xml:space="preserve">tiens aussi à remercier tous les employés de FSA Valence et tout particulièrement </w:t>
+      </w:r>
+      <w:r>
+        <w:t>M. REBOUL et M. VARES pour l’accueil qui m’a été réservé et l’excellente ambiance qui a régnée tout au long du stage.</w:t>
+      </w:r>
+      <w:r>
+        <w:t xml:space="preserve"> </w:t>
+      </w:r>
+    </w:p>
+    <w:p>
+      <w:pPr>
+        <w:pStyle w:val="p"/>
+      </w:pPr>
+      <w:r>
+        <w:t xml:space="preserve">Je remercie </w:t>
+      </w:r>
+      <w:r>
+        <w:t xml:space="preserve">enfin </w:t>
+      </w:r>
+      <w:r>
+        <w:t>mon tuteur de stage M. JEAN qui a toujours suivi mon stage avec intérêt et bienveillance.</w:t>
+      </w:r>
+    </w:p>
+    <w:p>
+      <w:pPr>
+        <w:pStyle w:val="p"/>
+      </w:pPr>
+    </w:p>
+    <w:p>
+      <w:pPr>
+        <w:pStyle w:val="p"/>
+      </w:pPr>
+      <w:r>
+        <w:t xml:space="preserve">Ces dix semaines m’ont apporté énormément sur le plan professionnel </w:t>
+      </w:r>
+      <w:r>
+        <w:t>évidemment</w:t>
+      </w:r>
+      <w:r>
+        <w:t xml:space="preserve"> mais aussi sur le plan humain, sur la gestion de projet, sur les transactions entre clients et vendeur mais aussi sur le fonctionnement d’une entreprise à l’internationale avec toutes les assistances, les réunions et les déplacements que cela implique.</w:t>
+      </w:r>
+    </w:p>
+    <w:p>
+      <w:pPr>
+        <w:jc w:val="center"/>
+        <w:rPr>
+          <w:rFonts w:ascii="Times New Roman" w:hAnsi="Times New Roman" w:cs="Times New Roman"/>
+          <w:sz w:val="48"/>
+          <w:szCs w:val="48"/>
+        </w:rPr>
+      </w:pPr>
+      <w:r>
+        <w:rPr>
+          <w:rFonts w:ascii="Times New Roman" w:hAnsi="Times New Roman" w:cs="Times New Roman"/>
+          <w:sz w:val="48"/>
+          <w:szCs w:val="48"/>
+        </w:rPr>
+        <w:t>http://staruml.io/</w:t>
+      </w:r>
+    </w:p>
+    <w:p>
+      <w:pPr>
+        <w:rPr>
+          <w:rFonts w:ascii="Times New Roman" w:hAnsi="Times New Roman" w:cs="Times New Roman"/>
+          <w:sz w:val="48"/>
+          <w:szCs w:val="48"/>
+        </w:rPr>
+      </w:pPr>
+    </w:p>
+    <w:p>
+      <w:pPr>
+        <w:rPr>
+          <w:rFonts w:ascii="Times New Roman" w:hAnsi="Times New Roman" w:cs="Times New Roman"/>
+          <w:sz w:val="48"/>
+          <w:szCs w:val="48"/>
+        </w:rPr>
+      </w:pPr>
+    </w:p>
+    <w:p>
+      <w:pPr>
+        <w:rPr>
+          <w:rFonts w:ascii="Times New Roman" w:hAnsi="Times New Roman" w:cs="Times New Roman"/>
+          <w:sz w:val="48"/>
+          <w:szCs w:val="48"/>
+        </w:rPr>
+      </w:pPr>
+    </w:p>
+    <w:p>
+      <w:pPr>
+        <w:rPr>
+          <w:rFonts w:ascii="Times New Roman" w:hAnsi="Times New Roman" w:cs="Times New Roman"/>
+          <w:sz w:val="48"/>
+          <w:szCs w:val="48"/>
+        </w:rPr>
+      </w:pPr>
+    </w:p>
+    <w:p>
+      <w:pPr>
+        <w:pStyle w:val="h1"/>
+      </w:pPr>
+      <w:bookmarkStart w:id="1" w:name="_Toc483232375"/>
       <w:r>
         <w:lastRenderedPageBreak/>
         <w:t>Introduction</w:t>
       </w:r>
-      <w:bookmarkEnd w:id="0"/>
+      <w:bookmarkEnd w:id="1"/>
     </w:p>
     <w:p>
       <w:pPr>
         <w:pStyle w:val="p"/>
         <w:jc w:val="both"/>
       </w:pPr>
-      <w:bookmarkStart w:id="1" w:name="_Toc468997054"/>
-      <w:bookmarkEnd w:id="1"/>
+      <w:bookmarkStart w:id="2" w:name="_Toc468997054"/>
+      <w:bookmarkEnd w:id="2"/>
       <w:r>
         <w:t xml:space="preserve">Pour conclure la formation </w:t>
       </w:r>
@@ -468,6 +1121,7 @@
         <w:jc w:val="both"/>
       </w:pPr>
       <w:r>
+        <w:lastRenderedPageBreak/>
         <w:t>J’ai travaillé en collaboration avec Monsieur COUPAT</w:t>
       </w:r>
       <w:r>
@@ -541,18 +1195,9 @@
     <w:p>
       <w:pPr>
         <w:pStyle w:val="h1"/>
-        <w:ind w:left="0"/>
-        <w:jc w:val="left"/>
-      </w:pPr>
-    </w:p>
-    <w:p>
-      <w:pPr>
-        <w:pStyle w:val="h1"/>
-        <w:ind w:left="0"/>
-        <w:jc w:val="left"/>
-      </w:pPr>
-    </w:p>
-    <w:bookmarkStart w:id="2" w:name="_Toc481593004" w:displacedByCustomXml="next"/>
+      </w:pPr>
+    </w:p>
+    <w:bookmarkStart w:id="3" w:name="_Toc483232376" w:displacedByCustomXml="next"/>
     <w:sdt>
       <w:sdtPr>
         <w:rPr>
@@ -575,11 +1220,19 @@
         <w:p>
           <w:pPr>
             <w:pStyle w:val="Titredetabledesmatires"/>
+            <w:rPr>
+              <w:sz w:val="24"/>
+              <w:szCs w:val="24"/>
+            </w:rPr>
           </w:pPr>
           <w:r>
+            <w:rPr>
+              <w:sz w:val="24"/>
+              <w:szCs w:val="24"/>
+            </w:rPr>
             <w:t>Table des matières</w:t>
           </w:r>
-          <w:bookmarkEnd w:id="2"/>
+          <w:bookmarkEnd w:id="3"/>
         </w:p>
         <w:p>
           <w:pPr>
@@ -595,21 +1248,33 @@
             </w:rPr>
           </w:pPr>
           <w:r>
+            <w:rPr>
+              <w:sz w:val="24"/>
+              <w:szCs w:val="24"/>
+            </w:rPr>
             <w:fldChar w:fldCharType="begin"/>
           </w:r>
           <w:r>
+            <w:rPr>
+              <w:sz w:val="24"/>
+              <w:szCs w:val="24"/>
+            </w:rPr>
             <w:instrText>TOC \z \o "1-3" \u \h</w:instrText>
           </w:r>
           <w:r>
+            <w:rPr>
+              <w:sz w:val="24"/>
+              <w:szCs w:val="24"/>
+            </w:rPr>
             <w:fldChar w:fldCharType="separate"/>
           </w:r>
-          <w:hyperlink w:anchor="_Toc481593003" w:history="1">
+          <w:hyperlink w:anchor="_Toc483232374" w:history="1">
             <w:r>
               <w:rPr>
                 <w:rStyle w:val="Lienhypertexte"/>
                 <w:noProof/>
               </w:rPr>
-              <w:t>Introduction</w:t>
+              <w:t>Remerciements</w:t>
             </w:r>
             <w:r>
               <w:rPr>
@@ -630,7 +1295,7 @@
                 <w:noProof/>
                 <w:webHidden/>
               </w:rPr>
-              <w:instrText xml:space="preserve"> PAGEREF _Toc481593003 \h </w:instrText>
+              <w:instrText xml:space="preserve"> PAGEREF _Toc483232374 \h </w:instrText>
             </w:r>
             <w:r>
               <w:rPr>
@@ -650,7 +1315,7 @@
                 <w:noProof/>
                 <w:webHidden/>
               </w:rPr>
-              <w:t>2</w:t>
+              <w:t>3</w:t>
             </w:r>
             <w:r>
               <w:rPr>
@@ -674,12 +1339,83 @@
               <w:lang w:eastAsia="fr-FR"/>
             </w:rPr>
           </w:pPr>
-          <w:hyperlink w:anchor="_Toc481593004" w:history="1">
+          <w:hyperlink w:anchor="_Toc483232375" w:history="1">
             <w:r>
               <w:rPr>
                 <w:rStyle w:val="Lienhypertexte"/>
                 <w:noProof/>
               </w:rPr>
+              <w:t>Introduction</w:t>
+            </w:r>
+            <w:r>
+              <w:rPr>
+                <w:noProof/>
+                <w:webHidden/>
+              </w:rPr>
+              <w:tab/>
+            </w:r>
+            <w:r>
+              <w:rPr>
+                <w:noProof/>
+                <w:webHidden/>
+              </w:rPr>
+              <w:fldChar w:fldCharType="begin"/>
+            </w:r>
+            <w:r>
+              <w:rPr>
+                <w:noProof/>
+                <w:webHidden/>
+              </w:rPr>
+              <w:instrText xml:space="preserve"> PAGEREF _Toc483232375 \h </w:instrText>
+            </w:r>
+            <w:r>
+              <w:rPr>
+                <w:noProof/>
+                <w:webHidden/>
+              </w:rPr>
+            </w:r>
+            <w:r>
+              <w:rPr>
+                <w:noProof/>
+                <w:webHidden/>
+              </w:rPr>
+              <w:fldChar w:fldCharType="separate"/>
+            </w:r>
+            <w:r>
+              <w:rPr>
+                <w:noProof/>
+                <w:webHidden/>
+              </w:rPr>
+              <w:t>4</w:t>
+            </w:r>
+            <w:r>
+              <w:rPr>
+                <w:noProof/>
+                <w:webHidden/>
+              </w:rPr>
+              <w:fldChar w:fldCharType="end"/>
+            </w:r>
+          </w:hyperlink>
+        </w:p>
+        <w:p>
+          <w:pPr>
+            <w:pStyle w:val="TM1"/>
+            <w:tabs>
+              <w:tab w:val="right" w:leader="dot" w:pos="9628"/>
+            </w:tabs>
+            <w:rPr>
+              <w:rFonts w:asciiTheme="minorHAnsi" w:eastAsiaTheme="minorEastAsia" w:hAnsiTheme="minorHAnsi" w:cstheme="minorBidi"/>
+              <w:noProof/>
+              <w:color w:val="auto"/>
+              <w:lang w:eastAsia="fr-FR"/>
+            </w:rPr>
+          </w:pPr>
+          <w:hyperlink w:anchor="_Toc483232376" w:history="1">
+            <w:r>
+              <w:rPr>
+                <w:rStyle w:val="Lienhypertexte"/>
+                <w:noProof/>
+              </w:rPr>
               <w:t>Table des matières</w:t>
             </w:r>
             <w:r>
@@ -701,7 +1437,7 @@
                 <w:noProof/>
                 <w:webHidden/>
               </w:rPr>
-              <w:instrText xml:space="preserve"> PAGEREF _Toc481593004 \h </w:instrText>
+              <w:instrText xml:space="preserve"> PAGEREF _Toc483232376 \h </w:instrText>
             </w:r>
             <w:r>
               <w:rPr>
@@ -721,7 +1457,7 @@
                 <w:noProof/>
                 <w:webHidden/>
               </w:rPr>
-              <w:t>3</w:t>
+              <w:t>5</w:t>
             </w:r>
             <w:r>
               <w:rPr>
@@ -746,7 +1482,7 @@
               <w:lang w:eastAsia="fr-FR"/>
             </w:rPr>
           </w:pPr>
-          <w:hyperlink w:anchor="_Toc481593005" w:history="1">
+          <w:hyperlink w:anchor="_Toc483232377" w:history="1">
             <w:r>
               <w:rPr>
                 <w:rStyle w:val="Lienhypertexte"/>
@@ -789,7 +1525,7 @@
                 <w:noProof/>
                 <w:webHidden/>
               </w:rPr>
-              <w:instrText xml:space="preserve"> PAGEREF _Toc481593005 \h </w:instrText>
+              <w:instrText xml:space="preserve"> PAGEREF _Toc483232377 \h </w:instrText>
             </w:r>
             <w:r>
               <w:rPr>
@@ -809,7 +1545,7 @@
                 <w:noProof/>
                 <w:webHidden/>
               </w:rPr>
-              <w:t>4</w:t>
+              <w:t>6</w:t>
             </w:r>
             <w:r>
               <w:rPr>
@@ -834,7 +1570,7 @@
               <w:lang w:eastAsia="fr-FR"/>
             </w:rPr>
           </w:pPr>
-          <w:hyperlink w:anchor="_Toc481593006" w:history="1">
+          <w:hyperlink w:anchor="_Toc483232378" w:history="1">
             <w:r>
               <w:rPr>
                 <w:rStyle w:val="Lienhypertexte"/>
@@ -877,7 +1613,7 @@
                 <w:noProof/>
                 <w:webHidden/>
               </w:rPr>
-              <w:instrText xml:space="preserve"> PAGEREF _Toc481593006 \h </w:instrText>
+              <w:instrText xml:space="preserve"> PAGEREF _Toc483232378 \h </w:instrText>
             </w:r>
             <w:r>
               <w:rPr>
@@ -897,7 +1633,7 @@
                 <w:noProof/>
                 <w:webHidden/>
               </w:rPr>
-              <w:t>4</w:t>
+              <w:t>6</w:t>
             </w:r>
             <w:r>
               <w:rPr>
@@ -922,7 +1658,7 @@
               <w:lang w:eastAsia="fr-FR"/>
             </w:rPr>
           </w:pPr>
-          <w:hyperlink w:anchor="_Toc481593007" w:history="1">
+          <w:hyperlink w:anchor="_Toc483232379" w:history="1">
             <w:r>
               <w:rPr>
                 <w:rStyle w:val="Lienhypertexte"/>
@@ -965,7 +1701,7 @@
                 <w:noProof/>
                 <w:webHidden/>
               </w:rPr>
-              <w:instrText xml:space="preserve"> PAGEREF _Toc481593007 \h </w:instrText>
+              <w:instrText xml:space="preserve"> PAGEREF _Toc483232379 \h </w:instrText>
             </w:r>
             <w:r>
               <w:rPr>
@@ -985,7 +1721,7 @@
                 <w:noProof/>
                 <w:webHidden/>
               </w:rPr>
-              <w:t>4</w:t>
+              <w:t>8</w:t>
             </w:r>
             <w:r>
               <w:rPr>
@@ -1010,7 +1746,7 @@
               <w:lang w:eastAsia="fr-FR"/>
             </w:rPr>
           </w:pPr>
-          <w:hyperlink w:anchor="_Toc481593008" w:history="1">
+          <w:hyperlink w:anchor="_Toc483232380" w:history="1">
             <w:r>
               <w:rPr>
                 <w:rStyle w:val="Lienhypertexte"/>
@@ -1053,7 +1789,7 @@
                 <w:noProof/>
                 <w:webHidden/>
               </w:rPr>
-              <w:instrText xml:space="preserve"> PAGEREF _Toc481593008 \h </w:instrText>
+              <w:instrText xml:space="preserve"> PAGEREF _Toc483232380 \h </w:instrText>
             </w:r>
             <w:r>
               <w:rPr>
@@ -1073,7 +1809,7 @@
                 <w:noProof/>
                 <w:webHidden/>
               </w:rPr>
-              <w:t>5</w:t>
+              <w:t>9</w:t>
             </w:r>
             <w:r>
               <w:rPr>
@@ -1084,6 +1820,8 @@
             </w:r>
           </w:hyperlink>
         </w:p>
+        <w:bookmarkStart w:id="4" w:name="_GoBack"/>
+        <w:bookmarkEnd w:id="4"/>
         <w:p>
           <w:pPr>
             <w:pStyle w:val="TM1"/>
@@ -1098,13 +1836,146 @@
               <w:lang w:eastAsia="fr-FR"/>
             </w:rPr>
           </w:pPr>
-          <w:hyperlink w:anchor="_Toc481593009" w:history="1">
+          <w:r>
+            <w:rPr>
+              <w:rStyle w:val="Lienhypertexte"/>
+              <w:noProof/>
+            </w:rPr>
+            <w:fldChar w:fldCharType="begin"/>
+          </w:r>
+          <w:r>
+            <w:rPr>
+              <w:rStyle w:val="Lienhypertexte"/>
+              <w:noProof/>
+            </w:rPr>
+            <w:instrText xml:space="preserve"> </w:instrText>
+          </w:r>
+          <w:r>
+            <w:rPr>
+              <w:noProof/>
+            </w:rPr>
+            <w:instrText>HYPERLINK \l "_Toc483232386"</w:instrText>
+          </w:r>
+          <w:r>
+            <w:rPr>
+              <w:rStyle w:val="Lienhypertexte"/>
+              <w:noProof/>
+            </w:rPr>
+            <w:instrText xml:space="preserve"> </w:instrText>
+          </w:r>
+          <w:r>
+            <w:rPr>
+              <w:rStyle w:val="Lienhypertexte"/>
+              <w:noProof/>
+            </w:rPr>
+          </w:r>
+          <w:r>
+            <w:rPr>
+              <w:rStyle w:val="Lienhypertexte"/>
+              <w:noProof/>
+            </w:rPr>
+            <w:fldChar w:fldCharType="separate"/>
+          </w:r>
+          <w:r>
+            <w:rPr>
+              <w:rStyle w:val="Lienhypertexte"/>
+              <w:noProof/>
+            </w:rPr>
+            <w:t>II)</w:t>
+          </w:r>
+          <w:r>
+            <w:rPr>
+              <w:rFonts w:asciiTheme="minorHAnsi" w:eastAsiaTheme="minorEastAsia" w:hAnsiTheme="minorHAnsi" w:cstheme="minorBidi"/>
+              <w:noProof/>
+              <w:color w:val="auto"/>
+              <w:lang w:eastAsia="fr-FR"/>
+            </w:rPr>
+            <w:tab/>
+          </w:r>
+          <w:r>
+            <w:rPr>
+              <w:rStyle w:val="Lienhypertexte"/>
+              <w:noProof/>
+            </w:rPr>
+            <w:t>Conception de la solution</w:t>
+          </w:r>
+          <w:r>
+            <w:rPr>
+              <w:noProof/>
+              <w:webHidden/>
+            </w:rPr>
+            <w:tab/>
+          </w:r>
+          <w:r>
+            <w:rPr>
+              <w:noProof/>
+              <w:webHidden/>
+            </w:rPr>
+            <w:fldChar w:fldCharType="begin"/>
+          </w:r>
+          <w:r>
+            <w:rPr>
+              <w:noProof/>
+              <w:webHidden/>
+            </w:rPr>
+            <w:instrText xml:space="preserve"> PAGEREF _Toc483232386 \h </w:instrText>
+          </w:r>
+          <w:r>
+            <w:rPr>
+              <w:noProof/>
+              <w:webHidden/>
+            </w:rPr>
+          </w:r>
+          <w:r>
+            <w:rPr>
+              <w:noProof/>
+              <w:webHidden/>
+            </w:rPr>
+            <w:fldChar w:fldCharType="separate"/>
+          </w:r>
+          <w:r>
+            <w:rPr>
+              <w:noProof/>
+              <w:webHidden/>
+            </w:rPr>
+            <w:t>13</w:t>
+          </w:r>
+          <w:r>
+            <w:rPr>
+              <w:noProof/>
+              <w:webHidden/>
+            </w:rPr>
+            <w:fldChar w:fldCharType="end"/>
+          </w:r>
+          <w:r>
+            <w:rPr>
+              <w:rStyle w:val="Lienhypertexte"/>
+              <w:noProof/>
+            </w:rPr>
+            <w:fldChar w:fldCharType="end"/>
+          </w:r>
+        </w:p>
+        <w:p>
+          <w:pPr>
+            <w:pStyle w:val="TM2"/>
+            <w:tabs>
+              <w:tab w:val="left" w:pos="880"/>
+              <w:tab w:val="right" w:leader="dot" w:pos="9628"/>
+            </w:tabs>
+            <w:rPr>
+              <w:rFonts w:asciiTheme="minorHAnsi" w:eastAsiaTheme="minorEastAsia" w:hAnsiTheme="minorHAnsi" w:cstheme="minorBidi"/>
+              <w:noProof/>
+              <w:color w:val="auto"/>
+              <w:lang w:eastAsia="fr-FR"/>
+            </w:rPr>
+          </w:pPr>
+          <w:hyperlink w:anchor="_Toc483232387" w:history="1">
             <w:r>
               <w:rPr>
                 <w:rStyle w:val="Lienhypertexte"/>
                 <w:noProof/>
               </w:rPr>
-              <w:t>II)</w:t>
+              <w:t>A)</w:t>
             </w:r>
             <w:r>
               <w:rPr>
@@ -1120,7 +1991,7 @@
                 <w:rStyle w:val="Lienhypertexte"/>
                 <w:noProof/>
               </w:rPr>
-              <w:t>Conception de la solution</w:t>
+              <w:t>L’élaboration du cahier des charges (modèle théorique de lappli)</w:t>
             </w:r>
             <w:r>
               <w:rPr>
@@ -1141,7 +2012,7 @@
                 <w:noProof/>
                 <w:webHidden/>
               </w:rPr>
-              <w:instrText xml:space="preserve"> PAGEREF _Toc481593009 \h </w:instrText>
+              <w:instrText xml:space="preserve"> PAGEREF _Toc483232387 \h </w:instrText>
             </w:r>
             <w:r>
               <w:rPr>
@@ -1161,7 +2032,7 @@
                 <w:noProof/>
                 <w:webHidden/>
               </w:rPr>
-              <w:t>9</w:t>
+              <w:t>13</w:t>
             </w:r>
             <w:r>
               <w:rPr>
@@ -1186,13 +2057,13 @@
               <w:lang w:eastAsia="fr-FR"/>
             </w:rPr>
           </w:pPr>
-          <w:hyperlink w:anchor="_Toc481593010" w:history="1">
+          <w:hyperlink w:anchor="_Toc483232388" w:history="1">
             <w:r>
               <w:rPr>
                 <w:rStyle w:val="Lienhypertexte"/>
                 <w:noProof/>
               </w:rPr>
-              <w:t>A)</w:t>
+              <w:t>B)</w:t>
             </w:r>
             <w:r>
               <w:rPr>
@@ -1208,7 +2079,7 @@
                 <w:rStyle w:val="Lienhypertexte"/>
                 <w:noProof/>
               </w:rPr>
-              <w:t>L’élaboration du cahier des charges (modèle théorique de lappli)</w:t>
+              <w:t>Les IHM</w:t>
             </w:r>
             <w:r>
               <w:rPr>
@@ -1229,7 +2100,7 @@
                 <w:noProof/>
                 <w:webHidden/>
               </w:rPr>
-              <w:instrText xml:space="preserve"> PAGEREF _Toc481593010 \h </w:instrText>
+              <w:instrText xml:space="preserve"> PAGEREF _Toc483232388 \h </w:instrText>
             </w:r>
             <w:r>
               <w:rPr>
@@ -1249,7 +2120,7 @@
                 <w:noProof/>
                 <w:webHidden/>
               </w:rPr>
-              <w:t>9</w:t>
+              <w:t>14</w:t>
             </w:r>
             <w:r>
               <w:rPr>
@@ -1274,13 +2145,13 @@
               <w:lang w:eastAsia="fr-FR"/>
             </w:rPr>
           </w:pPr>
-          <w:hyperlink w:anchor="_Toc481593011" w:history="1">
+          <w:hyperlink w:anchor="_Toc483232389" w:history="1">
             <w:r>
               <w:rPr>
                 <w:rStyle w:val="Lienhypertexte"/>
                 <w:noProof/>
               </w:rPr>
-              <w:t>B)</w:t>
+              <w:t>C)</w:t>
             </w:r>
             <w:r>
               <w:rPr>
@@ -1296,7 +2167,7 @@
                 <w:rStyle w:val="Lienhypertexte"/>
                 <w:noProof/>
               </w:rPr>
-              <w:t>Les IHM</w:t>
+              <w:t>Le diagramme de classe(modèle pratique de lappli)</w:t>
             </w:r>
             <w:r>
               <w:rPr>
@@ -1317,7 +2188,7 @@
                 <w:noProof/>
                 <w:webHidden/>
               </w:rPr>
-              <w:instrText xml:space="preserve"> PAGEREF _Toc481593011 \h </w:instrText>
+              <w:instrText xml:space="preserve"> PAGEREF _Toc483232389 \h </w:instrText>
             </w:r>
             <w:r>
               <w:rPr>
@@ -1337,7 +2208,95 @@
                 <w:noProof/>
                 <w:webHidden/>
               </w:rPr>
-              <w:t>10</w:t>
+              <w:t>14</w:t>
+            </w:r>
+            <w:r>
+              <w:rPr>
+                <w:noProof/>
+                <w:webHidden/>
+              </w:rPr>
+              <w:fldChar w:fldCharType="end"/>
+            </w:r>
+          </w:hyperlink>
+        </w:p>
+        <w:p>
+          <w:pPr>
+            <w:pStyle w:val="TM1"/>
+            <w:tabs>
+              <w:tab w:val="left" w:pos="660"/>
+              <w:tab w:val="right" w:leader="dot" w:pos="9628"/>
+            </w:tabs>
+            <w:rPr>
+              <w:rFonts w:asciiTheme="minorHAnsi" w:eastAsiaTheme="minorEastAsia" w:hAnsiTheme="minorHAnsi" w:cstheme="minorBidi"/>
+              <w:noProof/>
+              <w:color w:val="auto"/>
+              <w:lang w:eastAsia="fr-FR"/>
+            </w:rPr>
+          </w:pPr>
+          <w:hyperlink w:anchor="_Toc483232390" w:history="1">
+            <w:r>
+              <w:rPr>
+                <w:rStyle w:val="Lienhypertexte"/>
+                <w:noProof/>
+              </w:rPr>
+              <w:t>III)</w:t>
+            </w:r>
+            <w:r>
+              <w:rPr>
+                <w:rFonts w:asciiTheme="minorHAnsi" w:eastAsiaTheme="minorEastAsia" w:hAnsiTheme="minorHAnsi" w:cstheme="minorBidi"/>
+                <w:noProof/>
+                <w:color w:val="auto"/>
+                <w:lang w:eastAsia="fr-FR"/>
+              </w:rPr>
+              <w:tab/>
+            </w:r>
+            <w:r>
+              <w:rPr>
+                <w:rStyle w:val="Lienhypertexte"/>
+                <w:noProof/>
+              </w:rPr>
+              <w:t>Mise en œuvre de la solution</w:t>
+            </w:r>
+            <w:r>
+              <w:rPr>
+                <w:noProof/>
+                <w:webHidden/>
+              </w:rPr>
+              <w:tab/>
+            </w:r>
+            <w:r>
+              <w:rPr>
+                <w:noProof/>
+                <w:webHidden/>
+              </w:rPr>
+              <w:fldChar w:fldCharType="begin"/>
+            </w:r>
+            <w:r>
+              <w:rPr>
+                <w:noProof/>
+                <w:webHidden/>
+              </w:rPr>
+              <w:instrText xml:space="preserve"> PAGEREF _Toc483232390 \h </w:instrText>
+            </w:r>
+            <w:r>
+              <w:rPr>
+                <w:noProof/>
+                <w:webHidden/>
+              </w:rPr>
+            </w:r>
+            <w:r>
+              <w:rPr>
+                <w:noProof/>
+                <w:webHidden/>
+              </w:rPr>
+              <w:fldChar w:fldCharType="separate"/>
+            </w:r>
+            <w:r>
+              <w:rPr>
+                <w:noProof/>
+                <w:webHidden/>
+              </w:rPr>
+              <w:t>15</w:t>
             </w:r>
             <w:r>
               <w:rPr>
@@ -1362,13 +2321,13 @@
               <w:lang w:eastAsia="fr-FR"/>
             </w:rPr>
           </w:pPr>
-          <w:hyperlink w:anchor="_Toc481593012" w:history="1">
+          <w:hyperlink w:anchor="_Toc483232391" w:history="1">
             <w:r>
               <w:rPr>
                 <w:rStyle w:val="Lienhypertexte"/>
                 <w:noProof/>
               </w:rPr>
-              <w:t>C)</w:t>
+              <w:t>A)</w:t>
             </w:r>
             <w:r>
               <w:rPr>
@@ -1384,7 +2343,7 @@
                 <w:rStyle w:val="Lienhypertexte"/>
                 <w:noProof/>
               </w:rPr>
-              <w:t>Le diagramme de classe(modèle pratique de lappli)</w:t>
+              <w:t>Les outils technologiques choisis</w:t>
             </w:r>
             <w:r>
               <w:rPr>
@@ -1405,7 +2364,7 @@
                 <w:noProof/>
                 <w:webHidden/>
               </w:rPr>
-              <w:instrText xml:space="preserve"> PAGEREF _Toc481593012 \h </w:instrText>
+              <w:instrText xml:space="preserve"> PAGEREF _Toc483232391 \h </w:instrText>
             </w:r>
             <w:r>
               <w:rPr>
@@ -1425,95 +2384,7 @@
                 <w:noProof/>
                 <w:webHidden/>
               </w:rPr>
-              <w:t>10</w:t>
-            </w:r>
-            <w:r>
-              <w:rPr>
-                <w:noProof/>
-                <w:webHidden/>
-              </w:rPr>
-              <w:fldChar w:fldCharType="end"/>
-            </w:r>
-          </w:hyperlink>
-        </w:p>
-        <w:p>
-          <w:pPr>
-            <w:pStyle w:val="TM1"/>
-            <w:tabs>
-              <w:tab w:val="left" w:pos="660"/>
-              <w:tab w:val="right" w:leader="dot" w:pos="9628"/>
-            </w:tabs>
-            <w:rPr>
-              <w:rFonts w:asciiTheme="minorHAnsi" w:eastAsiaTheme="minorEastAsia" w:hAnsiTheme="minorHAnsi" w:cstheme="minorBidi"/>
-              <w:noProof/>
-              <w:color w:val="auto"/>
-              <w:lang w:eastAsia="fr-FR"/>
-            </w:rPr>
-          </w:pPr>
-          <w:hyperlink w:anchor="_Toc481593013" w:history="1">
-            <w:r>
-              <w:rPr>
-                <w:rStyle w:val="Lienhypertexte"/>
-                <w:noProof/>
-              </w:rPr>
-              <w:t>III)</w:t>
-            </w:r>
-            <w:r>
-              <w:rPr>
-                <w:rFonts w:asciiTheme="minorHAnsi" w:eastAsiaTheme="minorEastAsia" w:hAnsiTheme="minorHAnsi" w:cstheme="minorBidi"/>
-                <w:noProof/>
-                <w:color w:val="auto"/>
-                <w:lang w:eastAsia="fr-FR"/>
-              </w:rPr>
-              <w:tab/>
-            </w:r>
-            <w:r>
-              <w:rPr>
-                <w:rStyle w:val="Lienhypertexte"/>
-                <w:noProof/>
-              </w:rPr>
-              <w:t>Mise en œuvre de la solution</w:t>
-            </w:r>
-            <w:r>
-              <w:rPr>
-                <w:noProof/>
-                <w:webHidden/>
-              </w:rPr>
-              <w:tab/>
-            </w:r>
-            <w:r>
-              <w:rPr>
-                <w:noProof/>
-                <w:webHidden/>
-              </w:rPr>
-              <w:fldChar w:fldCharType="begin"/>
-            </w:r>
-            <w:r>
-              <w:rPr>
-                <w:noProof/>
-                <w:webHidden/>
-              </w:rPr>
-              <w:instrText xml:space="preserve"> PAGEREF _Toc481593013 \h </w:instrText>
-            </w:r>
-            <w:r>
-              <w:rPr>
-                <w:noProof/>
-                <w:webHidden/>
-              </w:rPr>
-            </w:r>
-            <w:r>
-              <w:rPr>
-                <w:noProof/>
-                <w:webHidden/>
-              </w:rPr>
-              <w:fldChar w:fldCharType="separate"/>
-            </w:r>
-            <w:r>
-              <w:rPr>
-                <w:noProof/>
-                <w:webHidden/>
-              </w:rPr>
-              <w:t>11</w:t>
+              <w:t>15</w:t>
             </w:r>
             <w:r>
               <w:rPr>
@@ -1538,13 +2409,13 @@
               <w:lang w:eastAsia="fr-FR"/>
             </w:rPr>
           </w:pPr>
-          <w:hyperlink w:anchor="_Toc481593014" w:history="1">
+          <w:hyperlink w:anchor="_Toc483232392" w:history="1">
             <w:r>
               <w:rPr>
                 <w:rStyle w:val="Lienhypertexte"/>
                 <w:noProof/>
               </w:rPr>
-              <w:t>A)</w:t>
+              <w:t>B)</w:t>
             </w:r>
             <w:r>
               <w:rPr>
@@ -1560,7 +2431,7 @@
                 <w:rStyle w:val="Lienhypertexte"/>
                 <w:noProof/>
               </w:rPr>
-              <w:t>Les outils technologiques choisis</w:t>
+              <w:t>Les différentes phases de développement</w:t>
             </w:r>
             <w:r>
               <w:rPr>
@@ -1581,7 +2452,7 @@
                 <w:noProof/>
                 <w:webHidden/>
               </w:rPr>
-              <w:instrText xml:space="preserve"> PAGEREF _Toc481593014 \h </w:instrText>
+              <w:instrText xml:space="preserve"> PAGEREF _Toc483232392 \h </w:instrText>
             </w:r>
             <w:r>
               <w:rPr>
@@ -1601,7 +2472,7 @@
                 <w:noProof/>
                 <w:webHidden/>
               </w:rPr>
-              <w:t>11</w:t>
+              <w:t>17</w:t>
             </w:r>
             <w:r>
               <w:rPr>
@@ -1626,13 +2497,13 @@
               <w:lang w:eastAsia="fr-FR"/>
             </w:rPr>
           </w:pPr>
-          <w:hyperlink w:anchor="_Toc481593015" w:history="1">
+          <w:hyperlink w:anchor="_Toc483232393" w:history="1">
             <w:r>
               <w:rPr>
                 <w:rStyle w:val="Lienhypertexte"/>
                 <w:noProof/>
               </w:rPr>
-              <w:t>B)</w:t>
+              <w:t>C)</w:t>
             </w:r>
             <w:r>
               <w:rPr>
@@ -1648,7 +2519,7 @@
                 <w:rStyle w:val="Lienhypertexte"/>
                 <w:noProof/>
               </w:rPr>
-              <w:t>Les différentes phases de développement</w:t>
+              <w:t>Les difficultés rencontrées et leurs solutions</w:t>
             </w:r>
             <w:r>
               <w:rPr>
@@ -1669,7 +2540,7 @@
                 <w:noProof/>
                 <w:webHidden/>
               </w:rPr>
-              <w:instrText xml:space="preserve"> PAGEREF _Toc481593015 \h </w:instrText>
+              <w:instrText xml:space="preserve"> PAGEREF _Toc483232393 \h </w:instrText>
             </w:r>
             <w:r>
               <w:rPr>
@@ -1689,7 +2560,149 @@
                 <w:noProof/>
                 <w:webHidden/>
               </w:rPr>
-              <w:t>13</w:t>
+              <w:t>18</w:t>
+            </w:r>
+            <w:r>
+              <w:rPr>
+                <w:noProof/>
+                <w:webHidden/>
+              </w:rPr>
+              <w:fldChar w:fldCharType="end"/>
+            </w:r>
+          </w:hyperlink>
+        </w:p>
+        <w:p>
+          <w:pPr>
+            <w:pStyle w:val="TM1"/>
+            <w:tabs>
+              <w:tab w:val="right" w:leader="dot" w:pos="9628"/>
+            </w:tabs>
+            <w:rPr>
+              <w:rFonts w:asciiTheme="minorHAnsi" w:eastAsiaTheme="minorEastAsia" w:hAnsiTheme="minorHAnsi" w:cstheme="minorBidi"/>
+              <w:noProof/>
+              <w:color w:val="auto"/>
+              <w:lang w:eastAsia="fr-FR"/>
+            </w:rPr>
+          </w:pPr>
+          <w:hyperlink w:anchor="_Toc483232394" w:history="1">
+            <w:r>
+              <w:rPr>
+                <w:rStyle w:val="Lienhypertexte"/>
+                <w:noProof/>
+              </w:rPr>
+              <w:t>Conclusion</w:t>
+            </w:r>
+            <w:r>
+              <w:rPr>
+                <w:noProof/>
+                <w:webHidden/>
+              </w:rPr>
+              <w:tab/>
+            </w:r>
+            <w:r>
+              <w:rPr>
+                <w:noProof/>
+                <w:webHidden/>
+              </w:rPr>
+              <w:fldChar w:fldCharType="begin"/>
+            </w:r>
+            <w:r>
+              <w:rPr>
+                <w:noProof/>
+                <w:webHidden/>
+              </w:rPr>
+              <w:instrText xml:space="preserve"> PAGEREF _Toc483232394 \h </w:instrText>
+            </w:r>
+            <w:r>
+              <w:rPr>
+                <w:noProof/>
+                <w:webHidden/>
+              </w:rPr>
+            </w:r>
+            <w:r>
+              <w:rPr>
+                <w:noProof/>
+                <w:webHidden/>
+              </w:rPr>
+              <w:fldChar w:fldCharType="separate"/>
+            </w:r>
+            <w:r>
+              <w:rPr>
+                <w:noProof/>
+                <w:webHidden/>
+              </w:rPr>
+              <w:t>20</w:t>
+            </w:r>
+            <w:r>
+              <w:rPr>
+                <w:noProof/>
+                <w:webHidden/>
+              </w:rPr>
+              <w:fldChar w:fldCharType="end"/>
+            </w:r>
+          </w:hyperlink>
+        </w:p>
+        <w:p>
+          <w:pPr>
+            <w:pStyle w:val="TM1"/>
+            <w:tabs>
+              <w:tab w:val="right" w:leader="dot" w:pos="9628"/>
+            </w:tabs>
+            <w:rPr>
+              <w:rFonts w:asciiTheme="minorHAnsi" w:eastAsiaTheme="minorEastAsia" w:hAnsiTheme="minorHAnsi" w:cstheme="minorBidi"/>
+              <w:noProof/>
+              <w:color w:val="auto"/>
+              <w:lang w:eastAsia="fr-FR"/>
+            </w:rPr>
+          </w:pPr>
+          <w:hyperlink w:anchor="_Toc483232395" w:history="1">
+            <w:r>
+              <w:rPr>
+                <w:rStyle w:val="Lienhypertexte"/>
+                <w:noProof/>
+              </w:rPr>
+              <w:t>Annexes</w:t>
+            </w:r>
+            <w:r>
+              <w:rPr>
+                <w:noProof/>
+                <w:webHidden/>
+              </w:rPr>
+              <w:tab/>
+            </w:r>
+            <w:r>
+              <w:rPr>
+                <w:noProof/>
+                <w:webHidden/>
+              </w:rPr>
+              <w:fldChar w:fldCharType="begin"/>
+            </w:r>
+            <w:r>
+              <w:rPr>
+                <w:noProof/>
+                <w:webHidden/>
+              </w:rPr>
+              <w:instrText xml:space="preserve"> PAGEREF _Toc483232395 \h </w:instrText>
+            </w:r>
+            <w:r>
+              <w:rPr>
+                <w:noProof/>
+                <w:webHidden/>
+              </w:rPr>
+            </w:r>
+            <w:r>
+              <w:rPr>
+                <w:noProof/>
+                <w:webHidden/>
+              </w:rPr>
+              <w:fldChar w:fldCharType="separate"/>
+            </w:r>
+            <w:r>
+              <w:rPr>
+                <w:noProof/>
+                <w:webHidden/>
+              </w:rPr>
+              <w:t>22</w:t>
             </w:r>
             <w:r>
               <w:rPr>
@@ -1714,13 +2727,13 @@
               <w:lang w:eastAsia="fr-FR"/>
             </w:rPr>
           </w:pPr>
-          <w:hyperlink w:anchor="_Toc481593016" w:history="1">
+          <w:hyperlink w:anchor="_Toc483232396" w:history="1">
             <w:r>
               <w:rPr>
                 <w:rStyle w:val="Lienhypertexte"/>
                 <w:noProof/>
               </w:rPr>
-              <w:t>C)</w:t>
+              <w:t>1.1)</w:t>
             </w:r>
             <w:r>
               <w:rPr>
@@ -1736,7 +2749,7 @@
                 <w:rStyle w:val="Lienhypertexte"/>
                 <w:noProof/>
               </w:rPr>
-              <w:t>Les difficultés rencontrées et leurs solutions</w:t>
+              <w:t>Quelques exemples de produits fabriqués par les lignes de production FSA</w:t>
             </w:r>
             <w:r>
               <w:rPr>
@@ -1757,7 +2770,7 @@
                 <w:noProof/>
                 <w:webHidden/>
               </w:rPr>
-              <w:instrText xml:space="preserve"> PAGEREF _Toc481593016 \h </w:instrText>
+              <w:instrText xml:space="preserve"> PAGEREF _Toc483232396 \h </w:instrText>
             </w:r>
             <w:r>
               <w:rPr>
@@ -1777,149 +2790,7 @@
                 <w:noProof/>
                 <w:webHidden/>
               </w:rPr>
-              <w:t>13</w:t>
-            </w:r>
-            <w:r>
-              <w:rPr>
-                <w:noProof/>
-                <w:webHidden/>
-              </w:rPr>
-              <w:fldChar w:fldCharType="end"/>
-            </w:r>
-          </w:hyperlink>
-        </w:p>
-        <w:p>
-          <w:pPr>
-            <w:pStyle w:val="TM1"/>
-            <w:tabs>
-              <w:tab w:val="right" w:leader="dot" w:pos="9628"/>
-            </w:tabs>
-            <w:rPr>
-              <w:rFonts w:asciiTheme="minorHAnsi" w:eastAsiaTheme="minorEastAsia" w:hAnsiTheme="minorHAnsi" w:cstheme="minorBidi"/>
-              <w:noProof/>
-              <w:color w:val="auto"/>
-              <w:lang w:eastAsia="fr-FR"/>
-            </w:rPr>
-          </w:pPr>
-          <w:hyperlink w:anchor="_Toc481593017" w:history="1">
-            <w:r>
-              <w:rPr>
-                <w:rStyle w:val="Lienhypertexte"/>
-                <w:noProof/>
-              </w:rPr>
-              <w:t>Conclusion</w:t>
-            </w:r>
-            <w:r>
-              <w:rPr>
-                <w:noProof/>
-                <w:webHidden/>
-              </w:rPr>
-              <w:tab/>
-            </w:r>
-            <w:r>
-              <w:rPr>
-                <w:noProof/>
-                <w:webHidden/>
-              </w:rPr>
-              <w:fldChar w:fldCharType="begin"/>
-            </w:r>
-            <w:r>
-              <w:rPr>
-                <w:noProof/>
-                <w:webHidden/>
-              </w:rPr>
-              <w:instrText xml:space="preserve"> PAGEREF _Toc481593017 \h </w:instrText>
-            </w:r>
-            <w:r>
-              <w:rPr>
-                <w:noProof/>
-                <w:webHidden/>
-              </w:rPr>
-            </w:r>
-            <w:r>
-              <w:rPr>
-                <w:noProof/>
-                <w:webHidden/>
-              </w:rPr>
-              <w:fldChar w:fldCharType="separate"/>
-            </w:r>
-            <w:r>
-              <w:rPr>
-                <w:noProof/>
-                <w:webHidden/>
-              </w:rPr>
-              <w:t>15</w:t>
-            </w:r>
-            <w:r>
-              <w:rPr>
-                <w:noProof/>
-                <w:webHidden/>
-              </w:rPr>
-              <w:fldChar w:fldCharType="end"/>
-            </w:r>
-          </w:hyperlink>
-        </w:p>
-        <w:p>
-          <w:pPr>
-            <w:pStyle w:val="TM1"/>
-            <w:tabs>
-              <w:tab w:val="right" w:leader="dot" w:pos="9628"/>
-            </w:tabs>
-            <w:rPr>
-              <w:rFonts w:asciiTheme="minorHAnsi" w:eastAsiaTheme="minorEastAsia" w:hAnsiTheme="minorHAnsi" w:cstheme="minorBidi"/>
-              <w:noProof/>
-              <w:color w:val="auto"/>
-              <w:lang w:eastAsia="fr-FR"/>
-            </w:rPr>
-          </w:pPr>
-          <w:hyperlink w:anchor="_Toc481593018" w:history="1">
-            <w:r>
-              <w:rPr>
-                <w:rStyle w:val="Lienhypertexte"/>
-                <w:noProof/>
-              </w:rPr>
-              <w:t>Annexes</w:t>
-            </w:r>
-            <w:r>
-              <w:rPr>
-                <w:noProof/>
-                <w:webHidden/>
-              </w:rPr>
-              <w:tab/>
-            </w:r>
-            <w:r>
-              <w:rPr>
-                <w:noProof/>
-                <w:webHidden/>
-              </w:rPr>
-              <w:fldChar w:fldCharType="begin"/>
-            </w:r>
-            <w:r>
-              <w:rPr>
-                <w:noProof/>
-                <w:webHidden/>
-              </w:rPr>
-              <w:instrText xml:space="preserve"> PAGEREF _Toc481593018 \h </w:instrText>
-            </w:r>
-            <w:r>
-              <w:rPr>
-                <w:noProof/>
-                <w:webHidden/>
-              </w:rPr>
-            </w:r>
-            <w:r>
-              <w:rPr>
-                <w:noProof/>
-                <w:webHidden/>
-              </w:rPr>
-              <w:fldChar w:fldCharType="separate"/>
-            </w:r>
-            <w:r>
-              <w:rPr>
-                <w:noProof/>
-                <w:webHidden/>
-              </w:rPr>
-              <w:t>17</w:t>
+              <w:t>22</w:t>
             </w:r>
             <w:r>
               <w:rPr>
@@ -1944,13 +2815,13 @@
               <w:lang w:eastAsia="fr-FR"/>
             </w:rPr>
           </w:pPr>
-          <w:hyperlink w:anchor="_Toc481593019" w:history="1">
+          <w:hyperlink w:anchor="_Toc483232397" w:history="1">
             <w:r>
               <w:rPr>
                 <w:rStyle w:val="Lienhypertexte"/>
                 <w:noProof/>
               </w:rPr>
-              <w:t>1.1)</w:t>
+              <w:t>1.2)</w:t>
             </w:r>
             <w:r>
               <w:rPr>
@@ -1966,6 +2837,94 @@
                 <w:rStyle w:val="Lienhypertexte"/>
                 <w:noProof/>
               </w:rPr>
+              <w:t>Clients de FSA</w:t>
+            </w:r>
+            <w:r>
+              <w:rPr>
+                <w:noProof/>
+                <w:webHidden/>
+              </w:rPr>
+              <w:tab/>
+            </w:r>
+            <w:r>
+              <w:rPr>
+                <w:noProof/>
+                <w:webHidden/>
+              </w:rPr>
+              <w:fldChar w:fldCharType="begin"/>
+            </w:r>
+            <w:r>
+              <w:rPr>
+                <w:noProof/>
+                <w:webHidden/>
+              </w:rPr>
+              <w:instrText xml:space="preserve"> PAGEREF _Toc483232397 \h </w:instrText>
+            </w:r>
+            <w:r>
+              <w:rPr>
+                <w:noProof/>
+                <w:webHidden/>
+              </w:rPr>
+            </w:r>
+            <w:r>
+              <w:rPr>
+                <w:noProof/>
+                <w:webHidden/>
+              </w:rPr>
+              <w:fldChar w:fldCharType="separate"/>
+            </w:r>
+            <w:r>
+              <w:rPr>
+                <w:noProof/>
+                <w:webHidden/>
+              </w:rPr>
+              <w:t>24</w:t>
+            </w:r>
+            <w:r>
+              <w:rPr>
+                <w:noProof/>
+                <w:webHidden/>
+              </w:rPr>
+              <w:fldChar w:fldCharType="end"/>
+            </w:r>
+          </w:hyperlink>
+        </w:p>
+        <w:p>
+          <w:pPr>
+            <w:pStyle w:val="TM2"/>
+            <w:tabs>
+              <w:tab w:val="left" w:pos="880"/>
+              <w:tab w:val="right" w:leader="dot" w:pos="9628"/>
+            </w:tabs>
+            <w:rPr>
+              <w:rFonts w:asciiTheme="minorHAnsi" w:eastAsiaTheme="minorEastAsia" w:hAnsiTheme="minorHAnsi" w:cstheme="minorBidi"/>
+              <w:noProof/>
+              <w:color w:val="auto"/>
+              <w:lang w:eastAsia="fr-FR"/>
+            </w:rPr>
+          </w:pPr>
+          <w:hyperlink w:anchor="_Toc483232398" w:history="1">
+            <w:r>
+              <w:rPr>
+                <w:rStyle w:val="Lienhypertexte"/>
+                <w:noProof/>
+              </w:rPr>
+              <w:t>1.3)</w:t>
+            </w:r>
+            <w:r>
+              <w:rPr>
+                <w:rFonts w:asciiTheme="minorHAnsi" w:eastAsiaTheme="minorEastAsia" w:hAnsiTheme="minorHAnsi" w:cstheme="minorBidi"/>
+                <w:noProof/>
+                <w:color w:val="auto"/>
+                <w:lang w:eastAsia="fr-FR"/>
+              </w:rPr>
+              <w:tab/>
+            </w:r>
+            <w:r>
+              <w:rPr>
+                <w:rStyle w:val="Lienhypertexte"/>
+                <w:noProof/>
+              </w:rPr>
               <w:t>L’application web « Melodie Net »</w:t>
             </w:r>
             <w:r>
@@ -1987,7 +2946,7 @@
                 <w:noProof/>
                 <w:webHidden/>
               </w:rPr>
-              <w:instrText xml:space="preserve"> PAGEREF _Toc481593019 \h </w:instrText>
+              <w:instrText xml:space="preserve"> PAGEREF _Toc483232398 \h </w:instrText>
             </w:r>
             <w:r>
               <w:rPr>
@@ -2007,7 +2966,7 @@
                 <w:noProof/>
                 <w:webHidden/>
               </w:rPr>
-              <w:t>17</w:t>
+              <w:t>25</w:t>
             </w:r>
             <w:r>
               <w:rPr>
@@ -2020,6 +2979,11 @@
         </w:p>
         <w:p>
           <w:r>
+            <w:rPr>
+              <w:sz w:val="24"/>
+              <w:szCs w:val="24"/>
+            </w:rPr>
+            <w:lastRenderedPageBreak/>
             <w:fldChar w:fldCharType="end"/>
           </w:r>
         </w:p>
@@ -2029,7 +2993,6 @@
       <w:pPr>
         <w:pStyle w:val="p"/>
         <w:rPr>
-          <w:sz w:val="24"/>
           <w:szCs w:val="24"/>
         </w:rPr>
       </w:pPr>
@@ -2038,6 +3001,60 @@
       <w:pPr>
         <w:pStyle w:val="p"/>
         <w:rPr>
+          <w:szCs w:val="24"/>
+        </w:rPr>
+      </w:pPr>
+    </w:p>
+    <w:p>
+      <w:pPr>
+        <w:spacing w:before="120" w:after="120" w:line="360" w:lineRule="auto"/>
+        <w:jc w:val="both"/>
+        <w:rPr>
+          <w:rFonts w:ascii="Times New Roman" w:hAnsi="Times New Roman" w:cs="Times New Roman"/>
+          <w:sz w:val="24"/>
+          <w:szCs w:val="24"/>
+        </w:rPr>
+      </w:pPr>
+    </w:p>
+    <w:p>
+      <w:pPr>
+        <w:spacing w:before="120" w:after="120" w:line="360" w:lineRule="auto"/>
+        <w:jc w:val="both"/>
+        <w:rPr>
+          <w:rFonts w:ascii="Times New Roman" w:hAnsi="Times New Roman" w:cs="Times New Roman"/>
+          <w:sz w:val="24"/>
+          <w:szCs w:val="24"/>
+        </w:rPr>
+      </w:pPr>
+    </w:p>
+    <w:p>
+      <w:pPr>
+        <w:spacing w:before="120" w:after="120" w:line="360" w:lineRule="auto"/>
+        <w:jc w:val="both"/>
+        <w:rPr>
+          <w:rFonts w:ascii="Times New Roman" w:hAnsi="Times New Roman" w:cs="Times New Roman"/>
+          <w:sz w:val="24"/>
+          <w:szCs w:val="24"/>
+        </w:rPr>
+      </w:pPr>
+    </w:p>
+    <w:p>
+      <w:pPr>
+        <w:spacing w:before="120" w:after="120" w:line="360" w:lineRule="auto"/>
+        <w:jc w:val="both"/>
+        <w:rPr>
+          <w:rFonts w:ascii="Times New Roman" w:hAnsi="Times New Roman" w:cs="Times New Roman"/>
+          <w:sz w:val="24"/>
+          <w:szCs w:val="24"/>
+        </w:rPr>
+      </w:pPr>
+    </w:p>
+    <w:p>
+      <w:pPr>
+        <w:spacing w:before="120" w:after="120" w:line="360" w:lineRule="auto"/>
+        <w:jc w:val="both"/>
+        <w:rPr>
+          <w:rFonts w:ascii="Times New Roman" w:hAnsi="Times New Roman" w:cs="Times New Roman"/>
           <w:sz w:val="24"/>
           <w:szCs w:val="24"/>
         </w:rPr>
@@ -2095,21 +3112,20 @@
           <w:numId w:val="2"/>
         </w:numPr>
       </w:pPr>
-      <w:bookmarkStart w:id="3" w:name="_Toc468997052"/>
-      <w:bookmarkStart w:id="4" w:name="_Toc481593005"/>
+      <w:bookmarkStart w:id="5" w:name="_Toc468997052"/>
+      <w:bookmarkStart w:id="6" w:name="_Toc483232377"/>
       <w:r>
         <w:t xml:space="preserve">Présentation </w:t>
       </w:r>
-      <w:bookmarkEnd w:id="3"/>
+      <w:bookmarkEnd w:id="5"/>
       <w:r>
         <w:t>et objectifs généraux du projet</w:t>
       </w:r>
-      <w:bookmarkEnd w:id="4"/>
+      <w:bookmarkEnd w:id="6"/>
     </w:p>
     <w:p>
       <w:pPr>
         <w:pStyle w:val="h1"/>
-        <w:jc w:val="left"/>
       </w:pPr>
     </w:p>
     <w:p>
@@ -2120,11 +3136,11 @@
           <w:numId w:val="3"/>
         </w:numPr>
       </w:pPr>
-      <w:bookmarkStart w:id="5" w:name="_Toc481593006"/>
+      <w:bookmarkStart w:id="7" w:name="_Toc483232378"/>
       <w:r>
         <w:t>Présentation de la société</w:t>
       </w:r>
-      <w:bookmarkEnd w:id="5"/>
+      <w:bookmarkEnd w:id="7"/>
     </w:p>
     <w:p>
       <w:pPr>
@@ -2134,8 +3150,7 @@
     </w:p>
     <w:p>
       <w:pPr>
-        <w:pStyle w:val="h2"/>
-        <w:ind w:left="435"/>
+        <w:pStyle w:val="p"/>
         <w:jc w:val="center"/>
       </w:pPr>
       <w:r>
@@ -2188,197 +3203,576 @@
     </w:p>
     <w:p>
       <w:pPr>
+        <w:pStyle w:val="p"/>
+        <w:jc w:val="center"/>
+      </w:pPr>
+      <w:r>
+        <w:t>C</w:t>
+      </w:r>
+      <w:r>
+        <w:t>hiffre d’</w:t>
+      </w:r>
+      <w:r>
+        <w:t>A</w:t>
+      </w:r>
+      <w:r>
+        <w:t>ffaire</w:t>
+      </w:r>
+      <w:r>
+        <w:t xml:space="preserve"> : </w:t>
+      </w:r>
+      <w:r>
+        <w:t>22 606 800 €</w:t>
+      </w:r>
+    </w:p>
+    <w:p>
+      <w:pPr>
         <w:pStyle w:val="h2"/>
         <w:ind w:left="435"/>
         <w:jc w:val="center"/>
       </w:pPr>
+    </w:p>
+    <w:p>
+      <w:pPr>
+        <w:rPr>
+          <w:b/>
+          <w:sz w:val="24"/>
+          <w:u w:val="single"/>
+        </w:rPr>
+      </w:pPr>
+      <w:r>
+        <w:rPr>
+          <w:b/>
+          <w:sz w:val="24"/>
+          <w:u w:val="single"/>
+        </w:rPr>
+        <w:t>Historique :</w:t>
+      </w:r>
+    </w:p>
+    <w:p>
+      <w:pPr>
+        <w:rPr>
+          <w:sz w:val="24"/>
+          <w:u w:val="single"/>
+        </w:rPr>
+      </w:pPr>
+    </w:p>
+    <w:p>
+      <w:pPr>
+        <w:ind w:left="720"/>
+        <w:rPr>
+          <w:sz w:val="24"/>
+        </w:rPr>
+      </w:pPr>
+      <w:r>
+        <w:rPr>
+          <w:sz w:val="24"/>
+        </w:rPr>
+        <w:t>-</w:t>
+      </w:r>
+      <w:r>
+        <w:rPr>
+          <w:sz w:val="24"/>
+        </w:rPr>
+        <w:t xml:space="preserve">La société </w:t>
+      </w:r>
+      <w:proofErr w:type="spellStart"/>
+      <w:r>
+        <w:rPr>
+          <w:sz w:val="24"/>
+        </w:rPr>
+        <w:t>Fabricom</w:t>
+      </w:r>
+      <w:proofErr w:type="spellEnd"/>
+      <w:r>
+        <w:rPr>
+          <w:sz w:val="24"/>
+        </w:rPr>
+        <w:t xml:space="preserve"> Systèmes d’assemblage</w:t>
+      </w:r>
+      <w:r>
+        <w:rPr>
+          <w:sz w:val="24"/>
+        </w:rPr>
+        <w:t xml:space="preserve"> a vu le jour en 1999 à l’</w:t>
+      </w:r>
+      <w:r>
+        <w:rPr>
+          <w:sz w:val="24"/>
+        </w:rPr>
+        <w:t>issue du rachat de la société belge « </w:t>
+      </w:r>
+      <w:proofErr w:type="spellStart"/>
+      <w:r>
+        <w:rPr>
+          <w:sz w:val="24"/>
+        </w:rPr>
+        <w:t>Fabricom</w:t>
+      </w:r>
+      <w:proofErr w:type="spellEnd"/>
+      <w:r>
+        <w:rPr>
+          <w:sz w:val="24"/>
+        </w:rPr>
+        <w:t> »</w:t>
+      </w:r>
+      <w:r>
+        <w:rPr>
+          <w:sz w:val="24"/>
+        </w:rPr>
+        <w:t>,</w:t>
+      </w:r>
+      <w:r>
+        <w:rPr>
+          <w:sz w:val="24"/>
+        </w:rPr>
+        <w:t xml:space="preserve"> crée en 1995</w:t>
+      </w:r>
+      <w:r>
+        <w:rPr>
+          <w:sz w:val="24"/>
+        </w:rPr>
+        <w:t>,</w:t>
+      </w:r>
+      <w:r>
+        <w:rPr>
+          <w:sz w:val="24"/>
+        </w:rPr>
+        <w:t xml:space="preserve"> par GDF Suez</w:t>
+      </w:r>
+      <w:r>
+        <w:rPr>
+          <w:sz w:val="24"/>
+        </w:rPr>
+        <w:t>.</w:t>
+      </w:r>
+    </w:p>
+    <w:p>
+      <w:pPr>
+        <w:ind w:left="720"/>
+        <w:rPr>
+          <w:sz w:val="24"/>
+        </w:rPr>
+      </w:pPr>
+    </w:p>
+    <w:p>
+      <w:pPr>
+        <w:ind w:left="720"/>
+        <w:rPr>
+          <w:sz w:val="24"/>
+        </w:rPr>
+      </w:pPr>
+      <w:r>
+        <w:rPr>
+          <w:sz w:val="24"/>
+        </w:rPr>
+        <w:t>-</w:t>
+      </w:r>
+      <w:r>
+        <w:rPr>
+          <w:sz w:val="24"/>
+        </w:rPr>
+        <w:t xml:space="preserve">Par la suite, elle prend de l’importance en rachetant d’autres sociétés comme TEHNOMAT en Roumanie par exemple. </w:t>
+      </w:r>
+    </w:p>
+    <w:p>
+      <w:pPr>
+        <w:ind w:left="720"/>
+        <w:rPr>
+          <w:sz w:val="24"/>
+        </w:rPr>
+      </w:pPr>
+    </w:p>
+    <w:p>
+      <w:pPr>
+        <w:ind w:left="-284"/>
+        <w:rPr>
+          <w:sz w:val="24"/>
+        </w:rPr>
+      </w:pPr>
+      <w:r>
+        <w:rPr>
+          <w:sz w:val="24"/>
+        </w:rPr>
+        <w:t>-</w:t>
+      </w:r>
+      <w:r>
+        <w:rPr>
+          <w:sz w:val="24"/>
+        </w:rPr>
+        <w:t xml:space="preserve">En 2001, c’est la création de la </w:t>
+      </w:r>
+      <w:r>
+        <w:rPr>
+          <w:sz w:val="24"/>
+        </w:rPr>
+        <w:t>coentreprise «</w:t>
+      </w:r>
+      <w:r>
+        <w:rPr>
+          <w:sz w:val="24"/>
+        </w:rPr>
+        <w:t> JVS FABRICOM » à Sao Paulo au Brésil, en partenariat avec la société JVS EQUIPAMENTOS PARA AUTOMACAOINDUSTRIAL LTDA</w:t>
+      </w:r>
+      <w:r>
+        <w:rPr>
+          <w:sz w:val="24"/>
+        </w:rPr>
+        <w:t>.</w:t>
+      </w:r>
+    </w:p>
+    <w:p>
+      <w:pPr>
+        <w:rPr>
+          <w:sz w:val="24"/>
+        </w:rPr>
+      </w:pPr>
+    </w:p>
+    <w:p>
+      <w:pPr>
+        <w:ind w:left="-284"/>
+        <w:rPr>
+          <w:sz w:val="24"/>
+        </w:rPr>
+      </w:pPr>
+      <w:r>
+        <w:rPr>
+          <w:sz w:val="24"/>
+        </w:rPr>
+        <w:t>-</w:t>
+      </w:r>
+      <w:r>
+        <w:rPr>
+          <w:sz w:val="24"/>
+        </w:rPr>
+        <w:t>En 2013, FSA s’internationalise encore plus avec la création de FSA ASSEMBLY INDIA PRIVATE LIMITED à Pune en Inde.</w:t>
+      </w:r>
+    </w:p>
+    <w:p>
+      <w:pPr>
+        <w:ind w:left="720"/>
+        <w:rPr>
+          <w:sz w:val="24"/>
+        </w:rPr>
+      </w:pPr>
+    </w:p>
+    <w:p>
+      <w:pPr>
+        <w:ind w:left="-142"/>
+        <w:rPr>
+          <w:sz w:val="24"/>
+        </w:rPr>
+      </w:pPr>
+      <w:r>
+        <w:rPr>
+          <w:noProof/>
+          <w:sz w:val="24"/>
+          <w:lang w:eastAsia="fr-FR"/>
+        </w:rPr>
+        <w:drawing>
+          <wp:inline distT="0" distB="0" distL="0" distR="0" wp14:anchorId="643A395D" wp14:editId="07229C8F">
+            <wp:extent cx="6935757" cy="3426859"/>
+            <wp:effectExtent l="0" t="0" r="0" b="2540"/>
+            <wp:docPr id="18" name="Image 18"/>
+            <wp:cNvGraphicFramePr>
+              <a:graphicFrameLocks xmlns:a="http://schemas.openxmlformats.org/drawingml/2006/main" noChangeAspect="1"/>
+            </wp:cNvGraphicFramePr>
+            <a:graphic xmlns:a="http://schemas.openxmlformats.org/drawingml/2006/main">
+              <a:graphicData uri="http://schemas.openxmlformats.org/drawingml/2006/picture">
+                <pic:pic xmlns:pic="http://schemas.openxmlformats.org/drawingml/2006/picture">
+                  <pic:nvPicPr>
+                    <pic:cNvPr id="18" name="historique.JPG"/>
+                    <pic:cNvPicPr/>
+                  </pic:nvPicPr>
+                  <pic:blipFill>
+                    <a:blip r:embed="rId10">
+                      <a:extLst>
+                        <a:ext uri="{28A0092B-C50C-407E-A947-70E740481C1C}">
+                          <a14:useLocalDpi xmlns:a14="http://schemas.microsoft.com/office/drawing/2010/main" val="0"/>
+                        </a:ext>
+                      </a:extLst>
+                    </a:blip>
+                    <a:stretch>
+                      <a:fillRect/>
+                    </a:stretch>
+                  </pic:blipFill>
+                  <pic:spPr>
+                    <a:xfrm>
+                      <a:off x="0" y="0"/>
+                      <a:ext cx="7013919" cy="3465477"/>
+                    </a:xfrm>
+                    <a:prstGeom prst="rect">
+                      <a:avLst/>
+                    </a:prstGeom>
+                  </pic:spPr>
+                </pic:pic>
+              </a:graphicData>
+            </a:graphic>
+          </wp:inline>
+        </w:drawing>
+      </w:r>
+    </w:p>
+    <w:p>
+      <w:pPr>
+        <w:ind w:left="720"/>
+      </w:pPr>
+    </w:p>
+    <w:p>
+      <w:pPr>
+        <w:rPr>
+          <w:sz w:val="24"/>
+        </w:rPr>
+      </w:pPr>
+      <w:r>
+        <w:rPr>
+          <w:sz w:val="24"/>
+        </w:rPr>
+        <w:t>FSA (</w:t>
+      </w:r>
+      <w:proofErr w:type="spellStart"/>
+      <w:r>
+        <w:rPr>
+          <w:sz w:val="24"/>
+        </w:rPr>
+        <w:t>Fabricom</w:t>
+      </w:r>
+      <w:proofErr w:type="spellEnd"/>
+      <w:r>
+        <w:rPr>
+          <w:sz w:val="24"/>
+        </w:rPr>
+        <w:t xml:space="preserve"> Systèmes d’Assemblage) </w:t>
+      </w:r>
+      <w:r>
+        <w:rPr>
+          <w:sz w:val="24"/>
+        </w:rPr>
+        <w:t>est une</w:t>
+      </w:r>
+      <w:r>
+        <w:rPr>
+          <w:sz w:val="24"/>
+        </w:rPr>
+        <w:t xml:space="preserve"> société au rayonnement mondial rachetée il y a peu par l’entreprise américaine DOERFER.</w:t>
+      </w:r>
+    </w:p>
+    <w:p>
+      <w:pPr>
+        <w:rPr>
+          <w:sz w:val="24"/>
+        </w:rPr>
+      </w:pPr>
+    </w:p>
+    <w:p>
+      <w:pPr>
+        <w:rPr>
+          <w:sz w:val="24"/>
+        </w:rPr>
+      </w:pPr>
+      <w:r>
+        <w:rPr>
+          <w:sz w:val="24"/>
+        </w:rPr>
+        <w:t xml:space="preserve">FSA a </w:t>
+      </w:r>
+      <w:r>
+        <w:rPr>
+          <w:sz w:val="24"/>
+        </w:rPr>
+        <w:t>plusieurs particularités liées</w:t>
+      </w:r>
+      <w:r>
+        <w:rPr>
+          <w:sz w:val="24"/>
+        </w:rPr>
+        <w:t xml:space="preserve"> à son marché notamment. En effet, elle est capable de mener des projets de front partout sur la planète, ce qui est rare et très recherché par ses clients. </w:t>
+      </w:r>
+    </w:p>
+    <w:p>
+      <w:pPr>
+        <w:rPr>
+          <w:sz w:val="24"/>
+        </w:rPr>
+      </w:pPr>
+      <w:r>
+        <w:rPr>
+          <w:sz w:val="24"/>
+        </w:rPr>
+        <w:lastRenderedPageBreak/>
+        <w:t>L’anglais est donc devenu un prérequis indispensable pour tous les membres de la société.</w:t>
+      </w:r>
+    </w:p>
+    <w:p>
+      <w:pPr>
+        <w:rPr>
+          <w:sz w:val="24"/>
+        </w:rPr>
+      </w:pPr>
+    </w:p>
+    <w:p>
+      <w:pPr>
+        <w:rPr>
+          <w:sz w:val="24"/>
+        </w:rPr>
+      </w:pPr>
+      <w:r>
+        <w:rPr>
+          <w:sz w:val="24"/>
+        </w:rPr>
+        <w:t xml:space="preserve">La vocation de la société est de concevoir et installer des chaines de montage principalement dans l’automobile. Historiquement, le site de Valence est né du rapprochement avec les équipementiers automobiles de la région et le site de </w:t>
+      </w:r>
+      <w:r>
+        <w:rPr>
+          <w:sz w:val="24"/>
+        </w:rPr>
+        <w:t>Besançon de</w:t>
+      </w:r>
+      <w:r>
+        <w:rPr>
+          <w:sz w:val="24"/>
+        </w:rPr>
+        <w:t xml:space="preserve"> la proximité avec les grands constructeurs automobiles comme PSA.</w:t>
+      </w:r>
+    </w:p>
+    <w:p>
+      <w:pPr>
+        <w:rPr>
+          <w:sz w:val="24"/>
+        </w:rPr>
+      </w:pPr>
+      <w:r>
+        <w:rPr>
+          <w:sz w:val="24"/>
+        </w:rPr>
+        <w:t xml:space="preserve"> FSA peut également </w:t>
+      </w:r>
+      <w:r>
+        <w:rPr>
+          <w:sz w:val="24"/>
+        </w:rPr>
+        <w:t>être</w:t>
+      </w:r>
+      <w:r>
+        <w:rPr>
+          <w:sz w:val="24"/>
+        </w:rPr>
+        <w:t xml:space="preserve"> amené à fabriquer des produits quand on en trouve pas dans le commerce </w:t>
+      </w:r>
+      <w:r>
+        <w:rPr>
+          <w:sz w:val="24"/>
+        </w:rPr>
+        <w:t xml:space="preserve">comme des presses </w:t>
+      </w:r>
+      <w:r>
+        <w:rPr>
+          <w:sz w:val="24"/>
+        </w:rPr>
+        <w:t>él</w:t>
+      </w:r>
+      <w:r>
+        <w:rPr>
+          <w:sz w:val="24"/>
+        </w:rPr>
+        <w:t>ectriques</w:t>
+      </w:r>
+      <w:r>
+        <w:rPr>
+          <w:sz w:val="24"/>
+        </w:rPr>
+        <w:t xml:space="preserve"> dans les années 1990, par exemple. </w:t>
+      </w:r>
+    </w:p>
+    <w:p>
+      <w:pPr>
+        <w:rPr>
+          <w:sz w:val="24"/>
+        </w:rPr>
+      </w:pPr>
+      <w:r>
+        <w:rPr>
+          <w:sz w:val="24"/>
+        </w:rPr>
+        <w:t>FSA a peu de clients mais il s’agit toujours de gros clients comme par exemple PSA, VALEO, RENAULT.</w:t>
+      </w:r>
+    </w:p>
+    <w:p>
+      <w:pPr>
+        <w:rPr>
+          <w:sz w:val="24"/>
+        </w:rPr>
+      </w:pPr>
+      <w:r>
+        <w:rPr>
+          <w:sz w:val="24"/>
+        </w:rPr>
+        <w:t>Vo</w:t>
+      </w:r>
+      <w:r>
+        <w:rPr>
+          <w:sz w:val="24"/>
+        </w:rPr>
+        <w:t>us pouvoir voir</w:t>
+      </w:r>
+      <w:r>
+        <w:rPr>
+          <w:sz w:val="24"/>
+        </w:rPr>
+        <w:t xml:space="preserve"> en annexe </w:t>
+      </w:r>
+      <w:r>
+        <w:rPr>
+          <w:sz w:val="24"/>
+        </w:rPr>
+        <w:t xml:space="preserve">1.1 </w:t>
+      </w:r>
+      <w:r>
+        <w:rPr>
+          <w:sz w:val="24"/>
+        </w:rPr>
+        <w:t xml:space="preserve">quelques exemples de produits fabriqués par les lignes de </w:t>
+      </w:r>
+      <w:proofErr w:type="spellStart"/>
+      <w:r>
+        <w:rPr>
+          <w:sz w:val="24"/>
+        </w:rPr>
+        <w:t>Fabricom</w:t>
+      </w:r>
+      <w:proofErr w:type="spellEnd"/>
+      <w:r>
+        <w:rPr>
+          <w:sz w:val="24"/>
+        </w:rPr>
+        <w:t xml:space="preserve"> Systèmes </w:t>
+      </w:r>
       <w:proofErr w:type="gramStart"/>
       <w:r>
-        <w:t>CA</w:t>
+        <w:rPr>
+          <w:sz w:val="24"/>
+        </w:rPr>
+        <w:t>d’Assemblage </w:t>
+      </w:r>
+      <w:r>
+        <w:rPr>
+          <w:sz w:val="24"/>
+        </w:rPr>
+        <w:t xml:space="preserve"> et</w:t>
       </w:r>
       <w:proofErr w:type="gramEnd"/>
       <w:r>
-        <w:t xml:space="preserve"> : </w:t>
-      </w:r>
-      <w:r>
-        <w:t>22 606 800 €</w:t>
-      </w:r>
-    </w:p>
-    <w:p>
-      <w:pPr>
-        <w:pStyle w:val="h2"/>
-        <w:ind w:left="435"/>
-        <w:jc w:val="center"/>
-      </w:pPr>
-    </w:p>
-    <w:p>
-      <w:pPr>
-        <w:rPr>
-          <w:u w:val="single"/>
-        </w:rPr>
-      </w:pPr>
-      <w:r>
-        <w:rPr>
-          <w:u w:val="single"/>
-        </w:rPr>
-        <w:t>Historique</w:t>
-      </w:r>
-      <w:r>
-        <w:rPr>
-          <w:u w:val="single"/>
-        </w:rPr>
-        <w:t> :</w:t>
-      </w:r>
-    </w:p>
-    <w:p>
-      <w:pPr>
-        <w:rPr>
-          <w:u w:val="single"/>
-        </w:rPr>
-      </w:pPr>
-    </w:p>
-    <w:p>
-      <w:pPr>
-        <w:ind w:left="720"/>
-      </w:pPr>
-      <w:r>
-        <w:t>-</w:t>
-      </w:r>
-      <w:r>
-        <w:t xml:space="preserve">La société </w:t>
-      </w:r>
-      <w:proofErr w:type="spellStart"/>
-      <w:r>
-        <w:t>Fabricom</w:t>
-      </w:r>
-      <w:proofErr w:type="spellEnd"/>
-      <w:r>
-        <w:t xml:space="preserve"> Systèmes d’assemblage</w:t>
-      </w:r>
-      <w:r>
-        <w:t xml:space="preserve"> a vu le jour en 1999 à l’</w:t>
-      </w:r>
-      <w:r>
-        <w:t>issue du rachat de la société belge « </w:t>
-      </w:r>
-      <w:proofErr w:type="spellStart"/>
-      <w:r>
-        <w:t>Fabricom</w:t>
-      </w:r>
-      <w:proofErr w:type="spellEnd"/>
-      <w:r>
-        <w:t> »</w:t>
-      </w:r>
-      <w:r>
-        <w:t>,</w:t>
-      </w:r>
-      <w:r>
-        <w:t xml:space="preserve"> crée en 1995</w:t>
-      </w:r>
-      <w:r>
-        <w:t>,</w:t>
-      </w:r>
-      <w:r>
-        <w:t xml:space="preserve"> par GDF Suez</w:t>
-      </w:r>
-      <w:r>
-        <w:t>.</w:t>
-      </w:r>
-    </w:p>
-    <w:p>
-      <w:pPr>
-        <w:ind w:left="720"/>
-      </w:pPr>
-    </w:p>
-    <w:p>
-      <w:pPr>
-        <w:ind w:left="720"/>
-      </w:pPr>
-      <w:r>
-        <w:t>-</w:t>
-      </w:r>
-      <w:r>
-        <w:t xml:space="preserve">Par la suite, elle prend de l’importance en rachetant d’autres sociétés comme TEHNOMAT en Roumanie par exemple. </w:t>
-      </w:r>
-    </w:p>
-    <w:p>
-      <w:pPr>
-        <w:ind w:left="720"/>
-      </w:pPr>
-    </w:p>
-    <w:p>
-      <w:pPr>
-        <w:ind w:left="720"/>
-      </w:pPr>
-      <w:r>
-        <w:t>-</w:t>
-      </w:r>
-      <w:r>
-        <w:t xml:space="preserve">En 2001, c’est la création de la </w:t>
-      </w:r>
-      <w:r>
-        <w:t>coentreprise «</w:t>
-      </w:r>
-      <w:r>
-        <w:t> JVS FABRICOM » à Sao Paulo au Brésil, en partenariat avec la société JVS EQUIPAMENTOS PARA AUTOMACAOINDUSTRIAL LTDA</w:t>
-      </w:r>
-      <w:r>
-        <w:t>.</w:t>
-      </w:r>
-    </w:p>
-    <w:p>
-      <w:pPr>
-        <w:ind w:left="720"/>
-      </w:pPr>
-    </w:p>
-    <w:p>
-      <w:pPr>
-        <w:ind w:left="720"/>
-      </w:pPr>
-      <w:r>
-        <w:t>-</w:t>
-      </w:r>
-      <w:r>
-        <w:t>En 2013, FSA s’internationalise encore plus avec la création de FSA ASSEMBLY INDIA PRIVATE LIMITED à Pune en Inde.</w:t>
-      </w:r>
-    </w:p>
-    <w:p>
-      <w:pPr>
-        <w:ind w:left="720"/>
-      </w:pPr>
-    </w:p>
-    <w:p>
-      <w:pPr>
-        <w:ind w:left="720"/>
-      </w:pPr>
-    </w:p>
-    <w:p>
-      <w:pPr>
-        <w:ind w:left="720"/>
-      </w:pPr>
-    </w:p>
-    <w:p>
-      <w:pPr>
-        <w:ind w:left="720"/>
-      </w:pPr>
-    </w:p>
-    <w:p>
-      <w:pPr>
-        <w:ind w:left="720"/>
-      </w:pPr>
-    </w:p>
-    <w:p>
-      <w:pPr>
-        <w:ind w:left="720"/>
-      </w:pPr>
-    </w:p>
-    <w:p>
-      <w:pPr>
-        <w:ind w:left="720"/>
-      </w:pPr>
-      <w:r>
-        <w:t xml:space="preserve"> </w:t>
-      </w:r>
+        <w:rPr>
+          <w:sz w:val="24"/>
+        </w:rPr>
+        <w:t xml:space="preserve"> quelques clients de FSA en annexe 1.2.</w:t>
+      </w:r>
+    </w:p>
+    <w:p>
+      <w:pPr>
+        <w:rPr>
+          <w:sz w:val="24"/>
+        </w:rPr>
+      </w:pPr>
     </w:p>
     <w:p>
       <w:pPr>
@@ -2388,16 +3782,16 @@
           <w:numId w:val="3"/>
         </w:numPr>
       </w:pPr>
-      <w:bookmarkStart w:id="6" w:name="_Toc468997053"/>
-      <w:bookmarkStart w:id="7" w:name="_Toc481593007"/>
+      <w:bookmarkStart w:id="8" w:name="_Toc468997053"/>
+      <w:bookmarkStart w:id="9" w:name="_Toc483232379"/>
       <w:r>
         <w:t>Contexte</w:t>
       </w:r>
-      <w:bookmarkEnd w:id="6"/>
+      <w:bookmarkEnd w:id="8"/>
       <w:r>
         <w:t xml:space="preserve"> du projet et besoins du client</w:t>
       </w:r>
-      <w:bookmarkEnd w:id="7"/>
+      <w:bookmarkEnd w:id="9"/>
     </w:p>
     <w:p/>
     <w:p>
@@ -2459,7 +3853,15 @@
           <w:sz w:val="24"/>
           <w:szCs w:val="24"/>
         </w:rPr>
-        <w:t xml:space="preserve">, cette application web donne accès à de multiples interfaces dans lesquels la performance de production est détaillée par des </w:t>
+        <w:t xml:space="preserve">, cette application web donne accès à de multiples interfaces dans lesquels la performance de production est </w:t>
+      </w:r>
+      <w:r>
+        <w:rPr>
+          <w:rFonts w:ascii="Times New Roman" w:eastAsia="Times New Roman" w:hAnsi="Times New Roman" w:cs="Times New Roman"/>
+          <w:sz w:val="24"/>
+          <w:szCs w:val="24"/>
+        </w:rPr>
+        <w:t xml:space="preserve">détaillée par des </w:t>
       </w:r>
       <w:proofErr w:type="gramStart"/>
       <w:r>
@@ -2555,7 +3957,7 @@
           <w:szCs w:val="24"/>
         </w:rPr>
       </w:pPr>
-      <w:hyperlink r:id="rId10" w:history="1">
+      <w:hyperlink r:id="rId11" w:history="1">
         <w:r>
           <w:rPr>
             <w:rStyle w:val="Lienhypertexte"/>
@@ -2750,6 +4152,7 @@
           <w:sz w:val="24"/>
           <w:szCs w:val="24"/>
         </w:rPr>
+        <w:lastRenderedPageBreak/>
         <w:t xml:space="preserve">FSA étant une entreprise très active à l’international, l’une </w:t>
       </w:r>
       <w:r>
@@ -2887,18 +4290,8 @@
           <w:sz w:val="24"/>
           <w:szCs w:val="24"/>
         </w:rPr>
-        <w:t xml:space="preserve">Ce Web Service est de type « REST » et il exporte des données au format </w:t>
-      </w:r>
-      <w:proofErr w:type="gramStart"/>
-      <w:r>
-        <w:rPr>
-          <w:rFonts w:ascii="Times New Roman" w:eastAsia="Times New Roman" w:hAnsi="Times New Roman" w:cs="Times New Roman"/>
-          <w:sz w:val="24"/>
-          <w:szCs w:val="24"/>
-        </w:rPr>
-        <w:t>JSON .</w:t>
-      </w:r>
-      <w:proofErr w:type="gramEnd"/>
+        <w:t>Ce Web Service est de type « REST » et il exporte des données au format JSON.</w:t>
+      </w:r>
     </w:p>
     <w:p>
       <w:pPr>
@@ -2932,11 +4325,11 @@
           <w:numId w:val="3"/>
         </w:numPr>
       </w:pPr>
-      <w:bookmarkStart w:id="8" w:name="_Toc481593008"/>
+      <w:bookmarkStart w:id="10" w:name="_Toc483232380"/>
       <w:r>
         <w:t>Les besoins fonctionnels</w:t>
       </w:r>
-      <w:bookmarkEnd w:id="8"/>
+      <w:bookmarkEnd w:id="10"/>
     </w:p>
     <w:p>
       <w:pPr>
@@ -3444,15 +4837,7 @@
           <w:sz w:val="24"/>
           <w:szCs w:val="24"/>
         </w:rPr>
-        <w:t xml:space="preserve"> </w:t>
-      </w:r>
-      <w:r>
-        <w:rPr>
-          <w:rFonts w:ascii="Times New Roman" w:eastAsia="Times New Roman" w:hAnsi="Times New Roman" w:cs="Times New Roman"/>
-          <w:sz w:val="24"/>
-          <w:szCs w:val="24"/>
-        </w:rPr>
-        <w:t xml:space="preserve"> </w:t>
+        <w:t xml:space="preserve">  </w:t>
       </w:r>
       <w:r>
         <w:rPr>
@@ -3517,7 +4902,6 @@
           <w:sz w:val="24"/>
           <w:szCs w:val="24"/>
         </w:rPr>
-        <w:lastRenderedPageBreak/>
         <w:t xml:space="preserve">Enfin l’écran de </w:t>
       </w:r>
       <w:r>
@@ -3554,19 +4938,15 @@
         <w:jc w:val="center"/>
         <w:rPr>
           <w:b/>
+          <w:sz w:val="24"/>
         </w:rPr>
       </w:pPr>
       <w:r>
         <w:rPr>
           <w:b/>
-        </w:rPr>
-        <w:t>Authentification</w:t>
-      </w:r>
-      <w:r>
-        <w:rPr>
-          <w:b/>
-        </w:rPr>
-        <w:t xml:space="preserve"> par accès direct à la Base de données</w:t>
+          <w:sz w:val="24"/>
+        </w:rPr>
+        <w:t>Authentification par accès direct à la Base de données</w:t>
       </w:r>
     </w:p>
     <w:p>
@@ -3574,6 +4954,7 @@
         <w:pStyle w:val="h2"/>
         <w:ind w:left="435"/>
       </w:pPr>
+      <w:bookmarkStart w:id="11" w:name="_Toc483232381"/>
       <w:r>
         <w:rPr>
           <w:noProof/>
@@ -3644,7 +5025,7 @@
           </mc:Choice>
           <mc:Fallback>
             <w:pict>
-              <v:shapetype w14:anchorId="6905AA34" id="_x0000_t22" coordsize="21600,21600" o:spt="22" adj="5400" path="m10800,qx0@1l0@2qy10800,21600,21600@2l21600@1qy10800,xem0@1qy10800@0,21600@1nfe">
+              <v:shapetype w14:anchorId="0910EB71" id="_x0000_t22" coordsize="21600,21600" o:spt="22" adj="5400" path="m10800,qx0@1l0@2qy10800,21600,21600@2l21600@1qy10800,xem0@1qy10800@0,21600@1nfe">
                 <v:formulas>
                   <v:f eqn="val #0"/>
                   <v:f eqn="prod #0 1 2"/>
@@ -3663,12 +5044,14 @@
           </mc:Fallback>
         </mc:AlternateContent>
       </w:r>
+      <w:bookmarkEnd w:id="11"/>
     </w:p>
     <w:p>
       <w:pPr>
         <w:pStyle w:val="h2"/>
         <w:ind w:left="435"/>
       </w:pPr>
+      <w:bookmarkStart w:id="12" w:name="_Toc483232382"/>
       <w:r>
         <w:rPr>
           <w:rFonts w:eastAsia="Times New Roman"/>
@@ -3851,7 +5234,7 @@
           </mc:Choice>
           <mc:Fallback>
             <w:pict>
-              <v:shapetype w14:anchorId="2FE136EB" id="_x0000_t16" coordsize="21600,21600" o:spt="16" adj="5400" path="m@0,l0@0,,21600@1,21600,21600@2,21600,xem0@0nfl@1@0,21600,em@1@0nfl@1,21600e">
+              <v:shapetype w14:anchorId="74C8D856" id="_x0000_t16" coordsize="21600,21600" o:spt="16" adj="5400" path="m@0,l0@0,,21600@1,21600,21600@2,21600,xem0@0nfl@1@0,21600,em@1@0nfl@1,21600e">
                 <v:stroke joinstyle="miter"/>
                 <v:formulas>
                   <v:f eqn="val #0"/>
@@ -4062,7 +5445,7 @@
           </mc:Choice>
           <mc:Fallback>
             <w:pict>
-              <v:rect w14:anchorId="5B35C8AB" id="Rectangle 11" o:spid="_x0000_s1026" style="position:absolute;margin-left:164.9pt;margin-top:12.4pt;width:95.85pt;height:61.65pt;z-index:251659264;visibility:visible;mso-wrap-style:square;mso-width-percent:0;mso-height-percent:0;mso-wrap-distance-left:9pt;mso-wrap-distance-top:0;mso-wrap-distance-right:9pt;mso-wrap-distance-bottom:0;mso-position-horizontal:absolute;mso-position-horizontal-relative:text;mso-position-vertical:absolute;mso-position-vertical-relative:text;mso-width-percent:0;mso-height-percent:0;mso-width-relative:margin;mso-height-relative:margin;v-text-anchor:middle" o:gfxdata="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" fillcolor="#70ad47 [3209]" strokecolor="#375623 [1609]" strokeweight="1pt"/>
+              <v:rect w14:anchorId="04C1A2F8" id="Rectangle 11" o:spid="_x0000_s1026" style="position:absolute;margin-left:164.9pt;margin-top:12.4pt;width:95.85pt;height:61.65pt;z-index:251659264;visibility:visible;mso-wrap-style:square;mso-width-percent:0;mso-height-percent:0;mso-wrap-distance-left:9pt;mso-wrap-distance-top:0;mso-wrap-distance-right:9pt;mso-wrap-distance-bottom:0;mso-position-horizontal:absolute;mso-position-horizontal-relative:text;mso-position-vertical:absolute;mso-position-vertical-relative:text;mso-width-percent:0;mso-height-percent:0;mso-width-relative:margin;mso-height-relative:margin;v-text-anchor:middle" o:gfxdata="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" fillcolor="#70ad47 [3209]" strokecolor="#375623 [1609]" strokeweight="1pt"/>
             </w:pict>
           </mc:Fallback>
         </mc:AlternateContent>
@@ -4137,7 +5520,7 @@
           </mc:Choice>
           <mc:Fallback>
             <w:pict>
-              <v:shapetype w14:anchorId="38F847CF" id="_x0000_t66" coordsize="21600,21600" o:spt="66" adj="5400,5400" path="m@0,l@0@1,21600@1,21600@2@0@2@0,21600,,10800xe">
+              <v:shapetype w14:anchorId="785F56C5" id="_x0000_t66" coordsize="21600,21600" o:spt="66" adj="5400,5400" path="m@0,l@0@1,21600@1,21600@2@0@2@0,21600,,10800xe">
                 <v:stroke joinstyle="miter"/>
                 <v:formulas>
                   <v:f eqn="val #0"/>
@@ -4332,22 +5715,33 @@
           </mc:Choice>
           <mc:Fallback>
             <w:pict>
-              <v:shape w14:anchorId="3A932E4B" id="Flèche gauche 15" o:spid="_x0000_s1026" type="#_x0000_t66" style="position:absolute;margin-left:98.2pt;margin-top:27pt;width:62.15pt;height:10.35pt;z-index:251661312;visibility:visible;mso-wrap-style:square;mso-wrap-distance-left:9pt;mso-wrap-distance-top:0;mso-wrap-distance-right:9pt;mso-wrap-distance-bottom:0;mso-position-horizontal:absolute;mso-position-horizontal-relative:text;mso-position-vertical:absolute;mso-position-vertical-relative:text;v-text-anchor:middle" o:gfxdata="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" adj="1800" fillcolor="#5b9bd5 [3204]" strokecolor="#1f4d78 [1604]" strokeweight="1pt"/>
+              <v:shape w14:anchorId="5665E3AC" id="Flèche gauche 15" o:spid="_x0000_s1026" type="#_x0000_t66" style="position:absolute;margin-left:98.2pt;margin-top:27pt;width:62.15pt;height:10.35pt;z-index:251661312;visibility:visible;mso-wrap-style:square;mso-wrap-distance-left:9pt;mso-wrap-distance-top:0;mso-wrap-distance-right:9pt;mso-wrap-distance-bottom:0;mso-position-horizontal:absolute;mso-position-horizontal-relative:text;mso-position-vertical:absolute;mso-position-vertical-relative:text;v-text-anchor:middle" o:gfxdata="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" adj="1800" fillcolor="#5b9bd5 [3204]" strokecolor="#1f4d78 [1604]" strokeweight="1pt"/>
             </w:pict>
           </mc:Fallback>
         </mc:AlternateContent>
       </w:r>
+      <w:bookmarkEnd w:id="12"/>
     </w:p>
     <w:p>
       <w:pPr>
         <w:pStyle w:val="h2"/>
         <w:ind w:left="435"/>
       </w:pPr>
+      <w:bookmarkStart w:id="13" w:name="_Toc483232383"/>
       <w:r>
         <w:rPr>
           <w:noProof/>
           <w:color w:val="FF0000"/>
           <w:lang w:eastAsia="fr-FR"/>
+          <w14:textFill>
+            <w14:solidFill>
+              <w14:srgbClr w14:val="FF0000">
+                <w14:lumMod w14:val="60000"/>
+                <w14:lumOff w14:val="40000"/>
+                <w14:lumMod w14:val="75000"/>
+              </w14:srgbClr>
+            </w14:solidFill>
+          </w14:textFill>
         </w:rPr>
         <mc:AlternateContent>
           <mc:Choice Requires="wps">
@@ -4498,6 +5892,15 @@
           <w:noProof/>
           <w:color w:val="FF0000"/>
           <w:lang w:eastAsia="fr-FR"/>
+          <w14:textFill>
+            <w14:solidFill>
+              <w14:srgbClr w14:val="FF0000">
+                <w14:lumMod w14:val="60000"/>
+                <w14:lumOff w14:val="40000"/>
+                <w14:lumMod w14:val="75000"/>
+              </w14:srgbClr>
+            </w14:solidFill>
+          </w14:textFill>
         </w:rPr>
         <mc:AlternateContent>
           <mc:Choice Requires="wps">
@@ -4564,7 +5967,7 @@
           </mc:Choice>
           <mc:Fallback>
             <w:pict>
-              <v:shapetype w14:anchorId="653128D6" id="_x0000_t13" coordsize="21600,21600" o:spt="13" adj="16200,5400" path="m@0,l@0@1,0@1,0@2@0@2@0,21600,21600,10800xe">
+              <v:shapetype w14:anchorId="01D1F59B" id="_x0000_t13" coordsize="21600,21600" o:spt="13" adj="16200,5400" path="m@0,l@0@1,0@1,0@2@0@2@0,21600,21600,10800xe">
                 <v:stroke joinstyle="miter"/>
                 <v:formulas>
                   <v:f eqn="val #0"/>
@@ -4585,12 +5988,14 @@
           </mc:Fallback>
         </mc:AlternateContent>
       </w:r>
+      <w:bookmarkEnd w:id="13"/>
     </w:p>
     <w:p>
       <w:pPr>
         <w:pStyle w:val="h2"/>
         <w:ind w:left="435"/>
       </w:pPr>
+      <w:bookmarkStart w:id="14" w:name="_Toc483232384"/>
       <w:r>
         <w:rPr>
           <w:rFonts w:eastAsia="Times New Roman"/>
@@ -4714,14 +6119,14 @@
           </mc:Fallback>
         </mc:AlternateContent>
       </w:r>
+      <w:bookmarkEnd w:id="14"/>
     </w:p>
     <w:p>
       <w:pPr>
         <w:pStyle w:val="h2"/>
         <w:ind w:left="435"/>
       </w:pPr>
-      <w:bookmarkStart w:id="9" w:name="_GoBack"/>
-      <w:bookmarkEnd w:id="9"/>
+      <w:bookmarkStart w:id="15" w:name="_Toc483232385"/>
       <w:r>
         <w:rPr>
           <w:rFonts w:eastAsia="Times New Roman"/>
@@ -4805,6 +6210,7 @@
           </mc:Fallback>
         </mc:AlternateContent>
       </w:r>
+      <w:bookmarkEnd w:id="15"/>
     </w:p>
     <w:p>
       <w:pPr>
@@ -4822,24 +6228,22 @@
         <w:spacing w:line="300" w:lineRule="exact"/>
         <w:rPr>
           <w:b/>
+          <w:sz w:val="24"/>
           <w:u w:val="single"/>
         </w:rPr>
       </w:pPr>
       <w:r>
         <w:rPr>
           <w:b/>
+          <w:sz w:val="24"/>
           <w:u w:val="single"/>
         </w:rPr>
-        <w:t>Charges d’utilisation :</w:t>
-      </w:r>
-      <w:r>
-        <w:rPr>
-          <w:b/>
-          <w:u w:val="single"/>
-        </w:rPr>
-        <w:t xml:space="preserve"> </w:t>
-      </w:r>
-      <w:r>
+        <w:t xml:space="preserve">Charges d’utilisation : </w:t>
+      </w:r>
+      <w:r>
+        <w:rPr>
+          <w:sz w:val="24"/>
+        </w:rPr>
         <w:t xml:space="preserve"> </w:t>
       </w:r>
     </w:p>
@@ -4850,6 +6254,7 @@
         <w:ind w:left="420"/>
         <w:rPr>
           <w:b/>
+          <w:sz w:val="24"/>
           <w:u w:val="single"/>
         </w:rPr>
       </w:pPr>
@@ -4864,10 +6269,14 @@
         <w:spacing w:line="300" w:lineRule="exact"/>
         <w:rPr>
           <w:b/>
+          <w:sz w:val="24"/>
           <w:u w:val="single"/>
         </w:rPr>
       </w:pPr>
       <w:r>
+        <w:rPr>
+          <w:sz w:val="24"/>
+        </w:rPr>
         <w:t>S’authentifier</w:t>
       </w:r>
     </w:p>
@@ -4881,16 +6290,26 @@
         <w:spacing w:line="300" w:lineRule="exact"/>
         <w:rPr>
           <w:b/>
+          <w:sz w:val="24"/>
           <w:u w:val="single"/>
         </w:rPr>
       </w:pPr>
       <w:r>
+        <w:rPr>
+          <w:sz w:val="24"/>
+        </w:rPr>
         <w:t>Paramétrage</w:t>
       </w:r>
       <w:r>
+        <w:rPr>
+          <w:sz w:val="24"/>
+        </w:rPr>
         <w:t xml:space="preserve"> éventuel</w:t>
       </w:r>
       <w:r>
+        <w:rPr>
+          <w:sz w:val="24"/>
+        </w:rPr>
         <w:t xml:space="preserve"> de l’application</w:t>
       </w:r>
     </w:p>
@@ -4904,10 +6323,14 @@
         <w:spacing w:line="300" w:lineRule="exact"/>
         <w:rPr>
           <w:b/>
+          <w:sz w:val="24"/>
           <w:u w:val="single"/>
         </w:rPr>
       </w:pPr>
       <w:r>
+        <w:rPr>
+          <w:sz w:val="24"/>
+        </w:rPr>
         <w:t xml:space="preserve">Visualisation des informations concernant la production </w:t>
       </w:r>
     </w:p>
@@ -4921,13 +6344,20 @@
         <w:spacing w:line="300" w:lineRule="exact"/>
         <w:rPr>
           <w:b/>
+          <w:sz w:val="24"/>
           <w:u w:val="single"/>
         </w:rPr>
       </w:pPr>
       <w:r>
+        <w:rPr>
+          <w:sz w:val="24"/>
+        </w:rPr>
         <w:t xml:space="preserve">Rafraichissement </w:t>
       </w:r>
       <w:r>
+        <w:rPr>
+          <w:sz w:val="24"/>
+        </w:rPr>
         <w:t>des informations par « scrolling »</w:t>
       </w:r>
     </w:p>
@@ -4952,12 +6382,14 @@
         <w:spacing w:line="300" w:lineRule="exact"/>
         <w:rPr>
           <w:b/>
+          <w:sz w:val="24"/>
           <w:u w:val="single"/>
         </w:rPr>
       </w:pPr>
       <w:r>
         <w:rPr>
           <w:b/>
+          <w:sz w:val="24"/>
           <w:u w:val="single"/>
         </w:rPr>
         <w:t>Charges du système :</w:t>
@@ -4970,6 +6402,7 @@
         <w:ind w:left="420"/>
         <w:rPr>
           <w:b/>
+          <w:sz w:val="24"/>
           <w:u w:val="single"/>
         </w:rPr>
       </w:pPr>
@@ -4984,10 +6417,14 @@
         <w:spacing w:line="300" w:lineRule="exact"/>
         <w:rPr>
           <w:b/>
+          <w:sz w:val="24"/>
           <w:u w:val="single"/>
         </w:rPr>
       </w:pPr>
       <w:r>
+        <w:rPr>
+          <w:sz w:val="24"/>
+        </w:rPr>
         <w:t>Charges d’utilisation</w:t>
       </w:r>
     </w:p>
@@ -5001,10 +6438,14 @@
         <w:spacing w:line="300" w:lineRule="exact"/>
         <w:rPr>
           <w:b/>
+          <w:sz w:val="24"/>
           <w:u w:val="single"/>
         </w:rPr>
       </w:pPr>
       <w:r>
+        <w:rPr>
+          <w:sz w:val="24"/>
+        </w:rPr>
         <w:t>Simplicité d’utilisation</w:t>
       </w:r>
     </w:p>
@@ -5018,13 +6459,21 @@
         <w:spacing w:line="300" w:lineRule="exact"/>
         <w:rPr>
           <w:b/>
+          <w:sz w:val="24"/>
           <w:u w:val="single"/>
         </w:rPr>
       </w:pPr>
       <w:r>
+        <w:rPr>
+          <w:sz w:val="24"/>
+        </w:rPr>
+        <w:lastRenderedPageBreak/>
         <w:t>Se connecter au service Web</w:t>
       </w:r>
       <w:r>
+        <w:rPr>
+          <w:sz w:val="24"/>
+        </w:rPr>
         <w:t xml:space="preserve"> pour afficher les informations sur machines et produits en temps réel.</w:t>
       </w:r>
     </w:p>
@@ -5038,10 +6487,14 @@
         <w:spacing w:line="300" w:lineRule="exact"/>
         <w:rPr>
           <w:b/>
+          <w:sz w:val="24"/>
           <w:u w:val="single"/>
         </w:rPr>
       </w:pPr>
       <w:r>
+        <w:rPr>
+          <w:sz w:val="24"/>
+        </w:rPr>
         <w:t>Vérifier l’identifiant et le mot de passe en se connectant à la base de données</w:t>
       </w:r>
     </w:p>
@@ -5161,7 +6614,6 @@
           <w:sz w:val="24"/>
           <w:szCs w:val="24"/>
         </w:rPr>
-        <w:lastRenderedPageBreak/>
         <w:t xml:space="preserve"> </w:t>
       </w:r>
     </w:p>
@@ -5169,7 +6621,6 @@
       <w:pPr>
         <w:pStyle w:val="p"/>
         <w:rPr>
-          <w:sz w:val="24"/>
           <w:szCs w:val="24"/>
         </w:rPr>
       </w:pPr>
@@ -5178,7 +6629,6 @@
       <w:pPr>
         <w:pStyle w:val="p"/>
         <w:rPr>
-          <w:sz w:val="24"/>
           <w:szCs w:val="24"/>
         </w:rPr>
       </w:pPr>
@@ -5288,7 +6738,16 @@
           <w:sz w:val="24"/>
           <w:szCs w:val="24"/>
         </w:rPr>
-        <w:t xml:space="preserve"> Nicolas JOURDAN était le responsable Gantt, chargé de la conception et de la mise à jour du diagramme de Gantt qui répertoriait les tâches de tout le monde. Nicolas LOGUT était responsable du suivi des coûts, il avait pour mission de synthétiser les heures de travail en se basant sur le diagramme de Gantt préalablement établi et devait veiller au respect des coûts prévisionnels.</w:t>
+        <w:t xml:space="preserve"> Nicolas JOURDAN était le responsable Gantt, chargé de la conception et de la mise à jour du diagramme de Gantt qui répertoriait les tâches de tout le monde. Nicolas LOGUT était responsable </w:t>
+      </w:r>
+      <w:r>
+        <w:rPr>
+          <w:rFonts w:ascii="Times New Roman" w:eastAsia="Times New Roman" w:hAnsi="Times New Roman" w:cs="Times New Roman"/>
+          <w:sz w:val="24"/>
+          <w:szCs w:val="24"/>
+        </w:rPr>
+        <w:lastRenderedPageBreak/>
+        <w:t>du suivi des coûts, il avait pour mission de synthétiser les heures de travail en se basant sur le diagramme de Gantt préalablement établi et devait veiller au respect des coûts prévisionnels.</w:t>
       </w:r>
     </w:p>
     <w:p>
@@ -5355,7 +6814,6 @@
           <w:sz w:val="24"/>
           <w:szCs w:val="24"/>
         </w:rPr>
-        <w:lastRenderedPageBreak/>
         <w:t xml:space="preserve">Un rôle précis était initialement attribué à tout le monde mais les tâches plus vastes ont été partagées pour que notre équipe soit polyvalente et acquiert plus d’expérience, notamment pour la partie développement. </w:t>
       </w:r>
     </w:p>
@@ -5378,7 +6836,7 @@
         </w:rPr>
         <w:t xml:space="preserve">Tout d’abord, la conception et l’implémentation du diagramme de classe a été réalisée par William MORDOHAY, Nicolas JOURDAN et Alfred BRISAC. La création et la modification des constats était assurée par William MORDOHAY, Nicolas JOURDAN et Nicolas LOGUT. L’affichage de la liste des constats et la gestion de la suppression de ces derniers étaient à la charge de William MORDOHAY et Andrey </w:t>
       </w:r>
-      <w:bookmarkStart w:id="10" w:name="__DdeLink__290_1020368129"/>
+      <w:bookmarkStart w:id="16" w:name="__DdeLink__290_1020368129"/>
       <w:r>
         <w:rPr>
           <w:rFonts w:ascii="Times New Roman" w:eastAsia="Times New Roman" w:hAnsi="Times New Roman" w:cs="Times New Roman"/>
@@ -5387,7 +6845,7 @@
         </w:rPr>
         <w:t>LAPCHIK</w:t>
       </w:r>
-      <w:bookmarkEnd w:id="10"/>
+      <w:bookmarkEnd w:id="16"/>
       <w:r>
         <w:rPr>
           <w:rFonts w:ascii="Times New Roman" w:eastAsia="Times New Roman" w:hAnsi="Times New Roman" w:cs="Times New Roman"/>
@@ -5557,14 +7015,14 @@
           <w:numId w:val="2"/>
         </w:numPr>
       </w:pPr>
-      <w:bookmarkStart w:id="11" w:name="_Toc481593009"/>
+      <w:bookmarkStart w:id="17" w:name="_Toc483232386"/>
       <w:r>
         <w:t>Conception</w:t>
       </w:r>
       <w:r>
         <w:t xml:space="preserve"> de la solution</w:t>
       </w:r>
-      <w:bookmarkEnd w:id="11"/>
+      <w:bookmarkEnd w:id="17"/>
     </w:p>
     <w:p>
       <w:pPr>
@@ -5574,7 +7032,7 @@
           <w:numId w:val="4"/>
         </w:numPr>
       </w:pPr>
-      <w:bookmarkStart w:id="12" w:name="_Toc481593010"/>
+      <w:bookmarkStart w:id="18" w:name="_Toc483232387"/>
       <w:r>
         <w:t xml:space="preserve">L’élaboration du cahier des charges </w:t>
       </w:r>
@@ -5589,7 +7047,7 @@
       <w:r>
         <w:t>)</w:t>
       </w:r>
-      <w:bookmarkEnd w:id="12"/>
+      <w:bookmarkEnd w:id="18"/>
     </w:p>
     <w:p>
       <w:pPr>
@@ -5708,11 +7166,11 @@
           <w:numId w:val="4"/>
         </w:numPr>
       </w:pPr>
-      <w:bookmarkStart w:id="13" w:name="_Toc481593011"/>
+      <w:bookmarkStart w:id="19" w:name="_Toc483232388"/>
       <w:r>
         <w:t>Les IHM</w:t>
       </w:r>
-      <w:bookmarkEnd w:id="13"/>
+      <w:bookmarkEnd w:id="19"/>
     </w:p>
     <w:p>
       <w:pPr>
@@ -5840,8 +7298,8 @@
         </w:rPr>
         <w:t xml:space="preserve"> du projet est le suivant :</w:t>
       </w:r>
-      <w:bookmarkStart w:id="14" w:name="_GoBack19"/>
-      <w:bookmarkEnd w:id="14"/>
+      <w:bookmarkStart w:id="20" w:name="_GoBack19"/>
+      <w:bookmarkEnd w:id="20"/>
       <w:r>
         <w:rPr>
           <w:rFonts w:ascii="Times New Roman" w:eastAsia="Times New Roman" w:hAnsi="Times New Roman" w:cs="Times New Roman"/>
@@ -5851,7 +7309,7 @@
         </w:rPr>
         <w:t xml:space="preserve"> </w:t>
       </w:r>
-      <w:hyperlink r:id="rId11">
+      <w:hyperlink r:id="rId12">
         <w:r>
           <w:rPr>
             <w:rStyle w:val="LienInternet"/>
@@ -5873,7 +7331,7 @@
           <w:numId w:val="4"/>
         </w:numPr>
       </w:pPr>
-      <w:bookmarkStart w:id="15" w:name="_Toc481593012"/>
+      <w:bookmarkStart w:id="21" w:name="_Toc483232389"/>
       <w:r>
         <w:t xml:space="preserve">Le diagramme de </w:t>
       </w:r>
@@ -5893,7 +7351,7 @@
       <w:r>
         <w:t>)</w:t>
       </w:r>
-      <w:bookmarkEnd w:id="15"/>
+      <w:bookmarkEnd w:id="21"/>
     </w:p>
     <w:p>
       <w:pPr>
@@ -5943,7 +7401,7 @@
                     <pic:cNvPicPr/>
                   </pic:nvPicPr>
                   <pic:blipFill>
-                    <a:blip r:embed="rId12">
+                    <a:blip r:embed="rId13">
                       <a:extLst>
                         <a:ext uri="{28A0092B-C50C-407E-A947-70E740481C1C}">
                           <a14:useLocalDpi xmlns:a14="http://schemas.microsoft.com/office/drawing/2010/main" val="0"/>
@@ -5991,11 +7449,11 @@
           <w:numId w:val="2"/>
         </w:numPr>
       </w:pPr>
-      <w:bookmarkStart w:id="16" w:name="_Toc481593013"/>
+      <w:bookmarkStart w:id="22" w:name="_Toc483232390"/>
       <w:r>
         <w:t>Mise en œuvre de la solution</w:t>
       </w:r>
-      <w:bookmarkEnd w:id="16"/>
+      <w:bookmarkEnd w:id="22"/>
     </w:p>
     <w:p>
       <w:pPr>
@@ -6005,11 +7463,11 @@
           <w:numId w:val="5"/>
         </w:numPr>
       </w:pPr>
-      <w:bookmarkStart w:id="17" w:name="_Toc481593014"/>
+      <w:bookmarkStart w:id="23" w:name="_Toc483232391"/>
       <w:r>
         <w:t>Les outils technologiques choisis</w:t>
       </w:r>
-      <w:bookmarkEnd w:id="17"/>
+      <w:bookmarkEnd w:id="23"/>
     </w:p>
     <w:p>
       <w:pPr>
@@ -6950,11 +8408,11 @@
           <w:numId w:val="5"/>
         </w:numPr>
       </w:pPr>
-      <w:bookmarkStart w:id="18" w:name="_Toc481593015"/>
+      <w:bookmarkStart w:id="24" w:name="_Toc483232392"/>
       <w:r>
         <w:t>Les différentes phases de développement</w:t>
       </w:r>
-      <w:bookmarkEnd w:id="18"/>
+      <w:bookmarkEnd w:id="24"/>
     </w:p>
     <w:p>
       <w:pPr>
@@ -7101,12 +8559,12 @@
           <w:numId w:val="5"/>
         </w:numPr>
       </w:pPr>
-      <w:bookmarkStart w:id="19" w:name="_Toc481593016"/>
+      <w:bookmarkStart w:id="25" w:name="_Toc483232393"/>
       <w:r>
         <w:lastRenderedPageBreak/>
         <w:t>Les difficultés rencontrées et leurs solutions</w:t>
       </w:r>
-      <w:bookmarkEnd w:id="19"/>
+      <w:bookmarkEnd w:id="25"/>
     </w:p>
     <w:p>
       <w:pPr>
@@ -7136,7 +8594,7 @@
                     <pic:cNvPicPr/>
                   </pic:nvPicPr>
                   <pic:blipFill>
-                    <a:blip r:embed="rId13" cstate="print">
+                    <a:blip r:embed="rId14" cstate="print">
                       <a:extLst>
                         <a:ext uri="{28A0092B-C50C-407E-A947-70E740481C1C}">
                           <a14:useLocalDpi xmlns:a14="http://schemas.microsoft.com/office/drawing/2010/main" val="0"/>
@@ -7206,7 +8664,7 @@
                     </pic:cNvPicPr>
                   </pic:nvPicPr>
                   <pic:blipFill>
-                    <a:blip r:embed="rId14">
+                    <a:blip r:embed="rId15">
                       <a:extLst>
                         <a:ext uri="{28A0092B-C50C-407E-A947-70E740481C1C}">
                           <a14:useLocalDpi xmlns:a14="http://schemas.microsoft.com/office/drawing/2010/main" val="0"/>
@@ -7438,11 +8896,11 @@
       <w:pPr>
         <w:pStyle w:val="h1"/>
       </w:pPr>
-      <w:bookmarkStart w:id="20" w:name="_Toc481593017"/>
+      <w:bookmarkStart w:id="26" w:name="_Toc483232394"/>
       <w:r>
         <w:t>Conclusion</w:t>
       </w:r>
-      <w:bookmarkEnd w:id="20"/>
+      <w:bookmarkEnd w:id="26"/>
     </w:p>
     <w:p>
       <w:pPr>
@@ -7955,12 +9413,12 @@
       <w:pPr>
         <w:pStyle w:val="h1"/>
       </w:pPr>
-      <w:bookmarkStart w:id="21" w:name="_Toc481593018"/>
+      <w:bookmarkStart w:id="27" w:name="_Toc483232395"/>
       <w:r>
         <w:lastRenderedPageBreak/>
         <w:t>Annexes</w:t>
       </w:r>
-      <w:bookmarkEnd w:id="21"/>
+      <w:bookmarkEnd w:id="27"/>
     </w:p>
     <w:p>
       <w:pPr>
@@ -7970,31 +9428,311 @@
           <w:numId w:val="7"/>
         </w:numPr>
       </w:pPr>
-      <w:bookmarkStart w:id="22" w:name="_Toc481593019"/>
-      <w:r>
-        <w:t>L’application web « </w:t>
-      </w:r>
-      <w:proofErr w:type="spellStart"/>
-      <w:r>
-        <w:t>Melodie</w:t>
-      </w:r>
-      <w:proofErr w:type="spellEnd"/>
-      <w:r>
-        <w:t xml:space="preserve"> Net »</w:t>
-      </w:r>
-      <w:bookmarkEnd w:id="22"/>
-    </w:p>
-    <w:p>
-      <w:pPr>
-        <w:pStyle w:val="h2"/>
-      </w:pPr>
-    </w:p>
-    <w:p>
+      <w:bookmarkStart w:id="28" w:name="_Toc483232396"/>
+      <w:r>
+        <w:t>Quelques exemples de produits fabriqués par les lignes de production FSA</w:t>
+      </w:r>
+      <w:bookmarkEnd w:id="28"/>
+    </w:p>
+    <w:p>
+      <w:pPr>
+        <w:pStyle w:val="p"/>
+      </w:pPr>
       <w:r>
         <w:rPr>
           <w:noProof/>
           <w:lang w:eastAsia="fr-FR"/>
         </w:rPr>
+        <w:drawing>
+          <wp:inline distT="0" distB="0" distL="0" distR="0" wp14:anchorId="4E361539" wp14:editId="5E8FE4D4">
+            <wp:extent cx="6809805" cy="3955311"/>
+            <wp:effectExtent l="0" t="0" r="0" b="7620"/>
+            <wp:docPr id="20" name="Image 20"/>
+            <wp:cNvGraphicFramePr>
+              <a:graphicFrameLocks xmlns:a="http://schemas.openxmlformats.org/drawingml/2006/main" noChangeAspect="1"/>
+            </wp:cNvGraphicFramePr>
+            <a:graphic xmlns:a="http://schemas.openxmlformats.org/drawingml/2006/main">
+              <a:graphicData uri="http://schemas.openxmlformats.org/drawingml/2006/picture">
+                <pic:pic xmlns:pic="http://schemas.openxmlformats.org/drawingml/2006/picture">
+                  <pic:nvPicPr>
+                    <pic:cNvPr id="20" name="exFabricom.JPG"/>
+                    <pic:cNvPicPr/>
+                  </pic:nvPicPr>
+                  <pic:blipFill>
+                    <a:blip r:embed="rId16">
+                      <a:extLst>
+                        <a:ext uri="{28A0092B-C50C-407E-A947-70E740481C1C}">
+                          <a14:useLocalDpi xmlns:a14="http://schemas.microsoft.com/office/drawing/2010/main" val="0"/>
+                        </a:ext>
+                      </a:extLst>
+                    </a:blip>
+                    <a:stretch>
+                      <a:fillRect/>
+                    </a:stretch>
+                  </pic:blipFill>
+                  <pic:spPr>
+                    <a:xfrm>
+                      <a:off x="0" y="0"/>
+                      <a:ext cx="6824638" cy="3963926"/>
+                    </a:xfrm>
+                    <a:prstGeom prst="rect">
+                      <a:avLst/>
+                    </a:prstGeom>
+                  </pic:spPr>
+                </pic:pic>
+              </a:graphicData>
+            </a:graphic>
+          </wp:inline>
+        </w:drawing>
+      </w:r>
+    </w:p>
+    <w:p>
+      <w:pPr>
+        <w:pStyle w:val="Lgende"/>
+      </w:pPr>
+      <w:r>
+        <w:t xml:space="preserve">Figure </w:t>
+      </w:r>
+      <w:r>
+        <w:t>1</w:t>
+      </w:r>
+      <w:r>
+        <w:t xml:space="preserve"> </w:t>
+      </w:r>
+      <w:r>
+        <w:t>Produits automobiles</w:t>
+      </w:r>
+    </w:p>
+    <w:p>
+      <w:pPr>
+        <w:pStyle w:val="p"/>
+        <w:rPr>
+          <w:i/>
+        </w:rPr>
+      </w:pPr>
+    </w:p>
+    <w:p>
+      <w:pPr>
+        <w:pStyle w:val="p"/>
+      </w:pPr>
+      <w:r>
+        <w:lastRenderedPageBreak/>
+        <w:drawing>
+          <wp:inline distT="0" distB="0" distL="0" distR="0" wp14:anchorId="1CE2ECBB" wp14:editId="341A5B29">
+            <wp:extent cx="6624084" cy="3395891"/>
+            <wp:effectExtent l="0" t="0" r="5715" b="0"/>
+            <wp:docPr id="26" name="Image 26"/>
+            <wp:cNvGraphicFramePr>
+              <a:graphicFrameLocks xmlns:a="http://schemas.openxmlformats.org/drawingml/2006/main" noChangeAspect="1"/>
+            </wp:cNvGraphicFramePr>
+            <a:graphic xmlns:a="http://schemas.openxmlformats.org/drawingml/2006/main">
+              <a:graphicData uri="http://schemas.openxmlformats.org/drawingml/2006/picture">
+                <pic:pic xmlns:pic="http://schemas.openxmlformats.org/drawingml/2006/picture">
+                  <pic:nvPicPr>
+                    <pic:cNvPr id="26" name="Capture.JPG"/>
+                    <pic:cNvPicPr/>
+                  </pic:nvPicPr>
+                  <pic:blipFill>
+                    <a:blip r:embed="rId17">
+                      <a:extLst>
+                        <a:ext uri="{28A0092B-C50C-407E-A947-70E740481C1C}">
+                          <a14:useLocalDpi xmlns:a14="http://schemas.microsoft.com/office/drawing/2010/main" val="0"/>
+                        </a:ext>
+                      </a:extLst>
+                    </a:blip>
+                    <a:stretch>
+                      <a:fillRect/>
+                    </a:stretch>
+                  </pic:blipFill>
+                  <pic:spPr>
+                    <a:xfrm>
+                      <a:off x="0" y="0"/>
+                      <a:ext cx="6632578" cy="3400246"/>
+                    </a:xfrm>
+                    <a:prstGeom prst="rect">
+                      <a:avLst/>
+                    </a:prstGeom>
+                  </pic:spPr>
+                </pic:pic>
+              </a:graphicData>
+            </a:graphic>
+          </wp:inline>
+        </w:drawing>
+      </w:r>
+    </w:p>
+    <w:p>
+      <w:pPr>
+        <w:pStyle w:val="Lgende"/>
+        <w:ind w:left="510"/>
+      </w:pPr>
+      <w:r>
+        <w:t xml:space="preserve">Figure 1 Produits </w:t>
+      </w:r>
+      <w:r>
+        <w:t>pour d’autres industries</w:t>
+      </w:r>
+    </w:p>
+    <w:p>
+      <w:pPr>
+        <w:pStyle w:val="h2"/>
+        <w:numPr>
+          <w:ilvl w:val="1"/>
+          <w:numId w:val="7"/>
+        </w:numPr>
+      </w:pPr>
+      <w:bookmarkStart w:id="29" w:name="_Toc483232397"/>
+      <w:r>
+        <w:lastRenderedPageBreak/>
+        <w:t>Clients de FSA</w:t>
+      </w:r>
+      <w:bookmarkEnd w:id="29"/>
+    </w:p>
+    <w:p>
+      <w:pPr>
+        <w:pStyle w:val="p"/>
+      </w:pPr>
+      <w:r>
+        <w:rPr>
+          <w:noProof/>
+          <w:lang w:eastAsia="fr-FR"/>
+        </w:rPr>
+        <w:drawing>
+          <wp:inline distT="0" distB="0" distL="0" distR="0" wp14:anchorId="76F97D9A" wp14:editId="46C1E3BD">
+            <wp:extent cx="7295190" cy="4284921"/>
+            <wp:effectExtent l="0" t="0" r="1270" b="1905"/>
+            <wp:docPr id="28" name="Image 28"/>
+            <wp:cNvGraphicFramePr>
+              <a:graphicFrameLocks xmlns:a="http://schemas.openxmlformats.org/drawingml/2006/main" noChangeAspect="1"/>
+            </wp:cNvGraphicFramePr>
+            <a:graphic xmlns:a="http://schemas.openxmlformats.org/drawingml/2006/main">
+              <a:graphicData uri="http://schemas.openxmlformats.org/drawingml/2006/picture">
+                <pic:pic xmlns:pic="http://schemas.openxmlformats.org/drawingml/2006/picture">
+                  <pic:nvPicPr>
+                    <pic:cNvPr id="28" name="clients FSA.JPG"/>
+                    <pic:cNvPicPr/>
+                  </pic:nvPicPr>
+                  <pic:blipFill>
+                    <a:blip r:embed="rId18">
+                      <a:extLst>
+                        <a:ext uri="{28A0092B-C50C-407E-A947-70E740481C1C}">
+                          <a14:useLocalDpi xmlns:a14="http://schemas.microsoft.com/office/drawing/2010/main" val="0"/>
+                        </a:ext>
+                      </a:extLst>
+                    </a:blip>
+                    <a:stretch>
+                      <a:fillRect/>
+                    </a:stretch>
+                  </pic:blipFill>
+                  <pic:spPr>
+                    <a:xfrm>
+                      <a:off x="0" y="0"/>
+                      <a:ext cx="7316430" cy="4297397"/>
+                    </a:xfrm>
+                    <a:prstGeom prst="rect">
+                      <a:avLst/>
+                    </a:prstGeom>
+                  </pic:spPr>
+                </pic:pic>
+              </a:graphicData>
+            </a:graphic>
+          </wp:inline>
+        </w:drawing>
+      </w:r>
+    </w:p>
+    <w:p>
+      <w:pPr>
+        <w:pStyle w:val="h2"/>
+        <w:ind w:left="1080"/>
+      </w:pPr>
+    </w:p>
+    <w:p>
+      <w:pPr>
+        <w:pStyle w:val="h2"/>
+        <w:ind w:left="1080"/>
+      </w:pPr>
+    </w:p>
+    <w:p>
+      <w:pPr>
+        <w:pStyle w:val="h2"/>
+        <w:ind w:left="1080"/>
+      </w:pPr>
+    </w:p>
+    <w:p>
+      <w:pPr>
+        <w:pStyle w:val="h2"/>
+        <w:ind w:left="1080"/>
+      </w:pPr>
+    </w:p>
+    <w:p>
+      <w:pPr>
+        <w:pStyle w:val="h2"/>
+        <w:ind w:left="1080"/>
+      </w:pPr>
+    </w:p>
+    <w:p>
+      <w:pPr>
+        <w:pStyle w:val="h2"/>
+        <w:ind w:left="1080"/>
+      </w:pPr>
+    </w:p>
+    <w:p>
+      <w:pPr>
+        <w:pStyle w:val="h2"/>
+        <w:ind w:left="1080"/>
+      </w:pPr>
+    </w:p>
+    <w:p>
+      <w:pPr>
+        <w:pStyle w:val="h2"/>
+        <w:ind w:left="1080"/>
+      </w:pPr>
+    </w:p>
+    <w:p>
+      <w:pPr>
+        <w:pStyle w:val="h2"/>
+        <w:ind w:left="1080"/>
+      </w:pPr>
+    </w:p>
+    <w:p>
+      <w:pPr>
+        <w:pStyle w:val="h2"/>
+        <w:ind w:left="1080"/>
+      </w:pPr>
+    </w:p>
+    <w:p>
+      <w:pPr>
+        <w:pStyle w:val="h2"/>
+        <w:numPr>
+          <w:ilvl w:val="1"/>
+          <w:numId w:val="7"/>
+        </w:numPr>
+      </w:pPr>
+      <w:bookmarkStart w:id="30" w:name="_Toc483232398"/>
+      <w:r>
+        <w:t>L’application web « </w:t>
+      </w:r>
+      <w:proofErr w:type="spellStart"/>
+      <w:r>
+        <w:t>Melodie</w:t>
+      </w:r>
+      <w:proofErr w:type="spellEnd"/>
+      <w:r>
+        <w:t xml:space="preserve"> Net »</w:t>
+      </w:r>
+      <w:bookmarkEnd w:id="30"/>
+    </w:p>
+    <w:p>
+      <w:pPr>
+        <w:pStyle w:val="h2"/>
+      </w:pPr>
+    </w:p>
+    <w:p>
+      <w:r>
+        <w:rPr>
+          <w:noProof/>
+          <w:lang w:eastAsia="fr-FR"/>
+        </w:rPr>
+        <w:lastRenderedPageBreak/>
         <w:drawing>
           <wp:inline distT="0" distB="0" distL="0" distR="0" wp14:anchorId="06182C7F" wp14:editId="75CAC4E9">
             <wp:extent cx="6565848" cy="4171950"/>
@@ -8011,7 +9749,7 @@
                     <pic:cNvPicPr/>
                   </pic:nvPicPr>
                   <pic:blipFill>
-                    <a:blip r:embed="rId15">
+                    <a:blip r:embed="rId19">
                       <a:extLst>
                         <a:ext uri="{28A0092B-C50C-407E-A947-70E740481C1C}">
                           <a14:useLocalDpi xmlns:a14="http://schemas.microsoft.com/office/drawing/2010/main" val="0"/>
@@ -8095,7 +9833,7 @@
                     <pic:cNvPicPr/>
                   </pic:nvPicPr>
                   <pic:blipFill>
-                    <a:blip r:embed="rId16">
+                    <a:blip r:embed="rId20">
                       <a:extLst>
                         <a:ext uri="{28A0092B-C50C-407E-A947-70E740481C1C}">
                           <a14:useLocalDpi xmlns:a14="http://schemas.microsoft.com/office/drawing/2010/main" val="0"/>
@@ -8177,10 +9915,10 @@
       </w:pPr>
     </w:p>
     <w:sectPr>
-      <w:headerReference w:type="default" r:id="rId17"/>
-      <w:footerReference w:type="default" r:id="rId18"/>
-      <w:headerReference w:type="first" r:id="rId19"/>
-      <w:footerReference w:type="first" r:id="rId20"/>
+      <w:headerReference w:type="default" r:id="rId21"/>
+      <w:footerReference w:type="default" r:id="rId22"/>
+      <w:headerReference w:type="first" r:id="rId23"/>
+      <w:footerReference w:type="first" r:id="rId24"/>
       <w:pgSz w:w="11906" w:h="16838"/>
       <w:pgMar w:top="1134" w:right="1134" w:bottom="1134" w:left="1134" w:header="720" w:footer="720" w:gutter="0"/>
       <w:pgNumType w:start="1"/>
@@ -8237,7 +9975,7 @@
       <w:rPr>
         <w:noProof/>
       </w:rPr>
-      <w:t>7</w:t>
+      <w:t>8</w:t>
     </w:r>
     <w:r>
       <w:fldChar w:fldCharType="end"/>
@@ -10355,7 +12093,6 @@
   <w:style w:type="character" w:default="1" w:styleId="Policepardfaut">
     <w:name w:val="Default Paragraph Font"/>
     <w:uiPriority w:val="1"/>
-    <w:semiHidden/>
     <w:unhideWhenUsed/>
   </w:style>
   <w:style w:type="table" w:default="1" w:styleId="TableauNormal">
@@ -10743,11 +12480,10 @@
     <w:basedOn w:val="Titre1"/>
     <w:autoRedefine/>
     <w:qFormat/>
-    <w:rsid w:val="00D9653D"/>
+    <w:rsid w:val="009D402D"/>
     <w:pPr>
       <w:spacing w:before="120" w:line="360" w:lineRule="auto"/>
-      <w:ind w:left="1080"/>
-      <w:jc w:val="center"/>
+      <w:ind w:left="2880" w:firstLine="720"/>
     </w:pPr>
     <w:rPr>
       <w:rFonts w:ascii="Times New Roman" w:hAnsi="Times New Roman" w:cs="Times New Roman"/>
@@ -10789,12 +12525,13 @@
     <w:name w:val="&lt;p&gt;"/>
     <w:basedOn w:val="Normal"/>
     <w:qFormat/>
-    <w:rsid w:val="00C93065"/>
+    <w:rsid w:val="007130E3"/>
     <w:pPr>
       <w:spacing w:before="120" w:after="120" w:line="360" w:lineRule="auto"/>
     </w:pPr>
     <w:rPr>
       <w:rFonts w:ascii="Times New Roman" w:hAnsi="Times New Roman" w:cs="Times New Roman"/>
+      <w:sz w:val="24"/>
     </w:rPr>
   </w:style>
   <w:style w:type="paragraph" w:customStyle="1" w:styleId="Titredetabledesmatires">
@@ -11303,7 +13040,7 @@
 </file>
 
 <file path=customXml/itemProps1.xml><?xml version="1.0" encoding="utf-8"?>
-<ds:datastoreItem xmlns:ds="http://schemas.openxmlformats.org/officeDocument/2006/customXml" ds:itemID="{38F727D6-6819-4608-897D-5E862F65A07F}">
+<ds:datastoreItem xmlns:ds="http://schemas.openxmlformats.org/officeDocument/2006/customXml" ds:itemID="{2D0FBD4D-A6C2-40AF-A993-96F6FA61CF51}">
   <ds:schemaRefs>
     <ds:schemaRef ds:uri="http://schemas.openxmlformats.org/officeDocument/2006/bibliography"/>
   </ds:schemaRefs>

</xml_diff>